<commit_message>
Authorization and Authenticatioin Control
Allow anonymous acess in home page, but for Doctors and Appointments, authentication and authorization needed
</commit_message>
<xml_diff>
--- a/Notes.docx
+++ b/Notes.docx
@@ -4394,58 +4394,2042 @@
         </w:rPr>
         <w:t>Lembrando que: considerando como o código foi escrito, caso seja executado novamente, não vai duplicar os usuários/papéis ou gerar erro, dado que, caso já existam os registros, ele simplesmente não faz nada.</w:t>
       </w:r>
+    </w:p>
+    <w:p>
+      <w:pPr>
+        <w:rPr>
+          <w:rFonts w:hint="default" w:ascii="Cascadia Mono" w:hAnsi="Cascadia Mono" w:cs="Cascadia Mono"/>
+          <w:sz w:val="24"/>
+          <w:szCs w:val="24"/>
+          <w:lang w:val="pt-BR"/>
+        </w:rPr>
+      </w:pPr>
+    </w:p>
+    <w:p>
+      <w:pPr>
+        <w:rPr>
+          <w:rFonts w:hint="default" w:ascii="Cascadia Mono" w:hAnsi="Cascadia Mono" w:cs="Cascadia Mono"/>
+          <w:sz w:val="24"/>
+          <w:szCs w:val="24"/>
+          <w:lang w:val="pt-BR"/>
+        </w:rPr>
+      </w:pPr>
+    </w:p>
+    <w:p>
+      <w:pPr>
+        <w:rPr>
+          <w:rFonts w:hint="default" w:ascii="Cascadia Mono" w:hAnsi="Cascadia Mono" w:cs="Cascadia Mono"/>
+          <w:b/>
+          <w:bCs/>
+          <w:sz w:val="24"/>
+          <w:szCs w:val="24"/>
+          <w:lang w:val="pt-BR"/>
+        </w:rPr>
+      </w:pPr>
+      <w:r>
+        <w:rPr>
+          <w:rFonts w:hint="default" w:ascii="Cascadia Mono" w:hAnsi="Cascadia Mono" w:cs="Cascadia Mono"/>
+          <w:b/>
+          <w:bCs/>
+          <w:sz w:val="24"/>
+          <w:szCs w:val="24"/>
+          <w:lang w:val="pt-BR"/>
+        </w:rPr>
+        <w:t>CSRF - CROS-SITE REQUEST FORGERY</w:t>
+      </w:r>
+    </w:p>
+    <w:p>
+      <w:pPr>
+        <w:rPr>
+          <w:rFonts w:hint="default" w:ascii="Cascadia Mono" w:hAnsi="Cascadia Mono" w:cs="Cascadia Mono"/>
+          <w:sz w:val="24"/>
+          <w:szCs w:val="24"/>
+          <w:lang w:val="pt-BR"/>
+        </w:rPr>
+      </w:pPr>
+      <w:r>
+        <w:rPr>
+          <w:rFonts w:hint="default" w:ascii="Cascadia Mono" w:hAnsi="Cascadia Mono" w:cs="Cascadia Mono"/>
+          <w:sz w:val="24"/>
+          <w:szCs w:val="24"/>
+          <w:lang w:val="pt-BR"/>
+        </w:rPr>
+        <w:t>Tipo de ataque onde o hacker se aproveita da sessão em aberto do usuário para acessar métodos que precisem de autenticação. No momento, a aplicação não tem proteção contra este tipo de ataque, tanto que, se o método de adicionar médico for acionado, pelo Postman, ele funciona (o que simula um uso indevido de sessão)</w:t>
+      </w:r>
+    </w:p>
+    <w:p>
+      <w:pPr>
+        <w:rPr>
+          <w:rFonts w:hint="default" w:ascii="Cascadia Mono" w:hAnsi="Cascadia Mono" w:cs="Cascadia Mono"/>
+          <w:sz w:val="24"/>
+          <w:szCs w:val="24"/>
+          <w:lang w:val="pt-BR"/>
+        </w:rPr>
+      </w:pPr>
+    </w:p>
+    <w:p>
+      <w:pPr>
+        <w:rPr>
+          <w:rFonts w:hint="default" w:ascii="Cascadia Mono" w:hAnsi="Cascadia Mono" w:cs="Cascadia Mono"/>
+          <w:sz w:val="24"/>
+          <w:szCs w:val="24"/>
+          <w:lang w:val="pt-BR"/>
+        </w:rPr>
+      </w:pPr>
+      <w:r>
+        <w:rPr>
+          <w:rFonts w:hint="default" w:ascii="Cascadia Mono" w:hAnsi="Cascadia Mono" w:cs="Cascadia Mono"/>
+          <w:sz w:val="24"/>
+          <w:szCs w:val="24"/>
+          <w:lang w:val="pt-BR"/>
+        </w:rPr>
+        <w:t>Como evitar?</w:t>
+      </w:r>
+    </w:p>
+    <w:p>
+      <w:pPr>
+        <w:rPr>
+          <w:rFonts w:hint="default" w:ascii="Cascadia Mono" w:hAnsi="Cascadia Mono" w:cs="Cascadia Mono"/>
+          <w:sz w:val="24"/>
+          <w:szCs w:val="24"/>
+          <w:lang w:val="pt-BR"/>
+        </w:rPr>
+      </w:pPr>
+    </w:p>
+    <w:p>
+      <w:pPr>
+        <w:rPr>
+          <w:rFonts w:hint="default" w:ascii="Cascadia Mono" w:hAnsi="Cascadia Mono" w:cs="Cascadia Mono"/>
+          <w:sz w:val="24"/>
+          <w:szCs w:val="24"/>
+          <w:lang w:val="pt-BR"/>
+        </w:rPr>
+      </w:pPr>
+      <w:r>
+        <w:rPr>
+          <w:rFonts w:hint="default" w:ascii="Cascadia Mono" w:hAnsi="Cascadia Mono" w:cs="Cascadia Mono"/>
+          <w:sz w:val="24"/>
+          <w:szCs w:val="24"/>
+          <w:lang w:val="pt-BR"/>
+        </w:rPr>
+        <w:t>Em Program-&gt;Linha 32 - var app = builder.Build(); - escrever acima</w:t>
+      </w:r>
+    </w:p>
+    <w:p>
+      <w:pPr>
+        <w:spacing w:beforeLines="0" w:afterLines="0"/>
+        <w:jc w:val="left"/>
+        <w:rPr>
+          <w:rFonts w:hint="default" w:ascii="Cascadia Mono" w:hAnsi="Cascadia Mono" w:eastAsia="Cascadia Mono"/>
+          <w:color w:val="000000"/>
+          <w:sz w:val="19"/>
+          <w:szCs w:val="24"/>
+          <w:highlight w:val="lightGray"/>
+        </w:rPr>
+      </w:pPr>
+      <w:r>
+        <w:rPr>
+          <w:rFonts w:hint="default" w:ascii="Cascadia Mono" w:hAnsi="Cascadia Mono" w:eastAsia="Cascadia Mono"/>
+          <w:color w:val="008000"/>
+          <w:sz w:val="19"/>
+          <w:szCs w:val="24"/>
+          <w:highlight w:val="lightGray"/>
+        </w:rPr>
+        <w:t>//MIDDLEWARE CONTRA ATAQUES CSRF</w:t>
+      </w:r>
+    </w:p>
+    <w:p>
+      <w:pPr>
+        <w:spacing w:beforeLines="0" w:afterLines="0"/>
+        <w:jc w:val="left"/>
+        <w:rPr>
+          <w:rFonts w:hint="default" w:ascii="Cascadia Mono" w:hAnsi="Cascadia Mono" w:eastAsia="Cascadia Mono"/>
+          <w:color w:val="000000"/>
+          <w:sz w:val="19"/>
+          <w:szCs w:val="24"/>
+          <w:highlight w:val="lightGray"/>
+        </w:rPr>
+      </w:pPr>
+      <w:r>
+        <w:rPr>
+          <w:rFonts w:hint="default" w:ascii="Cascadia Mono" w:hAnsi="Cascadia Mono" w:eastAsia="Cascadia Mono"/>
+          <w:color w:val="008000"/>
+          <w:sz w:val="19"/>
+          <w:szCs w:val="24"/>
+          <w:highlight w:val="lightGray"/>
+        </w:rPr>
+        <w:t>//</w:t>
+      </w:r>
+    </w:p>
+    <w:p>
+      <w:pPr>
+        <w:spacing w:beforeLines="0" w:afterLines="0"/>
+        <w:jc w:val="left"/>
+        <w:rPr>
+          <w:rFonts w:hint="default" w:ascii="Cascadia Mono" w:hAnsi="Cascadia Mono" w:eastAsia="Cascadia Mono"/>
+          <w:color w:val="000000"/>
+          <w:sz w:val="19"/>
+          <w:szCs w:val="24"/>
+          <w:highlight w:val="lightGray"/>
+        </w:rPr>
+      </w:pPr>
+      <w:r>
+        <w:rPr>
+          <w:rFonts w:hint="default" w:ascii="Cascadia Mono" w:hAnsi="Cascadia Mono" w:eastAsia="Cascadia Mono"/>
+          <w:color w:val="000000"/>
+          <w:sz w:val="19"/>
+          <w:szCs w:val="24"/>
+          <w:highlight w:val="lightGray"/>
+        </w:rPr>
+        <w:t>builder.Services.AddAntiforgery(options =&gt;</w:t>
+      </w:r>
+    </w:p>
+    <w:p>
+      <w:pPr>
+        <w:spacing w:beforeLines="0" w:afterLines="0"/>
+        <w:jc w:val="left"/>
+        <w:rPr>
+          <w:rFonts w:hint="default" w:ascii="Cascadia Mono" w:hAnsi="Cascadia Mono" w:eastAsia="Cascadia Mono"/>
+          <w:color w:val="000000"/>
+          <w:sz w:val="19"/>
+          <w:szCs w:val="24"/>
+          <w:highlight w:val="lightGray"/>
+        </w:rPr>
+      </w:pPr>
+      <w:r>
+        <w:rPr>
+          <w:rFonts w:hint="default" w:ascii="Cascadia Mono" w:hAnsi="Cascadia Mono" w:eastAsia="Cascadia Mono"/>
+          <w:color w:val="000000"/>
+          <w:sz w:val="19"/>
+          <w:szCs w:val="24"/>
+          <w:highlight w:val="lightGray"/>
+        </w:rPr>
+        <w:t>{</w:t>
+      </w:r>
+    </w:p>
+    <w:p>
+      <w:pPr>
+        <w:spacing w:beforeLines="0" w:afterLines="0"/>
+        <w:jc w:val="left"/>
+        <w:rPr>
+          <w:rFonts w:hint="default" w:ascii="Cascadia Mono" w:hAnsi="Cascadia Mono" w:eastAsia="Cascadia Mono"/>
+          <w:color w:val="000000"/>
+          <w:sz w:val="19"/>
+          <w:szCs w:val="24"/>
+          <w:highlight w:val="lightGray"/>
+        </w:rPr>
+      </w:pPr>
+      <w:r>
+        <w:rPr>
+          <w:rFonts w:hint="default" w:ascii="Cascadia Mono" w:hAnsi="Cascadia Mono" w:eastAsia="Cascadia Mono"/>
+          <w:color w:val="000000"/>
+          <w:sz w:val="19"/>
+          <w:szCs w:val="24"/>
+          <w:highlight w:val="lightGray"/>
+        </w:rPr>
+        <w:t xml:space="preserve">    options.Cookie.Name = </w:t>
+      </w:r>
+      <w:r>
+        <w:rPr>
+          <w:rFonts w:hint="default" w:ascii="Cascadia Mono" w:hAnsi="Cascadia Mono" w:eastAsia="Cascadia Mono"/>
+          <w:color w:val="A31515"/>
+          <w:sz w:val="19"/>
+          <w:szCs w:val="24"/>
+          <w:highlight w:val="lightGray"/>
+        </w:rPr>
+        <w:t>"VollMed.AntiForgery"</w:t>
+      </w:r>
+      <w:r>
+        <w:rPr>
+          <w:rFonts w:hint="default" w:ascii="Cascadia Mono" w:hAnsi="Cascadia Mono" w:eastAsia="Cascadia Mono"/>
+          <w:color w:val="000000"/>
+          <w:sz w:val="19"/>
+          <w:szCs w:val="24"/>
+          <w:highlight w:val="lightGray"/>
+        </w:rPr>
+        <w:t xml:space="preserve">; </w:t>
+      </w:r>
+      <w:r>
+        <w:rPr>
+          <w:rFonts w:hint="default" w:ascii="Cascadia Mono" w:hAnsi="Cascadia Mono" w:eastAsia="Cascadia Mono"/>
+          <w:color w:val="008000"/>
+          <w:sz w:val="19"/>
+          <w:szCs w:val="24"/>
+          <w:highlight w:val="lightGray"/>
+        </w:rPr>
+        <w:t>// Nome personalizado do cookie</w:t>
+      </w:r>
+    </w:p>
+    <w:p>
+      <w:pPr>
+        <w:spacing w:beforeLines="0" w:afterLines="0"/>
+        <w:jc w:val="left"/>
+        <w:rPr>
+          <w:rFonts w:hint="default" w:ascii="Cascadia Mono" w:hAnsi="Cascadia Mono" w:eastAsia="Cascadia Mono"/>
+          <w:color w:val="000000"/>
+          <w:sz w:val="19"/>
+          <w:szCs w:val="24"/>
+          <w:highlight w:val="lightGray"/>
+        </w:rPr>
+      </w:pPr>
+      <w:r>
+        <w:rPr>
+          <w:rFonts w:hint="default" w:ascii="Cascadia Mono" w:hAnsi="Cascadia Mono" w:eastAsia="Cascadia Mono"/>
+          <w:color w:val="000000"/>
+          <w:sz w:val="19"/>
+          <w:szCs w:val="24"/>
+          <w:highlight w:val="lightGray"/>
+        </w:rPr>
+        <w:t xml:space="preserve">    options.Cookie.HttpOnly = </w:t>
+      </w:r>
+      <w:r>
+        <w:rPr>
+          <w:rFonts w:hint="default" w:ascii="Cascadia Mono" w:hAnsi="Cascadia Mono" w:eastAsia="Cascadia Mono"/>
+          <w:color w:val="0000FF"/>
+          <w:sz w:val="19"/>
+          <w:szCs w:val="24"/>
+          <w:highlight w:val="lightGray"/>
+        </w:rPr>
+        <w:t>true</w:t>
+      </w:r>
+      <w:r>
+        <w:rPr>
+          <w:rFonts w:hint="default" w:ascii="Cascadia Mono" w:hAnsi="Cascadia Mono" w:eastAsia="Cascadia Mono"/>
+          <w:color w:val="000000"/>
+          <w:sz w:val="19"/>
+          <w:szCs w:val="24"/>
+          <w:highlight w:val="lightGray"/>
+        </w:rPr>
+        <w:t xml:space="preserve">; </w:t>
+      </w:r>
+      <w:r>
+        <w:rPr>
+          <w:rFonts w:hint="default" w:ascii="Cascadia Mono" w:hAnsi="Cascadia Mono" w:eastAsia="Cascadia Mono"/>
+          <w:color w:val="008000"/>
+          <w:sz w:val="19"/>
+          <w:szCs w:val="24"/>
+          <w:highlight w:val="lightGray"/>
+        </w:rPr>
+        <w:t>// Evitar acesso via JavaScript</w:t>
+      </w:r>
+    </w:p>
+    <w:p>
+      <w:pPr>
+        <w:spacing w:beforeLines="0" w:afterLines="0"/>
+        <w:jc w:val="left"/>
+        <w:rPr>
+          <w:rFonts w:hint="default" w:ascii="Cascadia Mono" w:hAnsi="Cascadia Mono" w:eastAsia="Cascadia Mono"/>
+          <w:color w:val="000000"/>
+          <w:sz w:val="19"/>
+          <w:szCs w:val="24"/>
+          <w:highlight w:val="lightGray"/>
+        </w:rPr>
+      </w:pPr>
+      <w:r>
+        <w:rPr>
+          <w:rFonts w:hint="default" w:ascii="Cascadia Mono" w:hAnsi="Cascadia Mono" w:eastAsia="Cascadia Mono"/>
+          <w:color w:val="000000"/>
+          <w:sz w:val="19"/>
+          <w:szCs w:val="24"/>
+          <w:highlight w:val="lightGray"/>
+        </w:rPr>
+        <w:t xml:space="preserve">    options.HeaderName = </w:t>
+      </w:r>
+      <w:r>
+        <w:rPr>
+          <w:rFonts w:hint="default" w:ascii="Cascadia Mono" w:hAnsi="Cascadia Mono" w:eastAsia="Cascadia Mono"/>
+          <w:color w:val="A31515"/>
+          <w:sz w:val="19"/>
+          <w:szCs w:val="24"/>
+          <w:highlight w:val="lightGray"/>
+        </w:rPr>
+        <w:t>"X-CSRF-TOKEN"</w:t>
+      </w:r>
+      <w:r>
+        <w:rPr>
+          <w:rFonts w:hint="default" w:ascii="Cascadia Mono" w:hAnsi="Cascadia Mono" w:eastAsia="Cascadia Mono"/>
+          <w:color w:val="000000"/>
+          <w:sz w:val="19"/>
+          <w:szCs w:val="24"/>
+          <w:highlight w:val="lightGray"/>
+        </w:rPr>
+        <w:t xml:space="preserve">; </w:t>
+      </w:r>
+      <w:r>
+        <w:rPr>
+          <w:rFonts w:hint="default" w:ascii="Cascadia Mono" w:hAnsi="Cascadia Mono" w:eastAsia="Cascadia Mono"/>
+          <w:color w:val="008000"/>
+          <w:sz w:val="19"/>
+          <w:szCs w:val="24"/>
+          <w:highlight w:val="lightGray"/>
+        </w:rPr>
+        <w:t>// Cabeçalho personalizado para APIs</w:t>
+      </w:r>
+    </w:p>
+    <w:p>
+      <w:pPr>
+        <w:rPr>
+          <w:rFonts w:hint="default" w:ascii="Cascadia Mono" w:hAnsi="Cascadia Mono" w:cs="Cascadia Mono"/>
+          <w:sz w:val="24"/>
+          <w:szCs w:val="24"/>
+          <w:highlight w:val="lightGray"/>
+          <w:lang w:val="pt-BR"/>
+        </w:rPr>
+      </w:pPr>
+      <w:r>
+        <w:rPr>
+          <w:rFonts w:hint="default" w:ascii="Cascadia Mono" w:hAnsi="Cascadia Mono" w:eastAsia="Cascadia Mono"/>
+          <w:color w:val="000000"/>
+          <w:sz w:val="19"/>
+          <w:szCs w:val="24"/>
+          <w:highlight w:val="lightGray"/>
+        </w:rPr>
+        <w:t>});</w:t>
+      </w:r>
+    </w:p>
+    <w:p>
+      <w:pPr>
+        <w:rPr>
+          <w:rFonts w:hint="default" w:ascii="Cascadia Mono" w:hAnsi="Cascadia Mono" w:cs="Cascadia Mono"/>
+          <w:sz w:val="24"/>
+          <w:szCs w:val="24"/>
+          <w:lang w:val="pt-BR"/>
+        </w:rPr>
+      </w:pPr>
+    </w:p>
+    <w:p>
+      <w:pPr>
+        <w:rPr>
+          <w:rFonts w:hint="default" w:ascii="Cascadia Mono" w:hAnsi="Cascadia Mono" w:cs="Cascadia Mono"/>
+          <w:sz w:val="24"/>
+          <w:szCs w:val="24"/>
+          <w:lang w:val="pt-BR"/>
+        </w:rPr>
+      </w:pPr>
+      <w:r>
+        <w:rPr>
+          <w:rFonts w:hint="default" w:ascii="Cascadia Mono" w:hAnsi="Cascadia Mono" w:cs="Cascadia Mono"/>
+          <w:sz w:val="24"/>
+          <w:szCs w:val="24"/>
+          <w:lang w:val="pt-BR"/>
+        </w:rPr>
+        <w:t>Em Controllers-&gt;MedicoController - Mudar o método SalvarAsync para usar o token de autenticação do cookie da sessão, ou seja, evitar acessos externos não autenticados</w:t>
+      </w:r>
+    </w:p>
+    <w:p>
+      <w:pPr>
+        <w:rPr>
+          <w:rFonts w:hint="default" w:ascii="Cascadia Mono" w:hAnsi="Cascadia Mono" w:cs="Cascadia Mono"/>
+          <w:sz w:val="24"/>
+          <w:szCs w:val="24"/>
+          <w:lang w:val="pt-BR"/>
+        </w:rPr>
+      </w:pPr>
+    </w:p>
+    <w:p>
+      <w:pPr>
+        <w:spacing w:beforeLines="0" w:afterLines="0"/>
+        <w:jc w:val="left"/>
+        <w:rPr>
+          <w:rFonts w:hint="default" w:ascii="Cascadia Mono" w:hAnsi="Cascadia Mono" w:eastAsia="Cascadia Mono"/>
+          <w:color w:val="008000"/>
+          <w:sz w:val="19"/>
+          <w:szCs w:val="24"/>
+          <w:highlight w:val="white"/>
+        </w:rPr>
+      </w:pPr>
+      <w:r>
+        <w:rPr>
+          <w:rFonts w:hint="default" w:ascii="Cascadia Mono" w:hAnsi="Cascadia Mono" w:eastAsia="Cascadia Mono"/>
+          <w:color w:val="008000"/>
+          <w:sz w:val="19"/>
+          <w:szCs w:val="24"/>
+          <w:highlight w:val="white"/>
+        </w:rPr>
+        <w:t>//MÉTODO QUE ADICIONA UM MÉDICO NA APLICAÇÃO</w:t>
+      </w:r>
+    </w:p>
+    <w:p>
+      <w:pPr>
+        <w:spacing w:beforeLines="0" w:afterLines="0"/>
+        <w:jc w:val="left"/>
+        <w:rPr>
+          <w:rFonts w:hint="default" w:ascii="Cascadia Mono" w:hAnsi="Cascadia Mono" w:eastAsia="Cascadia Mono"/>
+          <w:color w:val="008000"/>
+          <w:sz w:val="19"/>
+          <w:szCs w:val="24"/>
+          <w:highlight w:val="white"/>
+        </w:rPr>
+      </w:pPr>
+    </w:p>
+    <w:p>
+      <w:pPr>
+        <w:spacing w:beforeLines="0" w:afterLines="0"/>
+        <w:jc w:val="left"/>
+        <w:rPr>
+          <w:rFonts w:hint="default" w:ascii="Cascadia Mono" w:hAnsi="Cascadia Mono" w:eastAsia="Cascadia Mono"/>
+          <w:color w:val="008000"/>
+          <w:sz w:val="19"/>
+          <w:szCs w:val="24"/>
+          <w:highlight w:val="white"/>
+        </w:rPr>
+      </w:pPr>
+      <w:r>
+        <w:rPr>
+          <w:rFonts w:hint="default" w:ascii="Cascadia Mono" w:hAnsi="Cascadia Mono" w:eastAsia="Cascadia Mono"/>
+          <w:color w:val="008000"/>
+          <w:sz w:val="19"/>
+          <w:szCs w:val="24"/>
+          <w:highlight w:val="white"/>
+        </w:rPr>
+        <w:t>//VALIDAÇÃO DO COOKIE COM TOKEN DE AUTENTICAÇÃO</w:t>
+      </w:r>
+    </w:p>
+    <w:p>
+      <w:pPr>
+        <w:spacing w:beforeLines="0" w:afterLines="0"/>
+        <w:jc w:val="left"/>
+        <w:rPr>
+          <w:rFonts w:hint="default" w:ascii="Cascadia Mono" w:hAnsi="Cascadia Mono" w:eastAsia="Cascadia Mono"/>
+          <w:color w:val="008000"/>
+          <w:sz w:val="19"/>
+          <w:szCs w:val="24"/>
+          <w:highlight w:val="white"/>
+        </w:rPr>
+      </w:pPr>
+      <w:r>
+        <w:rPr>
+          <w:rFonts w:hint="default" w:ascii="Cascadia Mono" w:hAnsi="Cascadia Mono" w:eastAsia="Cascadia Mono"/>
+          <w:color w:val="008000"/>
+          <w:sz w:val="19"/>
+          <w:szCs w:val="24"/>
+          <w:highlight w:val="white"/>
+        </w:rPr>
+        <w:t>//COOKIE CONFIGURADO EM PROGRAM-&gt;builder.Services.AddAntiforgery(options....</w:t>
+      </w:r>
+    </w:p>
+    <w:p>
+      <w:pPr>
+        <w:spacing w:beforeLines="0" w:afterLines="0"/>
+        <w:jc w:val="left"/>
+        <w:rPr>
+          <w:rFonts w:hint="default" w:ascii="Cascadia Mono" w:hAnsi="Cascadia Mono" w:eastAsia="Cascadia Mono"/>
+          <w:color w:val="000000"/>
+          <w:sz w:val="19"/>
+          <w:szCs w:val="24"/>
+          <w:highlight w:val="white"/>
+        </w:rPr>
+      </w:pPr>
+      <w:r>
+        <w:rPr>
+          <w:rFonts w:hint="default" w:ascii="Cascadia Mono" w:hAnsi="Cascadia Mono" w:eastAsia="Cascadia Mono"/>
+          <w:color w:val="000000"/>
+          <w:sz w:val="19"/>
+          <w:szCs w:val="24"/>
+          <w:highlight w:val="white"/>
+        </w:rPr>
+        <w:t>[</w:t>
+      </w:r>
+      <w:r>
+        <w:rPr>
+          <w:rFonts w:hint="default" w:ascii="Cascadia Mono" w:hAnsi="Cascadia Mono" w:eastAsia="Cascadia Mono"/>
+          <w:color w:val="2B91AF"/>
+          <w:sz w:val="19"/>
+          <w:szCs w:val="24"/>
+          <w:highlight w:val="white"/>
+        </w:rPr>
+        <w:t>ValidateAntiForgeryToken</w:t>
+      </w:r>
+      <w:r>
+        <w:rPr>
+          <w:rFonts w:hint="default" w:ascii="Cascadia Mono" w:hAnsi="Cascadia Mono" w:eastAsia="Cascadia Mono"/>
+          <w:color w:val="000000"/>
+          <w:sz w:val="19"/>
+          <w:szCs w:val="24"/>
+          <w:highlight w:val="white"/>
+        </w:rPr>
+        <w:t>]</w:t>
+      </w:r>
+    </w:p>
+    <w:p>
+      <w:pPr>
+        <w:spacing w:beforeLines="0" w:afterLines="0"/>
+        <w:jc w:val="left"/>
+        <w:rPr>
+          <w:rFonts w:hint="default" w:ascii="Cascadia Mono" w:hAnsi="Cascadia Mono" w:eastAsia="Cascadia Mono"/>
+          <w:color w:val="000000"/>
+          <w:sz w:val="19"/>
+          <w:szCs w:val="24"/>
+          <w:highlight w:val="white"/>
+        </w:rPr>
+      </w:pPr>
+      <w:r>
+        <w:rPr>
+          <w:rFonts w:hint="default" w:ascii="Cascadia Mono" w:hAnsi="Cascadia Mono" w:eastAsia="Cascadia Mono"/>
+          <w:color w:val="000000"/>
+          <w:sz w:val="19"/>
+          <w:szCs w:val="24"/>
+          <w:highlight w:val="white"/>
+        </w:rPr>
+        <w:t>[</w:t>
+      </w:r>
+      <w:r>
+        <w:rPr>
+          <w:rFonts w:hint="default" w:ascii="Cascadia Mono" w:hAnsi="Cascadia Mono" w:eastAsia="Cascadia Mono"/>
+          <w:color w:val="2B91AF"/>
+          <w:sz w:val="19"/>
+          <w:szCs w:val="24"/>
+          <w:highlight w:val="white"/>
+        </w:rPr>
+        <w:t>HttpPost</w:t>
+      </w:r>
+      <w:r>
+        <w:rPr>
+          <w:rFonts w:hint="default" w:ascii="Cascadia Mono" w:hAnsi="Cascadia Mono" w:eastAsia="Cascadia Mono"/>
+          <w:color w:val="000000"/>
+          <w:sz w:val="19"/>
+          <w:szCs w:val="24"/>
+          <w:highlight w:val="white"/>
+        </w:rPr>
+        <w:t>]</w:t>
+      </w:r>
+    </w:p>
+    <w:p>
+      <w:pPr>
+        <w:spacing w:beforeLines="0" w:afterLines="0"/>
+        <w:jc w:val="left"/>
+        <w:rPr>
+          <w:rFonts w:hint="default" w:ascii="Cascadia Mono" w:hAnsi="Cascadia Mono" w:eastAsia="Cascadia Mono"/>
+          <w:color w:val="000000"/>
+          <w:sz w:val="19"/>
+          <w:szCs w:val="24"/>
+          <w:highlight w:val="white"/>
+        </w:rPr>
+      </w:pPr>
+      <w:r>
+        <w:rPr>
+          <w:rFonts w:hint="default" w:ascii="Cascadia Mono" w:hAnsi="Cascadia Mono" w:eastAsia="Cascadia Mono"/>
+          <w:color w:val="000000"/>
+          <w:sz w:val="19"/>
+          <w:szCs w:val="24"/>
+          <w:highlight w:val="white"/>
+        </w:rPr>
+        <w:t>[</w:t>
+      </w:r>
+      <w:r>
+        <w:rPr>
+          <w:rFonts w:hint="default" w:ascii="Cascadia Mono" w:hAnsi="Cascadia Mono" w:eastAsia="Cascadia Mono"/>
+          <w:color w:val="2B91AF"/>
+          <w:sz w:val="19"/>
+          <w:szCs w:val="24"/>
+          <w:highlight w:val="white"/>
+        </w:rPr>
+        <w:t>Route</w:t>
+      </w:r>
+      <w:r>
+        <w:rPr>
+          <w:rFonts w:hint="default" w:ascii="Cascadia Mono" w:hAnsi="Cascadia Mono" w:eastAsia="Cascadia Mono"/>
+          <w:color w:val="000000"/>
+          <w:sz w:val="19"/>
+          <w:szCs w:val="24"/>
+          <w:highlight w:val="white"/>
+        </w:rPr>
+        <w:t>(</w:t>
+      </w:r>
+      <w:r>
+        <w:rPr>
+          <w:rFonts w:hint="default" w:ascii="Cascadia Mono" w:hAnsi="Cascadia Mono" w:eastAsia="Cascadia Mono"/>
+          <w:color w:val="A31515"/>
+          <w:sz w:val="19"/>
+          <w:szCs w:val="24"/>
+          <w:highlight w:val="white"/>
+        </w:rPr>
+        <w:t>""</w:t>
+      </w:r>
+      <w:r>
+        <w:rPr>
+          <w:rFonts w:hint="default" w:ascii="Cascadia Mono" w:hAnsi="Cascadia Mono" w:eastAsia="Cascadia Mono"/>
+          <w:color w:val="000000"/>
+          <w:sz w:val="19"/>
+          <w:szCs w:val="24"/>
+          <w:highlight w:val="white"/>
+        </w:rPr>
+        <w:t>)]</w:t>
+      </w:r>
+    </w:p>
+    <w:p>
+      <w:pPr>
+        <w:spacing w:beforeLines="0" w:afterLines="0"/>
+        <w:jc w:val="left"/>
+        <w:rPr>
+          <w:rFonts w:hint="default" w:ascii="Cascadia Mono" w:hAnsi="Cascadia Mono" w:eastAsia="Cascadia Mono"/>
+          <w:color w:val="000000"/>
+          <w:sz w:val="19"/>
+          <w:szCs w:val="24"/>
+          <w:highlight w:val="white"/>
+        </w:rPr>
+      </w:pPr>
+      <w:r>
+        <w:rPr>
+          <w:rFonts w:hint="default" w:ascii="Cascadia Mono" w:hAnsi="Cascadia Mono" w:eastAsia="Cascadia Mono"/>
+          <w:color w:val="0000FF"/>
+          <w:sz w:val="19"/>
+          <w:szCs w:val="24"/>
+          <w:highlight w:val="white"/>
+        </w:rPr>
+        <w:t>public</w:t>
+      </w:r>
+      <w:r>
+        <w:rPr>
+          <w:rFonts w:hint="default" w:ascii="Cascadia Mono" w:hAnsi="Cascadia Mono" w:eastAsia="Cascadia Mono"/>
+          <w:color w:val="000000"/>
+          <w:sz w:val="19"/>
+          <w:szCs w:val="24"/>
+          <w:highlight w:val="white"/>
+        </w:rPr>
+        <w:t xml:space="preserve"> </w:t>
+      </w:r>
+      <w:r>
+        <w:rPr>
+          <w:rFonts w:hint="default" w:ascii="Cascadia Mono" w:hAnsi="Cascadia Mono" w:eastAsia="Cascadia Mono"/>
+          <w:color w:val="0000FF"/>
+          <w:sz w:val="19"/>
+          <w:szCs w:val="24"/>
+          <w:highlight w:val="white"/>
+        </w:rPr>
+        <w:t>async</w:t>
+      </w:r>
+      <w:r>
+        <w:rPr>
+          <w:rFonts w:hint="default" w:ascii="Cascadia Mono" w:hAnsi="Cascadia Mono" w:eastAsia="Cascadia Mono"/>
+          <w:color w:val="000000"/>
+          <w:sz w:val="19"/>
+          <w:szCs w:val="24"/>
+          <w:highlight w:val="white"/>
+        </w:rPr>
+        <w:t xml:space="preserve"> </w:t>
+      </w:r>
+      <w:r>
+        <w:rPr>
+          <w:rFonts w:hint="default" w:ascii="Cascadia Mono" w:hAnsi="Cascadia Mono" w:eastAsia="Cascadia Mono"/>
+          <w:color w:val="2B91AF"/>
+          <w:sz w:val="19"/>
+          <w:szCs w:val="24"/>
+          <w:highlight w:val="white"/>
+        </w:rPr>
+        <w:t>Task</w:t>
+      </w:r>
+      <w:r>
+        <w:rPr>
+          <w:rFonts w:hint="default" w:ascii="Cascadia Mono" w:hAnsi="Cascadia Mono" w:eastAsia="Cascadia Mono"/>
+          <w:color w:val="000000"/>
+          <w:sz w:val="19"/>
+          <w:szCs w:val="24"/>
+          <w:highlight w:val="white"/>
+        </w:rPr>
+        <w:t>&lt;</w:t>
+      </w:r>
+      <w:r>
+        <w:rPr>
+          <w:rFonts w:hint="default" w:ascii="Cascadia Mono" w:hAnsi="Cascadia Mono" w:eastAsia="Cascadia Mono"/>
+          <w:color w:val="2B91AF"/>
+          <w:sz w:val="19"/>
+          <w:szCs w:val="24"/>
+          <w:highlight w:val="white"/>
+        </w:rPr>
+        <w:t>IActionResult</w:t>
+      </w:r>
+      <w:r>
+        <w:rPr>
+          <w:rFonts w:hint="default" w:ascii="Cascadia Mono" w:hAnsi="Cascadia Mono" w:eastAsia="Cascadia Mono"/>
+          <w:color w:val="000000"/>
+          <w:sz w:val="19"/>
+          <w:szCs w:val="24"/>
+          <w:highlight w:val="white"/>
+        </w:rPr>
+        <w:t>&gt; SalvarAsync([</w:t>
+      </w:r>
+      <w:r>
+        <w:rPr>
+          <w:rFonts w:hint="default" w:ascii="Cascadia Mono" w:hAnsi="Cascadia Mono" w:eastAsia="Cascadia Mono"/>
+          <w:color w:val="2B91AF"/>
+          <w:sz w:val="19"/>
+          <w:szCs w:val="24"/>
+          <w:highlight w:val="white"/>
+        </w:rPr>
+        <w:t>FromForm</w:t>
+      </w:r>
+      <w:r>
+        <w:rPr>
+          <w:rFonts w:hint="default" w:ascii="Cascadia Mono" w:hAnsi="Cascadia Mono" w:eastAsia="Cascadia Mono"/>
+          <w:color w:val="000000"/>
+          <w:sz w:val="19"/>
+          <w:szCs w:val="24"/>
+          <w:highlight w:val="white"/>
+        </w:rPr>
+        <w:t xml:space="preserve">] </w:t>
+      </w:r>
+      <w:r>
+        <w:rPr>
+          <w:rFonts w:hint="default" w:ascii="Cascadia Mono" w:hAnsi="Cascadia Mono" w:eastAsia="Cascadia Mono"/>
+          <w:color w:val="2B91AF"/>
+          <w:sz w:val="19"/>
+          <w:szCs w:val="24"/>
+          <w:highlight w:val="white"/>
+        </w:rPr>
+        <w:t>MedicoDto</w:t>
+      </w:r>
+      <w:r>
+        <w:rPr>
+          <w:rFonts w:hint="default" w:ascii="Cascadia Mono" w:hAnsi="Cascadia Mono" w:eastAsia="Cascadia Mono"/>
+          <w:color w:val="000000"/>
+          <w:sz w:val="19"/>
+          <w:szCs w:val="24"/>
+          <w:highlight w:val="white"/>
+        </w:rPr>
+        <w:t xml:space="preserve"> dados)</w:t>
+      </w:r>
+    </w:p>
+    <w:p>
+      <w:pPr>
+        <w:rPr>
+          <w:rFonts w:hint="default" w:ascii="Cascadia Mono" w:hAnsi="Cascadia Mono" w:cs="Cascadia Mono"/>
+          <w:sz w:val="24"/>
+          <w:szCs w:val="24"/>
+          <w:lang w:val="pt-BR"/>
+        </w:rPr>
+      </w:pPr>
+      <w:r>
+        <w:rPr>
+          <w:rFonts w:hint="default" w:ascii="Cascadia Mono" w:hAnsi="Cascadia Mono" w:eastAsia="Cascadia Mono"/>
+          <w:color w:val="000000"/>
+          <w:sz w:val="19"/>
+          <w:szCs w:val="24"/>
+          <w:highlight w:val="white"/>
+        </w:rPr>
+        <w:t>{</w:t>
+      </w:r>
+      <w:r>
+        <w:rPr>
+          <w:rFonts w:hint="default" w:ascii="Cascadia Mono" w:hAnsi="Cascadia Mono" w:eastAsia="Cascadia Mono"/>
+          <w:color w:val="000000"/>
+          <w:sz w:val="19"/>
+          <w:szCs w:val="24"/>
+          <w:highlight w:val="white"/>
+          <w:lang w:val="pt-BR"/>
+        </w:rPr>
+        <w:t>...</w:t>
+      </w:r>
+    </w:p>
+    <w:p>
+      <w:pPr>
+        <w:rPr>
+          <w:rFonts w:hint="default" w:ascii="Cascadia Mono" w:hAnsi="Cascadia Mono" w:cs="Cascadia Mono"/>
+          <w:sz w:val="24"/>
+          <w:szCs w:val="24"/>
+          <w:lang w:val="pt-BR"/>
+        </w:rPr>
+      </w:pPr>
+    </w:p>
+    <w:p>
+      <w:pPr>
+        <w:rPr>
+          <w:rFonts w:hint="default" w:ascii="Cascadia Mono" w:hAnsi="Cascadia Mono" w:cs="Cascadia Mono"/>
+          <w:sz w:val="24"/>
+          <w:szCs w:val="24"/>
+          <w:lang w:val="pt-BR"/>
+        </w:rPr>
+      </w:pPr>
+      <w:r>
+        <w:rPr>
+          <w:rFonts w:hint="default" w:ascii="Cascadia Mono" w:hAnsi="Cascadia Mono" w:cs="Cascadia Mono"/>
+          <w:sz w:val="24"/>
+          <w:szCs w:val="24"/>
+          <w:lang w:val="pt-BR"/>
+        </w:rPr>
+        <w:t>CONTROLE DE AUTORIZAÇÃO</w:t>
+      </w:r>
+    </w:p>
+    <w:p>
+      <w:pPr>
+        <w:rPr>
+          <w:rFonts w:hint="default" w:ascii="Cascadia Mono" w:hAnsi="Cascadia Mono" w:cs="Cascadia Mono"/>
+          <w:sz w:val="24"/>
+          <w:szCs w:val="24"/>
+          <w:lang w:val="pt-BR"/>
+        </w:rPr>
+      </w:pPr>
+      <w:r>
+        <w:rPr>
+          <w:rFonts w:hint="default" w:ascii="Cascadia Mono" w:hAnsi="Cascadia Mono" w:cs="Cascadia Mono"/>
+          <w:sz w:val="24"/>
+          <w:szCs w:val="24"/>
+          <w:lang w:val="pt-BR"/>
+        </w:rPr>
+        <w:t>Como controlar o acesso aos métodos de MedicoController?</w:t>
+      </w:r>
+    </w:p>
+    <w:p>
+      <w:pPr>
+        <w:rPr>
+          <w:rFonts w:hint="default" w:ascii="Cascadia Mono" w:hAnsi="Cascadia Mono" w:cs="Cascadia Mono"/>
+          <w:sz w:val="24"/>
+          <w:szCs w:val="24"/>
+          <w:lang w:val="pt-BR"/>
+        </w:rPr>
+      </w:pPr>
+      <w:r>
+        <w:rPr>
+          <w:rFonts w:hint="default" w:ascii="Cascadia Mono" w:hAnsi="Cascadia Mono" w:cs="Cascadia Mono"/>
+          <w:sz w:val="24"/>
+          <w:szCs w:val="24"/>
+          <w:lang w:val="pt-BR"/>
+        </w:rPr>
+        <w:t>Por exemplo, na homepage da aplicação, clicando em médicos, qualquer pessoas, sem autenticação, consegue visualizar e editar os dados dos médicos.</w:t>
+      </w:r>
+    </w:p>
+    <w:p>
+      <w:pPr>
+        <w:rPr>
+          <w:rFonts w:hint="default" w:ascii="Cascadia Mono" w:hAnsi="Cascadia Mono" w:cs="Cascadia Mono"/>
+          <w:sz w:val="24"/>
+          <w:szCs w:val="24"/>
+          <w:lang w:val="pt-BR"/>
+        </w:rPr>
+      </w:pPr>
+      <w:r>
+        <w:rPr>
+          <w:rFonts w:hint="default" w:ascii="Cascadia Mono" w:hAnsi="Cascadia Mono" w:cs="Cascadia Mono"/>
+          <w:sz w:val="24"/>
+          <w:szCs w:val="24"/>
+          <w:lang w:val="pt-BR"/>
+        </w:rPr>
+        <w:t>Isso pode ser remediado com a definição do atributo [Authorize] para todos os métodos da classe pertinente</w:t>
+      </w:r>
+    </w:p>
+    <w:p>
+      <w:pPr>
+        <w:rPr>
+          <w:rFonts w:hint="default" w:ascii="Cascadia Mono" w:hAnsi="Cascadia Mono" w:cs="Cascadia Mono"/>
+          <w:sz w:val="24"/>
+          <w:szCs w:val="24"/>
+          <w:lang w:val="pt-BR"/>
+        </w:rPr>
+      </w:pPr>
+    </w:p>
+    <w:p>
+      <w:pPr>
+        <w:rPr>
+          <w:rFonts w:hint="default" w:ascii="Cascadia Mono" w:hAnsi="Cascadia Mono" w:cs="Cascadia Mono"/>
+          <w:sz w:val="24"/>
+          <w:szCs w:val="24"/>
+          <w:lang w:val="pt-BR"/>
+        </w:rPr>
+      </w:pPr>
+      <w:r>
+        <w:rPr>
+          <w:rFonts w:hint="default" w:ascii="Cascadia Mono" w:hAnsi="Cascadia Mono" w:cs="Cascadia Mono"/>
+          <w:sz w:val="24"/>
+          <w:szCs w:val="24"/>
+          <w:lang w:val="pt-BR"/>
+        </w:rPr>
+        <w:t>Controllers-&gt;MedicoController</w:t>
+      </w:r>
+    </w:p>
+    <w:p>
+      <w:pPr>
+        <w:spacing w:beforeLines="0" w:afterLines="0"/>
+        <w:jc w:val="left"/>
+        <w:rPr>
+          <w:rFonts w:hint="default" w:ascii="Cascadia Mono" w:hAnsi="Cascadia Mono" w:eastAsia="Cascadia Mono"/>
+          <w:color w:val="000000"/>
+          <w:sz w:val="19"/>
+          <w:szCs w:val="24"/>
+          <w:highlight w:val="lightGray"/>
+        </w:rPr>
+      </w:pPr>
+      <w:r>
+        <w:rPr>
+          <w:rFonts w:hint="default" w:ascii="Cascadia Mono" w:hAnsi="Cascadia Mono" w:eastAsia="Cascadia Mono"/>
+          <w:color w:val="000000"/>
+          <w:sz w:val="19"/>
+          <w:szCs w:val="24"/>
+          <w:highlight w:val="lightGray"/>
+        </w:rPr>
+        <w:t>[</w:t>
+      </w:r>
+      <w:r>
+        <w:rPr>
+          <w:rFonts w:hint="default" w:ascii="Cascadia Mono" w:hAnsi="Cascadia Mono" w:eastAsia="Cascadia Mono"/>
+          <w:color w:val="2B91AF"/>
+          <w:sz w:val="19"/>
+          <w:szCs w:val="24"/>
+          <w:highlight w:val="lightGray"/>
+        </w:rPr>
+        <w:t>Authorize</w:t>
+      </w:r>
+      <w:r>
+        <w:rPr>
+          <w:rFonts w:hint="default" w:ascii="Cascadia Mono" w:hAnsi="Cascadia Mono" w:eastAsia="Cascadia Mono"/>
+          <w:color w:val="000000"/>
+          <w:sz w:val="19"/>
+          <w:szCs w:val="24"/>
+          <w:highlight w:val="lightGray"/>
+        </w:rPr>
+        <w:t>]</w:t>
+      </w:r>
+    </w:p>
+    <w:p>
+      <w:pPr>
+        <w:spacing w:beforeLines="0" w:afterLines="0"/>
+        <w:jc w:val="left"/>
+        <w:rPr>
+          <w:rFonts w:hint="default" w:ascii="Cascadia Mono" w:hAnsi="Cascadia Mono" w:eastAsia="Cascadia Mono"/>
+          <w:color w:val="000000"/>
+          <w:sz w:val="19"/>
+          <w:szCs w:val="24"/>
+          <w:highlight w:val="lightGray"/>
+        </w:rPr>
+      </w:pPr>
+      <w:r>
+        <w:rPr>
+          <w:rFonts w:hint="default" w:ascii="Cascadia Mono" w:hAnsi="Cascadia Mono" w:eastAsia="Cascadia Mono"/>
+          <w:color w:val="000000"/>
+          <w:sz w:val="19"/>
+          <w:szCs w:val="24"/>
+          <w:highlight w:val="lightGray"/>
+        </w:rPr>
+        <w:t>[</w:t>
+      </w:r>
+      <w:r>
+        <w:rPr>
+          <w:rFonts w:hint="default" w:ascii="Cascadia Mono" w:hAnsi="Cascadia Mono" w:eastAsia="Cascadia Mono"/>
+          <w:color w:val="2B91AF"/>
+          <w:sz w:val="19"/>
+          <w:szCs w:val="24"/>
+          <w:highlight w:val="lightGray"/>
+        </w:rPr>
+        <w:t>Route</w:t>
+      </w:r>
+      <w:r>
+        <w:rPr>
+          <w:rFonts w:hint="default" w:ascii="Cascadia Mono" w:hAnsi="Cascadia Mono" w:eastAsia="Cascadia Mono"/>
+          <w:color w:val="000000"/>
+          <w:sz w:val="19"/>
+          <w:szCs w:val="24"/>
+          <w:highlight w:val="lightGray"/>
+        </w:rPr>
+        <w:t>(</w:t>
+      </w:r>
+      <w:r>
+        <w:rPr>
+          <w:rFonts w:hint="default" w:ascii="Cascadia Mono" w:hAnsi="Cascadia Mono" w:eastAsia="Cascadia Mono"/>
+          <w:color w:val="A31515"/>
+          <w:sz w:val="19"/>
+          <w:szCs w:val="24"/>
+          <w:highlight w:val="lightGray"/>
+        </w:rPr>
+        <w:t>"medicos"</w:t>
+      </w:r>
+      <w:r>
+        <w:rPr>
+          <w:rFonts w:hint="default" w:ascii="Cascadia Mono" w:hAnsi="Cascadia Mono" w:eastAsia="Cascadia Mono"/>
+          <w:color w:val="000000"/>
+          <w:sz w:val="19"/>
+          <w:szCs w:val="24"/>
+          <w:highlight w:val="lightGray"/>
+        </w:rPr>
+        <w:t>)]</w:t>
+      </w:r>
+    </w:p>
+    <w:p>
+      <w:pPr>
+        <w:rPr>
+          <w:rFonts w:hint="default" w:ascii="Cascadia Mono" w:hAnsi="Cascadia Mono" w:eastAsia="Cascadia Mono"/>
+          <w:color w:val="2B91AF"/>
+          <w:sz w:val="19"/>
+          <w:szCs w:val="24"/>
+          <w:highlight w:val="lightGray"/>
+          <w:lang w:val="pt-BR"/>
+        </w:rPr>
+      </w:pPr>
+      <w:r>
+        <w:rPr>
+          <w:rFonts w:hint="default" w:ascii="Cascadia Mono" w:hAnsi="Cascadia Mono" w:eastAsia="Cascadia Mono"/>
+          <w:color w:val="0000FF"/>
+          <w:sz w:val="19"/>
+          <w:szCs w:val="24"/>
+          <w:highlight w:val="lightGray"/>
+        </w:rPr>
+        <w:t>public</w:t>
+      </w:r>
+      <w:r>
+        <w:rPr>
+          <w:rFonts w:hint="default" w:ascii="Cascadia Mono" w:hAnsi="Cascadia Mono" w:eastAsia="Cascadia Mono"/>
+          <w:color w:val="000000"/>
+          <w:sz w:val="19"/>
+          <w:szCs w:val="24"/>
+          <w:highlight w:val="lightGray"/>
+        </w:rPr>
+        <w:t xml:space="preserve"> </w:t>
+      </w:r>
+      <w:r>
+        <w:rPr>
+          <w:rFonts w:hint="default" w:ascii="Cascadia Mono" w:hAnsi="Cascadia Mono" w:eastAsia="Cascadia Mono"/>
+          <w:color w:val="0000FF"/>
+          <w:sz w:val="19"/>
+          <w:szCs w:val="24"/>
+          <w:highlight w:val="lightGray"/>
+        </w:rPr>
+        <w:t>class</w:t>
+      </w:r>
+      <w:r>
+        <w:rPr>
+          <w:rFonts w:hint="default" w:ascii="Cascadia Mono" w:hAnsi="Cascadia Mono" w:eastAsia="Cascadia Mono"/>
+          <w:color w:val="000000"/>
+          <w:sz w:val="19"/>
+          <w:szCs w:val="24"/>
+          <w:highlight w:val="lightGray"/>
+        </w:rPr>
+        <w:t xml:space="preserve"> </w:t>
+      </w:r>
+      <w:r>
+        <w:rPr>
+          <w:rFonts w:hint="default" w:ascii="Cascadia Mono" w:hAnsi="Cascadia Mono" w:eastAsia="Cascadia Mono"/>
+          <w:color w:val="2B91AF"/>
+          <w:sz w:val="19"/>
+          <w:szCs w:val="24"/>
+          <w:highlight w:val="lightGray"/>
+        </w:rPr>
+        <w:t>MedicoController</w:t>
+      </w:r>
+      <w:r>
+        <w:rPr>
+          <w:rFonts w:hint="default" w:ascii="Cascadia Mono" w:hAnsi="Cascadia Mono" w:eastAsia="Cascadia Mono"/>
+          <w:color w:val="000000"/>
+          <w:sz w:val="19"/>
+          <w:szCs w:val="24"/>
+          <w:highlight w:val="lightGray"/>
+        </w:rPr>
+        <w:t xml:space="preserve"> : </w:t>
+      </w:r>
+      <w:r>
+        <w:rPr>
+          <w:rFonts w:hint="default" w:ascii="Cascadia Mono" w:hAnsi="Cascadia Mono" w:eastAsia="Cascadia Mono"/>
+          <w:color w:val="2B91AF"/>
+          <w:sz w:val="19"/>
+          <w:szCs w:val="24"/>
+          <w:highlight w:val="lightGray"/>
+        </w:rPr>
+        <w:t>BaseController</w:t>
+      </w:r>
+      <w:r>
+        <w:rPr>
+          <w:rFonts w:hint="default" w:ascii="Cascadia Mono" w:hAnsi="Cascadia Mono" w:eastAsia="Cascadia Mono"/>
+          <w:color w:val="2B91AF"/>
+          <w:sz w:val="19"/>
+          <w:szCs w:val="24"/>
+          <w:highlight w:val="lightGray"/>
+          <w:lang w:val="pt-BR"/>
+        </w:rPr>
+        <w:t xml:space="preserve"> ...</w:t>
+      </w:r>
+    </w:p>
+    <w:p>
+      <w:pPr>
+        <w:rPr>
+          <w:rFonts w:hint="default" w:ascii="Cascadia Mono" w:hAnsi="Cascadia Mono" w:eastAsia="Cascadia Mono"/>
+          <w:color w:val="2B91AF"/>
+          <w:sz w:val="19"/>
+          <w:szCs w:val="24"/>
+          <w:highlight w:val="none"/>
+          <w:lang w:val="pt-BR"/>
+        </w:rPr>
+      </w:pPr>
+    </w:p>
+    <w:p>
+      <w:pPr>
+        <w:rPr>
+          <w:rFonts w:hint="default" w:ascii="Cascadia Mono" w:hAnsi="Cascadia Mono" w:cs="Cascadia Mono"/>
+          <w:sz w:val="24"/>
+          <w:szCs w:val="24"/>
+          <w:lang w:val="pt-BR"/>
+        </w:rPr>
+      </w:pPr>
+      <w:r>
+        <w:rPr>
+          <w:rFonts w:hint="default" w:ascii="Cascadia Mono" w:hAnsi="Cascadia Mono" w:cs="Cascadia Mono"/>
+          <w:sz w:val="24"/>
+          <w:szCs w:val="24"/>
+          <w:lang w:val="pt-BR"/>
+        </w:rPr>
+        <w:t>Controllers-&gt;ConsultaController</w:t>
+      </w:r>
+    </w:p>
+    <w:p>
+      <w:pPr>
+        <w:spacing w:beforeLines="0" w:afterLines="0"/>
+        <w:jc w:val="left"/>
+        <w:rPr>
+          <w:rFonts w:hint="default" w:ascii="Cascadia Mono" w:hAnsi="Cascadia Mono" w:eastAsia="Cascadia Mono"/>
+          <w:color w:val="000000"/>
+          <w:sz w:val="19"/>
+          <w:szCs w:val="24"/>
+          <w:highlight w:val="lightGray"/>
+        </w:rPr>
+      </w:pPr>
+      <w:r>
+        <w:rPr>
+          <w:rFonts w:hint="default" w:ascii="Cascadia Mono" w:hAnsi="Cascadia Mono" w:eastAsia="Cascadia Mono"/>
+          <w:color w:val="000000"/>
+          <w:sz w:val="19"/>
+          <w:szCs w:val="24"/>
+          <w:highlight w:val="lightGray"/>
+        </w:rPr>
+        <w:t>[</w:t>
+      </w:r>
+      <w:r>
+        <w:rPr>
+          <w:rFonts w:hint="default" w:ascii="Cascadia Mono" w:hAnsi="Cascadia Mono" w:eastAsia="Cascadia Mono"/>
+          <w:color w:val="2B91AF"/>
+          <w:sz w:val="19"/>
+          <w:szCs w:val="24"/>
+          <w:highlight w:val="lightGray"/>
+        </w:rPr>
+        <w:t>Authorize</w:t>
+      </w:r>
+      <w:r>
+        <w:rPr>
+          <w:rFonts w:hint="default" w:ascii="Cascadia Mono" w:hAnsi="Cascadia Mono" w:eastAsia="Cascadia Mono"/>
+          <w:color w:val="000000"/>
+          <w:sz w:val="19"/>
+          <w:szCs w:val="24"/>
+          <w:highlight w:val="lightGray"/>
+        </w:rPr>
+        <w:t>]</w:t>
+      </w:r>
+    </w:p>
+    <w:p>
+      <w:pPr>
+        <w:spacing w:beforeLines="0" w:afterLines="0"/>
+        <w:jc w:val="left"/>
+        <w:rPr>
+          <w:rFonts w:hint="default" w:ascii="Cascadia Mono" w:hAnsi="Cascadia Mono" w:eastAsia="Cascadia Mono"/>
+          <w:color w:val="000000"/>
+          <w:sz w:val="19"/>
+          <w:szCs w:val="24"/>
+          <w:highlight w:val="lightGray"/>
+        </w:rPr>
+      </w:pPr>
+      <w:r>
+        <w:rPr>
+          <w:rFonts w:hint="default" w:ascii="Cascadia Mono" w:hAnsi="Cascadia Mono" w:eastAsia="Cascadia Mono"/>
+          <w:color w:val="000000"/>
+          <w:sz w:val="19"/>
+          <w:szCs w:val="24"/>
+          <w:highlight w:val="lightGray"/>
+        </w:rPr>
+        <w:t>[</w:t>
+      </w:r>
+      <w:r>
+        <w:rPr>
+          <w:rFonts w:hint="default" w:ascii="Cascadia Mono" w:hAnsi="Cascadia Mono" w:eastAsia="Cascadia Mono"/>
+          <w:color w:val="2B91AF"/>
+          <w:sz w:val="19"/>
+          <w:szCs w:val="24"/>
+          <w:highlight w:val="lightGray"/>
+        </w:rPr>
+        <w:t>Route</w:t>
+      </w:r>
+      <w:r>
+        <w:rPr>
+          <w:rFonts w:hint="default" w:ascii="Cascadia Mono" w:hAnsi="Cascadia Mono" w:eastAsia="Cascadia Mono"/>
+          <w:color w:val="000000"/>
+          <w:sz w:val="19"/>
+          <w:szCs w:val="24"/>
+          <w:highlight w:val="lightGray"/>
+        </w:rPr>
+        <w:t>(</w:t>
+      </w:r>
+      <w:r>
+        <w:rPr>
+          <w:rFonts w:hint="default" w:ascii="Cascadia Mono" w:hAnsi="Cascadia Mono" w:eastAsia="Cascadia Mono"/>
+          <w:color w:val="A31515"/>
+          <w:sz w:val="19"/>
+          <w:szCs w:val="24"/>
+          <w:highlight w:val="lightGray"/>
+        </w:rPr>
+        <w:t>"consultas"</w:t>
+      </w:r>
+      <w:r>
+        <w:rPr>
+          <w:rFonts w:hint="default" w:ascii="Cascadia Mono" w:hAnsi="Cascadia Mono" w:eastAsia="Cascadia Mono"/>
+          <w:color w:val="000000"/>
+          <w:sz w:val="19"/>
+          <w:szCs w:val="24"/>
+          <w:highlight w:val="lightGray"/>
+        </w:rPr>
+        <w:t>)]</w:t>
+      </w:r>
+    </w:p>
+    <w:p>
+      <w:pPr>
+        <w:rPr>
+          <w:rFonts w:hint="default" w:ascii="Cascadia Mono" w:hAnsi="Cascadia Mono" w:eastAsia="Cascadia Mono"/>
+          <w:color w:val="0000FF"/>
+          <w:sz w:val="19"/>
+          <w:szCs w:val="24"/>
+          <w:highlight w:val="lightGray"/>
+          <w:lang w:val="pt-BR"/>
+        </w:rPr>
+      </w:pPr>
+      <w:r>
+        <w:rPr>
+          <w:rFonts w:hint="default" w:ascii="Cascadia Mono" w:hAnsi="Cascadia Mono" w:eastAsia="Cascadia Mono"/>
+          <w:color w:val="0000FF"/>
+          <w:sz w:val="19"/>
+          <w:szCs w:val="24"/>
+          <w:highlight w:val="lightGray"/>
+        </w:rPr>
+        <w:t>public</w:t>
+      </w:r>
+      <w:r>
+        <w:rPr>
+          <w:rFonts w:hint="default" w:ascii="Cascadia Mono" w:hAnsi="Cascadia Mono" w:eastAsia="Cascadia Mono"/>
+          <w:color w:val="000000"/>
+          <w:sz w:val="19"/>
+          <w:szCs w:val="24"/>
+          <w:highlight w:val="lightGray"/>
+        </w:rPr>
+        <w:t xml:space="preserve"> </w:t>
+      </w:r>
+      <w:r>
+        <w:rPr>
+          <w:rFonts w:hint="default" w:ascii="Cascadia Mono" w:hAnsi="Cascadia Mono" w:eastAsia="Cascadia Mono"/>
+          <w:color w:val="0000FF"/>
+          <w:sz w:val="19"/>
+          <w:szCs w:val="24"/>
+          <w:highlight w:val="lightGray"/>
+        </w:rPr>
+        <w:t>class</w:t>
+      </w:r>
+      <w:r>
+        <w:rPr>
+          <w:rFonts w:hint="default" w:ascii="Cascadia Mono" w:hAnsi="Cascadia Mono" w:eastAsia="Cascadia Mono"/>
+          <w:color w:val="000000"/>
+          <w:sz w:val="19"/>
+          <w:szCs w:val="24"/>
+          <w:highlight w:val="lightGray"/>
+        </w:rPr>
+        <w:t xml:space="preserve"> </w:t>
+      </w:r>
+      <w:r>
+        <w:rPr>
+          <w:rFonts w:hint="default" w:ascii="Cascadia Mono" w:hAnsi="Cascadia Mono" w:eastAsia="Cascadia Mono"/>
+          <w:color w:val="2B91AF"/>
+          <w:sz w:val="19"/>
+          <w:szCs w:val="24"/>
+          <w:highlight w:val="lightGray"/>
+        </w:rPr>
+        <w:t>ConsultaController</w:t>
+      </w:r>
+      <w:r>
+        <w:rPr>
+          <w:rFonts w:hint="default" w:ascii="Cascadia Mono" w:hAnsi="Cascadia Mono" w:eastAsia="Cascadia Mono"/>
+          <w:color w:val="000000"/>
+          <w:sz w:val="19"/>
+          <w:szCs w:val="24"/>
+          <w:highlight w:val="lightGray"/>
+        </w:rPr>
+        <w:t xml:space="preserve"> : </w:t>
+      </w:r>
+      <w:r>
+        <w:rPr>
+          <w:rFonts w:hint="default" w:ascii="Cascadia Mono" w:hAnsi="Cascadia Mono" w:eastAsia="Cascadia Mono"/>
+          <w:color w:val="0000FF"/>
+          <w:sz w:val="19"/>
+          <w:szCs w:val="24"/>
+          <w:highlight w:val="lightGray"/>
+        </w:rPr>
+        <w:t>BaseController</w:t>
+      </w:r>
+      <w:r>
+        <w:rPr>
+          <w:rFonts w:hint="default" w:ascii="Cascadia Mono" w:hAnsi="Cascadia Mono" w:eastAsia="Cascadia Mono"/>
+          <w:color w:val="0000FF"/>
+          <w:sz w:val="19"/>
+          <w:szCs w:val="24"/>
+          <w:highlight w:val="lightGray"/>
+          <w:lang w:val="pt-BR"/>
+        </w:rPr>
+        <w:t>...</w:t>
+      </w:r>
+    </w:p>
+    <w:p>
+      <w:pPr>
+        <w:rPr>
+          <w:rFonts w:hint="default" w:ascii="Cascadia Mono" w:hAnsi="Cascadia Mono" w:eastAsia="Cascadia Mono"/>
+          <w:color w:val="0000FF"/>
+          <w:sz w:val="19"/>
+          <w:szCs w:val="24"/>
+          <w:highlight w:val="white"/>
+          <w:lang w:val="pt-BR"/>
+        </w:rPr>
+      </w:pPr>
+    </w:p>
+    <w:p>
+      <w:pPr>
+        <w:rPr>
+          <w:rFonts w:hint="default" w:ascii="Cascadia Mono" w:hAnsi="Cascadia Mono" w:eastAsia="Cascadia Mono"/>
+          <w:color w:val="0000FF"/>
+          <w:sz w:val="19"/>
+          <w:szCs w:val="24"/>
+          <w:highlight w:val="white"/>
+          <w:lang w:val="pt-BR"/>
+        </w:rPr>
+      </w:pPr>
+    </w:p>
+    <w:p>
+      <w:pPr>
+        <w:rPr>
+          <w:rFonts w:hint="default" w:ascii="Cascadia Mono" w:hAnsi="Cascadia Mono" w:cs="Cascadia Mono"/>
+          <w:sz w:val="24"/>
+          <w:szCs w:val="24"/>
+          <w:lang w:val="pt-BR"/>
+        </w:rPr>
+      </w:pPr>
+      <w:r>
+        <w:rPr>
+          <w:rFonts w:hint="default" w:ascii="Cascadia Mono" w:hAnsi="Cascadia Mono" w:cs="Cascadia Mono"/>
+          <w:sz w:val="24"/>
+          <w:szCs w:val="24"/>
+          <w:lang w:val="pt-BR"/>
+        </w:rPr>
+        <w:t>Program-&gt;Linha 38 - Acima de var app = builder.Build()</w:t>
+      </w:r>
+    </w:p>
+    <w:p>
+      <w:pPr>
+        <w:spacing w:beforeLines="0" w:afterLines="0"/>
+        <w:jc w:val="left"/>
+        <w:rPr>
+          <w:rFonts w:hint="default" w:ascii="Cascadia Mono" w:hAnsi="Cascadia Mono" w:eastAsia="Cascadia Mono"/>
+          <w:color w:val="000000"/>
+          <w:sz w:val="19"/>
+          <w:szCs w:val="24"/>
+          <w:highlight w:val="lightGray"/>
+        </w:rPr>
+      </w:pPr>
+      <w:r>
+        <w:rPr>
+          <w:rFonts w:hint="default" w:ascii="Cascadia Mono" w:hAnsi="Cascadia Mono" w:eastAsia="Cascadia Mono"/>
+          <w:color w:val="008000"/>
+          <w:sz w:val="19"/>
+          <w:szCs w:val="24"/>
+          <w:highlight w:val="lightGray"/>
+        </w:rPr>
+        <w:t>//CONTROLE DE AUTORIZAÇÃO - [Authorize] NO INÍCIO DA CLASSE</w:t>
+      </w:r>
+    </w:p>
+    <w:p>
+      <w:pPr>
+        <w:rPr>
+          <w:rFonts w:hint="default" w:ascii="Cascadia Mono" w:hAnsi="Cascadia Mono" w:eastAsia="Cascadia Mono"/>
+          <w:color w:val="000000"/>
+          <w:sz w:val="19"/>
+          <w:szCs w:val="24"/>
+          <w:highlight w:val="lightGray"/>
+        </w:rPr>
+      </w:pPr>
+      <w:r>
+        <w:rPr>
+          <w:rFonts w:hint="default" w:ascii="Cascadia Mono" w:hAnsi="Cascadia Mono" w:eastAsia="Cascadia Mono"/>
+          <w:color w:val="0000FF"/>
+          <w:sz w:val="19"/>
+          <w:szCs w:val="24"/>
+          <w:highlight w:val="lightGray"/>
+        </w:rPr>
+        <w:t>builder</w:t>
+      </w:r>
+      <w:r>
+        <w:rPr>
+          <w:rFonts w:hint="default" w:ascii="Cascadia Mono" w:hAnsi="Cascadia Mono" w:eastAsia="Cascadia Mono"/>
+          <w:color w:val="000000"/>
+          <w:sz w:val="19"/>
+          <w:szCs w:val="24"/>
+          <w:highlight w:val="lightGray"/>
+        </w:rPr>
+        <w:t>.Services.AddAuthorization();</w:t>
+      </w:r>
+    </w:p>
+    <w:p>
+      <w:pPr>
+        <w:rPr>
+          <w:rFonts w:hint="default" w:ascii="Cascadia Mono" w:hAnsi="Cascadia Mono" w:eastAsia="Cascadia Mono"/>
+          <w:color w:val="000000"/>
+          <w:sz w:val="19"/>
+          <w:szCs w:val="24"/>
+          <w:highlight w:val="lightGray"/>
+        </w:rPr>
+      </w:pPr>
+    </w:p>
+    <w:p>
+      <w:pPr>
+        <w:rPr>
+          <w:rFonts w:hint="default" w:ascii="Cascadia Mono" w:hAnsi="Cascadia Mono" w:eastAsia="Cascadia Mono"/>
+          <w:color w:val="000000"/>
+          <w:sz w:val="19"/>
+          <w:szCs w:val="24"/>
+          <w:highlight w:val="lightGray"/>
+        </w:rPr>
+      </w:pPr>
+    </w:p>
+    <w:p>
+      <w:pPr>
+        <w:rPr>
+          <w:rFonts w:hint="default" w:ascii="Cascadia Mono" w:hAnsi="Cascadia Mono" w:cs="Cascadia Mono"/>
+          <w:sz w:val="24"/>
+          <w:szCs w:val="24"/>
+          <w:lang w:val="pt-BR"/>
+        </w:rPr>
+      </w:pPr>
+      <w:r>
+        <w:rPr>
+          <w:rFonts w:hint="default" w:ascii="Cascadia Mono" w:hAnsi="Cascadia Mono" w:cs="Cascadia Mono"/>
+          <w:sz w:val="24"/>
+          <w:szCs w:val="24"/>
+          <w:lang w:val="pt-BR"/>
+        </w:rPr>
+        <w:t>Program-&gt;Linha 56 - Acima de app.UseAuthorization</w:t>
+      </w:r>
+    </w:p>
+    <w:p>
+      <w:pPr>
+        <w:rPr>
+          <w:rFonts w:hint="default" w:ascii="Cascadia Mono" w:hAnsi="Cascadia Mono" w:eastAsia="Cascadia Mono"/>
+          <w:color w:val="0000FF"/>
+          <w:sz w:val="19"/>
+          <w:szCs w:val="24"/>
+          <w:highlight w:val="lightGray"/>
+        </w:rPr>
+      </w:pPr>
+      <w:r>
+        <w:rPr>
+          <w:rFonts w:hint="default" w:ascii="Cascadia Mono" w:hAnsi="Cascadia Mono" w:eastAsia="Cascadia Mono"/>
+          <w:color w:val="008000"/>
+          <w:sz w:val="19"/>
+          <w:szCs w:val="24"/>
+          <w:highlight w:val="lightGray"/>
+        </w:rPr>
+        <w:t>//USO DE UM MIDDLEWARE DE AUTENTICAÇÃO NO PIPELINE DE REQUISIÇÕES</w:t>
+      </w:r>
+    </w:p>
+    <w:p>
+      <w:pPr>
+        <w:rPr>
+          <w:rFonts w:hint="default" w:ascii="Cascadia Mono" w:hAnsi="Cascadia Mono" w:eastAsia="Cascadia Mono"/>
+          <w:color w:val="000000"/>
+          <w:sz w:val="19"/>
+          <w:szCs w:val="24"/>
+          <w:highlight w:val="lightGray"/>
+        </w:rPr>
+      </w:pPr>
+      <w:r>
+        <w:rPr>
+          <w:rFonts w:hint="default" w:ascii="Cascadia Mono" w:hAnsi="Cascadia Mono" w:eastAsia="Cascadia Mono"/>
+          <w:color w:val="0000FF"/>
+          <w:sz w:val="19"/>
+          <w:szCs w:val="24"/>
+          <w:highlight w:val="lightGray"/>
+        </w:rPr>
+        <w:t>app</w:t>
+      </w:r>
+      <w:r>
+        <w:rPr>
+          <w:rFonts w:hint="default" w:ascii="Cascadia Mono" w:hAnsi="Cascadia Mono" w:eastAsia="Cascadia Mono"/>
+          <w:color w:val="000000"/>
+          <w:sz w:val="19"/>
+          <w:szCs w:val="24"/>
+          <w:highlight w:val="lightGray"/>
+        </w:rPr>
+        <w:t>.UseAuthentication();</w:t>
+      </w:r>
       <w:bookmarkStart w:id="0" w:name="_GoBack"/>
       <w:bookmarkEnd w:id="0"/>
     </w:p>
     <w:p>
       <w:pPr>
         <w:rPr>
-          <w:rFonts w:hint="default" w:ascii="Cascadia Mono" w:hAnsi="Cascadia Mono" w:cs="Cascadia Mono"/>
-          <w:sz w:val="24"/>
-          <w:szCs w:val="24"/>
-          <w:lang w:val="pt-BR"/>
-        </w:rPr>
-      </w:pPr>
-    </w:p>
-    <w:p>
-      <w:pPr>
-        <w:rPr>
-          <w:rFonts w:hint="default" w:ascii="Cascadia Mono" w:hAnsi="Cascadia Mono" w:cs="Cascadia Mono"/>
-          <w:sz w:val="24"/>
-          <w:szCs w:val="24"/>
-          <w:lang w:val="pt-BR"/>
-        </w:rPr>
-      </w:pPr>
-    </w:p>
-    <w:p>
-      <w:pPr>
-        <w:rPr>
-          <w:rFonts w:hint="default" w:ascii="Cascadia Mono" w:hAnsi="Cascadia Mono" w:cs="Cascadia Mono"/>
-          <w:sz w:val="24"/>
-          <w:szCs w:val="24"/>
-          <w:lang w:val="pt-BR"/>
-        </w:rPr>
-      </w:pPr>
-    </w:p>
-    <w:p>
-      <w:pPr>
-        <w:rPr>
-          <w:rFonts w:hint="default" w:ascii="Cascadia Mono" w:hAnsi="Cascadia Mono" w:cs="Cascadia Mono"/>
-          <w:sz w:val="24"/>
-          <w:szCs w:val="24"/>
-          <w:lang w:val="pt-BR"/>
-        </w:rPr>
-      </w:pPr>
-    </w:p>
-    <w:p>
-      <w:pPr>
-        <w:rPr>
-          <w:rFonts w:hint="default" w:ascii="Cascadia Mono" w:hAnsi="Cascadia Mono" w:cs="Cascadia Mono"/>
-          <w:sz w:val="24"/>
-          <w:szCs w:val="24"/>
-          <w:lang w:val="pt-BR"/>
-        </w:rPr>
-      </w:pPr>
+          <w:rFonts w:hint="default" w:ascii="Cascadia Mono" w:hAnsi="Cascadia Mono" w:eastAsia="Cascadia Mono"/>
+          <w:color w:val="000000"/>
+          <w:sz w:val="19"/>
+          <w:szCs w:val="24"/>
+          <w:highlight w:val="lightGray"/>
+        </w:rPr>
+      </w:pPr>
+    </w:p>
+    <w:p>
+      <w:pPr>
+        <w:rPr>
+          <w:rFonts w:hint="default" w:ascii="Cascadia Mono" w:hAnsi="Cascadia Mono" w:eastAsia="Cascadia Mono"/>
+          <w:color w:val="000000"/>
+          <w:sz w:val="19"/>
+          <w:szCs w:val="24"/>
+          <w:highlight w:val="lightGray"/>
+        </w:rPr>
+      </w:pPr>
+    </w:p>
+    <w:p>
+      <w:pPr>
+        <w:rPr>
+          <w:rFonts w:hint="default" w:ascii="Cascadia Mono" w:hAnsi="Cascadia Mono" w:eastAsia="Cascadia Mono"/>
+          <w:color w:val="000000"/>
+          <w:sz w:val="24"/>
+          <w:szCs w:val="24"/>
+          <w:highlight w:val="lightGray"/>
+          <w:lang w:val="pt-BR"/>
+        </w:rPr>
+      </w:pPr>
+      <w:r>
+        <w:rPr>
+          <w:rFonts w:hint="default" w:ascii="Cascadia Mono" w:hAnsi="Cascadia Mono" w:eastAsia="Cascadia Mono"/>
+          <w:color w:val="000000"/>
+          <w:sz w:val="24"/>
+          <w:szCs w:val="24"/>
+          <w:highlight w:val="none"/>
+          <w:lang w:val="pt-BR"/>
+        </w:rPr>
+        <w:t>Program-&gt; Linha 63- Abaixo de app.MapControllerRoute....</w:t>
+      </w:r>
+    </w:p>
+    <w:p>
+      <w:pPr>
+        <w:spacing w:beforeLines="0" w:afterLines="0"/>
+        <w:jc w:val="left"/>
+        <w:rPr>
+          <w:rFonts w:hint="default" w:ascii="Cascadia Mono" w:hAnsi="Cascadia Mono" w:eastAsia="Cascadia Mono"/>
+          <w:color w:val="000000"/>
+          <w:sz w:val="19"/>
+          <w:szCs w:val="24"/>
+          <w:highlight w:val="lightGray"/>
+        </w:rPr>
+      </w:pPr>
+      <w:r>
+        <w:rPr>
+          <w:rFonts w:hint="default" w:ascii="Cascadia Mono" w:hAnsi="Cascadia Mono" w:eastAsia="Cascadia Mono"/>
+          <w:color w:val="008000"/>
+          <w:sz w:val="19"/>
+          <w:szCs w:val="24"/>
+          <w:highlight w:val="lightGray"/>
+        </w:rPr>
+        <w:t>//HABILITA AS PÁGINAS DE LOGIN E CADASTRO - FEITO NO SCAFOLDING</w:t>
+      </w:r>
+    </w:p>
+    <w:p>
+      <w:pPr>
+        <w:spacing w:beforeLines="0" w:afterLines="0"/>
+        <w:jc w:val="left"/>
+        <w:rPr>
+          <w:rFonts w:hint="default" w:ascii="Cascadia Mono" w:hAnsi="Cascadia Mono" w:eastAsia="Cascadia Mono"/>
+          <w:color w:val="000000"/>
+          <w:sz w:val="19"/>
+          <w:szCs w:val="24"/>
+          <w:highlight w:val="lightGray"/>
+        </w:rPr>
+      </w:pPr>
+      <w:r>
+        <w:rPr>
+          <w:rFonts w:hint="default" w:ascii="Cascadia Mono" w:hAnsi="Cascadia Mono" w:eastAsia="Cascadia Mono"/>
+          <w:color w:val="008000"/>
+          <w:sz w:val="19"/>
+          <w:szCs w:val="24"/>
+          <w:highlight w:val="lightGray"/>
+        </w:rPr>
+        <w:t>//E HABILITA O USO DESSES RECURSOS NOS ARQUIVOS ESTÁTICOS DO ASP.NET CORE IDENTITY - CSS, JS</w:t>
+      </w:r>
+    </w:p>
+    <w:p>
+      <w:pPr>
+        <w:rPr>
+          <w:rFonts w:hint="default" w:ascii="Cascadia Mono" w:hAnsi="Cascadia Mono" w:eastAsia="Cascadia Mono"/>
+          <w:color w:val="000000"/>
+          <w:sz w:val="19"/>
+          <w:szCs w:val="24"/>
+          <w:highlight w:val="lightGray"/>
+        </w:rPr>
+      </w:pPr>
+      <w:r>
+        <w:rPr>
+          <w:rFonts w:hint="default" w:ascii="Cascadia Mono" w:hAnsi="Cascadia Mono" w:eastAsia="Cascadia Mono"/>
+          <w:color w:val="000000"/>
+          <w:sz w:val="19"/>
+          <w:szCs w:val="24"/>
+          <w:highlight w:val="lightGray"/>
+        </w:rPr>
+        <w:t>app.MapRazorPages().WithStaticAssets();</w:t>
+      </w:r>
+    </w:p>
+    <w:p>
+      <w:pPr>
+        <w:rPr>
+          <w:rFonts w:hint="default" w:ascii="Cascadia Mono" w:hAnsi="Cascadia Mono" w:eastAsia="Cascadia Mono"/>
+          <w:color w:val="000000"/>
+          <w:sz w:val="19"/>
+          <w:szCs w:val="24"/>
+          <w:highlight w:val="lightGray"/>
+        </w:rPr>
+      </w:pPr>
+    </w:p>
+    <w:p>
+      <w:pPr>
+        <w:rPr>
+          <w:rFonts w:hint="default" w:ascii="Cascadia Mono" w:hAnsi="Cascadia Mono" w:eastAsia="Cascadia Mono"/>
+          <w:color w:val="000000"/>
+          <w:sz w:val="24"/>
+          <w:szCs w:val="24"/>
+          <w:highlight w:val="none"/>
+          <w:lang w:val="pt-BR"/>
+        </w:rPr>
+      </w:pPr>
+      <w:r>
+        <w:rPr>
+          <w:rFonts w:hint="default" w:ascii="Cascadia Mono" w:hAnsi="Cascadia Mono" w:eastAsia="Cascadia Mono"/>
+          <w:color w:val="000000"/>
+          <w:sz w:val="24"/>
+          <w:szCs w:val="24"/>
+          <w:highlight w:val="none"/>
+          <w:lang w:val="pt-BR"/>
+        </w:rPr>
+        <w:t>Feito isso, agora quando, a partir da homepage, o usuário acessar a aba médicos, ao invés de permitir o acesso, ele será redirecionado para a página de login.</w:t>
+      </w:r>
+    </w:p>
+    <w:p>
+      <w:pPr>
+        <w:rPr>
+          <w:rFonts w:hint="default" w:ascii="Cascadia Mono" w:hAnsi="Cascadia Mono" w:eastAsia="Cascadia Mono"/>
+          <w:color w:val="000000"/>
+          <w:sz w:val="24"/>
+          <w:szCs w:val="24"/>
+          <w:highlight w:val="none"/>
+          <w:lang w:val="pt-BR"/>
+        </w:rPr>
+      </w:pPr>
+      <w:r>
+        <w:rPr>
+          <w:rFonts w:hint="default" w:ascii="Cascadia Mono" w:hAnsi="Cascadia Mono" w:eastAsia="Cascadia Mono"/>
+          <w:color w:val="000000"/>
+          <w:sz w:val="24"/>
+          <w:szCs w:val="24"/>
+          <w:highlight w:val="none"/>
+          <w:lang w:val="pt-BR"/>
+        </w:rPr>
+        <w:t xml:space="preserve">*Caso o login seja feito, como ainda não foi implementado o logout, para fazer o logout, acessar </w:t>
+      </w:r>
+      <w:r>
+        <w:rPr>
+          <w:rFonts w:hint="default" w:ascii="Cascadia Mono" w:hAnsi="Cascadia Mono" w:eastAsia="Cascadia Mono"/>
+          <w:color w:val="000000"/>
+          <w:sz w:val="24"/>
+          <w:szCs w:val="24"/>
+          <w:highlight w:val="none"/>
+          <w:lang w:val="pt-BR"/>
+        </w:rPr>
+        <w:fldChar w:fldCharType="begin"/>
+      </w:r>
+      <w:r>
+        <w:rPr>
+          <w:rFonts w:hint="default" w:ascii="Cascadia Mono" w:hAnsi="Cascadia Mono" w:eastAsia="Cascadia Mono"/>
+          <w:color w:val="000000"/>
+          <w:sz w:val="24"/>
+          <w:szCs w:val="24"/>
+          <w:highlight w:val="none"/>
+          <w:lang w:val="pt-BR"/>
+        </w:rPr>
+        <w:instrText xml:space="preserve"> HYPERLINK "https://localhost:/7058/Identity/Account/Logout" </w:instrText>
+      </w:r>
+      <w:r>
+        <w:rPr>
+          <w:rFonts w:hint="default" w:ascii="Cascadia Mono" w:hAnsi="Cascadia Mono" w:eastAsia="Cascadia Mono"/>
+          <w:color w:val="000000"/>
+          <w:sz w:val="24"/>
+          <w:szCs w:val="24"/>
+          <w:highlight w:val="none"/>
+          <w:lang w:val="pt-BR"/>
+        </w:rPr>
+        <w:fldChar w:fldCharType="separate"/>
+      </w:r>
+      <w:r>
+        <w:rPr>
+          <w:rStyle w:val="6"/>
+          <w:rFonts w:hint="default" w:ascii="Cascadia Mono" w:hAnsi="Cascadia Mono" w:eastAsia="Cascadia Mono"/>
+          <w:sz w:val="24"/>
+          <w:szCs w:val="24"/>
+          <w:highlight w:val="none"/>
+          <w:lang w:val="pt-BR"/>
+        </w:rPr>
+        <w:t>https://localhost:7058/Identity/Account/Logout</w:t>
+      </w:r>
+      <w:r>
+        <w:rPr>
+          <w:rFonts w:hint="default" w:ascii="Cascadia Mono" w:hAnsi="Cascadia Mono" w:eastAsia="Cascadia Mono"/>
+          <w:color w:val="000000"/>
+          <w:sz w:val="24"/>
+          <w:szCs w:val="24"/>
+          <w:highlight w:val="none"/>
+          <w:lang w:val="pt-BR"/>
+        </w:rPr>
+        <w:fldChar w:fldCharType="end"/>
+      </w:r>
+      <w:r>
+        <w:rPr>
+          <w:rFonts w:hint="default" w:ascii="Cascadia Mono" w:hAnsi="Cascadia Mono" w:eastAsia="Cascadia Mono"/>
+          <w:color w:val="000000"/>
+          <w:sz w:val="24"/>
+          <w:szCs w:val="24"/>
+          <w:highlight w:val="none"/>
+          <w:lang w:val="pt-BR"/>
+        </w:rPr>
+        <w:t xml:space="preserve"> </w:t>
+      </w:r>
+    </w:p>
+    <w:p>
+      <w:pPr>
+        <w:rPr>
+          <w:rFonts w:hint="default" w:ascii="Cascadia Mono" w:hAnsi="Cascadia Mono" w:eastAsia="Cascadia Mono"/>
+          <w:color w:val="000000"/>
+          <w:sz w:val="24"/>
+          <w:szCs w:val="24"/>
+          <w:highlight w:val="none"/>
+          <w:lang w:val="pt-BR"/>
+        </w:rPr>
+      </w:pPr>
+    </w:p>
+    <w:p>
+      <w:pPr>
+        <w:rPr>
+          <w:rFonts w:hint="default" w:ascii="Cascadia Mono" w:hAnsi="Cascadia Mono" w:eastAsia="Cascadia Mono"/>
+          <w:color w:val="000000"/>
+          <w:sz w:val="24"/>
+          <w:szCs w:val="24"/>
+          <w:highlight w:val="none"/>
+          <w:lang w:val="pt-BR"/>
+        </w:rPr>
+      </w:pPr>
+      <w:r>
+        <w:rPr>
+          <w:rFonts w:hint="default" w:ascii="Cascadia Mono" w:hAnsi="Cascadia Mono" w:eastAsia="Cascadia Mono"/>
+          <w:color w:val="000000"/>
+          <w:sz w:val="24"/>
+          <w:szCs w:val="24"/>
+          <w:highlight w:val="none"/>
+          <w:lang w:val="pt-BR"/>
+        </w:rPr>
+        <w:t>Ainda pensando em controlar acesso, para que a homepage do site seja aberta a todos, sem uso de autenticação, caso seja necessário explicitar isso, um atributo [AllowAnonymous] pode ser utilizado no início da classe</w:t>
+      </w:r>
+    </w:p>
+    <w:p>
+      <w:pPr>
+        <w:spacing w:beforeLines="0" w:afterLines="0"/>
+        <w:jc w:val="left"/>
+        <w:rPr>
+          <w:rFonts w:hint="default" w:ascii="Cascadia Mono" w:hAnsi="Cascadia Mono" w:eastAsia="Cascadia Mono"/>
+          <w:color w:val="008000"/>
+          <w:sz w:val="19"/>
+          <w:szCs w:val="24"/>
+          <w:highlight w:val="lightGray"/>
+        </w:rPr>
+      </w:pPr>
+      <w:r>
+        <w:rPr>
+          <w:rFonts w:hint="default" w:ascii="Cascadia Mono" w:hAnsi="Cascadia Mono" w:eastAsia="Cascadia Mono"/>
+          <w:color w:val="000000"/>
+          <w:sz w:val="19"/>
+          <w:szCs w:val="24"/>
+          <w:highlight w:val="lightGray"/>
+        </w:rPr>
+        <w:t>[</w:t>
+      </w:r>
+      <w:r>
+        <w:rPr>
+          <w:rFonts w:hint="default" w:ascii="Cascadia Mono" w:hAnsi="Cascadia Mono" w:eastAsia="Cascadia Mono"/>
+          <w:color w:val="2B91AF"/>
+          <w:sz w:val="19"/>
+          <w:szCs w:val="24"/>
+          <w:highlight w:val="lightGray"/>
+        </w:rPr>
+        <w:t>AllowAnonymous</w:t>
+      </w:r>
+      <w:r>
+        <w:rPr>
+          <w:rFonts w:hint="default" w:ascii="Cascadia Mono" w:hAnsi="Cascadia Mono" w:eastAsia="Cascadia Mono"/>
+          <w:color w:val="000000"/>
+          <w:sz w:val="19"/>
+          <w:szCs w:val="24"/>
+          <w:highlight w:val="lightGray"/>
+        </w:rPr>
+        <w:t>]</w:t>
+      </w:r>
+      <w:r>
+        <w:rPr>
+          <w:rFonts w:hint="default" w:ascii="Cascadia Mono" w:hAnsi="Cascadia Mono" w:eastAsia="Cascadia Mono"/>
+          <w:color w:val="008000"/>
+          <w:sz w:val="19"/>
+          <w:szCs w:val="24"/>
+          <w:highlight w:val="lightGray"/>
+        </w:rPr>
+        <w:t>//PERMITE ACESSO AOS MÉTODOS DESSA CLASSE SEM AUTENTICAÇÃO</w:t>
+      </w:r>
+    </w:p>
+    <w:p>
+      <w:pPr>
+        <w:spacing w:beforeLines="0" w:afterLines="0"/>
+        <w:jc w:val="left"/>
+        <w:rPr>
+          <w:rFonts w:hint="default" w:ascii="Cascadia Mono" w:hAnsi="Cascadia Mono" w:eastAsia="Cascadia Mono"/>
+          <w:color w:val="2B91AF"/>
+          <w:sz w:val="19"/>
+          <w:szCs w:val="24"/>
+          <w:highlight w:val="lightGray"/>
+        </w:rPr>
+      </w:pPr>
+      <w:r>
+        <w:rPr>
+          <w:rFonts w:hint="default" w:ascii="Cascadia Mono" w:hAnsi="Cascadia Mono" w:eastAsia="Cascadia Mono"/>
+          <w:color w:val="0000FF"/>
+          <w:sz w:val="19"/>
+          <w:szCs w:val="24"/>
+          <w:highlight w:val="lightGray"/>
+        </w:rPr>
+        <w:t>public</w:t>
+      </w:r>
+      <w:r>
+        <w:rPr>
+          <w:rFonts w:hint="default" w:ascii="Cascadia Mono" w:hAnsi="Cascadia Mono" w:eastAsia="Cascadia Mono"/>
+          <w:color w:val="000000"/>
+          <w:sz w:val="19"/>
+          <w:szCs w:val="24"/>
+          <w:highlight w:val="lightGray"/>
+        </w:rPr>
+        <w:t xml:space="preserve"> </w:t>
+      </w:r>
+      <w:r>
+        <w:rPr>
+          <w:rFonts w:hint="default" w:ascii="Cascadia Mono" w:hAnsi="Cascadia Mono" w:eastAsia="Cascadia Mono"/>
+          <w:color w:val="0000FF"/>
+          <w:sz w:val="19"/>
+          <w:szCs w:val="24"/>
+          <w:highlight w:val="lightGray"/>
+        </w:rPr>
+        <w:t>class</w:t>
+      </w:r>
+      <w:r>
+        <w:rPr>
+          <w:rFonts w:hint="default" w:ascii="Cascadia Mono" w:hAnsi="Cascadia Mono" w:eastAsia="Cascadia Mono"/>
+          <w:color w:val="000000"/>
+          <w:sz w:val="19"/>
+          <w:szCs w:val="24"/>
+          <w:highlight w:val="lightGray"/>
+        </w:rPr>
+        <w:t xml:space="preserve"> </w:t>
+      </w:r>
+      <w:r>
+        <w:rPr>
+          <w:rFonts w:hint="default" w:ascii="Cascadia Mono" w:hAnsi="Cascadia Mono" w:eastAsia="Cascadia Mono"/>
+          <w:color w:val="2B91AF"/>
+          <w:sz w:val="19"/>
+          <w:szCs w:val="24"/>
+          <w:highlight w:val="lightGray"/>
+        </w:rPr>
+        <w:t>HomeController</w:t>
+      </w:r>
+      <w:r>
+        <w:rPr>
+          <w:rFonts w:hint="default" w:ascii="Cascadia Mono" w:hAnsi="Cascadia Mono" w:eastAsia="Cascadia Mono"/>
+          <w:color w:val="000000"/>
+          <w:sz w:val="19"/>
+          <w:szCs w:val="24"/>
+          <w:highlight w:val="lightGray"/>
+        </w:rPr>
+        <w:t xml:space="preserve"> : </w:t>
+      </w:r>
+      <w:r>
+        <w:rPr>
+          <w:rFonts w:hint="default" w:ascii="Cascadia Mono" w:hAnsi="Cascadia Mono" w:eastAsia="Cascadia Mono"/>
+          <w:color w:val="2B91AF"/>
+          <w:sz w:val="19"/>
+          <w:szCs w:val="24"/>
+          <w:highlight w:val="lightGray"/>
+        </w:rPr>
+        <w:t>Controller</w:t>
+      </w:r>
+    </w:p>
+    <w:p>
+      <w:pPr>
+        <w:rPr>
+          <w:rFonts w:hint="default" w:ascii="Cascadia Mono" w:hAnsi="Cascadia Mono" w:eastAsia="Cascadia Mono"/>
+          <w:color w:val="000000"/>
+          <w:sz w:val="19"/>
+          <w:szCs w:val="24"/>
+          <w:highlight w:val="lightGray"/>
+          <w:lang w:val="pt-BR"/>
+        </w:rPr>
+      </w:pPr>
+      <w:r>
+        <w:rPr>
+          <w:rFonts w:hint="default" w:ascii="Cascadia Mono" w:hAnsi="Cascadia Mono" w:eastAsia="Cascadia Mono"/>
+          <w:color w:val="000000"/>
+          <w:sz w:val="19"/>
+          <w:szCs w:val="24"/>
+          <w:highlight w:val="lightGray"/>
+        </w:rPr>
+        <w:t>{</w:t>
+      </w:r>
+      <w:r>
+        <w:rPr>
+          <w:rFonts w:hint="default" w:ascii="Cascadia Mono" w:hAnsi="Cascadia Mono" w:eastAsia="Cascadia Mono"/>
+          <w:color w:val="000000"/>
+          <w:sz w:val="19"/>
+          <w:szCs w:val="24"/>
+          <w:highlight w:val="lightGray"/>
+          <w:lang w:val="pt-BR"/>
+        </w:rPr>
+        <w:t>...</w:t>
+      </w:r>
+    </w:p>
+    <w:p>
+      <w:pPr>
+        <w:rPr>
+          <w:rFonts w:hint="default" w:ascii="Cascadia Mono" w:hAnsi="Cascadia Mono" w:eastAsia="Cascadia Mono"/>
+          <w:color w:val="000000"/>
+          <w:sz w:val="19"/>
+          <w:szCs w:val="24"/>
+          <w:highlight w:val="lightGray"/>
+          <w:lang w:val="pt-BR"/>
+        </w:rPr>
+      </w:pPr>
+    </w:p>
+    <w:p>
+      <w:pPr>
+        <w:rPr>
+          <w:rFonts w:hint="default" w:ascii="Cascadia Mono" w:hAnsi="Cascadia Mono" w:eastAsia="Cascadia Mono"/>
+          <w:color w:val="000000"/>
+          <w:sz w:val="24"/>
+          <w:szCs w:val="24"/>
+          <w:highlight w:val="none"/>
+          <w:lang w:val="pt-BR"/>
+        </w:rPr>
+      </w:pPr>
+      <w:r>
+        <w:rPr>
+          <w:rFonts w:hint="default" w:ascii="Cascadia Mono" w:hAnsi="Cascadia Mono" w:eastAsia="Cascadia Mono"/>
+          <w:color w:val="000000"/>
+          <w:sz w:val="24"/>
+          <w:szCs w:val="24"/>
+          <w:highlight w:val="none"/>
+          <w:lang w:val="pt-BR"/>
+        </w:rPr>
+        <w:t>*Sem definir, por padrão, já permite acesso sem autenticação</w:t>
+      </w:r>
     </w:p>
     <w:sectPr>
       <w:pgSz w:w="11906" w:h="16838"/>

</xml_diff>

<commit_message>
User lockout after 3 failed login attempts
</commit_message>
<xml_diff>
--- a/Notes.docx
+++ b/Notes.docx
@@ -6424,6 +6424,926 @@
           <w:lang w:val="pt-BR"/>
         </w:rPr>
       </w:pPr>
+    </w:p>
+    <w:p>
+      <w:pPr>
+        <w:rPr>
+          <w:rFonts w:hint="default" w:ascii="Cascadia Mono" w:hAnsi="Cascadia Mono" w:eastAsia="Cascadia Mono"/>
+          <w:color w:val="000000"/>
+          <w:sz w:val="24"/>
+          <w:szCs w:val="24"/>
+          <w:highlight w:val="none"/>
+          <w:lang w:val="pt-BR"/>
+        </w:rPr>
+      </w:pPr>
+      <w:r>
+        <w:rPr>
+          <w:rFonts w:hint="default" w:ascii="Cascadia Mono" w:hAnsi="Cascadia Mono" w:eastAsia="Cascadia Mono"/>
+          <w:color w:val="000000"/>
+          <w:sz w:val="24"/>
+          <w:szCs w:val="24"/>
+          <w:highlight w:val="none"/>
+          <w:lang w:val="pt-BR"/>
+        </w:rPr>
+        <w:t>*Sem definir, por padrão, já permite acesso sem autenticação</w:t>
+      </w:r>
+    </w:p>
+    <w:p>
+      <w:pPr>
+        <w:rPr>
+          <w:rFonts w:hint="default" w:ascii="Cascadia Mono" w:hAnsi="Cascadia Mono" w:eastAsia="Cascadia Mono"/>
+          <w:color w:val="000000"/>
+          <w:sz w:val="24"/>
+          <w:szCs w:val="24"/>
+          <w:highlight w:val="none"/>
+          <w:lang w:val="pt-BR"/>
+        </w:rPr>
+      </w:pPr>
+    </w:p>
+    <w:p>
+      <w:pPr>
+        <w:rPr>
+          <w:rFonts w:hint="default" w:ascii="Cascadia Mono" w:hAnsi="Cascadia Mono" w:eastAsia="Cascadia Mono"/>
+          <w:color w:val="000000"/>
+          <w:sz w:val="24"/>
+          <w:szCs w:val="24"/>
+          <w:highlight w:val="none"/>
+          <w:lang w:val="pt-BR"/>
+        </w:rPr>
+      </w:pPr>
+    </w:p>
+    <w:p>
+      <w:pPr>
+        <w:rPr>
+          <w:rFonts w:hint="default" w:ascii="Cascadia Mono" w:hAnsi="Cascadia Mono" w:eastAsia="Cascadia Mono"/>
+          <w:color w:val="000000"/>
+          <w:sz w:val="24"/>
+          <w:szCs w:val="24"/>
+          <w:highlight w:val="none"/>
+          <w:lang w:val="pt-BR"/>
+        </w:rPr>
+      </w:pPr>
+      <w:r>
+        <w:rPr>
+          <w:rFonts w:hint="default" w:ascii="Cascadia Mono" w:hAnsi="Cascadia Mono" w:eastAsia="Cascadia Mono"/>
+          <w:color w:val="000000"/>
+          <w:sz w:val="24"/>
+          <w:szCs w:val="24"/>
+          <w:highlight w:val="none"/>
+          <w:lang w:val="pt-BR"/>
+        </w:rPr>
+        <w:t>CONFIRMAÇÃO DE E-MAIL PARA CADASTRO</w:t>
+      </w:r>
+    </w:p>
+    <w:p>
+      <w:pPr>
+        <w:rPr>
+          <w:rFonts w:hint="default" w:ascii="Cascadia Mono" w:hAnsi="Cascadia Mono" w:eastAsia="Cascadia Mono"/>
+          <w:color w:val="000000"/>
+          <w:sz w:val="24"/>
+          <w:szCs w:val="24"/>
+          <w:highlight w:val="none"/>
+          <w:lang w:val="pt-BR"/>
+        </w:rPr>
+      </w:pPr>
+      <w:r>
+        <w:rPr>
+          <w:rFonts w:hint="default" w:ascii="Cascadia Mono" w:hAnsi="Cascadia Mono" w:eastAsia="Cascadia Mono"/>
+          <w:color w:val="000000"/>
+          <w:sz w:val="24"/>
+          <w:szCs w:val="24"/>
+          <w:highlight w:val="none"/>
+          <w:lang w:val="pt-BR"/>
+        </w:rPr>
+        <w:t>Na aplicação, pode ser configurado a exigência do usuário confirmar o cadastro na sua caixa de entrada de e-mail. Como a aplicação não tem emissor de e-mail, ela simula</w:t>
+      </w:r>
+    </w:p>
+    <w:p>
+      <w:pPr>
+        <w:rPr>
+          <w:rFonts w:hint="default" w:ascii="Cascadia Mono" w:hAnsi="Cascadia Mono" w:eastAsia="Cascadia Mono"/>
+          <w:color w:val="000000"/>
+          <w:sz w:val="24"/>
+          <w:szCs w:val="24"/>
+          <w:highlight w:val="none"/>
+          <w:lang w:val="pt-BR"/>
+        </w:rPr>
+      </w:pPr>
+    </w:p>
+    <w:p>
+      <w:pPr>
+        <w:rPr>
+          <w:rFonts w:hint="default" w:ascii="Cascadia Mono" w:hAnsi="Cascadia Mono" w:eastAsia="Cascadia Mono"/>
+          <w:color w:val="2B91AF"/>
+          <w:sz w:val="19"/>
+          <w:szCs w:val="24"/>
+          <w:highlight w:val="white"/>
+          <w:lang w:val="pt-BR"/>
+        </w:rPr>
+      </w:pPr>
+      <w:r>
+        <w:rPr>
+          <w:rFonts w:hint="default" w:ascii="Cascadia Mono" w:hAnsi="Cascadia Mono" w:eastAsia="Cascadia Mono"/>
+          <w:color w:val="000000"/>
+          <w:sz w:val="24"/>
+          <w:szCs w:val="24"/>
+          <w:highlight w:val="none"/>
+          <w:lang w:val="pt-BR"/>
+        </w:rPr>
+        <w:t xml:space="preserve">Program-&gt;Linha 25 - abaixo de </w:t>
+      </w:r>
+      <w:r>
+        <w:rPr>
+          <w:rFonts w:hint="default" w:ascii="Cascadia Mono" w:hAnsi="Cascadia Mono" w:eastAsia="Cascadia Mono"/>
+          <w:color w:val="000000"/>
+          <w:sz w:val="19"/>
+          <w:szCs w:val="24"/>
+          <w:highlight w:val="none"/>
+        </w:rPr>
+        <w:t>builder.Services.AddDefaultIdentity&lt;</w:t>
+      </w:r>
+      <w:r>
+        <w:rPr>
+          <w:rFonts w:hint="default" w:ascii="Cascadia Mono" w:hAnsi="Cascadia Mono" w:eastAsia="Cascadia Mono"/>
+          <w:color w:val="2B91AF"/>
+          <w:sz w:val="19"/>
+          <w:szCs w:val="24"/>
+          <w:highlight w:val="none"/>
+        </w:rPr>
+        <w:t>IdentityUser</w:t>
+      </w:r>
+      <w:r>
+        <w:rPr>
+          <w:rFonts w:hint="default" w:ascii="Cascadia Mono" w:hAnsi="Cascadia Mono" w:eastAsia="Cascadia Mono"/>
+          <w:color w:val="2B91AF"/>
+          <w:sz w:val="19"/>
+          <w:szCs w:val="24"/>
+          <w:highlight w:val="none"/>
+          <w:lang w:val="pt-BR"/>
+        </w:rPr>
+        <w:t>...</w:t>
+      </w:r>
+    </w:p>
+    <w:p>
+      <w:pPr>
+        <w:spacing w:beforeLines="0" w:afterLines="0"/>
+        <w:jc w:val="left"/>
+        <w:rPr>
+          <w:rFonts w:hint="default" w:ascii="Cascadia Mono" w:hAnsi="Cascadia Mono" w:eastAsia="Cascadia Mono"/>
+          <w:color w:val="000000"/>
+          <w:sz w:val="19"/>
+          <w:szCs w:val="24"/>
+          <w:highlight w:val="lightGray"/>
+        </w:rPr>
+      </w:pPr>
+      <w:r>
+        <w:rPr>
+          <w:rFonts w:hint="default" w:ascii="Cascadia Mono" w:hAnsi="Cascadia Mono" w:eastAsia="Cascadia Mono"/>
+          <w:color w:val="008000"/>
+          <w:sz w:val="19"/>
+          <w:szCs w:val="24"/>
+          <w:highlight w:val="lightGray"/>
+        </w:rPr>
+        <w:t>//CONFIRMAÇÃO DE E-MAIL PARA CADASTRAR USUÁRIO</w:t>
+      </w:r>
+    </w:p>
+    <w:p>
+      <w:pPr>
+        <w:spacing w:beforeLines="0" w:afterLines="0"/>
+        <w:jc w:val="left"/>
+        <w:rPr>
+          <w:rFonts w:hint="default" w:ascii="Cascadia Mono" w:hAnsi="Cascadia Mono" w:eastAsia="Cascadia Mono"/>
+          <w:color w:val="000000"/>
+          <w:sz w:val="19"/>
+          <w:szCs w:val="24"/>
+          <w:highlight w:val="lightGray"/>
+        </w:rPr>
+      </w:pPr>
+      <w:r>
+        <w:rPr>
+          <w:rFonts w:hint="default" w:ascii="Cascadia Mono" w:hAnsi="Cascadia Mono" w:eastAsia="Cascadia Mono"/>
+          <w:color w:val="008000"/>
+          <w:sz w:val="19"/>
+          <w:szCs w:val="24"/>
+          <w:highlight w:val="lightGray"/>
+        </w:rPr>
+        <w:t>//EM TEORIA, O USUÁRIO PRECISARIA ACESSAR SUA CAIXA DE ENTRADA PARA CONFIRMAR O E-MAIL E CADASTRAR</w:t>
+      </w:r>
+    </w:p>
+    <w:p>
+      <w:pPr>
+        <w:spacing w:beforeLines="0" w:afterLines="0"/>
+        <w:jc w:val="left"/>
+        <w:rPr>
+          <w:rFonts w:hint="default" w:ascii="Cascadia Mono" w:hAnsi="Cascadia Mono" w:eastAsia="Cascadia Mono"/>
+          <w:color w:val="000000"/>
+          <w:sz w:val="19"/>
+          <w:szCs w:val="24"/>
+          <w:highlight w:val="lightGray"/>
+        </w:rPr>
+      </w:pPr>
+      <w:r>
+        <w:rPr>
+          <w:rFonts w:hint="default" w:ascii="Cascadia Mono" w:hAnsi="Cascadia Mono" w:eastAsia="Cascadia Mono"/>
+          <w:color w:val="008000"/>
+          <w:sz w:val="19"/>
+          <w:szCs w:val="24"/>
+          <w:highlight w:val="lightGray"/>
+        </w:rPr>
+        <w:t>//MAS COMO A APLIAÇÃO NÃO TEM UM EMISSOR DE E-MAIL, ELA MESMA OFERECE A OPÇÃO DE CONFIRMAR</w:t>
+      </w:r>
+    </w:p>
+    <w:p>
+      <w:pPr>
+        <w:spacing w:beforeLines="0" w:afterLines="0"/>
+        <w:jc w:val="left"/>
+        <w:rPr>
+          <w:rFonts w:hint="default" w:ascii="Cascadia Mono" w:hAnsi="Cascadia Mono" w:eastAsia="Cascadia Mono"/>
+          <w:color w:val="000000"/>
+          <w:sz w:val="19"/>
+          <w:szCs w:val="24"/>
+          <w:highlight w:val="lightGray"/>
+        </w:rPr>
+      </w:pPr>
+      <w:r>
+        <w:rPr>
+          <w:rFonts w:hint="default" w:ascii="Cascadia Mono" w:hAnsi="Cascadia Mono" w:eastAsia="Cascadia Mono"/>
+          <w:color w:val="000000"/>
+          <w:sz w:val="19"/>
+          <w:szCs w:val="24"/>
+          <w:highlight w:val="lightGray"/>
+        </w:rPr>
+        <w:t>builder.Services.Configure&lt;</w:t>
+      </w:r>
+      <w:r>
+        <w:rPr>
+          <w:rFonts w:hint="default" w:ascii="Cascadia Mono" w:hAnsi="Cascadia Mono" w:eastAsia="Cascadia Mono"/>
+          <w:color w:val="2B91AF"/>
+          <w:sz w:val="19"/>
+          <w:szCs w:val="24"/>
+          <w:highlight w:val="lightGray"/>
+        </w:rPr>
+        <w:t>IdentityOptions</w:t>
+      </w:r>
+      <w:r>
+        <w:rPr>
+          <w:rFonts w:hint="default" w:ascii="Cascadia Mono" w:hAnsi="Cascadia Mono" w:eastAsia="Cascadia Mono"/>
+          <w:color w:val="000000"/>
+          <w:sz w:val="19"/>
+          <w:szCs w:val="24"/>
+          <w:highlight w:val="lightGray"/>
+        </w:rPr>
+        <w:t>&gt;(options =&gt;</w:t>
+      </w:r>
+    </w:p>
+    <w:p>
+      <w:pPr>
+        <w:spacing w:beforeLines="0" w:afterLines="0"/>
+        <w:jc w:val="left"/>
+        <w:rPr>
+          <w:rFonts w:hint="default" w:ascii="Cascadia Mono" w:hAnsi="Cascadia Mono" w:eastAsia="Cascadia Mono"/>
+          <w:color w:val="000000"/>
+          <w:sz w:val="19"/>
+          <w:szCs w:val="24"/>
+          <w:highlight w:val="lightGray"/>
+        </w:rPr>
+      </w:pPr>
+      <w:r>
+        <w:rPr>
+          <w:rFonts w:hint="default" w:ascii="Cascadia Mono" w:hAnsi="Cascadia Mono" w:eastAsia="Cascadia Mono"/>
+          <w:color w:val="000000"/>
+          <w:sz w:val="19"/>
+          <w:szCs w:val="24"/>
+          <w:highlight w:val="lightGray"/>
+        </w:rPr>
+        <w:t>{</w:t>
+      </w:r>
+    </w:p>
+    <w:p>
+      <w:pPr>
+        <w:spacing w:beforeLines="0" w:afterLines="0"/>
+        <w:jc w:val="left"/>
+        <w:rPr>
+          <w:rFonts w:hint="default" w:ascii="Cascadia Mono" w:hAnsi="Cascadia Mono" w:eastAsia="Cascadia Mono"/>
+          <w:color w:val="000000"/>
+          <w:sz w:val="19"/>
+          <w:szCs w:val="24"/>
+          <w:highlight w:val="lightGray"/>
+        </w:rPr>
+      </w:pPr>
+      <w:r>
+        <w:rPr>
+          <w:rFonts w:hint="default" w:ascii="Cascadia Mono" w:hAnsi="Cascadia Mono" w:eastAsia="Cascadia Mono"/>
+          <w:color w:val="000000"/>
+          <w:sz w:val="19"/>
+          <w:szCs w:val="24"/>
+          <w:highlight w:val="lightGray"/>
+        </w:rPr>
+        <w:t xml:space="preserve">    options.SignIn.RequireConfirmedEmail = </w:t>
+      </w:r>
+      <w:r>
+        <w:rPr>
+          <w:rFonts w:hint="default" w:ascii="Cascadia Mono" w:hAnsi="Cascadia Mono" w:eastAsia="Cascadia Mono"/>
+          <w:color w:val="0000FF"/>
+          <w:sz w:val="19"/>
+          <w:szCs w:val="24"/>
+          <w:highlight w:val="lightGray"/>
+        </w:rPr>
+        <w:t>true</w:t>
+      </w:r>
+      <w:r>
+        <w:rPr>
+          <w:rFonts w:hint="default" w:ascii="Cascadia Mono" w:hAnsi="Cascadia Mono" w:eastAsia="Cascadia Mono"/>
+          <w:color w:val="000000"/>
+          <w:sz w:val="19"/>
+          <w:szCs w:val="24"/>
+          <w:highlight w:val="lightGray"/>
+        </w:rPr>
+        <w:t xml:space="preserve">; </w:t>
+      </w:r>
+      <w:r>
+        <w:rPr>
+          <w:rFonts w:hint="default" w:ascii="Cascadia Mono" w:hAnsi="Cascadia Mono" w:eastAsia="Cascadia Mono"/>
+          <w:color w:val="008000"/>
+          <w:sz w:val="19"/>
+          <w:szCs w:val="24"/>
+          <w:highlight w:val="lightGray"/>
+        </w:rPr>
+        <w:t>// Exigir e-mails confirmados para login</w:t>
+      </w:r>
+    </w:p>
+    <w:p>
+      <w:pPr>
+        <w:spacing w:beforeLines="0" w:afterLines="0"/>
+        <w:jc w:val="left"/>
+        <w:rPr>
+          <w:rFonts w:hint="default" w:ascii="Cascadia Mono" w:hAnsi="Cascadia Mono" w:eastAsia="Cascadia Mono"/>
+          <w:color w:val="000000"/>
+          <w:sz w:val="19"/>
+          <w:szCs w:val="24"/>
+          <w:highlight w:val="lightGray"/>
+        </w:rPr>
+      </w:pPr>
+      <w:r>
+        <w:rPr>
+          <w:rFonts w:hint="default" w:ascii="Cascadia Mono" w:hAnsi="Cascadia Mono" w:eastAsia="Cascadia Mono"/>
+          <w:color w:val="000000"/>
+          <w:sz w:val="19"/>
+          <w:szCs w:val="24"/>
+          <w:highlight w:val="lightGray"/>
+        </w:rPr>
+        <w:t xml:space="preserve">    options.SignIn.RequireConfirmedPhoneNumber = </w:t>
+      </w:r>
+      <w:r>
+        <w:rPr>
+          <w:rFonts w:hint="default" w:ascii="Cascadia Mono" w:hAnsi="Cascadia Mono" w:eastAsia="Cascadia Mono"/>
+          <w:color w:val="0000FF"/>
+          <w:sz w:val="19"/>
+          <w:szCs w:val="24"/>
+          <w:highlight w:val="lightGray"/>
+        </w:rPr>
+        <w:t>false</w:t>
+      </w:r>
+      <w:r>
+        <w:rPr>
+          <w:rFonts w:hint="default" w:ascii="Cascadia Mono" w:hAnsi="Cascadia Mono" w:eastAsia="Cascadia Mono"/>
+          <w:color w:val="000000"/>
+          <w:sz w:val="19"/>
+          <w:szCs w:val="24"/>
+          <w:highlight w:val="lightGray"/>
+        </w:rPr>
+        <w:t xml:space="preserve">; </w:t>
+      </w:r>
+      <w:r>
+        <w:rPr>
+          <w:rFonts w:hint="default" w:ascii="Cascadia Mono" w:hAnsi="Cascadia Mono" w:eastAsia="Cascadia Mono"/>
+          <w:color w:val="008000"/>
+          <w:sz w:val="19"/>
+          <w:szCs w:val="24"/>
+          <w:highlight w:val="lightGray"/>
+        </w:rPr>
+        <w:t>// Não exigir confirmação de número de telefone</w:t>
+      </w:r>
+    </w:p>
+    <w:p>
+      <w:pPr>
+        <w:rPr>
+          <w:rFonts w:hint="default" w:ascii="Cascadia Mono" w:hAnsi="Cascadia Mono" w:eastAsia="Cascadia Mono"/>
+          <w:color w:val="000000"/>
+          <w:sz w:val="19"/>
+          <w:szCs w:val="24"/>
+          <w:highlight w:val="lightGray"/>
+        </w:rPr>
+      </w:pPr>
+      <w:r>
+        <w:rPr>
+          <w:rFonts w:hint="default" w:ascii="Cascadia Mono" w:hAnsi="Cascadia Mono" w:eastAsia="Cascadia Mono"/>
+          <w:color w:val="000000"/>
+          <w:sz w:val="19"/>
+          <w:szCs w:val="24"/>
+          <w:highlight w:val="lightGray"/>
+        </w:rPr>
+        <w:t>});</w:t>
+      </w:r>
+    </w:p>
+    <w:p>
+      <w:pPr>
+        <w:rPr>
+          <w:rFonts w:hint="default" w:ascii="Cascadia Mono" w:hAnsi="Cascadia Mono" w:eastAsia="Cascadia Mono"/>
+          <w:color w:val="000000"/>
+          <w:sz w:val="24"/>
+          <w:szCs w:val="24"/>
+          <w:highlight w:val="lightGray"/>
+        </w:rPr>
+      </w:pPr>
+    </w:p>
+    <w:p>
+      <w:pPr>
+        <w:rPr>
+          <w:rFonts w:hint="default" w:ascii="Cascadia Mono" w:hAnsi="Cascadia Mono" w:eastAsia="Cascadia Mono"/>
+          <w:color w:val="000000"/>
+          <w:sz w:val="24"/>
+          <w:szCs w:val="24"/>
+          <w:highlight w:val="lightGray"/>
+          <w:lang w:val="pt-BR"/>
+        </w:rPr>
+      </w:pPr>
+      <w:r>
+        <w:rPr>
+          <w:rFonts w:hint="default" w:ascii="Cascadia Mono" w:hAnsi="Cascadia Mono" w:eastAsia="Cascadia Mono"/>
+          <w:color w:val="000000"/>
+          <w:sz w:val="24"/>
+          <w:szCs w:val="24"/>
+          <w:highlight w:val="none"/>
+          <w:lang w:val="pt-BR"/>
+        </w:rPr>
+        <w:t>BLOQUEIO DE ACESSO POR 2MIN APÓS ERRAR A SENHA 3X</w:t>
+      </w:r>
+    </w:p>
+    <w:p>
+      <w:pPr>
+        <w:rPr>
+          <w:rFonts w:hint="default" w:ascii="Cascadia Mono" w:hAnsi="Cascadia Mono" w:eastAsia="Cascadia Mono"/>
+          <w:color w:val="000000"/>
+          <w:sz w:val="19"/>
+          <w:szCs w:val="24"/>
+          <w:highlight w:val="none"/>
+          <w:lang w:val="pt-BR"/>
+        </w:rPr>
+      </w:pPr>
+      <w:r>
+        <w:rPr>
+          <w:rFonts w:hint="default" w:ascii="Cascadia Mono" w:hAnsi="Cascadia Mono" w:eastAsia="Cascadia Mono"/>
+          <w:color w:val="000000"/>
+          <w:sz w:val="24"/>
+          <w:szCs w:val="24"/>
+          <w:highlight w:val="none"/>
+          <w:lang w:val="pt-BR"/>
+        </w:rPr>
+        <w:t>Program-&gt; Linha 25 - abaixo de ....</w:t>
+      </w:r>
+      <w:r>
+        <w:rPr>
+          <w:rFonts w:hint="default" w:ascii="Cascadia Mono" w:hAnsi="Cascadia Mono" w:eastAsia="Cascadia Mono"/>
+          <w:color w:val="000000"/>
+          <w:sz w:val="19"/>
+          <w:szCs w:val="24"/>
+          <w:highlight w:val="none"/>
+        </w:rPr>
+        <w:t>options.SignIn.RequireConfirmedEmail</w:t>
+      </w:r>
+      <w:r>
+        <w:rPr>
+          <w:rFonts w:hint="default" w:ascii="Cascadia Mono" w:hAnsi="Cascadia Mono" w:eastAsia="Cascadia Mono"/>
+          <w:color w:val="000000"/>
+          <w:sz w:val="19"/>
+          <w:szCs w:val="24"/>
+          <w:highlight w:val="none"/>
+          <w:lang w:val="pt-BR"/>
+        </w:rPr>
+        <w:t>...</w:t>
+      </w:r>
+    </w:p>
+    <w:p>
+      <w:pPr>
+        <w:spacing w:beforeLines="0" w:afterLines="0"/>
+        <w:jc w:val="left"/>
+        <w:rPr>
+          <w:rFonts w:hint="default" w:ascii="Cascadia Mono" w:hAnsi="Cascadia Mono" w:eastAsia="Cascadia Mono"/>
+          <w:color w:val="000000"/>
+          <w:sz w:val="19"/>
+          <w:szCs w:val="24"/>
+          <w:highlight w:val="lightGray"/>
+        </w:rPr>
+      </w:pPr>
+      <w:r>
+        <w:rPr>
+          <w:rFonts w:hint="default" w:ascii="Cascadia Mono" w:hAnsi="Cascadia Mono" w:eastAsia="Cascadia Mono"/>
+          <w:color w:val="008000"/>
+          <w:sz w:val="19"/>
+          <w:szCs w:val="24"/>
+          <w:highlight w:val="lightGray"/>
+        </w:rPr>
+        <w:t>//BLOQUEIO DE TENTATIVA DE ACESSO POR 2 MINUTOS APÓS ERRAR A SENHA 3X</w:t>
+      </w:r>
+    </w:p>
+    <w:p>
+      <w:pPr>
+        <w:spacing w:beforeLines="0" w:afterLines="0"/>
+        <w:jc w:val="left"/>
+        <w:rPr>
+          <w:rFonts w:hint="default" w:ascii="Cascadia Mono" w:hAnsi="Cascadia Mono" w:eastAsia="Cascadia Mono"/>
+          <w:color w:val="000000"/>
+          <w:sz w:val="19"/>
+          <w:szCs w:val="24"/>
+          <w:highlight w:val="lightGray"/>
+        </w:rPr>
+      </w:pPr>
+      <w:r>
+        <w:rPr>
+          <w:rFonts w:hint="default" w:ascii="Cascadia Mono" w:hAnsi="Cascadia Mono" w:eastAsia="Cascadia Mono"/>
+          <w:color w:val="000000"/>
+          <w:sz w:val="19"/>
+          <w:szCs w:val="24"/>
+          <w:highlight w:val="lightGray"/>
+        </w:rPr>
+        <w:t>builder.Services.Configure&lt;</w:t>
+      </w:r>
+      <w:r>
+        <w:rPr>
+          <w:rFonts w:hint="default" w:ascii="Cascadia Mono" w:hAnsi="Cascadia Mono" w:eastAsia="Cascadia Mono"/>
+          <w:color w:val="2B91AF"/>
+          <w:sz w:val="19"/>
+          <w:szCs w:val="24"/>
+          <w:highlight w:val="lightGray"/>
+        </w:rPr>
+        <w:t>IdentityOptions</w:t>
+      </w:r>
+      <w:r>
+        <w:rPr>
+          <w:rFonts w:hint="default" w:ascii="Cascadia Mono" w:hAnsi="Cascadia Mono" w:eastAsia="Cascadia Mono"/>
+          <w:color w:val="000000"/>
+          <w:sz w:val="19"/>
+          <w:szCs w:val="24"/>
+          <w:highlight w:val="lightGray"/>
+        </w:rPr>
+        <w:t>&gt;(options =&gt;</w:t>
+      </w:r>
+    </w:p>
+    <w:p>
+      <w:pPr>
+        <w:spacing w:beforeLines="0" w:afterLines="0"/>
+        <w:jc w:val="left"/>
+        <w:rPr>
+          <w:rFonts w:hint="default" w:ascii="Cascadia Mono" w:hAnsi="Cascadia Mono" w:eastAsia="Cascadia Mono"/>
+          <w:color w:val="000000"/>
+          <w:sz w:val="19"/>
+          <w:szCs w:val="24"/>
+          <w:highlight w:val="lightGray"/>
+        </w:rPr>
+      </w:pPr>
+      <w:r>
+        <w:rPr>
+          <w:rFonts w:hint="default" w:ascii="Cascadia Mono" w:hAnsi="Cascadia Mono" w:eastAsia="Cascadia Mono"/>
+          <w:color w:val="000000"/>
+          <w:sz w:val="19"/>
+          <w:szCs w:val="24"/>
+          <w:highlight w:val="lightGray"/>
+        </w:rPr>
+        <w:t>{</w:t>
+      </w:r>
+    </w:p>
+    <w:p>
+      <w:pPr>
+        <w:spacing w:beforeLines="0" w:afterLines="0"/>
+        <w:jc w:val="left"/>
+        <w:rPr>
+          <w:rFonts w:hint="default" w:ascii="Cascadia Mono" w:hAnsi="Cascadia Mono" w:eastAsia="Cascadia Mono"/>
+          <w:color w:val="000000"/>
+          <w:sz w:val="19"/>
+          <w:szCs w:val="24"/>
+          <w:highlight w:val="lightGray"/>
+        </w:rPr>
+      </w:pPr>
+      <w:r>
+        <w:rPr>
+          <w:rFonts w:hint="default" w:ascii="Cascadia Mono" w:hAnsi="Cascadia Mono" w:eastAsia="Cascadia Mono"/>
+          <w:color w:val="000000"/>
+          <w:sz w:val="19"/>
+          <w:szCs w:val="24"/>
+          <w:highlight w:val="lightGray"/>
+        </w:rPr>
+        <w:t xml:space="preserve">    options.Lockout.AllowedForNewUsers = </w:t>
+      </w:r>
+      <w:r>
+        <w:rPr>
+          <w:rFonts w:hint="default" w:ascii="Cascadia Mono" w:hAnsi="Cascadia Mono" w:eastAsia="Cascadia Mono"/>
+          <w:color w:val="0000FF"/>
+          <w:sz w:val="19"/>
+          <w:szCs w:val="24"/>
+          <w:highlight w:val="lightGray"/>
+        </w:rPr>
+        <w:t>true</w:t>
+      </w:r>
+      <w:r>
+        <w:rPr>
+          <w:rFonts w:hint="default" w:ascii="Cascadia Mono" w:hAnsi="Cascadia Mono" w:eastAsia="Cascadia Mono"/>
+          <w:color w:val="000000"/>
+          <w:sz w:val="19"/>
+          <w:szCs w:val="24"/>
+          <w:highlight w:val="lightGray"/>
+        </w:rPr>
+        <w:t>;</w:t>
+      </w:r>
+    </w:p>
+    <w:p>
+      <w:pPr>
+        <w:spacing w:beforeLines="0" w:afterLines="0"/>
+        <w:jc w:val="left"/>
+        <w:rPr>
+          <w:rFonts w:hint="default" w:ascii="Cascadia Mono" w:hAnsi="Cascadia Mono" w:eastAsia="Cascadia Mono"/>
+          <w:color w:val="000000"/>
+          <w:sz w:val="19"/>
+          <w:szCs w:val="24"/>
+          <w:highlight w:val="lightGray"/>
+        </w:rPr>
+      </w:pPr>
+      <w:r>
+        <w:rPr>
+          <w:rFonts w:hint="default" w:ascii="Cascadia Mono" w:hAnsi="Cascadia Mono" w:eastAsia="Cascadia Mono"/>
+          <w:color w:val="000000"/>
+          <w:sz w:val="19"/>
+          <w:szCs w:val="24"/>
+          <w:highlight w:val="lightGray"/>
+        </w:rPr>
+        <w:t xml:space="preserve">    options.Lockout.DefaultLockoutTimeSpan = </w:t>
+      </w:r>
+      <w:r>
+        <w:rPr>
+          <w:rFonts w:hint="default" w:ascii="Cascadia Mono" w:hAnsi="Cascadia Mono" w:eastAsia="Cascadia Mono"/>
+          <w:color w:val="2B91AF"/>
+          <w:sz w:val="19"/>
+          <w:szCs w:val="24"/>
+          <w:highlight w:val="lightGray"/>
+        </w:rPr>
+        <w:t>TimeSpan</w:t>
+      </w:r>
+      <w:r>
+        <w:rPr>
+          <w:rFonts w:hint="default" w:ascii="Cascadia Mono" w:hAnsi="Cascadia Mono" w:eastAsia="Cascadia Mono"/>
+          <w:color w:val="000000"/>
+          <w:sz w:val="19"/>
+          <w:szCs w:val="24"/>
+          <w:highlight w:val="lightGray"/>
+        </w:rPr>
+        <w:t>.FromMinutes(2);</w:t>
+      </w:r>
+    </w:p>
+    <w:p>
+      <w:pPr>
+        <w:spacing w:beforeLines="0" w:afterLines="0"/>
+        <w:jc w:val="left"/>
+        <w:rPr>
+          <w:rFonts w:hint="default" w:ascii="Cascadia Mono" w:hAnsi="Cascadia Mono" w:eastAsia="Cascadia Mono"/>
+          <w:color w:val="000000"/>
+          <w:sz w:val="19"/>
+          <w:szCs w:val="24"/>
+          <w:highlight w:val="lightGray"/>
+        </w:rPr>
+      </w:pPr>
+      <w:r>
+        <w:rPr>
+          <w:rFonts w:hint="default" w:ascii="Cascadia Mono" w:hAnsi="Cascadia Mono" w:eastAsia="Cascadia Mono"/>
+          <w:color w:val="000000"/>
+          <w:sz w:val="19"/>
+          <w:szCs w:val="24"/>
+          <w:highlight w:val="lightGray"/>
+        </w:rPr>
+        <w:t xml:space="preserve">    options.Lockout.MaxFailedAccessAttempts = 3;</w:t>
+      </w:r>
+    </w:p>
+    <w:p>
+      <w:pPr>
+        <w:rPr>
+          <w:rFonts w:hint="default" w:ascii="Cascadia Mono" w:hAnsi="Cascadia Mono" w:eastAsia="Cascadia Mono"/>
+          <w:color w:val="000000"/>
+          <w:sz w:val="19"/>
+          <w:szCs w:val="24"/>
+          <w:highlight w:val="lightGray"/>
+          <w:lang w:val="pt-BR"/>
+        </w:rPr>
+      </w:pPr>
+      <w:r>
+        <w:rPr>
+          <w:rFonts w:hint="default" w:ascii="Cascadia Mono" w:hAnsi="Cascadia Mono" w:eastAsia="Cascadia Mono"/>
+          <w:color w:val="000000"/>
+          <w:sz w:val="19"/>
+          <w:szCs w:val="24"/>
+          <w:highlight w:val="lightGray"/>
+        </w:rPr>
+        <w:t>});</w:t>
+      </w:r>
+    </w:p>
+    <w:p>
+      <w:pPr>
+        <w:ind w:firstLine="445"/>
+        <w:rPr>
+          <w:rFonts w:hint="default" w:ascii="Cascadia Mono" w:hAnsi="Cascadia Mono" w:eastAsia="Cascadia Mono"/>
+          <w:color w:val="000000"/>
+          <w:sz w:val="19"/>
+          <w:szCs w:val="24"/>
+          <w:highlight w:val="lightGray"/>
+          <w:lang w:val="pt-BR"/>
+        </w:rPr>
+      </w:pPr>
+    </w:p>
+    <w:p>
+      <w:pPr>
+        <w:rPr>
+          <w:rFonts w:hint="default" w:ascii="Cascadia Mono" w:hAnsi="Cascadia Mono" w:eastAsia="Cascadia Mono"/>
+          <w:color w:val="000000"/>
+          <w:sz w:val="24"/>
+          <w:szCs w:val="24"/>
+          <w:highlight w:val="lightGray"/>
+        </w:rPr>
+      </w:pPr>
+    </w:p>
+    <w:p>
+      <w:pPr>
+        <w:rPr>
+          <w:rFonts w:hint="default" w:ascii="Cascadia Mono" w:hAnsi="Cascadia Mono" w:eastAsia="Cascadia Mono"/>
+          <w:color w:val="000000"/>
+          <w:sz w:val="24"/>
+          <w:szCs w:val="24"/>
+          <w:highlight w:val="none"/>
+          <w:lang w:val="pt-BR"/>
+        </w:rPr>
+      </w:pPr>
+      <w:r>
+        <w:rPr>
+          <w:rFonts w:hint="default" w:ascii="Cascadia Mono" w:hAnsi="Cascadia Mono" w:eastAsia="Cascadia Mono"/>
+          <w:color w:val="000000"/>
+          <w:sz w:val="24"/>
+          <w:szCs w:val="24"/>
+          <w:highlight w:val="none"/>
+          <w:lang w:val="pt-BR"/>
+        </w:rPr>
+        <w:t>Areas-&gt;Identity-&gt;Pages-&gt;Account-&gt;Login.html-&gt;Login.cshtml.cs</w:t>
+      </w:r>
+    </w:p>
+    <w:p>
+      <w:pPr>
+        <w:rPr>
+          <w:rFonts w:hint="default" w:ascii="Cascadia Mono" w:hAnsi="Cascadia Mono" w:eastAsia="Cascadia Mono"/>
+          <w:color w:val="000000"/>
+          <w:sz w:val="24"/>
+          <w:szCs w:val="24"/>
+          <w:highlight w:val="none"/>
+          <w:lang w:val="pt-BR"/>
+        </w:rPr>
+      </w:pPr>
+      <w:r>
+        <w:rPr>
+          <w:rFonts w:hint="default" w:ascii="Cascadia Mono" w:hAnsi="Cascadia Mono" w:eastAsia="Cascadia Mono"/>
+          <w:color w:val="000000"/>
+          <w:sz w:val="24"/>
+          <w:szCs w:val="24"/>
+          <w:highlight w:val="none"/>
+          <w:lang w:val="pt-BR"/>
+        </w:rPr>
+        <w:t>Linha 114 - dentro do método OnPostAsync, que é responsável por efetuar o login, mudar um atributo da função PasswordSignInAsync, que é lockoutOnFailure, passando valor true</w:t>
+      </w:r>
+    </w:p>
+    <w:p>
+      <w:pPr>
+        <w:spacing w:beforeLines="0" w:afterLines="0"/>
+        <w:jc w:val="left"/>
+        <w:rPr>
+          <w:rFonts w:hint="default" w:ascii="Cascadia Mono" w:hAnsi="Cascadia Mono" w:eastAsia="Cascadia Mono"/>
+          <w:color w:val="000000"/>
+          <w:sz w:val="19"/>
+          <w:szCs w:val="24"/>
+          <w:highlight w:val="lightGray"/>
+        </w:rPr>
+      </w:pPr>
+      <w:r>
+        <w:rPr>
+          <w:rFonts w:hint="default" w:ascii="Cascadia Mono" w:hAnsi="Cascadia Mono" w:eastAsia="Cascadia Mono"/>
+          <w:color w:val="0000FF"/>
+          <w:sz w:val="19"/>
+          <w:szCs w:val="24"/>
+          <w:highlight w:val="lightGray"/>
+        </w:rPr>
+        <w:t>var</w:t>
+      </w:r>
+      <w:r>
+        <w:rPr>
+          <w:rFonts w:hint="default" w:ascii="Cascadia Mono" w:hAnsi="Cascadia Mono" w:eastAsia="Cascadia Mono"/>
+          <w:color w:val="000000"/>
+          <w:sz w:val="19"/>
+          <w:szCs w:val="24"/>
+          <w:highlight w:val="lightGray"/>
+        </w:rPr>
+        <w:t xml:space="preserve"> result = </w:t>
+      </w:r>
+      <w:r>
+        <w:rPr>
+          <w:rFonts w:hint="default" w:ascii="Cascadia Mono" w:hAnsi="Cascadia Mono" w:eastAsia="Cascadia Mono"/>
+          <w:color w:val="0000FF"/>
+          <w:sz w:val="19"/>
+          <w:szCs w:val="24"/>
+          <w:highlight w:val="lightGray"/>
+        </w:rPr>
+        <w:t>await</w:t>
+      </w:r>
+      <w:r>
+        <w:rPr>
+          <w:rFonts w:hint="default" w:ascii="Cascadia Mono" w:hAnsi="Cascadia Mono" w:eastAsia="Cascadia Mono"/>
+          <w:color w:val="000000"/>
+          <w:sz w:val="19"/>
+          <w:szCs w:val="24"/>
+          <w:highlight w:val="lightGray"/>
+        </w:rPr>
+        <w:t xml:space="preserve"> _signInManager.PasswordSignInAsync(Input.Email, Input.Password, Input.RememberMe, lockoutOnFailure: </w:t>
+      </w:r>
+      <w:r>
+        <w:rPr>
+          <w:rFonts w:hint="default" w:ascii="Cascadia Mono" w:hAnsi="Cascadia Mono" w:eastAsia="Cascadia Mono"/>
+          <w:color w:val="0000FF"/>
+          <w:sz w:val="19"/>
+          <w:szCs w:val="24"/>
+          <w:highlight w:val="lightGray"/>
+        </w:rPr>
+        <w:t>true</w:t>
+      </w:r>
+      <w:r>
+        <w:rPr>
+          <w:rFonts w:hint="default" w:ascii="Cascadia Mono" w:hAnsi="Cascadia Mono" w:eastAsia="Cascadia Mono"/>
+          <w:color w:val="000000"/>
+          <w:sz w:val="19"/>
+          <w:szCs w:val="24"/>
+          <w:highlight w:val="lightGray"/>
+        </w:rPr>
+        <w:t>);</w:t>
+      </w:r>
+    </w:p>
+    <w:p>
+      <w:pPr>
+        <w:rPr>
+          <w:rFonts w:hint="default" w:ascii="Cascadia Mono" w:hAnsi="Cascadia Mono" w:eastAsia="Cascadia Mono"/>
+          <w:color w:val="000000"/>
+          <w:sz w:val="24"/>
+          <w:szCs w:val="24"/>
+          <w:highlight w:val="none"/>
+          <w:lang w:val="pt-BR"/>
+        </w:rPr>
+      </w:pPr>
+    </w:p>
+    <w:p>
+      <w:pPr>
+        <w:rPr>
+          <w:rFonts w:hint="default" w:ascii="Cascadia Mono" w:hAnsi="Cascadia Mono" w:eastAsia="Cascadia Mono"/>
+          <w:color w:val="000000"/>
+          <w:sz w:val="24"/>
+          <w:szCs w:val="24"/>
+          <w:highlight w:val="none"/>
+          <w:lang w:val="pt-BR"/>
+        </w:rPr>
+      </w:pPr>
+      <w:r>
+        <w:rPr>
+          <w:rFonts w:hint="default" w:ascii="Cascadia Mono" w:hAnsi="Cascadia Mono" w:eastAsia="Cascadia Mono"/>
+          <w:color w:val="000000"/>
+          <w:sz w:val="24"/>
+          <w:szCs w:val="24"/>
+          <w:highlight w:val="none"/>
+          <w:lang w:val="pt-BR"/>
+        </w:rPr>
+        <w:t xml:space="preserve">Sendo assim, se o usuário errar a senha 3x, é bloqueado por 2min. </w:t>
+      </w:r>
+    </w:p>
+    <w:p>
+      <w:pPr>
+        <w:rPr>
+          <w:rFonts w:hint="default" w:ascii="Cascadia Mono" w:hAnsi="Cascadia Mono" w:eastAsia="Cascadia Mono"/>
+          <w:color w:val="000000"/>
+          <w:sz w:val="24"/>
+          <w:szCs w:val="24"/>
+          <w:highlight w:val="none"/>
+          <w:lang w:val="pt-BR"/>
+        </w:rPr>
+      </w:pPr>
+      <w:r>
+        <w:rPr>
+          <w:rFonts w:hint="default" w:ascii="Cascadia Mono" w:hAnsi="Cascadia Mono" w:eastAsia="Cascadia Mono"/>
+          <w:color w:val="000000"/>
+          <w:sz w:val="24"/>
+          <w:szCs w:val="24"/>
+          <w:highlight w:val="none"/>
+          <w:lang w:val="pt-BR"/>
+        </w:rPr>
+        <w:t>É possível confirmar até quando o usuário fica bloqueado na tabela AspNetUsers, no campo LockOutEnd.</w:t>
+      </w:r>
       <w:bookmarkStart w:id="0" w:name="_GoBack"/>
       <w:bookmarkEnd w:id="0"/>
     </w:p>
@@ -6435,419 +7355,2275 @@
           <w:sz w:val="24"/>
           <w:szCs w:val="24"/>
           <w:highlight w:val="none"/>
-          <w:lang w:val="pt-BR"/>
-        </w:rPr>
-      </w:pPr>
-      <w:r>
-        <w:rPr>
-          <w:rFonts w:hint="default" w:ascii="Cascadia Mono" w:hAnsi="Cascadia Mono" w:eastAsia="Cascadia Mono"/>
-          <w:color w:val="000000"/>
-          <w:sz w:val="24"/>
-          <w:szCs w:val="24"/>
-          <w:highlight w:val="none"/>
-          <w:lang w:val="pt-BR"/>
-        </w:rPr>
-        <w:t>*Sem definir, por padrão, já permite acesso sem autenticação</w:t>
-      </w:r>
-    </w:p>
-    <w:p>
-      <w:pPr>
-        <w:rPr>
-          <w:rFonts w:hint="default" w:ascii="Cascadia Mono" w:hAnsi="Cascadia Mono" w:eastAsia="Cascadia Mono"/>
-          <w:color w:val="000000"/>
-          <w:sz w:val="24"/>
-          <w:szCs w:val="24"/>
-          <w:highlight w:val="none"/>
-          <w:lang w:val="pt-BR"/>
-        </w:rPr>
-      </w:pPr>
-    </w:p>
-    <w:p>
-      <w:pPr>
-        <w:rPr>
-          <w:rFonts w:hint="default" w:ascii="Cascadia Mono" w:hAnsi="Cascadia Mono" w:eastAsia="Cascadia Mono"/>
-          <w:color w:val="000000"/>
-          <w:sz w:val="24"/>
-          <w:szCs w:val="24"/>
-          <w:highlight w:val="none"/>
-          <w:lang w:val="pt-BR"/>
-        </w:rPr>
-      </w:pPr>
-    </w:p>
-    <w:p>
-      <w:pPr>
-        <w:rPr>
-          <w:rFonts w:hint="default" w:ascii="Cascadia Mono" w:hAnsi="Cascadia Mono" w:eastAsia="Cascadia Mono"/>
-          <w:color w:val="000000"/>
-          <w:sz w:val="24"/>
-          <w:szCs w:val="24"/>
-          <w:highlight w:val="none"/>
-          <w:lang w:val="pt-BR"/>
-        </w:rPr>
-      </w:pPr>
-      <w:r>
-        <w:rPr>
-          <w:rFonts w:hint="default" w:ascii="Cascadia Mono" w:hAnsi="Cascadia Mono" w:eastAsia="Cascadia Mono"/>
-          <w:color w:val="000000"/>
-          <w:sz w:val="24"/>
-          <w:szCs w:val="24"/>
-          <w:highlight w:val="none"/>
-          <w:lang w:val="pt-BR"/>
-        </w:rPr>
-        <w:t>CONFIRMAÇÃO DE E-MAIL PARA CADASTRO</w:t>
-      </w:r>
-    </w:p>
-    <w:p>
-      <w:pPr>
-        <w:rPr>
-          <w:rFonts w:hint="default" w:ascii="Cascadia Mono" w:hAnsi="Cascadia Mono" w:eastAsia="Cascadia Mono"/>
-          <w:color w:val="000000"/>
-          <w:sz w:val="24"/>
-          <w:szCs w:val="24"/>
-          <w:highlight w:val="none"/>
-          <w:lang w:val="pt-BR"/>
-        </w:rPr>
-      </w:pPr>
-      <w:r>
-        <w:rPr>
-          <w:rFonts w:hint="default" w:ascii="Cascadia Mono" w:hAnsi="Cascadia Mono" w:eastAsia="Cascadia Mono"/>
-          <w:color w:val="000000"/>
-          <w:sz w:val="24"/>
-          <w:szCs w:val="24"/>
-          <w:highlight w:val="none"/>
-          <w:lang w:val="pt-BR"/>
-        </w:rPr>
-        <w:t>Na aplicação, pode ser configurado a exigência do usuário confirmar o cadastro na sua caixa de entrada de e-mail. Como a aplicação não tem emissor de e-mail, ela simula</w:t>
-      </w:r>
-    </w:p>
-    <w:p>
-      <w:pPr>
-        <w:rPr>
-          <w:rFonts w:hint="default" w:ascii="Cascadia Mono" w:hAnsi="Cascadia Mono" w:eastAsia="Cascadia Mono"/>
-          <w:color w:val="000000"/>
-          <w:sz w:val="24"/>
-          <w:szCs w:val="24"/>
-          <w:highlight w:val="none"/>
-          <w:lang w:val="pt-BR"/>
-        </w:rPr>
-      </w:pPr>
-    </w:p>
-    <w:p>
-      <w:pPr>
-        <w:rPr>
-          <w:rFonts w:hint="default" w:ascii="Cascadia Mono" w:hAnsi="Cascadia Mono" w:eastAsia="Cascadia Mono"/>
-          <w:color w:val="2B91AF"/>
-          <w:sz w:val="19"/>
-          <w:szCs w:val="24"/>
-          <w:highlight w:val="white"/>
-          <w:lang w:val="pt-BR"/>
-        </w:rPr>
-      </w:pPr>
-      <w:r>
-        <w:rPr>
-          <w:rFonts w:hint="default" w:ascii="Cascadia Mono" w:hAnsi="Cascadia Mono" w:eastAsia="Cascadia Mono"/>
-          <w:color w:val="000000"/>
-          <w:sz w:val="24"/>
-          <w:szCs w:val="24"/>
-          <w:highlight w:val="none"/>
-          <w:lang w:val="pt-BR"/>
-        </w:rPr>
-        <w:t xml:space="preserve">Program-&gt;Linha 25 - abaixo de </w:t>
-      </w:r>
-      <w:r>
-        <w:rPr>
-          <w:rFonts w:hint="default" w:ascii="Cascadia Mono" w:hAnsi="Cascadia Mono" w:eastAsia="Cascadia Mono"/>
-          <w:color w:val="000000"/>
-          <w:sz w:val="19"/>
-          <w:szCs w:val="24"/>
-          <w:highlight w:val="none"/>
-        </w:rPr>
-        <w:t>builder.Services.AddDefaultIdentity&lt;</w:t>
-      </w:r>
-      <w:r>
-        <w:rPr>
-          <w:rFonts w:hint="default" w:ascii="Cascadia Mono" w:hAnsi="Cascadia Mono" w:eastAsia="Cascadia Mono"/>
-          <w:color w:val="2B91AF"/>
-          <w:sz w:val="19"/>
-          <w:szCs w:val="24"/>
-          <w:highlight w:val="none"/>
-        </w:rPr>
-        <w:t>IdentityUser</w:t>
-      </w:r>
-      <w:r>
-        <w:rPr>
-          <w:rFonts w:hint="default" w:ascii="Cascadia Mono" w:hAnsi="Cascadia Mono" w:eastAsia="Cascadia Mono"/>
-          <w:color w:val="2B91AF"/>
-          <w:sz w:val="19"/>
-          <w:szCs w:val="24"/>
-          <w:highlight w:val="none"/>
-          <w:lang w:val="pt-BR"/>
-        </w:rPr>
-        <w:t>...</w:t>
-      </w:r>
-    </w:p>
-    <w:p>
-      <w:pPr>
-        <w:spacing w:beforeLines="0" w:afterLines="0"/>
-        <w:jc w:val="left"/>
-        <w:rPr>
-          <w:rFonts w:hint="default" w:ascii="Cascadia Mono" w:hAnsi="Cascadia Mono" w:eastAsia="Cascadia Mono"/>
-          <w:color w:val="000000"/>
-          <w:sz w:val="19"/>
-          <w:szCs w:val="24"/>
-          <w:highlight w:val="lightGray"/>
-        </w:rPr>
-      </w:pPr>
-      <w:r>
-        <w:rPr>
-          <w:rFonts w:hint="default" w:ascii="Cascadia Mono" w:hAnsi="Cascadia Mono" w:eastAsia="Cascadia Mono"/>
-          <w:color w:val="008000"/>
-          <w:sz w:val="19"/>
-          <w:szCs w:val="24"/>
-          <w:highlight w:val="lightGray"/>
-        </w:rPr>
-        <w:t>//CONFIRMAÇÃO DE E-MAIL PARA CADASTRAR USUÁRIO</w:t>
-      </w:r>
-    </w:p>
-    <w:p>
-      <w:pPr>
-        <w:spacing w:beforeLines="0" w:afterLines="0"/>
-        <w:jc w:val="left"/>
-        <w:rPr>
-          <w:rFonts w:hint="default" w:ascii="Cascadia Mono" w:hAnsi="Cascadia Mono" w:eastAsia="Cascadia Mono"/>
-          <w:color w:val="000000"/>
-          <w:sz w:val="19"/>
-          <w:szCs w:val="24"/>
-          <w:highlight w:val="lightGray"/>
-        </w:rPr>
-      </w:pPr>
-      <w:r>
-        <w:rPr>
-          <w:rFonts w:hint="default" w:ascii="Cascadia Mono" w:hAnsi="Cascadia Mono" w:eastAsia="Cascadia Mono"/>
-          <w:color w:val="008000"/>
-          <w:sz w:val="19"/>
-          <w:szCs w:val="24"/>
-          <w:highlight w:val="lightGray"/>
-        </w:rPr>
-        <w:t>//EM TEORIA, O USUÁRIO PRECISARIA ACESSAR SUA CAIXA DE ENTRADA PARA CONFIRMAR O E-MAIL E CADASTRAR</w:t>
-      </w:r>
-    </w:p>
-    <w:p>
-      <w:pPr>
-        <w:spacing w:beforeLines="0" w:afterLines="0"/>
-        <w:jc w:val="left"/>
-        <w:rPr>
-          <w:rFonts w:hint="default" w:ascii="Cascadia Mono" w:hAnsi="Cascadia Mono" w:eastAsia="Cascadia Mono"/>
-          <w:color w:val="000000"/>
-          <w:sz w:val="19"/>
-          <w:szCs w:val="24"/>
-          <w:highlight w:val="lightGray"/>
-        </w:rPr>
-      </w:pPr>
-      <w:r>
-        <w:rPr>
-          <w:rFonts w:hint="default" w:ascii="Cascadia Mono" w:hAnsi="Cascadia Mono" w:eastAsia="Cascadia Mono"/>
-          <w:color w:val="008000"/>
-          <w:sz w:val="19"/>
-          <w:szCs w:val="24"/>
-          <w:highlight w:val="lightGray"/>
-        </w:rPr>
-        <w:t>//MAS COMO A APLIAÇÃO NÃO TEM UM EMISSOR DE E-MAIL, ELA MESMA OFERECE A OPÇÃO DE CONFIRMAR</w:t>
-      </w:r>
-    </w:p>
-    <w:p>
-      <w:pPr>
-        <w:spacing w:beforeLines="0" w:afterLines="0"/>
-        <w:jc w:val="left"/>
-        <w:rPr>
-          <w:rFonts w:hint="default" w:ascii="Cascadia Mono" w:hAnsi="Cascadia Mono" w:eastAsia="Cascadia Mono"/>
-          <w:color w:val="000000"/>
-          <w:sz w:val="19"/>
-          <w:szCs w:val="24"/>
-          <w:highlight w:val="lightGray"/>
-        </w:rPr>
-      </w:pPr>
-      <w:r>
-        <w:rPr>
-          <w:rFonts w:hint="default" w:ascii="Cascadia Mono" w:hAnsi="Cascadia Mono" w:eastAsia="Cascadia Mono"/>
-          <w:color w:val="000000"/>
-          <w:sz w:val="19"/>
-          <w:szCs w:val="24"/>
-          <w:highlight w:val="lightGray"/>
-        </w:rPr>
-        <w:t>builder.Services.Configure&lt;</w:t>
-      </w:r>
-      <w:r>
-        <w:rPr>
-          <w:rFonts w:hint="default" w:ascii="Cascadia Mono" w:hAnsi="Cascadia Mono" w:eastAsia="Cascadia Mono"/>
-          <w:color w:val="2B91AF"/>
-          <w:sz w:val="19"/>
-          <w:szCs w:val="24"/>
-          <w:highlight w:val="lightGray"/>
-        </w:rPr>
-        <w:t>IdentityOptions</w:t>
-      </w:r>
-      <w:r>
-        <w:rPr>
-          <w:rFonts w:hint="default" w:ascii="Cascadia Mono" w:hAnsi="Cascadia Mono" w:eastAsia="Cascadia Mono"/>
-          <w:color w:val="000000"/>
-          <w:sz w:val="19"/>
-          <w:szCs w:val="24"/>
-          <w:highlight w:val="lightGray"/>
-        </w:rPr>
-        <w:t>&gt;(options =&gt;</w:t>
-      </w:r>
-    </w:p>
-    <w:p>
-      <w:pPr>
-        <w:spacing w:beforeLines="0" w:afterLines="0"/>
-        <w:jc w:val="left"/>
-        <w:rPr>
-          <w:rFonts w:hint="default" w:ascii="Cascadia Mono" w:hAnsi="Cascadia Mono" w:eastAsia="Cascadia Mono"/>
-          <w:color w:val="000000"/>
-          <w:sz w:val="19"/>
-          <w:szCs w:val="24"/>
-          <w:highlight w:val="lightGray"/>
-        </w:rPr>
-      </w:pPr>
-      <w:r>
-        <w:rPr>
-          <w:rFonts w:hint="default" w:ascii="Cascadia Mono" w:hAnsi="Cascadia Mono" w:eastAsia="Cascadia Mono"/>
-          <w:color w:val="000000"/>
-          <w:sz w:val="19"/>
-          <w:szCs w:val="24"/>
-          <w:highlight w:val="lightGray"/>
-        </w:rPr>
-        <w:t>{</w:t>
-      </w:r>
-    </w:p>
-    <w:p>
-      <w:pPr>
-        <w:spacing w:beforeLines="0" w:afterLines="0"/>
-        <w:jc w:val="left"/>
-        <w:rPr>
-          <w:rFonts w:hint="default" w:ascii="Cascadia Mono" w:hAnsi="Cascadia Mono" w:eastAsia="Cascadia Mono"/>
-          <w:color w:val="000000"/>
-          <w:sz w:val="19"/>
-          <w:szCs w:val="24"/>
-          <w:highlight w:val="lightGray"/>
-        </w:rPr>
-      </w:pPr>
-      <w:r>
-        <w:rPr>
-          <w:rFonts w:hint="default" w:ascii="Cascadia Mono" w:hAnsi="Cascadia Mono" w:eastAsia="Cascadia Mono"/>
-          <w:color w:val="000000"/>
-          <w:sz w:val="19"/>
-          <w:szCs w:val="24"/>
-          <w:highlight w:val="lightGray"/>
-        </w:rPr>
-        <w:t xml:space="preserve">    options.SignIn.RequireConfirmedEmail = </w:t>
-      </w:r>
-      <w:r>
-        <w:rPr>
-          <w:rFonts w:hint="default" w:ascii="Cascadia Mono" w:hAnsi="Cascadia Mono" w:eastAsia="Cascadia Mono"/>
-          <w:color w:val="0000FF"/>
-          <w:sz w:val="19"/>
-          <w:szCs w:val="24"/>
-          <w:highlight w:val="lightGray"/>
-        </w:rPr>
-        <w:t>true</w:t>
-      </w:r>
-      <w:r>
-        <w:rPr>
-          <w:rFonts w:hint="default" w:ascii="Cascadia Mono" w:hAnsi="Cascadia Mono" w:eastAsia="Cascadia Mono"/>
-          <w:color w:val="000000"/>
-          <w:sz w:val="19"/>
-          <w:szCs w:val="24"/>
-          <w:highlight w:val="lightGray"/>
-        </w:rPr>
-        <w:t xml:space="preserve">; </w:t>
-      </w:r>
-      <w:r>
-        <w:rPr>
-          <w:rFonts w:hint="default" w:ascii="Cascadia Mono" w:hAnsi="Cascadia Mono" w:eastAsia="Cascadia Mono"/>
-          <w:color w:val="008000"/>
-          <w:sz w:val="19"/>
-          <w:szCs w:val="24"/>
-          <w:highlight w:val="lightGray"/>
-        </w:rPr>
-        <w:t>// Exigir e-mails confirmados para login</w:t>
-      </w:r>
-    </w:p>
-    <w:p>
-      <w:pPr>
-        <w:spacing w:beforeLines="0" w:afterLines="0"/>
-        <w:jc w:val="left"/>
-        <w:rPr>
-          <w:rFonts w:hint="default" w:ascii="Cascadia Mono" w:hAnsi="Cascadia Mono" w:eastAsia="Cascadia Mono"/>
-          <w:color w:val="000000"/>
-          <w:sz w:val="19"/>
-          <w:szCs w:val="24"/>
-          <w:highlight w:val="lightGray"/>
-        </w:rPr>
-      </w:pPr>
-      <w:r>
-        <w:rPr>
-          <w:rFonts w:hint="default" w:ascii="Cascadia Mono" w:hAnsi="Cascadia Mono" w:eastAsia="Cascadia Mono"/>
-          <w:color w:val="000000"/>
-          <w:sz w:val="19"/>
-          <w:szCs w:val="24"/>
-          <w:highlight w:val="lightGray"/>
-        </w:rPr>
-        <w:t xml:space="preserve">    options.SignIn.RequireConfirmedPhoneNumber = </w:t>
-      </w:r>
-      <w:r>
-        <w:rPr>
-          <w:rFonts w:hint="default" w:ascii="Cascadia Mono" w:hAnsi="Cascadia Mono" w:eastAsia="Cascadia Mono"/>
-          <w:color w:val="0000FF"/>
-          <w:sz w:val="19"/>
-          <w:szCs w:val="24"/>
-          <w:highlight w:val="lightGray"/>
-        </w:rPr>
-        <w:t>false</w:t>
-      </w:r>
-      <w:r>
-        <w:rPr>
-          <w:rFonts w:hint="default" w:ascii="Cascadia Mono" w:hAnsi="Cascadia Mono" w:eastAsia="Cascadia Mono"/>
-          <w:color w:val="000000"/>
-          <w:sz w:val="19"/>
-          <w:szCs w:val="24"/>
-          <w:highlight w:val="lightGray"/>
-        </w:rPr>
-        <w:t xml:space="preserve">; </w:t>
-      </w:r>
-      <w:r>
-        <w:rPr>
-          <w:rFonts w:hint="default" w:ascii="Cascadia Mono" w:hAnsi="Cascadia Mono" w:eastAsia="Cascadia Mono"/>
-          <w:color w:val="008000"/>
-          <w:sz w:val="19"/>
-          <w:szCs w:val="24"/>
-          <w:highlight w:val="lightGray"/>
-        </w:rPr>
-        <w:t>// Não exigir confirmação de número de telefone</w:t>
-      </w:r>
-    </w:p>
-    <w:p>
-      <w:pPr>
-        <w:rPr>
-          <w:rFonts w:hint="default" w:ascii="Cascadia Mono" w:hAnsi="Cascadia Mono" w:eastAsia="Cascadia Mono"/>
-          <w:color w:val="2B91AF"/>
-          <w:sz w:val="19"/>
-          <w:szCs w:val="24"/>
-          <w:highlight w:val="lightGray"/>
-          <w:lang w:val="pt-BR"/>
-        </w:rPr>
-      </w:pPr>
-      <w:r>
-        <w:rPr>
-          <w:rFonts w:hint="default" w:ascii="Cascadia Mono" w:hAnsi="Cascadia Mono" w:eastAsia="Cascadia Mono"/>
-          <w:color w:val="000000"/>
-          <w:sz w:val="19"/>
-          <w:szCs w:val="24"/>
-          <w:highlight w:val="lightGray"/>
-        </w:rPr>
-        <w:t>});</w:t>
-      </w:r>
+        </w:rPr>
+      </w:pPr>
+    </w:p>
+    <w:p>
+      <w:pPr>
+        <w:rPr>
+          <w:rFonts w:hint="default" w:ascii="Cascadia Mono" w:hAnsi="Cascadia Mono" w:eastAsia="Cascadia Mono"/>
+          <w:color w:val="000000"/>
+          <w:sz w:val="24"/>
+          <w:szCs w:val="24"/>
+          <w:highlight w:val="none"/>
+        </w:rPr>
+      </w:pPr>
+    </w:p>
+    <w:p>
+      <w:pPr>
+        <w:rPr>
+          <w:rFonts w:hint="default" w:ascii="Cascadia Mono" w:hAnsi="Cascadia Mono" w:eastAsia="Cascadia Mono"/>
+          <w:color w:val="000000"/>
+          <w:sz w:val="24"/>
+          <w:szCs w:val="24"/>
+          <w:highlight w:val="none"/>
+        </w:rPr>
+      </w:pPr>
+    </w:p>
+    <w:p>
+      <w:pPr>
+        <w:rPr>
+          <w:rFonts w:hint="default" w:ascii="Cascadia Mono" w:hAnsi="Cascadia Mono" w:eastAsia="Cascadia Mono"/>
+          <w:color w:val="000000"/>
+          <w:sz w:val="24"/>
+          <w:szCs w:val="24"/>
+          <w:highlight w:val="none"/>
+        </w:rPr>
+      </w:pPr>
+    </w:p>
+    <w:p>
+      <w:pPr>
+        <w:rPr>
+          <w:rFonts w:hint="default" w:ascii="Cascadia Mono" w:hAnsi="Cascadia Mono" w:eastAsia="Cascadia Mono"/>
+          <w:color w:val="000000"/>
+          <w:sz w:val="24"/>
+          <w:szCs w:val="24"/>
+          <w:highlight w:val="none"/>
+        </w:rPr>
+      </w:pPr>
+    </w:p>
+    <w:p>
+      <w:pPr>
+        <w:rPr>
+          <w:rFonts w:hint="default" w:ascii="Cascadia Mono" w:hAnsi="Cascadia Mono" w:eastAsia="Cascadia Mono"/>
+          <w:color w:val="000000"/>
+          <w:sz w:val="24"/>
+          <w:szCs w:val="24"/>
+          <w:highlight w:val="none"/>
+        </w:rPr>
+      </w:pPr>
+    </w:p>
+    <w:p>
+      <w:pPr>
+        <w:rPr>
+          <w:rFonts w:hint="default" w:ascii="Cascadia Mono" w:hAnsi="Cascadia Mono" w:eastAsia="Cascadia Mono"/>
+          <w:color w:val="000000"/>
+          <w:sz w:val="24"/>
+          <w:szCs w:val="24"/>
+          <w:highlight w:val="none"/>
+        </w:rPr>
+      </w:pPr>
+    </w:p>
+    <w:p>
+      <w:pPr>
+        <w:rPr>
+          <w:rFonts w:hint="default" w:ascii="Cascadia Mono" w:hAnsi="Cascadia Mono" w:eastAsia="Cascadia Mono"/>
+          <w:color w:val="000000"/>
+          <w:sz w:val="24"/>
+          <w:szCs w:val="24"/>
+          <w:highlight w:val="none"/>
+        </w:rPr>
+      </w:pPr>
+    </w:p>
+    <w:p>
+      <w:pPr>
+        <w:rPr>
+          <w:rFonts w:hint="default" w:ascii="Cascadia Mono" w:hAnsi="Cascadia Mono" w:eastAsia="Cascadia Mono"/>
+          <w:color w:val="000000"/>
+          <w:sz w:val="24"/>
+          <w:szCs w:val="24"/>
+          <w:highlight w:val="none"/>
+        </w:rPr>
+      </w:pPr>
+    </w:p>
+    <w:p>
+      <w:pPr>
+        <w:rPr>
+          <w:rFonts w:hint="default" w:ascii="Cascadia Mono" w:hAnsi="Cascadia Mono" w:eastAsia="Cascadia Mono"/>
+          <w:color w:val="000000"/>
+          <w:sz w:val="24"/>
+          <w:szCs w:val="24"/>
+          <w:highlight w:val="none"/>
+        </w:rPr>
+      </w:pPr>
+    </w:p>
+    <w:p>
+      <w:pPr>
+        <w:rPr>
+          <w:rFonts w:hint="default" w:ascii="Cascadia Mono" w:hAnsi="Cascadia Mono" w:eastAsia="Cascadia Mono"/>
+          <w:color w:val="000000"/>
+          <w:sz w:val="24"/>
+          <w:szCs w:val="24"/>
+          <w:highlight w:val="none"/>
+        </w:rPr>
+      </w:pPr>
+    </w:p>
+    <w:p>
+      <w:pPr>
+        <w:rPr>
+          <w:rFonts w:hint="default" w:ascii="Cascadia Mono" w:hAnsi="Cascadia Mono" w:eastAsia="Cascadia Mono"/>
+          <w:color w:val="000000"/>
+          <w:sz w:val="24"/>
+          <w:szCs w:val="24"/>
+          <w:highlight w:val="none"/>
+        </w:rPr>
+      </w:pPr>
+    </w:p>
+    <w:p>
+      <w:pPr>
+        <w:rPr>
+          <w:rFonts w:hint="default" w:ascii="Cascadia Mono" w:hAnsi="Cascadia Mono" w:eastAsia="Cascadia Mono"/>
+          <w:color w:val="000000"/>
+          <w:sz w:val="24"/>
+          <w:szCs w:val="24"/>
+          <w:highlight w:val="none"/>
+        </w:rPr>
+      </w:pPr>
+    </w:p>
+    <w:p>
+      <w:pPr>
+        <w:rPr>
+          <w:rFonts w:hint="default" w:ascii="Cascadia Mono" w:hAnsi="Cascadia Mono" w:eastAsia="Cascadia Mono"/>
+          <w:color w:val="000000"/>
+          <w:sz w:val="24"/>
+          <w:szCs w:val="24"/>
+          <w:highlight w:val="none"/>
+        </w:rPr>
+      </w:pPr>
+    </w:p>
+    <w:p>
+      <w:pPr>
+        <w:rPr>
+          <w:rFonts w:hint="default" w:ascii="Cascadia Mono" w:hAnsi="Cascadia Mono" w:eastAsia="Cascadia Mono"/>
+          <w:color w:val="000000"/>
+          <w:sz w:val="24"/>
+          <w:szCs w:val="24"/>
+          <w:highlight w:val="none"/>
+        </w:rPr>
+      </w:pPr>
+    </w:p>
+    <w:p>
+      <w:pPr>
+        <w:rPr>
+          <w:rFonts w:hint="default" w:ascii="Cascadia Mono" w:hAnsi="Cascadia Mono" w:eastAsia="Cascadia Mono"/>
+          <w:color w:val="000000"/>
+          <w:sz w:val="24"/>
+          <w:szCs w:val="24"/>
+          <w:highlight w:val="none"/>
+        </w:rPr>
+      </w:pPr>
+    </w:p>
+    <w:p>
+      <w:pPr>
+        <w:rPr>
+          <w:rFonts w:hint="default" w:ascii="Cascadia Mono" w:hAnsi="Cascadia Mono" w:eastAsia="Cascadia Mono"/>
+          <w:color w:val="000000"/>
+          <w:sz w:val="24"/>
+          <w:szCs w:val="24"/>
+          <w:highlight w:val="none"/>
+        </w:rPr>
+      </w:pPr>
+    </w:p>
+    <w:p>
+      <w:pPr>
+        <w:rPr>
+          <w:rFonts w:hint="default" w:ascii="Cascadia Mono" w:hAnsi="Cascadia Mono" w:eastAsia="Cascadia Mono"/>
+          <w:color w:val="000000"/>
+          <w:sz w:val="24"/>
+          <w:szCs w:val="24"/>
+          <w:highlight w:val="none"/>
+        </w:rPr>
+      </w:pPr>
+    </w:p>
+    <w:p>
+      <w:pPr>
+        <w:rPr>
+          <w:rFonts w:hint="default" w:ascii="Cascadia Mono" w:hAnsi="Cascadia Mono" w:eastAsia="Cascadia Mono"/>
+          <w:color w:val="000000"/>
+          <w:sz w:val="24"/>
+          <w:szCs w:val="24"/>
+          <w:highlight w:val="none"/>
+        </w:rPr>
+      </w:pPr>
+    </w:p>
+    <w:p>
+      <w:pPr>
+        <w:rPr>
+          <w:rFonts w:hint="default" w:ascii="Cascadia Mono" w:hAnsi="Cascadia Mono" w:eastAsia="Cascadia Mono"/>
+          <w:color w:val="000000"/>
+          <w:sz w:val="24"/>
+          <w:szCs w:val="24"/>
+          <w:highlight w:val="none"/>
+        </w:rPr>
+      </w:pPr>
+    </w:p>
+    <w:p>
+      <w:pPr>
+        <w:rPr>
+          <w:rFonts w:hint="default" w:ascii="Cascadia Mono" w:hAnsi="Cascadia Mono" w:eastAsia="Cascadia Mono"/>
+          <w:color w:val="000000"/>
+          <w:sz w:val="24"/>
+          <w:szCs w:val="24"/>
+          <w:highlight w:val="none"/>
+        </w:rPr>
+      </w:pPr>
+    </w:p>
+    <w:p>
+      <w:pPr>
+        <w:rPr>
+          <w:rFonts w:hint="default" w:ascii="Cascadia Mono" w:hAnsi="Cascadia Mono" w:eastAsia="Cascadia Mono"/>
+          <w:color w:val="000000"/>
+          <w:sz w:val="24"/>
+          <w:szCs w:val="24"/>
+          <w:highlight w:val="none"/>
+        </w:rPr>
+      </w:pPr>
+    </w:p>
+    <w:p>
+      <w:pPr>
+        <w:rPr>
+          <w:rFonts w:hint="default" w:ascii="Cascadia Mono" w:hAnsi="Cascadia Mono" w:eastAsia="Cascadia Mono"/>
+          <w:color w:val="000000"/>
+          <w:sz w:val="24"/>
+          <w:szCs w:val="24"/>
+          <w:highlight w:val="none"/>
+        </w:rPr>
+      </w:pPr>
+    </w:p>
+    <w:p>
+      <w:pPr>
+        <w:rPr>
+          <w:rFonts w:hint="default" w:ascii="Cascadia Mono" w:hAnsi="Cascadia Mono" w:eastAsia="Cascadia Mono"/>
+          <w:color w:val="000000"/>
+          <w:sz w:val="24"/>
+          <w:szCs w:val="24"/>
+          <w:highlight w:val="none"/>
+        </w:rPr>
+      </w:pPr>
+    </w:p>
+    <w:p>
+      <w:pPr>
+        <w:rPr>
+          <w:rFonts w:hint="default" w:ascii="Cascadia Mono" w:hAnsi="Cascadia Mono" w:eastAsia="Cascadia Mono"/>
+          <w:color w:val="000000"/>
+          <w:sz w:val="24"/>
+          <w:szCs w:val="24"/>
+          <w:highlight w:val="none"/>
+        </w:rPr>
+      </w:pPr>
+    </w:p>
+    <w:p>
+      <w:pPr>
+        <w:rPr>
+          <w:rFonts w:hint="default" w:ascii="Cascadia Mono" w:hAnsi="Cascadia Mono" w:eastAsia="Cascadia Mono"/>
+          <w:color w:val="000000"/>
+          <w:sz w:val="24"/>
+          <w:szCs w:val="24"/>
+          <w:highlight w:val="none"/>
+        </w:rPr>
+      </w:pPr>
+    </w:p>
+    <w:p>
+      <w:pPr>
+        <w:rPr>
+          <w:rFonts w:hint="default" w:ascii="Cascadia Mono" w:hAnsi="Cascadia Mono" w:eastAsia="Cascadia Mono"/>
+          <w:color w:val="000000"/>
+          <w:sz w:val="24"/>
+          <w:szCs w:val="24"/>
+          <w:highlight w:val="none"/>
+        </w:rPr>
+      </w:pPr>
+    </w:p>
+    <w:p>
+      <w:pPr>
+        <w:rPr>
+          <w:rFonts w:hint="default" w:ascii="Cascadia Mono" w:hAnsi="Cascadia Mono" w:eastAsia="Cascadia Mono"/>
+          <w:color w:val="000000"/>
+          <w:sz w:val="24"/>
+          <w:szCs w:val="24"/>
+          <w:highlight w:val="none"/>
+        </w:rPr>
+      </w:pPr>
+    </w:p>
+    <w:p>
+      <w:pPr>
+        <w:rPr>
+          <w:rFonts w:hint="default" w:ascii="Cascadia Mono" w:hAnsi="Cascadia Mono" w:eastAsia="Cascadia Mono"/>
+          <w:color w:val="000000"/>
+          <w:sz w:val="24"/>
+          <w:szCs w:val="24"/>
+          <w:highlight w:val="none"/>
+        </w:rPr>
+      </w:pPr>
+    </w:p>
+    <w:p>
+      <w:pPr>
+        <w:rPr>
+          <w:rFonts w:hint="default" w:ascii="Cascadia Mono" w:hAnsi="Cascadia Mono" w:eastAsia="Cascadia Mono"/>
+          <w:color w:val="000000"/>
+          <w:sz w:val="24"/>
+          <w:szCs w:val="24"/>
+          <w:highlight w:val="none"/>
+        </w:rPr>
+      </w:pPr>
+    </w:p>
+    <w:p>
+      <w:pPr>
+        <w:rPr>
+          <w:rFonts w:hint="default" w:ascii="Cascadia Mono" w:hAnsi="Cascadia Mono" w:eastAsia="Cascadia Mono"/>
+          <w:color w:val="000000"/>
+          <w:sz w:val="24"/>
+          <w:szCs w:val="24"/>
+          <w:highlight w:val="none"/>
+        </w:rPr>
+      </w:pPr>
+    </w:p>
+    <w:p>
+      <w:pPr>
+        <w:rPr>
+          <w:rFonts w:hint="default" w:ascii="Cascadia Mono" w:hAnsi="Cascadia Mono" w:eastAsia="Cascadia Mono"/>
+          <w:color w:val="000000"/>
+          <w:sz w:val="24"/>
+          <w:szCs w:val="24"/>
+          <w:highlight w:val="none"/>
+        </w:rPr>
+      </w:pPr>
+    </w:p>
+    <w:p>
+      <w:pPr>
+        <w:rPr>
+          <w:rFonts w:hint="default" w:ascii="Cascadia Mono" w:hAnsi="Cascadia Mono" w:eastAsia="Cascadia Mono"/>
+          <w:color w:val="000000"/>
+          <w:sz w:val="24"/>
+          <w:szCs w:val="24"/>
+          <w:highlight w:val="none"/>
+        </w:rPr>
+      </w:pPr>
+    </w:p>
+    <w:p>
+      <w:pPr>
+        <w:rPr>
+          <w:rFonts w:hint="default" w:ascii="Cascadia Mono" w:hAnsi="Cascadia Mono" w:eastAsia="Cascadia Mono"/>
+          <w:color w:val="000000"/>
+          <w:sz w:val="24"/>
+          <w:szCs w:val="24"/>
+          <w:highlight w:val="none"/>
+        </w:rPr>
+      </w:pPr>
+    </w:p>
+    <w:p>
+      <w:pPr>
+        <w:rPr>
+          <w:rFonts w:hint="default" w:ascii="Cascadia Mono" w:hAnsi="Cascadia Mono" w:eastAsia="Cascadia Mono"/>
+          <w:color w:val="000000"/>
+          <w:sz w:val="24"/>
+          <w:szCs w:val="24"/>
+          <w:highlight w:val="none"/>
+        </w:rPr>
+      </w:pPr>
+    </w:p>
+    <w:p>
+      <w:pPr>
+        <w:rPr>
+          <w:rFonts w:hint="default" w:ascii="Cascadia Mono" w:hAnsi="Cascadia Mono" w:eastAsia="Cascadia Mono"/>
+          <w:color w:val="000000"/>
+          <w:sz w:val="24"/>
+          <w:szCs w:val="24"/>
+          <w:highlight w:val="none"/>
+        </w:rPr>
+      </w:pPr>
+    </w:p>
+    <w:p>
+      <w:pPr>
+        <w:rPr>
+          <w:rFonts w:hint="default" w:ascii="Cascadia Mono" w:hAnsi="Cascadia Mono" w:eastAsia="Cascadia Mono"/>
+          <w:color w:val="000000"/>
+          <w:sz w:val="24"/>
+          <w:szCs w:val="24"/>
+          <w:highlight w:val="none"/>
+        </w:rPr>
+      </w:pPr>
+    </w:p>
+    <w:p>
+      <w:pPr>
+        <w:rPr>
+          <w:rFonts w:hint="default" w:ascii="Cascadia Mono" w:hAnsi="Cascadia Mono" w:eastAsia="Cascadia Mono"/>
+          <w:color w:val="000000"/>
+          <w:sz w:val="24"/>
+          <w:szCs w:val="24"/>
+          <w:highlight w:val="none"/>
+        </w:rPr>
+      </w:pPr>
+    </w:p>
+    <w:p>
+      <w:pPr>
+        <w:rPr>
+          <w:rFonts w:hint="default" w:ascii="Cascadia Mono" w:hAnsi="Cascadia Mono" w:eastAsia="Cascadia Mono"/>
+          <w:color w:val="000000"/>
+          <w:sz w:val="24"/>
+          <w:szCs w:val="24"/>
+          <w:highlight w:val="none"/>
+        </w:rPr>
+      </w:pPr>
+    </w:p>
+    <w:p>
+      <w:pPr>
+        <w:rPr>
+          <w:rFonts w:hint="default" w:ascii="Cascadia Mono" w:hAnsi="Cascadia Mono" w:eastAsia="Cascadia Mono"/>
+          <w:color w:val="000000"/>
+          <w:sz w:val="24"/>
+          <w:szCs w:val="24"/>
+          <w:highlight w:val="none"/>
+        </w:rPr>
+      </w:pPr>
+    </w:p>
+    <w:p>
+      <w:pPr>
+        <w:rPr>
+          <w:rFonts w:hint="default" w:ascii="Cascadia Mono" w:hAnsi="Cascadia Mono" w:eastAsia="Cascadia Mono"/>
+          <w:color w:val="000000"/>
+          <w:sz w:val="24"/>
+          <w:szCs w:val="24"/>
+          <w:highlight w:val="none"/>
+        </w:rPr>
+      </w:pPr>
+    </w:p>
+    <w:p>
+      <w:pPr>
+        <w:rPr>
+          <w:rFonts w:hint="default" w:ascii="Cascadia Mono" w:hAnsi="Cascadia Mono" w:eastAsia="Cascadia Mono"/>
+          <w:color w:val="000000"/>
+          <w:sz w:val="24"/>
+          <w:szCs w:val="24"/>
+          <w:highlight w:val="none"/>
+        </w:rPr>
+      </w:pPr>
+    </w:p>
+    <w:p>
+      <w:pPr>
+        <w:rPr>
+          <w:rFonts w:hint="default" w:ascii="Cascadia Mono" w:hAnsi="Cascadia Mono" w:eastAsia="Cascadia Mono"/>
+          <w:color w:val="000000"/>
+          <w:sz w:val="24"/>
+          <w:szCs w:val="24"/>
+          <w:highlight w:val="none"/>
+        </w:rPr>
+      </w:pPr>
+    </w:p>
+    <w:p>
+      <w:pPr>
+        <w:rPr>
+          <w:rFonts w:hint="default" w:ascii="Cascadia Mono" w:hAnsi="Cascadia Mono" w:eastAsia="Cascadia Mono"/>
+          <w:color w:val="000000"/>
+          <w:sz w:val="24"/>
+          <w:szCs w:val="24"/>
+          <w:highlight w:val="none"/>
+        </w:rPr>
+      </w:pPr>
+    </w:p>
+    <w:p>
+      <w:pPr>
+        <w:rPr>
+          <w:rFonts w:hint="default" w:ascii="Cascadia Mono" w:hAnsi="Cascadia Mono" w:eastAsia="Cascadia Mono"/>
+          <w:color w:val="000000"/>
+          <w:sz w:val="24"/>
+          <w:szCs w:val="24"/>
+          <w:highlight w:val="none"/>
+        </w:rPr>
+      </w:pPr>
+    </w:p>
+    <w:p>
+      <w:pPr>
+        <w:rPr>
+          <w:rFonts w:hint="default" w:ascii="Cascadia Mono" w:hAnsi="Cascadia Mono" w:eastAsia="Cascadia Mono"/>
+          <w:color w:val="000000"/>
+          <w:sz w:val="24"/>
+          <w:szCs w:val="24"/>
+          <w:highlight w:val="none"/>
+        </w:rPr>
+      </w:pPr>
+    </w:p>
+    <w:p>
+      <w:pPr>
+        <w:rPr>
+          <w:rFonts w:hint="default" w:ascii="Cascadia Mono" w:hAnsi="Cascadia Mono" w:eastAsia="Cascadia Mono"/>
+          <w:color w:val="000000"/>
+          <w:sz w:val="24"/>
+          <w:szCs w:val="24"/>
+          <w:highlight w:val="none"/>
+        </w:rPr>
+      </w:pPr>
+    </w:p>
+    <w:p>
+      <w:pPr>
+        <w:rPr>
+          <w:rFonts w:hint="default" w:ascii="Cascadia Mono" w:hAnsi="Cascadia Mono" w:eastAsia="Cascadia Mono"/>
+          <w:color w:val="000000"/>
+          <w:sz w:val="24"/>
+          <w:szCs w:val="24"/>
+          <w:highlight w:val="none"/>
+        </w:rPr>
+      </w:pPr>
+    </w:p>
+    <w:p>
+      <w:pPr>
+        <w:rPr>
+          <w:rFonts w:hint="default" w:ascii="Cascadia Mono" w:hAnsi="Cascadia Mono" w:eastAsia="Cascadia Mono"/>
+          <w:color w:val="000000"/>
+          <w:sz w:val="24"/>
+          <w:szCs w:val="24"/>
+          <w:highlight w:val="none"/>
+        </w:rPr>
+      </w:pPr>
+    </w:p>
+    <w:p>
+      <w:pPr>
+        <w:rPr>
+          <w:rFonts w:hint="default" w:ascii="Cascadia Mono" w:hAnsi="Cascadia Mono" w:eastAsia="Cascadia Mono"/>
+          <w:color w:val="000000"/>
+          <w:sz w:val="24"/>
+          <w:szCs w:val="24"/>
+          <w:highlight w:val="none"/>
+        </w:rPr>
+      </w:pPr>
+    </w:p>
+    <w:p>
+      <w:pPr>
+        <w:rPr>
+          <w:rFonts w:hint="default" w:ascii="Cascadia Mono" w:hAnsi="Cascadia Mono" w:eastAsia="Cascadia Mono"/>
+          <w:color w:val="000000"/>
+          <w:sz w:val="24"/>
+          <w:szCs w:val="24"/>
+          <w:highlight w:val="none"/>
+        </w:rPr>
+      </w:pPr>
+    </w:p>
+    <w:p>
+      <w:pPr>
+        <w:rPr>
+          <w:rFonts w:hint="default" w:ascii="Cascadia Mono" w:hAnsi="Cascadia Mono" w:eastAsia="Cascadia Mono"/>
+          <w:color w:val="000000"/>
+          <w:sz w:val="24"/>
+          <w:szCs w:val="24"/>
+          <w:highlight w:val="none"/>
+        </w:rPr>
+      </w:pPr>
+    </w:p>
+    <w:p>
+      <w:pPr>
+        <w:rPr>
+          <w:rFonts w:hint="default" w:ascii="Cascadia Mono" w:hAnsi="Cascadia Mono" w:eastAsia="Cascadia Mono"/>
+          <w:color w:val="000000"/>
+          <w:sz w:val="24"/>
+          <w:szCs w:val="24"/>
+          <w:highlight w:val="none"/>
+        </w:rPr>
+      </w:pPr>
+    </w:p>
+    <w:p>
+      <w:pPr>
+        <w:rPr>
+          <w:rFonts w:hint="default" w:ascii="Cascadia Mono" w:hAnsi="Cascadia Mono" w:eastAsia="Cascadia Mono"/>
+          <w:color w:val="000000"/>
+          <w:sz w:val="24"/>
+          <w:szCs w:val="24"/>
+          <w:highlight w:val="none"/>
+        </w:rPr>
+      </w:pPr>
+    </w:p>
+    <w:p>
+      <w:pPr>
+        <w:rPr>
+          <w:rFonts w:hint="default" w:ascii="Cascadia Mono" w:hAnsi="Cascadia Mono" w:eastAsia="Cascadia Mono"/>
+          <w:color w:val="000000"/>
+          <w:sz w:val="24"/>
+          <w:szCs w:val="24"/>
+          <w:highlight w:val="none"/>
+        </w:rPr>
+      </w:pPr>
+    </w:p>
+    <w:p>
+      <w:pPr>
+        <w:rPr>
+          <w:rFonts w:hint="default" w:ascii="Cascadia Mono" w:hAnsi="Cascadia Mono" w:eastAsia="Cascadia Mono"/>
+          <w:color w:val="000000"/>
+          <w:sz w:val="24"/>
+          <w:szCs w:val="24"/>
+          <w:highlight w:val="none"/>
+        </w:rPr>
+      </w:pPr>
+    </w:p>
+    <w:p>
+      <w:pPr>
+        <w:rPr>
+          <w:rFonts w:hint="default" w:ascii="Cascadia Mono" w:hAnsi="Cascadia Mono" w:eastAsia="Cascadia Mono"/>
+          <w:color w:val="000000"/>
+          <w:sz w:val="24"/>
+          <w:szCs w:val="24"/>
+          <w:highlight w:val="none"/>
+        </w:rPr>
+      </w:pPr>
+    </w:p>
+    <w:p>
+      <w:pPr>
+        <w:rPr>
+          <w:rFonts w:hint="default" w:ascii="Cascadia Mono" w:hAnsi="Cascadia Mono" w:eastAsia="Cascadia Mono"/>
+          <w:color w:val="000000"/>
+          <w:sz w:val="24"/>
+          <w:szCs w:val="24"/>
+          <w:highlight w:val="none"/>
+        </w:rPr>
+      </w:pPr>
+    </w:p>
+    <w:p>
+      <w:pPr>
+        <w:rPr>
+          <w:rFonts w:hint="default" w:ascii="Cascadia Mono" w:hAnsi="Cascadia Mono" w:eastAsia="Cascadia Mono"/>
+          <w:color w:val="000000"/>
+          <w:sz w:val="24"/>
+          <w:szCs w:val="24"/>
+          <w:highlight w:val="none"/>
+        </w:rPr>
+      </w:pPr>
+    </w:p>
+    <w:p>
+      <w:pPr>
+        <w:rPr>
+          <w:rFonts w:hint="default" w:ascii="Cascadia Mono" w:hAnsi="Cascadia Mono" w:eastAsia="Cascadia Mono"/>
+          <w:color w:val="000000"/>
+          <w:sz w:val="24"/>
+          <w:szCs w:val="24"/>
+          <w:highlight w:val="none"/>
+        </w:rPr>
+      </w:pPr>
+    </w:p>
+    <w:p>
+      <w:pPr>
+        <w:rPr>
+          <w:rFonts w:hint="default" w:ascii="Cascadia Mono" w:hAnsi="Cascadia Mono" w:eastAsia="Cascadia Mono"/>
+          <w:color w:val="000000"/>
+          <w:sz w:val="24"/>
+          <w:szCs w:val="24"/>
+          <w:highlight w:val="none"/>
+        </w:rPr>
+      </w:pPr>
+    </w:p>
+    <w:p>
+      <w:pPr>
+        <w:rPr>
+          <w:rFonts w:hint="default" w:ascii="Cascadia Mono" w:hAnsi="Cascadia Mono" w:eastAsia="Cascadia Mono"/>
+          <w:color w:val="000000"/>
+          <w:sz w:val="24"/>
+          <w:szCs w:val="24"/>
+          <w:highlight w:val="none"/>
+        </w:rPr>
+      </w:pPr>
+    </w:p>
+    <w:p>
+      <w:pPr>
+        <w:rPr>
+          <w:rFonts w:hint="default" w:ascii="Cascadia Mono" w:hAnsi="Cascadia Mono" w:eastAsia="Cascadia Mono"/>
+          <w:color w:val="000000"/>
+          <w:sz w:val="24"/>
+          <w:szCs w:val="24"/>
+          <w:highlight w:val="none"/>
+        </w:rPr>
+      </w:pPr>
+    </w:p>
+    <w:p>
+      <w:pPr>
+        <w:rPr>
+          <w:rFonts w:hint="default" w:ascii="Cascadia Mono" w:hAnsi="Cascadia Mono" w:eastAsia="Cascadia Mono"/>
+          <w:color w:val="000000"/>
+          <w:sz w:val="24"/>
+          <w:szCs w:val="24"/>
+          <w:highlight w:val="none"/>
+        </w:rPr>
+      </w:pPr>
+    </w:p>
+    <w:p>
+      <w:pPr>
+        <w:rPr>
+          <w:rFonts w:hint="default" w:ascii="Cascadia Mono" w:hAnsi="Cascadia Mono" w:eastAsia="Cascadia Mono"/>
+          <w:color w:val="000000"/>
+          <w:sz w:val="24"/>
+          <w:szCs w:val="24"/>
+          <w:highlight w:val="none"/>
+        </w:rPr>
+      </w:pPr>
+    </w:p>
+    <w:p>
+      <w:pPr>
+        <w:rPr>
+          <w:rFonts w:hint="default" w:ascii="Cascadia Mono" w:hAnsi="Cascadia Mono" w:eastAsia="Cascadia Mono"/>
+          <w:color w:val="000000"/>
+          <w:sz w:val="24"/>
+          <w:szCs w:val="24"/>
+          <w:highlight w:val="none"/>
+        </w:rPr>
+      </w:pPr>
+    </w:p>
+    <w:p>
+      <w:pPr>
+        <w:rPr>
+          <w:rFonts w:hint="default" w:ascii="Cascadia Mono" w:hAnsi="Cascadia Mono" w:eastAsia="Cascadia Mono"/>
+          <w:color w:val="000000"/>
+          <w:sz w:val="24"/>
+          <w:szCs w:val="24"/>
+          <w:highlight w:val="none"/>
+        </w:rPr>
+      </w:pPr>
+    </w:p>
+    <w:p>
+      <w:pPr>
+        <w:rPr>
+          <w:rFonts w:hint="default" w:ascii="Cascadia Mono" w:hAnsi="Cascadia Mono" w:eastAsia="Cascadia Mono"/>
+          <w:color w:val="000000"/>
+          <w:sz w:val="24"/>
+          <w:szCs w:val="24"/>
+          <w:highlight w:val="none"/>
+        </w:rPr>
+      </w:pPr>
+    </w:p>
+    <w:p>
+      <w:pPr>
+        <w:rPr>
+          <w:rFonts w:hint="default" w:ascii="Cascadia Mono" w:hAnsi="Cascadia Mono" w:eastAsia="Cascadia Mono"/>
+          <w:color w:val="000000"/>
+          <w:sz w:val="24"/>
+          <w:szCs w:val="24"/>
+          <w:highlight w:val="none"/>
+        </w:rPr>
+      </w:pPr>
+    </w:p>
+    <w:p>
+      <w:pPr>
+        <w:rPr>
+          <w:rFonts w:hint="default" w:ascii="Cascadia Mono" w:hAnsi="Cascadia Mono" w:eastAsia="Cascadia Mono"/>
+          <w:color w:val="000000"/>
+          <w:sz w:val="24"/>
+          <w:szCs w:val="24"/>
+          <w:highlight w:val="none"/>
+        </w:rPr>
+      </w:pPr>
+    </w:p>
+    <w:p>
+      <w:pPr>
+        <w:rPr>
+          <w:rFonts w:hint="default" w:ascii="Cascadia Mono" w:hAnsi="Cascadia Mono" w:eastAsia="Cascadia Mono"/>
+          <w:color w:val="000000"/>
+          <w:sz w:val="24"/>
+          <w:szCs w:val="24"/>
+          <w:highlight w:val="none"/>
+        </w:rPr>
+      </w:pPr>
+    </w:p>
+    <w:p>
+      <w:pPr>
+        <w:rPr>
+          <w:rFonts w:hint="default" w:ascii="Cascadia Mono" w:hAnsi="Cascadia Mono" w:eastAsia="Cascadia Mono"/>
+          <w:color w:val="000000"/>
+          <w:sz w:val="24"/>
+          <w:szCs w:val="24"/>
+          <w:highlight w:val="none"/>
+        </w:rPr>
+      </w:pPr>
+    </w:p>
+    <w:p>
+      <w:pPr>
+        <w:rPr>
+          <w:rFonts w:hint="default" w:ascii="Cascadia Mono" w:hAnsi="Cascadia Mono" w:eastAsia="Cascadia Mono"/>
+          <w:color w:val="000000"/>
+          <w:sz w:val="24"/>
+          <w:szCs w:val="24"/>
+          <w:highlight w:val="none"/>
+        </w:rPr>
+      </w:pPr>
+    </w:p>
+    <w:p>
+      <w:pPr>
+        <w:rPr>
+          <w:rFonts w:hint="default" w:ascii="Cascadia Mono" w:hAnsi="Cascadia Mono" w:eastAsia="Cascadia Mono"/>
+          <w:color w:val="000000"/>
+          <w:sz w:val="24"/>
+          <w:szCs w:val="24"/>
+          <w:highlight w:val="none"/>
+        </w:rPr>
+      </w:pPr>
+    </w:p>
+    <w:p>
+      <w:pPr>
+        <w:rPr>
+          <w:rFonts w:hint="default" w:ascii="Cascadia Mono" w:hAnsi="Cascadia Mono" w:eastAsia="Cascadia Mono"/>
+          <w:color w:val="000000"/>
+          <w:sz w:val="24"/>
+          <w:szCs w:val="24"/>
+          <w:highlight w:val="none"/>
+        </w:rPr>
+      </w:pPr>
+    </w:p>
+    <w:p>
+      <w:pPr>
+        <w:rPr>
+          <w:rFonts w:hint="default" w:ascii="Cascadia Mono" w:hAnsi="Cascadia Mono" w:eastAsia="Cascadia Mono"/>
+          <w:color w:val="000000"/>
+          <w:sz w:val="24"/>
+          <w:szCs w:val="24"/>
+          <w:highlight w:val="none"/>
+        </w:rPr>
+      </w:pPr>
+    </w:p>
+    <w:p>
+      <w:pPr>
+        <w:rPr>
+          <w:rFonts w:hint="default" w:ascii="Cascadia Mono" w:hAnsi="Cascadia Mono" w:eastAsia="Cascadia Mono"/>
+          <w:color w:val="000000"/>
+          <w:sz w:val="24"/>
+          <w:szCs w:val="24"/>
+          <w:highlight w:val="none"/>
+        </w:rPr>
+      </w:pPr>
+    </w:p>
+    <w:p>
+      <w:pPr>
+        <w:rPr>
+          <w:rFonts w:hint="default" w:ascii="Cascadia Mono" w:hAnsi="Cascadia Mono" w:eastAsia="Cascadia Mono"/>
+          <w:color w:val="000000"/>
+          <w:sz w:val="24"/>
+          <w:szCs w:val="24"/>
+          <w:highlight w:val="none"/>
+        </w:rPr>
+      </w:pPr>
+    </w:p>
+    <w:p>
+      <w:pPr>
+        <w:rPr>
+          <w:rFonts w:hint="default" w:ascii="Cascadia Mono" w:hAnsi="Cascadia Mono" w:eastAsia="Cascadia Mono"/>
+          <w:color w:val="000000"/>
+          <w:sz w:val="24"/>
+          <w:szCs w:val="24"/>
+          <w:highlight w:val="none"/>
+        </w:rPr>
+      </w:pPr>
+    </w:p>
+    <w:p>
+      <w:pPr>
+        <w:rPr>
+          <w:rFonts w:hint="default" w:ascii="Cascadia Mono" w:hAnsi="Cascadia Mono" w:eastAsia="Cascadia Mono"/>
+          <w:color w:val="000000"/>
+          <w:sz w:val="24"/>
+          <w:szCs w:val="24"/>
+          <w:highlight w:val="none"/>
+        </w:rPr>
+      </w:pPr>
+    </w:p>
+    <w:p>
+      <w:pPr>
+        <w:rPr>
+          <w:rFonts w:hint="default" w:ascii="Cascadia Mono" w:hAnsi="Cascadia Mono" w:eastAsia="Cascadia Mono"/>
+          <w:color w:val="000000"/>
+          <w:sz w:val="24"/>
+          <w:szCs w:val="24"/>
+          <w:highlight w:val="none"/>
+        </w:rPr>
+      </w:pPr>
+    </w:p>
+    <w:p>
+      <w:pPr>
+        <w:rPr>
+          <w:rFonts w:hint="default" w:ascii="Cascadia Mono" w:hAnsi="Cascadia Mono" w:eastAsia="Cascadia Mono"/>
+          <w:color w:val="000000"/>
+          <w:sz w:val="24"/>
+          <w:szCs w:val="24"/>
+          <w:highlight w:val="none"/>
+        </w:rPr>
+      </w:pPr>
+    </w:p>
+    <w:p>
+      <w:pPr>
+        <w:rPr>
+          <w:rFonts w:hint="default" w:ascii="Cascadia Mono" w:hAnsi="Cascadia Mono" w:eastAsia="Cascadia Mono"/>
+          <w:color w:val="000000"/>
+          <w:sz w:val="24"/>
+          <w:szCs w:val="24"/>
+          <w:highlight w:val="none"/>
+        </w:rPr>
+      </w:pPr>
+    </w:p>
+    <w:p>
+      <w:pPr>
+        <w:rPr>
+          <w:rFonts w:hint="default" w:ascii="Cascadia Mono" w:hAnsi="Cascadia Mono" w:eastAsia="Cascadia Mono"/>
+          <w:color w:val="000000"/>
+          <w:sz w:val="24"/>
+          <w:szCs w:val="24"/>
+          <w:highlight w:val="none"/>
+        </w:rPr>
+      </w:pPr>
+    </w:p>
+    <w:p>
+      <w:pPr>
+        <w:rPr>
+          <w:rFonts w:hint="default" w:ascii="Cascadia Mono" w:hAnsi="Cascadia Mono" w:eastAsia="Cascadia Mono"/>
+          <w:color w:val="000000"/>
+          <w:sz w:val="24"/>
+          <w:szCs w:val="24"/>
+          <w:highlight w:val="none"/>
+        </w:rPr>
+      </w:pPr>
+    </w:p>
+    <w:p>
+      <w:pPr>
+        <w:rPr>
+          <w:rFonts w:hint="default" w:ascii="Cascadia Mono" w:hAnsi="Cascadia Mono" w:eastAsia="Cascadia Mono"/>
+          <w:color w:val="000000"/>
+          <w:sz w:val="24"/>
+          <w:szCs w:val="24"/>
+          <w:highlight w:val="none"/>
+        </w:rPr>
+      </w:pPr>
+    </w:p>
+    <w:p>
+      <w:pPr>
+        <w:rPr>
+          <w:rFonts w:hint="default" w:ascii="Cascadia Mono" w:hAnsi="Cascadia Mono" w:eastAsia="Cascadia Mono"/>
+          <w:color w:val="000000"/>
+          <w:sz w:val="24"/>
+          <w:szCs w:val="24"/>
+          <w:highlight w:val="none"/>
+        </w:rPr>
+      </w:pPr>
+    </w:p>
+    <w:p>
+      <w:pPr>
+        <w:rPr>
+          <w:rFonts w:hint="default" w:ascii="Cascadia Mono" w:hAnsi="Cascadia Mono" w:eastAsia="Cascadia Mono"/>
+          <w:color w:val="000000"/>
+          <w:sz w:val="24"/>
+          <w:szCs w:val="24"/>
+          <w:highlight w:val="none"/>
+        </w:rPr>
+      </w:pPr>
+    </w:p>
+    <w:p>
+      <w:pPr>
+        <w:rPr>
+          <w:rFonts w:hint="default" w:ascii="Cascadia Mono" w:hAnsi="Cascadia Mono" w:eastAsia="Cascadia Mono"/>
+          <w:color w:val="000000"/>
+          <w:sz w:val="24"/>
+          <w:szCs w:val="24"/>
+          <w:highlight w:val="none"/>
+        </w:rPr>
+      </w:pPr>
+    </w:p>
+    <w:p>
+      <w:pPr>
+        <w:rPr>
+          <w:rFonts w:hint="default" w:ascii="Cascadia Mono" w:hAnsi="Cascadia Mono" w:eastAsia="Cascadia Mono"/>
+          <w:color w:val="000000"/>
+          <w:sz w:val="24"/>
+          <w:szCs w:val="24"/>
+          <w:highlight w:val="none"/>
+        </w:rPr>
+      </w:pPr>
+    </w:p>
+    <w:p>
+      <w:pPr>
+        <w:rPr>
+          <w:rFonts w:hint="default" w:ascii="Cascadia Mono" w:hAnsi="Cascadia Mono" w:eastAsia="Cascadia Mono"/>
+          <w:color w:val="000000"/>
+          <w:sz w:val="24"/>
+          <w:szCs w:val="24"/>
+          <w:highlight w:val="none"/>
+        </w:rPr>
+      </w:pPr>
+    </w:p>
+    <w:p>
+      <w:pPr>
+        <w:rPr>
+          <w:rFonts w:hint="default" w:ascii="Cascadia Mono" w:hAnsi="Cascadia Mono" w:eastAsia="Cascadia Mono"/>
+          <w:color w:val="000000"/>
+          <w:sz w:val="24"/>
+          <w:szCs w:val="24"/>
+          <w:highlight w:val="none"/>
+        </w:rPr>
+      </w:pPr>
+    </w:p>
+    <w:p>
+      <w:pPr>
+        <w:rPr>
+          <w:rFonts w:hint="default" w:ascii="Cascadia Mono" w:hAnsi="Cascadia Mono" w:eastAsia="Cascadia Mono"/>
+          <w:color w:val="000000"/>
+          <w:sz w:val="24"/>
+          <w:szCs w:val="24"/>
+          <w:highlight w:val="none"/>
+        </w:rPr>
+      </w:pPr>
+    </w:p>
+    <w:p>
+      <w:pPr>
+        <w:rPr>
+          <w:rFonts w:hint="default" w:ascii="Cascadia Mono" w:hAnsi="Cascadia Mono" w:eastAsia="Cascadia Mono"/>
+          <w:color w:val="000000"/>
+          <w:sz w:val="24"/>
+          <w:szCs w:val="24"/>
+          <w:highlight w:val="none"/>
+        </w:rPr>
+      </w:pPr>
+    </w:p>
+    <w:p>
+      <w:pPr>
+        <w:rPr>
+          <w:rFonts w:hint="default" w:ascii="Cascadia Mono" w:hAnsi="Cascadia Mono" w:eastAsia="Cascadia Mono"/>
+          <w:color w:val="000000"/>
+          <w:sz w:val="24"/>
+          <w:szCs w:val="24"/>
+          <w:highlight w:val="none"/>
+        </w:rPr>
+      </w:pPr>
+    </w:p>
+    <w:p>
+      <w:pPr>
+        <w:rPr>
+          <w:rFonts w:hint="default" w:ascii="Cascadia Mono" w:hAnsi="Cascadia Mono" w:eastAsia="Cascadia Mono"/>
+          <w:color w:val="000000"/>
+          <w:sz w:val="24"/>
+          <w:szCs w:val="24"/>
+          <w:highlight w:val="none"/>
+        </w:rPr>
+      </w:pPr>
+    </w:p>
+    <w:p>
+      <w:pPr>
+        <w:rPr>
+          <w:rFonts w:hint="default" w:ascii="Cascadia Mono" w:hAnsi="Cascadia Mono" w:eastAsia="Cascadia Mono"/>
+          <w:color w:val="000000"/>
+          <w:sz w:val="24"/>
+          <w:szCs w:val="24"/>
+          <w:highlight w:val="none"/>
+        </w:rPr>
+      </w:pPr>
+    </w:p>
+    <w:p>
+      <w:pPr>
+        <w:rPr>
+          <w:rFonts w:hint="default" w:ascii="Cascadia Mono" w:hAnsi="Cascadia Mono" w:eastAsia="Cascadia Mono"/>
+          <w:color w:val="000000"/>
+          <w:sz w:val="24"/>
+          <w:szCs w:val="24"/>
+          <w:highlight w:val="none"/>
+        </w:rPr>
+      </w:pPr>
+    </w:p>
+    <w:p>
+      <w:pPr>
+        <w:rPr>
+          <w:rFonts w:hint="default" w:ascii="Cascadia Mono" w:hAnsi="Cascadia Mono" w:eastAsia="Cascadia Mono"/>
+          <w:color w:val="000000"/>
+          <w:sz w:val="24"/>
+          <w:szCs w:val="24"/>
+          <w:highlight w:val="none"/>
+        </w:rPr>
+      </w:pPr>
+    </w:p>
+    <w:p>
+      <w:pPr>
+        <w:rPr>
+          <w:rFonts w:hint="default" w:ascii="Cascadia Mono" w:hAnsi="Cascadia Mono" w:eastAsia="Cascadia Mono"/>
+          <w:color w:val="000000"/>
+          <w:sz w:val="24"/>
+          <w:szCs w:val="24"/>
+          <w:highlight w:val="none"/>
+        </w:rPr>
+      </w:pPr>
+    </w:p>
+    <w:p>
+      <w:pPr>
+        <w:rPr>
+          <w:rFonts w:hint="default" w:ascii="Cascadia Mono" w:hAnsi="Cascadia Mono" w:eastAsia="Cascadia Mono"/>
+          <w:color w:val="000000"/>
+          <w:sz w:val="24"/>
+          <w:szCs w:val="24"/>
+          <w:highlight w:val="none"/>
+        </w:rPr>
+      </w:pPr>
+    </w:p>
+    <w:p>
+      <w:pPr>
+        <w:rPr>
+          <w:rFonts w:hint="default" w:ascii="Cascadia Mono" w:hAnsi="Cascadia Mono" w:eastAsia="Cascadia Mono"/>
+          <w:color w:val="000000"/>
+          <w:sz w:val="24"/>
+          <w:szCs w:val="24"/>
+          <w:highlight w:val="none"/>
+        </w:rPr>
+      </w:pPr>
+    </w:p>
+    <w:p>
+      <w:pPr>
+        <w:rPr>
+          <w:rFonts w:hint="default" w:ascii="Cascadia Mono" w:hAnsi="Cascadia Mono" w:eastAsia="Cascadia Mono"/>
+          <w:color w:val="000000"/>
+          <w:sz w:val="24"/>
+          <w:szCs w:val="24"/>
+          <w:highlight w:val="none"/>
+        </w:rPr>
+      </w:pPr>
+    </w:p>
+    <w:p>
+      <w:pPr>
+        <w:rPr>
+          <w:rFonts w:hint="default" w:ascii="Cascadia Mono" w:hAnsi="Cascadia Mono" w:eastAsia="Cascadia Mono"/>
+          <w:color w:val="000000"/>
+          <w:sz w:val="24"/>
+          <w:szCs w:val="24"/>
+          <w:highlight w:val="none"/>
+        </w:rPr>
+      </w:pPr>
+    </w:p>
+    <w:p>
+      <w:pPr>
+        <w:rPr>
+          <w:rFonts w:hint="default" w:ascii="Cascadia Mono" w:hAnsi="Cascadia Mono" w:eastAsia="Cascadia Mono"/>
+          <w:color w:val="000000"/>
+          <w:sz w:val="24"/>
+          <w:szCs w:val="24"/>
+          <w:highlight w:val="none"/>
+        </w:rPr>
+      </w:pPr>
+    </w:p>
+    <w:p>
+      <w:pPr>
+        <w:rPr>
+          <w:rFonts w:hint="default" w:ascii="Cascadia Mono" w:hAnsi="Cascadia Mono" w:eastAsia="Cascadia Mono"/>
+          <w:color w:val="000000"/>
+          <w:sz w:val="24"/>
+          <w:szCs w:val="24"/>
+          <w:highlight w:val="none"/>
+        </w:rPr>
+      </w:pPr>
+    </w:p>
+    <w:p>
+      <w:pPr>
+        <w:rPr>
+          <w:rFonts w:hint="default" w:ascii="Cascadia Mono" w:hAnsi="Cascadia Mono" w:eastAsia="Cascadia Mono"/>
+          <w:color w:val="000000"/>
+          <w:sz w:val="24"/>
+          <w:szCs w:val="24"/>
+          <w:highlight w:val="none"/>
+        </w:rPr>
+      </w:pPr>
+    </w:p>
+    <w:p>
+      <w:pPr>
+        <w:rPr>
+          <w:rFonts w:hint="default" w:ascii="Cascadia Mono" w:hAnsi="Cascadia Mono" w:eastAsia="Cascadia Mono"/>
+          <w:color w:val="000000"/>
+          <w:sz w:val="24"/>
+          <w:szCs w:val="24"/>
+          <w:highlight w:val="none"/>
+        </w:rPr>
+      </w:pPr>
+    </w:p>
+    <w:p>
+      <w:pPr>
+        <w:rPr>
+          <w:rFonts w:hint="default" w:ascii="Cascadia Mono" w:hAnsi="Cascadia Mono" w:eastAsia="Cascadia Mono"/>
+          <w:color w:val="000000"/>
+          <w:sz w:val="24"/>
+          <w:szCs w:val="24"/>
+          <w:highlight w:val="none"/>
+        </w:rPr>
+      </w:pPr>
+    </w:p>
+    <w:p>
+      <w:pPr>
+        <w:rPr>
+          <w:rFonts w:hint="default" w:ascii="Cascadia Mono" w:hAnsi="Cascadia Mono" w:eastAsia="Cascadia Mono"/>
+          <w:color w:val="000000"/>
+          <w:sz w:val="24"/>
+          <w:szCs w:val="24"/>
+          <w:highlight w:val="none"/>
+        </w:rPr>
+      </w:pPr>
+    </w:p>
+    <w:p>
+      <w:pPr>
+        <w:rPr>
+          <w:rFonts w:hint="default" w:ascii="Cascadia Mono" w:hAnsi="Cascadia Mono" w:eastAsia="Cascadia Mono"/>
+          <w:color w:val="000000"/>
+          <w:sz w:val="24"/>
+          <w:szCs w:val="24"/>
+          <w:highlight w:val="none"/>
+        </w:rPr>
+      </w:pPr>
+    </w:p>
+    <w:p>
+      <w:pPr>
+        <w:rPr>
+          <w:rFonts w:hint="default" w:ascii="Cascadia Mono" w:hAnsi="Cascadia Mono" w:eastAsia="Cascadia Mono"/>
+          <w:color w:val="000000"/>
+          <w:sz w:val="24"/>
+          <w:szCs w:val="24"/>
+          <w:highlight w:val="none"/>
+        </w:rPr>
+      </w:pPr>
+    </w:p>
+    <w:p>
+      <w:pPr>
+        <w:rPr>
+          <w:rFonts w:hint="default" w:ascii="Cascadia Mono" w:hAnsi="Cascadia Mono" w:eastAsia="Cascadia Mono"/>
+          <w:color w:val="000000"/>
+          <w:sz w:val="24"/>
+          <w:szCs w:val="24"/>
+          <w:highlight w:val="none"/>
+        </w:rPr>
+      </w:pPr>
+    </w:p>
+    <w:p>
+      <w:pPr>
+        <w:rPr>
+          <w:rFonts w:hint="default" w:ascii="Cascadia Mono" w:hAnsi="Cascadia Mono" w:eastAsia="Cascadia Mono"/>
+          <w:color w:val="000000"/>
+          <w:sz w:val="24"/>
+          <w:szCs w:val="24"/>
+          <w:highlight w:val="none"/>
+        </w:rPr>
+      </w:pPr>
+    </w:p>
+    <w:p>
+      <w:pPr>
+        <w:rPr>
+          <w:rFonts w:hint="default" w:ascii="Cascadia Mono" w:hAnsi="Cascadia Mono" w:eastAsia="Cascadia Mono"/>
+          <w:color w:val="000000"/>
+          <w:sz w:val="24"/>
+          <w:szCs w:val="24"/>
+          <w:highlight w:val="none"/>
+        </w:rPr>
+      </w:pPr>
+    </w:p>
+    <w:p>
+      <w:pPr>
+        <w:rPr>
+          <w:rFonts w:hint="default" w:ascii="Cascadia Mono" w:hAnsi="Cascadia Mono" w:eastAsia="Cascadia Mono"/>
+          <w:color w:val="000000"/>
+          <w:sz w:val="24"/>
+          <w:szCs w:val="24"/>
+          <w:highlight w:val="none"/>
+        </w:rPr>
+      </w:pPr>
+    </w:p>
+    <w:p>
+      <w:pPr>
+        <w:rPr>
+          <w:rFonts w:hint="default" w:ascii="Cascadia Mono" w:hAnsi="Cascadia Mono" w:eastAsia="Cascadia Mono"/>
+          <w:color w:val="000000"/>
+          <w:sz w:val="24"/>
+          <w:szCs w:val="24"/>
+          <w:highlight w:val="none"/>
+        </w:rPr>
+      </w:pPr>
+    </w:p>
+    <w:p>
+      <w:pPr>
+        <w:rPr>
+          <w:rFonts w:hint="default" w:ascii="Cascadia Mono" w:hAnsi="Cascadia Mono" w:eastAsia="Cascadia Mono"/>
+          <w:color w:val="000000"/>
+          <w:sz w:val="24"/>
+          <w:szCs w:val="24"/>
+          <w:highlight w:val="none"/>
+        </w:rPr>
+      </w:pPr>
+    </w:p>
+    <w:p>
+      <w:pPr>
+        <w:rPr>
+          <w:rFonts w:hint="default" w:ascii="Cascadia Mono" w:hAnsi="Cascadia Mono" w:eastAsia="Cascadia Mono"/>
+          <w:color w:val="000000"/>
+          <w:sz w:val="24"/>
+          <w:szCs w:val="24"/>
+          <w:highlight w:val="none"/>
+        </w:rPr>
+      </w:pPr>
+    </w:p>
+    <w:p>
+      <w:pPr>
+        <w:rPr>
+          <w:rFonts w:hint="default" w:ascii="Cascadia Mono" w:hAnsi="Cascadia Mono" w:eastAsia="Cascadia Mono"/>
+          <w:color w:val="000000"/>
+          <w:sz w:val="24"/>
+          <w:szCs w:val="24"/>
+          <w:highlight w:val="none"/>
+        </w:rPr>
+      </w:pPr>
+    </w:p>
+    <w:p>
+      <w:pPr>
+        <w:rPr>
+          <w:rFonts w:hint="default" w:ascii="Cascadia Mono" w:hAnsi="Cascadia Mono" w:eastAsia="Cascadia Mono"/>
+          <w:color w:val="000000"/>
+          <w:sz w:val="24"/>
+          <w:szCs w:val="24"/>
+          <w:highlight w:val="none"/>
+        </w:rPr>
+      </w:pPr>
+    </w:p>
+    <w:p>
+      <w:pPr>
+        <w:rPr>
+          <w:rFonts w:hint="default" w:ascii="Cascadia Mono" w:hAnsi="Cascadia Mono" w:eastAsia="Cascadia Mono"/>
+          <w:color w:val="000000"/>
+          <w:sz w:val="24"/>
+          <w:szCs w:val="24"/>
+          <w:highlight w:val="none"/>
+        </w:rPr>
+      </w:pPr>
+    </w:p>
+    <w:p>
+      <w:pPr>
+        <w:rPr>
+          <w:rFonts w:hint="default" w:ascii="Cascadia Mono" w:hAnsi="Cascadia Mono" w:eastAsia="Cascadia Mono"/>
+          <w:color w:val="000000"/>
+          <w:sz w:val="24"/>
+          <w:szCs w:val="24"/>
+          <w:highlight w:val="none"/>
+        </w:rPr>
+      </w:pPr>
+    </w:p>
+    <w:p>
+      <w:pPr>
+        <w:rPr>
+          <w:rFonts w:hint="default" w:ascii="Cascadia Mono" w:hAnsi="Cascadia Mono" w:eastAsia="Cascadia Mono"/>
+          <w:color w:val="000000"/>
+          <w:sz w:val="24"/>
+          <w:szCs w:val="24"/>
+          <w:highlight w:val="none"/>
+        </w:rPr>
+      </w:pPr>
+    </w:p>
+    <w:p>
+      <w:pPr>
+        <w:rPr>
+          <w:rFonts w:hint="default" w:ascii="Cascadia Mono" w:hAnsi="Cascadia Mono" w:eastAsia="Cascadia Mono"/>
+          <w:color w:val="000000"/>
+          <w:sz w:val="24"/>
+          <w:szCs w:val="24"/>
+          <w:highlight w:val="none"/>
+        </w:rPr>
+      </w:pPr>
+    </w:p>
+    <w:p>
+      <w:pPr>
+        <w:rPr>
+          <w:rFonts w:hint="default" w:ascii="Cascadia Mono" w:hAnsi="Cascadia Mono" w:eastAsia="Cascadia Mono"/>
+          <w:color w:val="000000"/>
+          <w:sz w:val="24"/>
+          <w:szCs w:val="24"/>
+          <w:highlight w:val="none"/>
+        </w:rPr>
+      </w:pPr>
+    </w:p>
+    <w:p>
+      <w:pPr>
+        <w:rPr>
+          <w:rFonts w:hint="default" w:ascii="Cascadia Mono" w:hAnsi="Cascadia Mono" w:eastAsia="Cascadia Mono"/>
+          <w:color w:val="000000"/>
+          <w:sz w:val="24"/>
+          <w:szCs w:val="24"/>
+          <w:highlight w:val="none"/>
+        </w:rPr>
+      </w:pPr>
+    </w:p>
+    <w:p>
+      <w:pPr>
+        <w:rPr>
+          <w:rFonts w:hint="default" w:ascii="Cascadia Mono" w:hAnsi="Cascadia Mono" w:eastAsia="Cascadia Mono"/>
+          <w:color w:val="000000"/>
+          <w:sz w:val="24"/>
+          <w:szCs w:val="24"/>
+          <w:highlight w:val="none"/>
+        </w:rPr>
+      </w:pPr>
+    </w:p>
+    <w:p>
+      <w:pPr>
+        <w:rPr>
+          <w:rFonts w:hint="default" w:ascii="Cascadia Mono" w:hAnsi="Cascadia Mono" w:eastAsia="Cascadia Mono"/>
+          <w:color w:val="000000"/>
+          <w:sz w:val="24"/>
+          <w:szCs w:val="24"/>
+          <w:highlight w:val="none"/>
+        </w:rPr>
+      </w:pPr>
+    </w:p>
+    <w:p>
+      <w:pPr>
+        <w:rPr>
+          <w:rFonts w:hint="default" w:ascii="Cascadia Mono" w:hAnsi="Cascadia Mono" w:eastAsia="Cascadia Mono"/>
+          <w:color w:val="000000"/>
+          <w:sz w:val="24"/>
+          <w:szCs w:val="24"/>
+          <w:highlight w:val="none"/>
+        </w:rPr>
+      </w:pPr>
+    </w:p>
+    <w:p>
+      <w:pPr>
+        <w:rPr>
+          <w:rFonts w:hint="default" w:ascii="Cascadia Mono" w:hAnsi="Cascadia Mono" w:eastAsia="Cascadia Mono"/>
+          <w:color w:val="000000"/>
+          <w:sz w:val="24"/>
+          <w:szCs w:val="24"/>
+          <w:highlight w:val="none"/>
+        </w:rPr>
+      </w:pPr>
+    </w:p>
+    <w:p>
+      <w:pPr>
+        <w:rPr>
+          <w:rFonts w:hint="default" w:ascii="Cascadia Mono" w:hAnsi="Cascadia Mono" w:eastAsia="Cascadia Mono"/>
+          <w:color w:val="000000"/>
+          <w:sz w:val="24"/>
+          <w:szCs w:val="24"/>
+          <w:highlight w:val="none"/>
+        </w:rPr>
+      </w:pPr>
+    </w:p>
+    <w:p>
+      <w:pPr>
+        <w:rPr>
+          <w:rFonts w:hint="default" w:ascii="Cascadia Mono" w:hAnsi="Cascadia Mono" w:eastAsia="Cascadia Mono"/>
+          <w:color w:val="000000"/>
+          <w:sz w:val="24"/>
+          <w:szCs w:val="24"/>
+          <w:highlight w:val="none"/>
+        </w:rPr>
+      </w:pPr>
+    </w:p>
+    <w:p>
+      <w:pPr>
+        <w:rPr>
+          <w:rFonts w:hint="default" w:ascii="Cascadia Mono" w:hAnsi="Cascadia Mono" w:eastAsia="Cascadia Mono"/>
+          <w:color w:val="000000"/>
+          <w:sz w:val="24"/>
+          <w:szCs w:val="24"/>
+          <w:highlight w:val="none"/>
+        </w:rPr>
+      </w:pPr>
+    </w:p>
+    <w:p>
+      <w:pPr>
+        <w:rPr>
+          <w:rFonts w:hint="default" w:ascii="Cascadia Mono" w:hAnsi="Cascadia Mono" w:eastAsia="Cascadia Mono"/>
+          <w:color w:val="000000"/>
+          <w:sz w:val="24"/>
+          <w:szCs w:val="24"/>
+          <w:highlight w:val="none"/>
+        </w:rPr>
+      </w:pPr>
+    </w:p>
+    <w:p>
+      <w:pPr>
+        <w:rPr>
+          <w:rFonts w:hint="default" w:ascii="Cascadia Mono" w:hAnsi="Cascadia Mono" w:eastAsia="Cascadia Mono"/>
+          <w:color w:val="000000"/>
+          <w:sz w:val="24"/>
+          <w:szCs w:val="24"/>
+          <w:highlight w:val="none"/>
+        </w:rPr>
+      </w:pPr>
+    </w:p>
+    <w:p>
+      <w:pPr>
+        <w:rPr>
+          <w:rFonts w:hint="default" w:ascii="Cascadia Mono" w:hAnsi="Cascadia Mono" w:eastAsia="Cascadia Mono"/>
+          <w:color w:val="000000"/>
+          <w:sz w:val="24"/>
+          <w:szCs w:val="24"/>
+          <w:highlight w:val="none"/>
+        </w:rPr>
+      </w:pPr>
+    </w:p>
+    <w:p>
+      <w:pPr>
+        <w:rPr>
+          <w:rFonts w:hint="default" w:ascii="Cascadia Mono" w:hAnsi="Cascadia Mono" w:eastAsia="Cascadia Mono"/>
+          <w:color w:val="000000"/>
+          <w:sz w:val="24"/>
+          <w:szCs w:val="24"/>
+          <w:highlight w:val="none"/>
+        </w:rPr>
+      </w:pPr>
+    </w:p>
+    <w:p>
+      <w:pPr>
+        <w:rPr>
+          <w:rFonts w:hint="default" w:ascii="Cascadia Mono" w:hAnsi="Cascadia Mono" w:eastAsia="Cascadia Mono"/>
+          <w:color w:val="000000"/>
+          <w:sz w:val="24"/>
+          <w:szCs w:val="24"/>
+          <w:highlight w:val="none"/>
+        </w:rPr>
+      </w:pPr>
+    </w:p>
+    <w:p>
+      <w:pPr>
+        <w:rPr>
+          <w:rFonts w:hint="default" w:ascii="Cascadia Mono" w:hAnsi="Cascadia Mono" w:eastAsia="Cascadia Mono"/>
+          <w:color w:val="000000"/>
+          <w:sz w:val="24"/>
+          <w:szCs w:val="24"/>
+          <w:highlight w:val="none"/>
+        </w:rPr>
+      </w:pPr>
+    </w:p>
+    <w:p>
+      <w:pPr>
+        <w:rPr>
+          <w:rFonts w:hint="default" w:ascii="Cascadia Mono" w:hAnsi="Cascadia Mono" w:eastAsia="Cascadia Mono"/>
+          <w:color w:val="000000"/>
+          <w:sz w:val="24"/>
+          <w:szCs w:val="24"/>
+          <w:highlight w:val="none"/>
+        </w:rPr>
+      </w:pPr>
+    </w:p>
+    <w:p>
+      <w:pPr>
+        <w:rPr>
+          <w:rFonts w:hint="default" w:ascii="Cascadia Mono" w:hAnsi="Cascadia Mono" w:eastAsia="Cascadia Mono"/>
+          <w:color w:val="000000"/>
+          <w:sz w:val="24"/>
+          <w:szCs w:val="24"/>
+          <w:highlight w:val="none"/>
+        </w:rPr>
+      </w:pPr>
+    </w:p>
+    <w:p>
+      <w:pPr>
+        <w:rPr>
+          <w:rFonts w:hint="default" w:ascii="Cascadia Mono" w:hAnsi="Cascadia Mono" w:eastAsia="Cascadia Mono"/>
+          <w:color w:val="000000"/>
+          <w:sz w:val="24"/>
+          <w:szCs w:val="24"/>
+          <w:highlight w:val="none"/>
+        </w:rPr>
+      </w:pPr>
+    </w:p>
+    <w:p>
+      <w:pPr>
+        <w:rPr>
+          <w:rFonts w:hint="default" w:ascii="Cascadia Mono" w:hAnsi="Cascadia Mono" w:eastAsia="Cascadia Mono"/>
+          <w:color w:val="000000"/>
+          <w:sz w:val="24"/>
+          <w:szCs w:val="24"/>
+          <w:highlight w:val="none"/>
+        </w:rPr>
+      </w:pPr>
+    </w:p>
+    <w:p>
+      <w:pPr>
+        <w:rPr>
+          <w:rFonts w:hint="default" w:ascii="Cascadia Mono" w:hAnsi="Cascadia Mono" w:eastAsia="Cascadia Mono"/>
+          <w:color w:val="000000"/>
+          <w:sz w:val="24"/>
+          <w:szCs w:val="24"/>
+          <w:highlight w:val="none"/>
+        </w:rPr>
+      </w:pPr>
+    </w:p>
+    <w:p>
+      <w:pPr>
+        <w:rPr>
+          <w:rFonts w:hint="default" w:ascii="Cascadia Mono" w:hAnsi="Cascadia Mono" w:eastAsia="Cascadia Mono"/>
+          <w:color w:val="000000"/>
+          <w:sz w:val="24"/>
+          <w:szCs w:val="24"/>
+          <w:highlight w:val="none"/>
+        </w:rPr>
+      </w:pPr>
+    </w:p>
+    <w:p>
+      <w:pPr>
+        <w:rPr>
+          <w:rFonts w:hint="default" w:ascii="Cascadia Mono" w:hAnsi="Cascadia Mono" w:eastAsia="Cascadia Mono"/>
+          <w:color w:val="000000"/>
+          <w:sz w:val="24"/>
+          <w:szCs w:val="24"/>
+          <w:highlight w:val="none"/>
+        </w:rPr>
+      </w:pPr>
+    </w:p>
+    <w:p>
+      <w:pPr>
+        <w:rPr>
+          <w:rFonts w:hint="default" w:ascii="Cascadia Mono" w:hAnsi="Cascadia Mono" w:eastAsia="Cascadia Mono"/>
+          <w:color w:val="000000"/>
+          <w:sz w:val="24"/>
+          <w:szCs w:val="24"/>
+          <w:highlight w:val="none"/>
+        </w:rPr>
+      </w:pPr>
+    </w:p>
+    <w:p>
+      <w:pPr>
+        <w:rPr>
+          <w:rFonts w:hint="default" w:ascii="Cascadia Mono" w:hAnsi="Cascadia Mono" w:eastAsia="Cascadia Mono"/>
+          <w:color w:val="000000"/>
+          <w:sz w:val="24"/>
+          <w:szCs w:val="24"/>
+          <w:highlight w:val="none"/>
+        </w:rPr>
+      </w:pPr>
+    </w:p>
+    <w:p>
+      <w:pPr>
+        <w:rPr>
+          <w:rFonts w:hint="default" w:ascii="Cascadia Mono" w:hAnsi="Cascadia Mono" w:eastAsia="Cascadia Mono"/>
+          <w:color w:val="000000"/>
+          <w:sz w:val="24"/>
+          <w:szCs w:val="24"/>
+          <w:highlight w:val="none"/>
+        </w:rPr>
+      </w:pPr>
+    </w:p>
+    <w:p>
+      <w:pPr>
+        <w:rPr>
+          <w:rFonts w:hint="default" w:ascii="Cascadia Mono" w:hAnsi="Cascadia Mono" w:eastAsia="Cascadia Mono"/>
+          <w:color w:val="000000"/>
+          <w:sz w:val="24"/>
+          <w:szCs w:val="24"/>
+          <w:highlight w:val="none"/>
+        </w:rPr>
+      </w:pPr>
+    </w:p>
+    <w:p>
+      <w:pPr>
+        <w:rPr>
+          <w:rFonts w:hint="default" w:ascii="Cascadia Mono" w:hAnsi="Cascadia Mono" w:eastAsia="Cascadia Mono"/>
+          <w:color w:val="000000"/>
+          <w:sz w:val="24"/>
+          <w:szCs w:val="24"/>
+          <w:highlight w:val="none"/>
+        </w:rPr>
+      </w:pPr>
+    </w:p>
+    <w:p>
+      <w:pPr>
+        <w:rPr>
+          <w:rFonts w:hint="default" w:ascii="Cascadia Mono" w:hAnsi="Cascadia Mono" w:eastAsia="Cascadia Mono"/>
+          <w:color w:val="000000"/>
+          <w:sz w:val="24"/>
+          <w:szCs w:val="24"/>
+          <w:highlight w:val="none"/>
+        </w:rPr>
+      </w:pPr>
+    </w:p>
+    <w:p>
+      <w:pPr>
+        <w:rPr>
+          <w:rFonts w:hint="default" w:ascii="Cascadia Mono" w:hAnsi="Cascadia Mono" w:eastAsia="Cascadia Mono"/>
+          <w:color w:val="000000"/>
+          <w:sz w:val="24"/>
+          <w:szCs w:val="24"/>
+          <w:highlight w:val="none"/>
+        </w:rPr>
+      </w:pPr>
+    </w:p>
+    <w:p>
+      <w:pPr>
+        <w:rPr>
+          <w:rFonts w:hint="default" w:ascii="Cascadia Mono" w:hAnsi="Cascadia Mono" w:eastAsia="Cascadia Mono"/>
+          <w:color w:val="000000"/>
+          <w:sz w:val="24"/>
+          <w:szCs w:val="24"/>
+          <w:highlight w:val="none"/>
+        </w:rPr>
+      </w:pPr>
+    </w:p>
+    <w:p>
+      <w:pPr>
+        <w:rPr>
+          <w:rFonts w:hint="default" w:ascii="Cascadia Mono" w:hAnsi="Cascadia Mono" w:eastAsia="Cascadia Mono"/>
+          <w:color w:val="000000"/>
+          <w:sz w:val="24"/>
+          <w:szCs w:val="24"/>
+          <w:highlight w:val="none"/>
+        </w:rPr>
+      </w:pPr>
+    </w:p>
+    <w:p>
+      <w:pPr>
+        <w:rPr>
+          <w:rFonts w:hint="default" w:ascii="Cascadia Mono" w:hAnsi="Cascadia Mono" w:eastAsia="Cascadia Mono"/>
+          <w:color w:val="000000"/>
+          <w:sz w:val="24"/>
+          <w:szCs w:val="24"/>
+          <w:highlight w:val="none"/>
+        </w:rPr>
+      </w:pPr>
+    </w:p>
+    <w:p>
+      <w:pPr>
+        <w:rPr>
+          <w:rFonts w:hint="default" w:ascii="Cascadia Mono" w:hAnsi="Cascadia Mono" w:eastAsia="Cascadia Mono"/>
+          <w:color w:val="000000"/>
+          <w:sz w:val="24"/>
+          <w:szCs w:val="24"/>
+          <w:highlight w:val="none"/>
+        </w:rPr>
+      </w:pPr>
+    </w:p>
+    <w:p>
+      <w:pPr>
+        <w:rPr>
+          <w:rFonts w:hint="default" w:ascii="Cascadia Mono" w:hAnsi="Cascadia Mono" w:eastAsia="Cascadia Mono"/>
+          <w:color w:val="000000"/>
+          <w:sz w:val="24"/>
+          <w:szCs w:val="24"/>
+          <w:highlight w:val="none"/>
+        </w:rPr>
+      </w:pPr>
+    </w:p>
+    <w:p>
+      <w:pPr>
+        <w:rPr>
+          <w:rFonts w:hint="default" w:ascii="Cascadia Mono" w:hAnsi="Cascadia Mono" w:eastAsia="Cascadia Mono"/>
+          <w:color w:val="000000"/>
+          <w:sz w:val="24"/>
+          <w:szCs w:val="24"/>
+          <w:highlight w:val="none"/>
+        </w:rPr>
+      </w:pPr>
+    </w:p>
+    <w:p>
+      <w:pPr>
+        <w:rPr>
+          <w:rFonts w:hint="default" w:ascii="Cascadia Mono" w:hAnsi="Cascadia Mono" w:eastAsia="Cascadia Mono"/>
+          <w:color w:val="000000"/>
+          <w:sz w:val="24"/>
+          <w:szCs w:val="24"/>
+          <w:highlight w:val="none"/>
+        </w:rPr>
+      </w:pPr>
+    </w:p>
+    <w:p>
+      <w:pPr>
+        <w:rPr>
+          <w:rFonts w:hint="default" w:ascii="Cascadia Mono" w:hAnsi="Cascadia Mono" w:eastAsia="Cascadia Mono"/>
+          <w:color w:val="000000"/>
+          <w:sz w:val="24"/>
+          <w:szCs w:val="24"/>
+          <w:highlight w:val="none"/>
+        </w:rPr>
+      </w:pPr>
+    </w:p>
+    <w:p>
+      <w:pPr>
+        <w:rPr>
+          <w:rFonts w:hint="default" w:ascii="Cascadia Mono" w:hAnsi="Cascadia Mono" w:eastAsia="Cascadia Mono"/>
+          <w:color w:val="000000"/>
+          <w:sz w:val="24"/>
+          <w:szCs w:val="24"/>
+          <w:highlight w:val="none"/>
+        </w:rPr>
+      </w:pPr>
+    </w:p>
+    <w:p>
+      <w:pPr>
+        <w:rPr>
+          <w:rFonts w:hint="default" w:ascii="Cascadia Mono" w:hAnsi="Cascadia Mono" w:eastAsia="Cascadia Mono"/>
+          <w:color w:val="000000"/>
+          <w:sz w:val="24"/>
+          <w:szCs w:val="24"/>
+          <w:highlight w:val="none"/>
+        </w:rPr>
+      </w:pPr>
+    </w:p>
+    <w:p>
+      <w:pPr>
+        <w:rPr>
+          <w:rFonts w:hint="default" w:ascii="Cascadia Mono" w:hAnsi="Cascadia Mono" w:eastAsia="Cascadia Mono"/>
+          <w:color w:val="000000"/>
+          <w:sz w:val="24"/>
+          <w:szCs w:val="24"/>
+          <w:highlight w:val="none"/>
+        </w:rPr>
+      </w:pPr>
+    </w:p>
+    <w:p>
+      <w:pPr>
+        <w:rPr>
+          <w:rFonts w:hint="default" w:ascii="Cascadia Mono" w:hAnsi="Cascadia Mono" w:eastAsia="Cascadia Mono"/>
+          <w:color w:val="000000"/>
+          <w:sz w:val="24"/>
+          <w:szCs w:val="24"/>
+          <w:highlight w:val="none"/>
+        </w:rPr>
+      </w:pPr>
+    </w:p>
+    <w:p>
+      <w:pPr>
+        <w:rPr>
+          <w:rFonts w:hint="default" w:ascii="Cascadia Mono" w:hAnsi="Cascadia Mono" w:eastAsia="Cascadia Mono"/>
+          <w:color w:val="000000"/>
+          <w:sz w:val="24"/>
+          <w:szCs w:val="24"/>
+          <w:highlight w:val="none"/>
+        </w:rPr>
+      </w:pPr>
+    </w:p>
+    <w:p>
+      <w:pPr>
+        <w:rPr>
+          <w:rFonts w:hint="default" w:ascii="Cascadia Mono" w:hAnsi="Cascadia Mono" w:eastAsia="Cascadia Mono"/>
+          <w:color w:val="000000"/>
+          <w:sz w:val="24"/>
+          <w:szCs w:val="24"/>
+          <w:highlight w:val="none"/>
+        </w:rPr>
+      </w:pPr>
+    </w:p>
+    <w:p>
+      <w:pPr>
+        <w:rPr>
+          <w:rFonts w:hint="default" w:ascii="Cascadia Mono" w:hAnsi="Cascadia Mono" w:eastAsia="Cascadia Mono"/>
+          <w:color w:val="000000"/>
+          <w:sz w:val="24"/>
+          <w:szCs w:val="24"/>
+          <w:highlight w:val="none"/>
+        </w:rPr>
+      </w:pPr>
+    </w:p>
+    <w:p>
+      <w:pPr>
+        <w:rPr>
+          <w:rFonts w:hint="default" w:ascii="Cascadia Mono" w:hAnsi="Cascadia Mono" w:eastAsia="Cascadia Mono"/>
+          <w:color w:val="000000"/>
+          <w:sz w:val="24"/>
+          <w:szCs w:val="24"/>
+          <w:highlight w:val="none"/>
+        </w:rPr>
+      </w:pPr>
+    </w:p>
+    <w:p>
+      <w:pPr>
+        <w:rPr>
+          <w:rFonts w:hint="default" w:ascii="Cascadia Mono" w:hAnsi="Cascadia Mono" w:eastAsia="Cascadia Mono"/>
+          <w:color w:val="000000"/>
+          <w:sz w:val="24"/>
+          <w:szCs w:val="24"/>
+          <w:highlight w:val="none"/>
+        </w:rPr>
+      </w:pPr>
+    </w:p>
+    <w:p>
+      <w:pPr>
+        <w:rPr>
+          <w:rFonts w:hint="default" w:ascii="Cascadia Mono" w:hAnsi="Cascadia Mono" w:eastAsia="Cascadia Mono"/>
+          <w:color w:val="000000"/>
+          <w:sz w:val="24"/>
+          <w:szCs w:val="24"/>
+          <w:highlight w:val="none"/>
+        </w:rPr>
+      </w:pPr>
+    </w:p>
+    <w:p>
+      <w:pPr>
+        <w:rPr>
+          <w:rFonts w:hint="default" w:ascii="Cascadia Mono" w:hAnsi="Cascadia Mono" w:eastAsia="Cascadia Mono"/>
+          <w:color w:val="000000"/>
+          <w:sz w:val="24"/>
+          <w:szCs w:val="24"/>
+          <w:highlight w:val="none"/>
+        </w:rPr>
+      </w:pPr>
+    </w:p>
+    <w:p>
+      <w:pPr>
+        <w:rPr>
+          <w:rFonts w:hint="default" w:ascii="Cascadia Mono" w:hAnsi="Cascadia Mono" w:eastAsia="Cascadia Mono"/>
+          <w:color w:val="000000"/>
+          <w:sz w:val="24"/>
+          <w:szCs w:val="24"/>
+          <w:highlight w:val="none"/>
+        </w:rPr>
+      </w:pPr>
+    </w:p>
+    <w:p>
+      <w:pPr>
+        <w:rPr>
+          <w:rFonts w:hint="default" w:ascii="Cascadia Mono" w:hAnsi="Cascadia Mono" w:eastAsia="Cascadia Mono"/>
+          <w:color w:val="000000"/>
+          <w:sz w:val="24"/>
+          <w:szCs w:val="24"/>
+          <w:highlight w:val="none"/>
+        </w:rPr>
+      </w:pPr>
+    </w:p>
+    <w:p>
+      <w:pPr>
+        <w:rPr>
+          <w:rFonts w:hint="default" w:ascii="Cascadia Mono" w:hAnsi="Cascadia Mono" w:eastAsia="Cascadia Mono"/>
+          <w:color w:val="000000"/>
+          <w:sz w:val="24"/>
+          <w:szCs w:val="24"/>
+          <w:highlight w:val="none"/>
+        </w:rPr>
+      </w:pPr>
+    </w:p>
+    <w:p>
+      <w:pPr>
+        <w:rPr>
+          <w:rFonts w:hint="default" w:ascii="Cascadia Mono" w:hAnsi="Cascadia Mono" w:eastAsia="Cascadia Mono"/>
+          <w:color w:val="000000"/>
+          <w:sz w:val="24"/>
+          <w:szCs w:val="24"/>
+          <w:highlight w:val="none"/>
+        </w:rPr>
+      </w:pPr>
+    </w:p>
+    <w:p>
+      <w:pPr>
+        <w:rPr>
+          <w:rFonts w:hint="default" w:ascii="Cascadia Mono" w:hAnsi="Cascadia Mono" w:eastAsia="Cascadia Mono"/>
+          <w:color w:val="000000"/>
+          <w:sz w:val="24"/>
+          <w:szCs w:val="24"/>
+          <w:highlight w:val="none"/>
+        </w:rPr>
+      </w:pPr>
+    </w:p>
+    <w:p>
+      <w:pPr>
+        <w:rPr>
+          <w:rFonts w:hint="default" w:ascii="Cascadia Mono" w:hAnsi="Cascadia Mono" w:eastAsia="Cascadia Mono"/>
+          <w:color w:val="000000"/>
+          <w:sz w:val="24"/>
+          <w:szCs w:val="24"/>
+          <w:highlight w:val="none"/>
+        </w:rPr>
+      </w:pPr>
+    </w:p>
+    <w:p>
+      <w:pPr>
+        <w:rPr>
+          <w:rFonts w:hint="default" w:ascii="Cascadia Mono" w:hAnsi="Cascadia Mono" w:eastAsia="Cascadia Mono"/>
+          <w:color w:val="000000"/>
+          <w:sz w:val="24"/>
+          <w:szCs w:val="24"/>
+          <w:highlight w:val="none"/>
+        </w:rPr>
+      </w:pPr>
+    </w:p>
+    <w:p>
+      <w:pPr>
+        <w:rPr>
+          <w:rFonts w:hint="default" w:ascii="Cascadia Mono" w:hAnsi="Cascadia Mono" w:eastAsia="Cascadia Mono"/>
+          <w:color w:val="000000"/>
+          <w:sz w:val="24"/>
+          <w:szCs w:val="24"/>
+          <w:highlight w:val="none"/>
+        </w:rPr>
+      </w:pPr>
+    </w:p>
+    <w:p>
+      <w:pPr>
+        <w:rPr>
+          <w:rFonts w:hint="default" w:ascii="Cascadia Mono" w:hAnsi="Cascadia Mono" w:eastAsia="Cascadia Mono"/>
+          <w:color w:val="000000"/>
+          <w:sz w:val="24"/>
+          <w:szCs w:val="24"/>
+          <w:highlight w:val="none"/>
+        </w:rPr>
+      </w:pPr>
+    </w:p>
+    <w:p>
+      <w:pPr>
+        <w:rPr>
+          <w:rFonts w:hint="default" w:ascii="Cascadia Mono" w:hAnsi="Cascadia Mono" w:eastAsia="Cascadia Mono"/>
+          <w:color w:val="000000"/>
+          <w:sz w:val="24"/>
+          <w:szCs w:val="24"/>
+          <w:highlight w:val="none"/>
+        </w:rPr>
+      </w:pPr>
+    </w:p>
+    <w:p>
+      <w:pPr>
+        <w:rPr>
+          <w:rFonts w:hint="default" w:ascii="Cascadia Mono" w:hAnsi="Cascadia Mono" w:eastAsia="Cascadia Mono"/>
+          <w:color w:val="000000"/>
+          <w:sz w:val="24"/>
+          <w:szCs w:val="24"/>
+          <w:highlight w:val="none"/>
+        </w:rPr>
+      </w:pPr>
+    </w:p>
+    <w:p>
+      <w:pPr>
+        <w:rPr>
+          <w:rFonts w:hint="default" w:ascii="Cascadia Mono" w:hAnsi="Cascadia Mono" w:eastAsia="Cascadia Mono"/>
+          <w:color w:val="000000"/>
+          <w:sz w:val="24"/>
+          <w:szCs w:val="24"/>
+          <w:highlight w:val="none"/>
+        </w:rPr>
+      </w:pPr>
+    </w:p>
+    <w:p>
+      <w:pPr>
+        <w:rPr>
+          <w:rFonts w:hint="default" w:ascii="Cascadia Mono" w:hAnsi="Cascadia Mono" w:eastAsia="Cascadia Mono"/>
+          <w:color w:val="000000"/>
+          <w:sz w:val="24"/>
+          <w:szCs w:val="24"/>
+          <w:highlight w:val="none"/>
+        </w:rPr>
+      </w:pPr>
+    </w:p>
+    <w:p>
+      <w:pPr>
+        <w:rPr>
+          <w:rFonts w:hint="default" w:ascii="Cascadia Mono" w:hAnsi="Cascadia Mono" w:eastAsia="Cascadia Mono"/>
+          <w:color w:val="000000"/>
+          <w:sz w:val="24"/>
+          <w:szCs w:val="24"/>
+          <w:highlight w:val="none"/>
+        </w:rPr>
+      </w:pPr>
+    </w:p>
+    <w:p>
+      <w:pPr>
+        <w:rPr>
+          <w:rFonts w:hint="default" w:ascii="Cascadia Mono" w:hAnsi="Cascadia Mono" w:eastAsia="Cascadia Mono"/>
+          <w:color w:val="000000"/>
+          <w:sz w:val="24"/>
+          <w:szCs w:val="24"/>
+          <w:highlight w:val="none"/>
+        </w:rPr>
+      </w:pPr>
+    </w:p>
+    <w:p>
+      <w:pPr>
+        <w:rPr>
+          <w:rFonts w:hint="default" w:ascii="Cascadia Mono" w:hAnsi="Cascadia Mono" w:eastAsia="Cascadia Mono"/>
+          <w:color w:val="000000"/>
+          <w:sz w:val="24"/>
+          <w:szCs w:val="24"/>
+          <w:highlight w:val="none"/>
+        </w:rPr>
+      </w:pPr>
+    </w:p>
+    <w:p>
+      <w:pPr>
+        <w:rPr>
+          <w:rFonts w:hint="default" w:ascii="Cascadia Mono" w:hAnsi="Cascadia Mono" w:eastAsia="Cascadia Mono"/>
+          <w:color w:val="000000"/>
+          <w:sz w:val="24"/>
+          <w:szCs w:val="24"/>
+          <w:highlight w:val="none"/>
+        </w:rPr>
+      </w:pPr>
+    </w:p>
+    <w:p>
+      <w:pPr>
+        <w:rPr>
+          <w:rFonts w:hint="default" w:ascii="Cascadia Mono" w:hAnsi="Cascadia Mono" w:eastAsia="Cascadia Mono"/>
+          <w:color w:val="000000"/>
+          <w:sz w:val="24"/>
+          <w:szCs w:val="24"/>
+          <w:highlight w:val="none"/>
+        </w:rPr>
+      </w:pPr>
+    </w:p>
+    <w:p>
+      <w:pPr>
+        <w:rPr>
+          <w:rFonts w:hint="default" w:ascii="Cascadia Mono" w:hAnsi="Cascadia Mono" w:eastAsia="Cascadia Mono"/>
+          <w:color w:val="000000"/>
+          <w:sz w:val="24"/>
+          <w:szCs w:val="24"/>
+          <w:highlight w:val="none"/>
+        </w:rPr>
+      </w:pPr>
+    </w:p>
+    <w:p>
+      <w:pPr>
+        <w:rPr>
+          <w:rFonts w:hint="default" w:ascii="Cascadia Mono" w:hAnsi="Cascadia Mono" w:eastAsia="Cascadia Mono"/>
+          <w:color w:val="000000"/>
+          <w:sz w:val="24"/>
+          <w:szCs w:val="24"/>
+          <w:highlight w:val="none"/>
+        </w:rPr>
+      </w:pPr>
+    </w:p>
+    <w:p>
+      <w:pPr>
+        <w:rPr>
+          <w:rFonts w:hint="default" w:ascii="Cascadia Mono" w:hAnsi="Cascadia Mono" w:eastAsia="Cascadia Mono"/>
+          <w:color w:val="000000"/>
+          <w:sz w:val="24"/>
+          <w:szCs w:val="24"/>
+          <w:highlight w:val="none"/>
+        </w:rPr>
+      </w:pPr>
+    </w:p>
+    <w:p>
+      <w:pPr>
+        <w:rPr>
+          <w:rFonts w:hint="default" w:ascii="Cascadia Mono" w:hAnsi="Cascadia Mono" w:eastAsia="Cascadia Mono"/>
+          <w:color w:val="000000"/>
+          <w:sz w:val="24"/>
+          <w:szCs w:val="24"/>
+          <w:highlight w:val="none"/>
+        </w:rPr>
+      </w:pPr>
+    </w:p>
+    <w:p>
+      <w:pPr>
+        <w:rPr>
+          <w:rFonts w:hint="default" w:ascii="Cascadia Mono" w:hAnsi="Cascadia Mono" w:eastAsia="Cascadia Mono"/>
+          <w:color w:val="000000"/>
+          <w:sz w:val="24"/>
+          <w:szCs w:val="24"/>
+          <w:highlight w:val="none"/>
+        </w:rPr>
+      </w:pPr>
+    </w:p>
+    <w:p>
+      <w:pPr>
+        <w:rPr>
+          <w:rFonts w:hint="default" w:ascii="Cascadia Mono" w:hAnsi="Cascadia Mono" w:eastAsia="Cascadia Mono"/>
+          <w:color w:val="000000"/>
+          <w:sz w:val="24"/>
+          <w:szCs w:val="24"/>
+          <w:highlight w:val="none"/>
+        </w:rPr>
+      </w:pPr>
+    </w:p>
+    <w:p>
+      <w:pPr>
+        <w:rPr>
+          <w:rFonts w:hint="default" w:ascii="Cascadia Mono" w:hAnsi="Cascadia Mono" w:eastAsia="Cascadia Mono"/>
+          <w:color w:val="000000"/>
+          <w:sz w:val="24"/>
+          <w:szCs w:val="24"/>
+          <w:highlight w:val="none"/>
+        </w:rPr>
+      </w:pPr>
+    </w:p>
+    <w:p>
+      <w:pPr>
+        <w:rPr>
+          <w:rFonts w:hint="default" w:ascii="Cascadia Mono" w:hAnsi="Cascadia Mono" w:eastAsia="Cascadia Mono"/>
+          <w:color w:val="000000"/>
+          <w:sz w:val="24"/>
+          <w:szCs w:val="24"/>
+          <w:highlight w:val="none"/>
+        </w:rPr>
+      </w:pPr>
+    </w:p>
+    <w:p>
+      <w:pPr>
+        <w:rPr>
+          <w:rFonts w:hint="default" w:ascii="Cascadia Mono" w:hAnsi="Cascadia Mono" w:eastAsia="Cascadia Mono"/>
+          <w:color w:val="000000"/>
+          <w:sz w:val="24"/>
+          <w:szCs w:val="24"/>
+          <w:highlight w:val="none"/>
+        </w:rPr>
+      </w:pPr>
+    </w:p>
+    <w:p>
+      <w:pPr>
+        <w:rPr>
+          <w:rFonts w:hint="default" w:ascii="Cascadia Mono" w:hAnsi="Cascadia Mono" w:eastAsia="Cascadia Mono"/>
+          <w:color w:val="000000"/>
+          <w:sz w:val="24"/>
+          <w:szCs w:val="24"/>
+          <w:highlight w:val="none"/>
+        </w:rPr>
+      </w:pPr>
+    </w:p>
+    <w:p>
+      <w:pPr>
+        <w:rPr>
+          <w:rFonts w:hint="default" w:ascii="Cascadia Mono" w:hAnsi="Cascadia Mono" w:eastAsia="Cascadia Mono"/>
+          <w:color w:val="000000"/>
+          <w:sz w:val="24"/>
+          <w:szCs w:val="24"/>
+          <w:highlight w:val="none"/>
+        </w:rPr>
+      </w:pPr>
+    </w:p>
+    <w:p>
+      <w:pPr>
+        <w:rPr>
+          <w:rFonts w:hint="default" w:ascii="Cascadia Mono" w:hAnsi="Cascadia Mono" w:eastAsia="Cascadia Mono"/>
+          <w:color w:val="000000"/>
+          <w:sz w:val="24"/>
+          <w:szCs w:val="24"/>
+          <w:highlight w:val="none"/>
+        </w:rPr>
+      </w:pPr>
+    </w:p>
+    <w:p>
+      <w:pPr>
+        <w:rPr>
+          <w:rFonts w:hint="default" w:ascii="Cascadia Mono" w:hAnsi="Cascadia Mono" w:eastAsia="Cascadia Mono"/>
+          <w:color w:val="000000"/>
+          <w:sz w:val="24"/>
+          <w:szCs w:val="24"/>
+          <w:highlight w:val="none"/>
+        </w:rPr>
+      </w:pPr>
+    </w:p>
+    <w:p>
+      <w:pPr>
+        <w:rPr>
+          <w:rFonts w:hint="default" w:ascii="Cascadia Mono" w:hAnsi="Cascadia Mono" w:eastAsia="Cascadia Mono"/>
+          <w:color w:val="000000"/>
+          <w:sz w:val="24"/>
+          <w:szCs w:val="24"/>
+          <w:highlight w:val="none"/>
+        </w:rPr>
+      </w:pPr>
+    </w:p>
+    <w:p>
+      <w:pPr>
+        <w:rPr>
+          <w:rFonts w:hint="default" w:ascii="Cascadia Mono" w:hAnsi="Cascadia Mono" w:eastAsia="Cascadia Mono"/>
+          <w:color w:val="000000"/>
+          <w:sz w:val="24"/>
+          <w:szCs w:val="24"/>
+          <w:highlight w:val="none"/>
+        </w:rPr>
+      </w:pPr>
+    </w:p>
+    <w:p>
+      <w:pPr>
+        <w:rPr>
+          <w:rFonts w:hint="default" w:ascii="Cascadia Mono" w:hAnsi="Cascadia Mono" w:eastAsia="Cascadia Mono"/>
+          <w:color w:val="000000"/>
+          <w:sz w:val="19"/>
+          <w:szCs w:val="24"/>
+          <w:highlight w:val="none"/>
+          <w:lang w:val="pt-BR"/>
+        </w:rPr>
+      </w:pPr>
     </w:p>
     <w:sectPr>
       <w:pgSz w:w="11906" w:h="16838"/>

</xml_diff>

<commit_message>
Additional Security Measures - Password and Cookie
</commit_message>
<xml_diff>
--- a/Notes.docx
+++ b/Notes.docx
@@ -6865,6 +6865,17 @@
           <w:sz w:val="24"/>
           <w:szCs w:val="24"/>
           <w:highlight w:val="lightGray"/>
+        </w:rPr>
+      </w:pPr>
+    </w:p>
+    <w:p>
+      <w:pPr>
+        <w:rPr>
+          <w:rFonts w:hint="default" w:ascii="Cascadia Mono" w:hAnsi="Cascadia Mono" w:eastAsia="Cascadia Mono"/>
+          <w:color w:val="000000"/>
+          <w:sz w:val="24"/>
+          <w:szCs w:val="24"/>
+          <w:highlight w:val="lightGray"/>
           <w:lang w:val="pt-BR"/>
         </w:rPr>
       </w:pPr>
@@ -7343,6 +7354,462 @@
           <w:lang w:val="pt-BR"/>
         </w:rPr>
         <w:t>É possível confirmar até quando o usuário fica bloqueado na tabela AspNetUsers, no campo LockOutEnd.</w:t>
+      </w:r>
+    </w:p>
+    <w:p>
+      <w:pPr>
+        <w:rPr>
+          <w:rFonts w:hint="default" w:ascii="Cascadia Mono" w:hAnsi="Cascadia Mono" w:eastAsia="Cascadia Mono"/>
+          <w:color w:val="000000"/>
+          <w:sz w:val="24"/>
+          <w:szCs w:val="24"/>
+          <w:highlight w:val="none"/>
+        </w:rPr>
+      </w:pPr>
+    </w:p>
+    <w:p>
+      <w:pPr>
+        <w:rPr>
+          <w:rFonts w:hint="default" w:ascii="Cascadia Mono" w:hAnsi="Cascadia Mono" w:eastAsia="Cascadia Mono"/>
+          <w:color w:val="000000"/>
+          <w:sz w:val="24"/>
+          <w:szCs w:val="24"/>
+          <w:highlight w:val="none"/>
+        </w:rPr>
+      </w:pPr>
+    </w:p>
+    <w:p>
+      <w:pPr>
+        <w:rPr>
+          <w:rFonts w:hint="default" w:ascii="Cascadia Mono" w:hAnsi="Cascadia Mono" w:eastAsia="Cascadia Mono"/>
+          <w:color w:val="000000"/>
+          <w:sz w:val="24"/>
+          <w:szCs w:val="24"/>
+          <w:highlight w:val="none"/>
+          <w:lang w:val="pt-BR"/>
+        </w:rPr>
+      </w:pPr>
+      <w:r>
+        <w:rPr>
+          <w:rFonts w:hint="default" w:ascii="Cascadia Mono" w:hAnsi="Cascadia Mono" w:eastAsia="Cascadia Mono"/>
+          <w:color w:val="000000"/>
+          <w:sz w:val="24"/>
+          <w:szCs w:val="24"/>
+          <w:highlight w:val="none"/>
+          <w:lang w:val="pt-BR"/>
+        </w:rPr>
+        <w:t>MELHORIAS NA SEGURANÇA PARA COOKIES E SENHAS</w:t>
+      </w:r>
+    </w:p>
+    <w:p>
+      <w:pPr>
+        <w:rPr>
+          <w:rFonts w:hint="default" w:ascii="Cascadia Mono" w:hAnsi="Cascadia Mono" w:eastAsia="Cascadia Mono"/>
+          <w:color w:val="000000"/>
+          <w:sz w:val="24"/>
+          <w:szCs w:val="24"/>
+          <w:highlight w:val="none"/>
+          <w:lang w:val="pt-BR"/>
+        </w:rPr>
+      </w:pPr>
+    </w:p>
+    <w:p>
+      <w:pPr>
+        <w:rPr>
+          <w:rFonts w:hint="default" w:ascii="Cascadia Mono" w:hAnsi="Cascadia Mono" w:eastAsia="Cascadia Mono"/>
+          <w:color w:val="000000"/>
+          <w:sz w:val="24"/>
+          <w:szCs w:val="24"/>
+          <w:highlight w:val="none"/>
+          <w:lang w:val="pt-BR"/>
+        </w:rPr>
+      </w:pPr>
+      <w:r>
+        <w:rPr>
+          <w:rFonts w:hint="default" w:ascii="Cascadia Mono" w:hAnsi="Cascadia Mono" w:eastAsia="Cascadia Mono"/>
+          <w:color w:val="000000"/>
+          <w:sz w:val="24"/>
+          <w:szCs w:val="24"/>
+          <w:highlight w:val="none"/>
+          <w:lang w:val="pt-BR"/>
+        </w:rPr>
+        <w:t>Program-&gt;Linha 44 - Abaixo de ...</w:t>
+      </w:r>
+      <w:r>
+        <w:rPr>
+          <w:rFonts w:hint="default" w:ascii="Cascadia Mono" w:hAnsi="Cascadia Mono" w:eastAsia="Cascadia Mono"/>
+          <w:color w:val="000000"/>
+          <w:sz w:val="19"/>
+          <w:szCs w:val="24"/>
+          <w:highlight w:val="none"/>
+        </w:rPr>
+        <w:t>options.Lockout.MaxFailedAccessAttempts = 3;</w:t>
+      </w:r>
+      <w:r>
+        <w:rPr>
+          <w:rFonts w:hint="default" w:ascii="Cascadia Mono" w:hAnsi="Cascadia Mono" w:eastAsia="Cascadia Mono"/>
+          <w:color w:val="000000"/>
+          <w:sz w:val="24"/>
+          <w:szCs w:val="24"/>
+          <w:highlight w:val="none"/>
+          <w:lang w:val="pt-BR"/>
+        </w:rPr>
+        <w:t>...</w:t>
+      </w:r>
+    </w:p>
+    <w:p>
+      <w:pPr>
+        <w:spacing w:beforeLines="0" w:afterLines="0"/>
+        <w:jc w:val="left"/>
+        <w:rPr>
+          <w:rFonts w:hint="default" w:ascii="Cascadia Mono" w:hAnsi="Cascadia Mono" w:eastAsia="Cascadia Mono"/>
+          <w:color w:val="000000"/>
+          <w:sz w:val="19"/>
+          <w:szCs w:val="24"/>
+          <w:highlight w:val="lightGray"/>
+        </w:rPr>
+      </w:pPr>
+      <w:r>
+        <w:rPr>
+          <w:rFonts w:hint="default" w:ascii="Cascadia Mono" w:hAnsi="Cascadia Mono" w:eastAsia="Cascadia Mono"/>
+          <w:color w:val="008000"/>
+          <w:sz w:val="19"/>
+          <w:szCs w:val="24"/>
+          <w:highlight w:val="lightGray"/>
+        </w:rPr>
+        <w:t>//CONFIGURAÇÕES ADICIONAIS PARA A SENHA DE LOGIN</w:t>
+      </w:r>
+    </w:p>
+    <w:p>
+      <w:pPr>
+        <w:spacing w:beforeLines="0" w:afterLines="0"/>
+        <w:jc w:val="left"/>
+        <w:rPr>
+          <w:rFonts w:hint="default" w:ascii="Cascadia Mono" w:hAnsi="Cascadia Mono" w:eastAsia="Cascadia Mono"/>
+          <w:color w:val="000000"/>
+          <w:sz w:val="19"/>
+          <w:szCs w:val="24"/>
+          <w:highlight w:val="lightGray"/>
+        </w:rPr>
+      </w:pPr>
+      <w:r>
+        <w:rPr>
+          <w:rFonts w:hint="default" w:ascii="Cascadia Mono" w:hAnsi="Cascadia Mono" w:eastAsia="Cascadia Mono"/>
+          <w:color w:val="000000"/>
+          <w:sz w:val="19"/>
+          <w:szCs w:val="24"/>
+          <w:highlight w:val="lightGray"/>
+        </w:rPr>
+        <w:t>builder.Services.Configure&lt;</w:t>
+      </w:r>
+      <w:r>
+        <w:rPr>
+          <w:rFonts w:hint="default" w:ascii="Cascadia Mono" w:hAnsi="Cascadia Mono" w:eastAsia="Cascadia Mono"/>
+          <w:color w:val="2B91AF"/>
+          <w:sz w:val="19"/>
+          <w:szCs w:val="24"/>
+          <w:highlight w:val="lightGray"/>
+        </w:rPr>
+        <w:t>IdentityOptions</w:t>
+      </w:r>
+      <w:r>
+        <w:rPr>
+          <w:rFonts w:hint="default" w:ascii="Cascadia Mono" w:hAnsi="Cascadia Mono" w:eastAsia="Cascadia Mono"/>
+          <w:color w:val="000000"/>
+          <w:sz w:val="19"/>
+          <w:szCs w:val="24"/>
+          <w:highlight w:val="lightGray"/>
+        </w:rPr>
+        <w:t>&gt;(options =&gt;</w:t>
+      </w:r>
+    </w:p>
+    <w:p>
+      <w:pPr>
+        <w:spacing w:beforeLines="0" w:afterLines="0"/>
+        <w:jc w:val="left"/>
+        <w:rPr>
+          <w:rFonts w:hint="default" w:ascii="Cascadia Mono" w:hAnsi="Cascadia Mono" w:eastAsia="Cascadia Mono"/>
+          <w:color w:val="000000"/>
+          <w:sz w:val="19"/>
+          <w:szCs w:val="24"/>
+          <w:highlight w:val="lightGray"/>
+        </w:rPr>
+      </w:pPr>
+      <w:r>
+        <w:rPr>
+          <w:rFonts w:hint="default" w:ascii="Cascadia Mono" w:hAnsi="Cascadia Mono" w:eastAsia="Cascadia Mono"/>
+          <w:color w:val="000000"/>
+          <w:sz w:val="19"/>
+          <w:szCs w:val="24"/>
+          <w:highlight w:val="lightGray"/>
+        </w:rPr>
+        <w:t>{</w:t>
+      </w:r>
+    </w:p>
+    <w:p>
+      <w:pPr>
+        <w:spacing w:beforeLines="0" w:afterLines="0"/>
+        <w:jc w:val="left"/>
+        <w:rPr>
+          <w:rFonts w:hint="default" w:ascii="Cascadia Mono" w:hAnsi="Cascadia Mono" w:eastAsia="Cascadia Mono"/>
+          <w:color w:val="000000"/>
+          <w:sz w:val="19"/>
+          <w:szCs w:val="24"/>
+          <w:highlight w:val="lightGray"/>
+        </w:rPr>
+      </w:pPr>
+      <w:r>
+        <w:rPr>
+          <w:rFonts w:hint="default" w:ascii="Cascadia Mono" w:hAnsi="Cascadia Mono" w:eastAsia="Cascadia Mono"/>
+          <w:color w:val="000000"/>
+          <w:sz w:val="19"/>
+          <w:szCs w:val="24"/>
+          <w:highlight w:val="lightGray"/>
+        </w:rPr>
+        <w:t xml:space="preserve">    options.Password.RequireDigit = </w:t>
+      </w:r>
+      <w:r>
+        <w:rPr>
+          <w:rFonts w:hint="default" w:ascii="Cascadia Mono" w:hAnsi="Cascadia Mono" w:eastAsia="Cascadia Mono"/>
+          <w:color w:val="0000FF"/>
+          <w:sz w:val="19"/>
+          <w:szCs w:val="24"/>
+          <w:highlight w:val="lightGray"/>
+        </w:rPr>
+        <w:t>true</w:t>
+      </w:r>
+      <w:r>
+        <w:rPr>
+          <w:rFonts w:hint="default" w:ascii="Cascadia Mono" w:hAnsi="Cascadia Mono" w:eastAsia="Cascadia Mono"/>
+          <w:color w:val="000000"/>
+          <w:sz w:val="19"/>
+          <w:szCs w:val="24"/>
+          <w:highlight w:val="lightGray"/>
+        </w:rPr>
+        <w:t xml:space="preserve">; </w:t>
+      </w:r>
+      <w:r>
+        <w:rPr>
+          <w:rFonts w:hint="default" w:ascii="Cascadia Mono" w:hAnsi="Cascadia Mono" w:eastAsia="Cascadia Mono"/>
+          <w:color w:val="008000"/>
+          <w:sz w:val="19"/>
+          <w:szCs w:val="24"/>
+          <w:highlight w:val="lightGray"/>
+        </w:rPr>
+        <w:t>// Exigir pelo menos um número</w:t>
+      </w:r>
+    </w:p>
+    <w:p>
+      <w:pPr>
+        <w:spacing w:beforeLines="0" w:afterLines="0"/>
+        <w:jc w:val="left"/>
+        <w:rPr>
+          <w:rFonts w:hint="default" w:ascii="Cascadia Mono" w:hAnsi="Cascadia Mono" w:eastAsia="Cascadia Mono"/>
+          <w:color w:val="000000"/>
+          <w:sz w:val="19"/>
+          <w:szCs w:val="24"/>
+          <w:highlight w:val="lightGray"/>
+        </w:rPr>
+      </w:pPr>
+      <w:r>
+        <w:rPr>
+          <w:rFonts w:hint="default" w:ascii="Cascadia Mono" w:hAnsi="Cascadia Mono" w:eastAsia="Cascadia Mono"/>
+          <w:color w:val="000000"/>
+          <w:sz w:val="19"/>
+          <w:szCs w:val="24"/>
+          <w:highlight w:val="lightGray"/>
+        </w:rPr>
+        <w:t xml:space="preserve">    options.Password.RequireLowercase = </w:t>
+      </w:r>
+      <w:r>
+        <w:rPr>
+          <w:rFonts w:hint="default" w:ascii="Cascadia Mono" w:hAnsi="Cascadia Mono" w:eastAsia="Cascadia Mono"/>
+          <w:color w:val="0000FF"/>
+          <w:sz w:val="19"/>
+          <w:szCs w:val="24"/>
+          <w:highlight w:val="lightGray"/>
+        </w:rPr>
+        <w:t>true</w:t>
+      </w:r>
+      <w:r>
+        <w:rPr>
+          <w:rFonts w:hint="default" w:ascii="Cascadia Mono" w:hAnsi="Cascadia Mono" w:eastAsia="Cascadia Mono"/>
+          <w:color w:val="000000"/>
+          <w:sz w:val="19"/>
+          <w:szCs w:val="24"/>
+          <w:highlight w:val="lightGray"/>
+        </w:rPr>
+        <w:t xml:space="preserve">; </w:t>
+      </w:r>
+      <w:r>
+        <w:rPr>
+          <w:rFonts w:hint="default" w:ascii="Cascadia Mono" w:hAnsi="Cascadia Mono" w:eastAsia="Cascadia Mono"/>
+          <w:color w:val="008000"/>
+          <w:sz w:val="19"/>
+          <w:szCs w:val="24"/>
+          <w:highlight w:val="lightGray"/>
+        </w:rPr>
+        <w:t>// Exigir pelo menos uma letra minúscula</w:t>
+      </w:r>
+    </w:p>
+    <w:p>
+      <w:pPr>
+        <w:spacing w:beforeLines="0" w:afterLines="0"/>
+        <w:jc w:val="left"/>
+        <w:rPr>
+          <w:rFonts w:hint="default" w:ascii="Cascadia Mono" w:hAnsi="Cascadia Mono" w:eastAsia="Cascadia Mono"/>
+          <w:color w:val="000000"/>
+          <w:sz w:val="19"/>
+          <w:szCs w:val="24"/>
+          <w:highlight w:val="lightGray"/>
+        </w:rPr>
+      </w:pPr>
+      <w:r>
+        <w:rPr>
+          <w:rFonts w:hint="default" w:ascii="Cascadia Mono" w:hAnsi="Cascadia Mono" w:eastAsia="Cascadia Mono"/>
+          <w:color w:val="000000"/>
+          <w:sz w:val="19"/>
+          <w:szCs w:val="24"/>
+          <w:highlight w:val="lightGray"/>
+        </w:rPr>
+        <w:t xml:space="preserve">    options.Password.RequireUppercase = </w:t>
+      </w:r>
+      <w:r>
+        <w:rPr>
+          <w:rFonts w:hint="default" w:ascii="Cascadia Mono" w:hAnsi="Cascadia Mono" w:eastAsia="Cascadia Mono"/>
+          <w:color w:val="0000FF"/>
+          <w:sz w:val="19"/>
+          <w:szCs w:val="24"/>
+          <w:highlight w:val="lightGray"/>
+        </w:rPr>
+        <w:t>true</w:t>
+      </w:r>
+      <w:r>
+        <w:rPr>
+          <w:rFonts w:hint="default" w:ascii="Cascadia Mono" w:hAnsi="Cascadia Mono" w:eastAsia="Cascadia Mono"/>
+          <w:color w:val="000000"/>
+          <w:sz w:val="19"/>
+          <w:szCs w:val="24"/>
+          <w:highlight w:val="lightGray"/>
+        </w:rPr>
+        <w:t xml:space="preserve">; </w:t>
+      </w:r>
+      <w:r>
+        <w:rPr>
+          <w:rFonts w:hint="default" w:ascii="Cascadia Mono" w:hAnsi="Cascadia Mono" w:eastAsia="Cascadia Mono"/>
+          <w:color w:val="008000"/>
+          <w:sz w:val="19"/>
+          <w:szCs w:val="24"/>
+          <w:highlight w:val="lightGray"/>
+        </w:rPr>
+        <w:t>// Exigir pelo menos uma letra maiúscula</w:t>
+      </w:r>
+    </w:p>
+    <w:p>
+      <w:pPr>
+        <w:spacing w:beforeLines="0" w:afterLines="0"/>
+        <w:jc w:val="left"/>
+        <w:rPr>
+          <w:rFonts w:hint="default" w:ascii="Cascadia Mono" w:hAnsi="Cascadia Mono" w:eastAsia="Cascadia Mono"/>
+          <w:color w:val="000000"/>
+          <w:sz w:val="19"/>
+          <w:szCs w:val="24"/>
+          <w:highlight w:val="lightGray"/>
+        </w:rPr>
+      </w:pPr>
+      <w:r>
+        <w:rPr>
+          <w:rFonts w:hint="default" w:ascii="Cascadia Mono" w:hAnsi="Cascadia Mono" w:eastAsia="Cascadia Mono"/>
+          <w:color w:val="000000"/>
+          <w:sz w:val="19"/>
+          <w:szCs w:val="24"/>
+          <w:highlight w:val="lightGray"/>
+        </w:rPr>
+        <w:t xml:space="preserve">    options.Password.RequireNonAlphanumeric = </w:t>
+      </w:r>
+      <w:r>
+        <w:rPr>
+          <w:rFonts w:hint="default" w:ascii="Cascadia Mono" w:hAnsi="Cascadia Mono" w:eastAsia="Cascadia Mono"/>
+          <w:color w:val="0000FF"/>
+          <w:sz w:val="19"/>
+          <w:szCs w:val="24"/>
+          <w:highlight w:val="lightGray"/>
+        </w:rPr>
+        <w:t>true</w:t>
+      </w:r>
+      <w:r>
+        <w:rPr>
+          <w:rFonts w:hint="default" w:ascii="Cascadia Mono" w:hAnsi="Cascadia Mono" w:eastAsia="Cascadia Mono"/>
+          <w:color w:val="000000"/>
+          <w:sz w:val="19"/>
+          <w:szCs w:val="24"/>
+          <w:highlight w:val="lightGray"/>
+        </w:rPr>
+        <w:t xml:space="preserve">; </w:t>
+      </w:r>
+      <w:r>
+        <w:rPr>
+          <w:rFonts w:hint="default" w:ascii="Cascadia Mono" w:hAnsi="Cascadia Mono" w:eastAsia="Cascadia Mono"/>
+          <w:color w:val="008000"/>
+          <w:sz w:val="19"/>
+          <w:szCs w:val="24"/>
+          <w:highlight w:val="lightGray"/>
+        </w:rPr>
+        <w:t>// Exigir caracteres especiais</w:t>
+      </w:r>
+    </w:p>
+    <w:p>
+      <w:pPr>
+        <w:spacing w:beforeLines="0" w:afterLines="0"/>
+        <w:jc w:val="left"/>
+        <w:rPr>
+          <w:rFonts w:hint="default" w:ascii="Cascadia Mono" w:hAnsi="Cascadia Mono" w:eastAsia="Cascadia Mono"/>
+          <w:color w:val="000000"/>
+          <w:sz w:val="19"/>
+          <w:szCs w:val="24"/>
+          <w:highlight w:val="lightGray"/>
+        </w:rPr>
+      </w:pPr>
+      <w:r>
+        <w:rPr>
+          <w:rFonts w:hint="default" w:ascii="Cascadia Mono" w:hAnsi="Cascadia Mono" w:eastAsia="Cascadia Mono"/>
+          <w:color w:val="000000"/>
+          <w:sz w:val="19"/>
+          <w:szCs w:val="24"/>
+          <w:highlight w:val="lightGray"/>
+        </w:rPr>
+        <w:t xml:space="preserve">    options.Password.RequiredLength = 8; </w:t>
+      </w:r>
+      <w:r>
+        <w:rPr>
+          <w:rFonts w:hint="default" w:ascii="Cascadia Mono" w:hAnsi="Cascadia Mono" w:eastAsia="Cascadia Mono"/>
+          <w:color w:val="008000"/>
+          <w:sz w:val="19"/>
+          <w:szCs w:val="24"/>
+          <w:highlight w:val="lightGray"/>
+        </w:rPr>
+        <w:t>// Tamanho mínimo da senha</w:t>
+      </w:r>
+    </w:p>
+    <w:p>
+      <w:pPr>
+        <w:rPr>
+          <w:rFonts w:hint="default" w:ascii="Cascadia Mono" w:hAnsi="Cascadia Mono" w:eastAsia="Cascadia Mono"/>
+          <w:color w:val="000000"/>
+          <w:sz w:val="24"/>
+          <w:szCs w:val="24"/>
+          <w:highlight w:val="lightGray"/>
+        </w:rPr>
+      </w:pPr>
+      <w:r>
+        <w:rPr>
+          <w:rFonts w:hint="default" w:ascii="Cascadia Mono" w:hAnsi="Cascadia Mono" w:eastAsia="Cascadia Mono"/>
+          <w:color w:val="000000"/>
+          <w:sz w:val="19"/>
+          <w:szCs w:val="24"/>
+          <w:highlight w:val="lightGray"/>
+        </w:rPr>
+        <w:t>});</w:t>
       </w:r>
       <w:bookmarkStart w:id="0" w:name="_GoBack"/>
       <w:bookmarkEnd w:id="0"/>
@@ -7354,53 +7821,536 @@
           <w:color w:val="000000"/>
           <w:sz w:val="24"/>
           <w:szCs w:val="24"/>
-          <w:highlight w:val="none"/>
-        </w:rPr>
-      </w:pPr>
-    </w:p>
-    <w:p>
-      <w:pPr>
-        <w:rPr>
-          <w:rFonts w:hint="default" w:ascii="Cascadia Mono" w:hAnsi="Cascadia Mono" w:eastAsia="Cascadia Mono"/>
-          <w:color w:val="000000"/>
-          <w:sz w:val="24"/>
-          <w:szCs w:val="24"/>
-          <w:highlight w:val="none"/>
-        </w:rPr>
-      </w:pPr>
-    </w:p>
-    <w:p>
-      <w:pPr>
-        <w:rPr>
-          <w:rFonts w:hint="default" w:ascii="Cascadia Mono" w:hAnsi="Cascadia Mono" w:eastAsia="Cascadia Mono"/>
-          <w:color w:val="000000"/>
-          <w:sz w:val="24"/>
-          <w:szCs w:val="24"/>
-          <w:highlight w:val="none"/>
-        </w:rPr>
-      </w:pPr>
-    </w:p>
-    <w:p>
-      <w:pPr>
-        <w:rPr>
-          <w:rFonts w:hint="default" w:ascii="Cascadia Mono" w:hAnsi="Cascadia Mono" w:eastAsia="Cascadia Mono"/>
-          <w:color w:val="000000"/>
-          <w:sz w:val="24"/>
-          <w:szCs w:val="24"/>
-          <w:highlight w:val="none"/>
-        </w:rPr>
-      </w:pPr>
-    </w:p>
-    <w:p>
-      <w:pPr>
-        <w:rPr>
-          <w:rFonts w:hint="default" w:ascii="Cascadia Mono" w:hAnsi="Cascadia Mono" w:eastAsia="Cascadia Mono"/>
-          <w:color w:val="000000"/>
-          <w:sz w:val="24"/>
-          <w:szCs w:val="24"/>
-          <w:highlight w:val="none"/>
-        </w:rPr>
-      </w:pPr>
+          <w:highlight w:val="lightGray"/>
+        </w:rPr>
+      </w:pPr>
+    </w:p>
+    <w:p>
+      <w:pPr>
+        <w:spacing w:beforeLines="0" w:afterLines="0"/>
+        <w:jc w:val="left"/>
+        <w:rPr>
+          <w:rFonts w:hint="default" w:ascii="Cascadia Mono" w:hAnsi="Cascadia Mono" w:eastAsia="Cascadia Mono"/>
+          <w:color w:val="000000"/>
+          <w:sz w:val="19"/>
+          <w:szCs w:val="24"/>
+          <w:highlight w:val="lightGray"/>
+        </w:rPr>
+      </w:pPr>
+      <w:r>
+        <w:rPr>
+          <w:rFonts w:hint="default" w:ascii="Cascadia Mono" w:hAnsi="Cascadia Mono" w:eastAsia="Cascadia Mono"/>
+          <w:color w:val="008000"/>
+          <w:sz w:val="19"/>
+          <w:szCs w:val="24"/>
+          <w:highlight w:val="lightGray"/>
+        </w:rPr>
+        <w:t>//CONFIGURAÇÕES ADICIONAIS PARA O COMPORTAMENTO DA SESSÃO / COOKIE</w:t>
+      </w:r>
+    </w:p>
+    <w:p>
+      <w:pPr>
+        <w:spacing w:beforeLines="0" w:afterLines="0"/>
+        <w:jc w:val="left"/>
+        <w:rPr>
+          <w:rFonts w:hint="default" w:ascii="Cascadia Mono" w:hAnsi="Cascadia Mono" w:eastAsia="Cascadia Mono"/>
+          <w:color w:val="000000"/>
+          <w:sz w:val="19"/>
+          <w:szCs w:val="24"/>
+          <w:highlight w:val="lightGray"/>
+        </w:rPr>
+      </w:pPr>
+      <w:r>
+        <w:rPr>
+          <w:rFonts w:hint="default" w:ascii="Cascadia Mono" w:hAnsi="Cascadia Mono" w:eastAsia="Cascadia Mono"/>
+          <w:color w:val="000000"/>
+          <w:sz w:val="19"/>
+          <w:szCs w:val="24"/>
+          <w:highlight w:val="lightGray"/>
+        </w:rPr>
+        <w:t>builder.Services.ConfigureApplicationCookie(options =&gt;</w:t>
+      </w:r>
+    </w:p>
+    <w:p>
+      <w:pPr>
+        <w:spacing w:beforeLines="0" w:afterLines="0"/>
+        <w:jc w:val="left"/>
+        <w:rPr>
+          <w:rFonts w:hint="default" w:ascii="Cascadia Mono" w:hAnsi="Cascadia Mono" w:eastAsia="Cascadia Mono"/>
+          <w:color w:val="000000"/>
+          <w:sz w:val="19"/>
+          <w:szCs w:val="24"/>
+          <w:highlight w:val="lightGray"/>
+        </w:rPr>
+      </w:pPr>
+      <w:r>
+        <w:rPr>
+          <w:rFonts w:hint="default" w:ascii="Cascadia Mono" w:hAnsi="Cascadia Mono" w:eastAsia="Cascadia Mono"/>
+          <w:color w:val="000000"/>
+          <w:sz w:val="19"/>
+          <w:szCs w:val="24"/>
+          <w:highlight w:val="lightGray"/>
+        </w:rPr>
+        <w:t>{</w:t>
+      </w:r>
+    </w:p>
+    <w:p>
+      <w:pPr>
+        <w:spacing w:beforeLines="0" w:afterLines="0"/>
+        <w:jc w:val="left"/>
+        <w:rPr>
+          <w:rFonts w:hint="default" w:ascii="Cascadia Mono" w:hAnsi="Cascadia Mono" w:eastAsia="Cascadia Mono"/>
+          <w:color w:val="000000"/>
+          <w:sz w:val="19"/>
+          <w:szCs w:val="24"/>
+          <w:highlight w:val="lightGray"/>
+        </w:rPr>
+      </w:pPr>
+      <w:r>
+        <w:rPr>
+          <w:rFonts w:hint="default" w:ascii="Cascadia Mono" w:hAnsi="Cascadia Mono" w:eastAsia="Cascadia Mono"/>
+          <w:color w:val="000000"/>
+          <w:sz w:val="19"/>
+          <w:szCs w:val="24"/>
+          <w:highlight w:val="lightGray"/>
+        </w:rPr>
+        <w:t xml:space="preserve">    options.LoginPath = </w:t>
+      </w:r>
+      <w:r>
+        <w:rPr>
+          <w:rFonts w:hint="default" w:ascii="Cascadia Mono" w:hAnsi="Cascadia Mono" w:eastAsia="Cascadia Mono"/>
+          <w:color w:val="A31515"/>
+          <w:sz w:val="19"/>
+          <w:szCs w:val="24"/>
+          <w:highlight w:val="lightGray"/>
+        </w:rPr>
+        <w:t>"/Identity/Account/Login"</w:t>
+      </w:r>
+      <w:r>
+        <w:rPr>
+          <w:rFonts w:hint="default" w:ascii="Cascadia Mono" w:hAnsi="Cascadia Mono" w:eastAsia="Cascadia Mono"/>
+          <w:color w:val="000000"/>
+          <w:sz w:val="19"/>
+          <w:szCs w:val="24"/>
+          <w:highlight w:val="lightGray"/>
+        </w:rPr>
+        <w:t xml:space="preserve">; </w:t>
+      </w:r>
+      <w:r>
+        <w:rPr>
+          <w:rFonts w:hint="default" w:ascii="Cascadia Mono" w:hAnsi="Cascadia Mono" w:eastAsia="Cascadia Mono"/>
+          <w:color w:val="008000"/>
+          <w:sz w:val="19"/>
+          <w:szCs w:val="24"/>
+          <w:highlight w:val="lightGray"/>
+        </w:rPr>
+        <w:t>// Redireciona para login se não autenticado</w:t>
+      </w:r>
+    </w:p>
+    <w:p>
+      <w:pPr>
+        <w:spacing w:beforeLines="0" w:afterLines="0"/>
+        <w:jc w:val="left"/>
+        <w:rPr>
+          <w:rFonts w:hint="default" w:ascii="Cascadia Mono" w:hAnsi="Cascadia Mono" w:eastAsia="Cascadia Mono"/>
+          <w:color w:val="000000"/>
+          <w:sz w:val="19"/>
+          <w:szCs w:val="24"/>
+          <w:highlight w:val="lightGray"/>
+        </w:rPr>
+      </w:pPr>
+      <w:r>
+        <w:rPr>
+          <w:rFonts w:hint="default" w:ascii="Cascadia Mono" w:hAnsi="Cascadia Mono" w:eastAsia="Cascadia Mono"/>
+          <w:color w:val="000000"/>
+          <w:sz w:val="19"/>
+          <w:szCs w:val="24"/>
+          <w:highlight w:val="lightGray"/>
+        </w:rPr>
+        <w:t xml:space="preserve">    options.LogoutPath = </w:t>
+      </w:r>
+      <w:r>
+        <w:rPr>
+          <w:rFonts w:hint="default" w:ascii="Cascadia Mono" w:hAnsi="Cascadia Mono" w:eastAsia="Cascadia Mono"/>
+          <w:color w:val="A31515"/>
+          <w:sz w:val="19"/>
+          <w:szCs w:val="24"/>
+          <w:highlight w:val="lightGray"/>
+        </w:rPr>
+        <w:t>"/Identity/Account/Logout"</w:t>
+      </w:r>
+      <w:r>
+        <w:rPr>
+          <w:rFonts w:hint="default" w:ascii="Cascadia Mono" w:hAnsi="Cascadia Mono" w:eastAsia="Cascadia Mono"/>
+          <w:color w:val="000000"/>
+          <w:sz w:val="19"/>
+          <w:szCs w:val="24"/>
+          <w:highlight w:val="lightGray"/>
+        </w:rPr>
+        <w:t xml:space="preserve">; </w:t>
+      </w:r>
+      <w:r>
+        <w:rPr>
+          <w:rFonts w:hint="default" w:ascii="Cascadia Mono" w:hAnsi="Cascadia Mono" w:eastAsia="Cascadia Mono"/>
+          <w:color w:val="008000"/>
+          <w:sz w:val="19"/>
+          <w:szCs w:val="24"/>
+          <w:highlight w:val="lightGray"/>
+        </w:rPr>
+        <w:t>// Caminho para logout</w:t>
+      </w:r>
+    </w:p>
+    <w:p>
+      <w:pPr>
+        <w:spacing w:beforeLines="0" w:afterLines="0"/>
+        <w:jc w:val="left"/>
+        <w:rPr>
+          <w:rFonts w:hint="default" w:ascii="Cascadia Mono" w:hAnsi="Cascadia Mono" w:eastAsia="Cascadia Mono"/>
+          <w:color w:val="000000"/>
+          <w:sz w:val="19"/>
+          <w:szCs w:val="24"/>
+          <w:highlight w:val="lightGray"/>
+        </w:rPr>
+      </w:pPr>
+      <w:r>
+        <w:rPr>
+          <w:rFonts w:hint="default" w:ascii="Cascadia Mono" w:hAnsi="Cascadia Mono" w:eastAsia="Cascadia Mono"/>
+          <w:color w:val="000000"/>
+          <w:sz w:val="19"/>
+          <w:szCs w:val="24"/>
+          <w:highlight w:val="lightGray"/>
+        </w:rPr>
+        <w:t xml:space="preserve">    options.AccessDeniedPath = </w:t>
+      </w:r>
+      <w:r>
+        <w:rPr>
+          <w:rFonts w:hint="default" w:ascii="Cascadia Mono" w:hAnsi="Cascadia Mono" w:eastAsia="Cascadia Mono"/>
+          <w:color w:val="A31515"/>
+          <w:sz w:val="19"/>
+          <w:szCs w:val="24"/>
+          <w:highlight w:val="lightGray"/>
+        </w:rPr>
+        <w:t>"/Identity/Account/AccessDenied"</w:t>
+      </w:r>
+      <w:r>
+        <w:rPr>
+          <w:rFonts w:hint="default" w:ascii="Cascadia Mono" w:hAnsi="Cascadia Mono" w:eastAsia="Cascadia Mono"/>
+          <w:color w:val="000000"/>
+          <w:sz w:val="19"/>
+          <w:szCs w:val="24"/>
+          <w:highlight w:val="lightGray"/>
+        </w:rPr>
+        <w:t xml:space="preserve">; </w:t>
+      </w:r>
+      <w:r>
+        <w:rPr>
+          <w:rFonts w:hint="default" w:ascii="Cascadia Mono" w:hAnsi="Cascadia Mono" w:eastAsia="Cascadia Mono"/>
+          <w:color w:val="008000"/>
+          <w:sz w:val="19"/>
+          <w:szCs w:val="24"/>
+          <w:highlight w:val="lightGray"/>
+        </w:rPr>
+        <w:t>// Caminho para acesso negado</w:t>
+      </w:r>
+    </w:p>
+    <w:p>
+      <w:pPr>
+        <w:spacing w:beforeLines="0" w:afterLines="0"/>
+        <w:jc w:val="left"/>
+        <w:rPr>
+          <w:rFonts w:hint="default" w:ascii="Cascadia Mono" w:hAnsi="Cascadia Mono" w:eastAsia="Cascadia Mono"/>
+          <w:color w:val="000000"/>
+          <w:sz w:val="19"/>
+          <w:szCs w:val="24"/>
+          <w:highlight w:val="lightGray"/>
+        </w:rPr>
+      </w:pPr>
+      <w:r>
+        <w:rPr>
+          <w:rFonts w:hint="default" w:ascii="Cascadia Mono" w:hAnsi="Cascadia Mono" w:eastAsia="Cascadia Mono"/>
+          <w:color w:val="000000"/>
+          <w:sz w:val="19"/>
+          <w:szCs w:val="24"/>
+          <w:highlight w:val="lightGray"/>
+        </w:rPr>
+        <w:t xml:space="preserve">    options.ExpireTimeSpan = </w:t>
+      </w:r>
+      <w:r>
+        <w:rPr>
+          <w:rFonts w:hint="default" w:ascii="Cascadia Mono" w:hAnsi="Cascadia Mono" w:eastAsia="Cascadia Mono"/>
+          <w:color w:val="2B91AF"/>
+          <w:sz w:val="19"/>
+          <w:szCs w:val="24"/>
+          <w:highlight w:val="lightGray"/>
+        </w:rPr>
+        <w:t>TimeSpan</w:t>
+      </w:r>
+      <w:r>
+        <w:rPr>
+          <w:rFonts w:hint="default" w:ascii="Cascadia Mono" w:hAnsi="Cascadia Mono" w:eastAsia="Cascadia Mono"/>
+          <w:color w:val="000000"/>
+          <w:sz w:val="19"/>
+          <w:szCs w:val="24"/>
+          <w:highlight w:val="lightGray"/>
+        </w:rPr>
+        <w:t xml:space="preserve">.FromMinutes(2); </w:t>
+      </w:r>
+      <w:r>
+        <w:rPr>
+          <w:rFonts w:hint="default" w:ascii="Cascadia Mono" w:hAnsi="Cascadia Mono" w:eastAsia="Cascadia Mono"/>
+          <w:color w:val="008000"/>
+          <w:sz w:val="19"/>
+          <w:szCs w:val="24"/>
+          <w:highlight w:val="lightGray"/>
+        </w:rPr>
+        <w:t>// Tempo de expiração da sessão em caso de inatividade</w:t>
+      </w:r>
+    </w:p>
+    <w:p>
+      <w:pPr>
+        <w:spacing w:beforeLines="0" w:afterLines="0"/>
+        <w:jc w:val="left"/>
+        <w:rPr>
+          <w:rFonts w:hint="default" w:ascii="Cascadia Mono" w:hAnsi="Cascadia Mono" w:eastAsia="Cascadia Mono"/>
+          <w:color w:val="000000"/>
+          <w:sz w:val="19"/>
+          <w:szCs w:val="24"/>
+          <w:highlight w:val="lightGray"/>
+        </w:rPr>
+      </w:pPr>
+      <w:r>
+        <w:rPr>
+          <w:rFonts w:hint="default" w:ascii="Cascadia Mono" w:hAnsi="Cascadia Mono" w:eastAsia="Cascadia Mono"/>
+          <w:color w:val="000000"/>
+          <w:sz w:val="19"/>
+          <w:szCs w:val="24"/>
+          <w:highlight w:val="lightGray"/>
+        </w:rPr>
+        <w:t xml:space="preserve">    options.SlidingExpiration = </w:t>
+      </w:r>
+      <w:r>
+        <w:rPr>
+          <w:rFonts w:hint="default" w:ascii="Cascadia Mono" w:hAnsi="Cascadia Mono" w:eastAsia="Cascadia Mono"/>
+          <w:color w:val="0000FF"/>
+          <w:sz w:val="19"/>
+          <w:szCs w:val="24"/>
+          <w:highlight w:val="lightGray"/>
+        </w:rPr>
+        <w:t>true</w:t>
+      </w:r>
+      <w:r>
+        <w:rPr>
+          <w:rFonts w:hint="default" w:ascii="Cascadia Mono" w:hAnsi="Cascadia Mono" w:eastAsia="Cascadia Mono"/>
+          <w:color w:val="000000"/>
+          <w:sz w:val="19"/>
+          <w:szCs w:val="24"/>
+          <w:highlight w:val="lightGray"/>
+        </w:rPr>
+        <w:t xml:space="preserve">; </w:t>
+      </w:r>
+      <w:r>
+        <w:rPr>
+          <w:rFonts w:hint="default" w:ascii="Cascadia Mono" w:hAnsi="Cascadia Mono" w:eastAsia="Cascadia Mono"/>
+          <w:color w:val="008000"/>
+          <w:sz w:val="19"/>
+          <w:szCs w:val="24"/>
+          <w:highlight w:val="lightGray"/>
+        </w:rPr>
+        <w:t>// Renova o cookie sempre que houver atividade</w:t>
+      </w:r>
+    </w:p>
+    <w:p>
+      <w:pPr>
+        <w:spacing w:beforeLines="0" w:afterLines="0"/>
+        <w:jc w:val="left"/>
+        <w:rPr>
+          <w:rFonts w:hint="default" w:ascii="Cascadia Mono" w:hAnsi="Cascadia Mono" w:eastAsia="Cascadia Mono"/>
+          <w:color w:val="000000"/>
+          <w:sz w:val="19"/>
+          <w:szCs w:val="24"/>
+          <w:highlight w:val="lightGray"/>
+        </w:rPr>
+      </w:pPr>
+    </w:p>
+    <w:p>
+      <w:pPr>
+        <w:spacing w:beforeLines="0" w:afterLines="0"/>
+        <w:jc w:val="left"/>
+        <w:rPr>
+          <w:rFonts w:hint="default" w:ascii="Cascadia Mono" w:hAnsi="Cascadia Mono" w:eastAsia="Cascadia Mono"/>
+          <w:color w:val="000000"/>
+          <w:sz w:val="19"/>
+          <w:szCs w:val="24"/>
+          <w:highlight w:val="lightGray"/>
+        </w:rPr>
+      </w:pPr>
+      <w:r>
+        <w:rPr>
+          <w:rFonts w:hint="default" w:ascii="Cascadia Mono" w:hAnsi="Cascadia Mono" w:eastAsia="Cascadia Mono"/>
+          <w:color w:val="000000"/>
+          <w:sz w:val="19"/>
+          <w:szCs w:val="24"/>
+          <w:highlight w:val="lightGray"/>
+        </w:rPr>
+        <w:t xml:space="preserve">    options.Cookie.HttpOnly = </w:t>
+      </w:r>
+      <w:r>
+        <w:rPr>
+          <w:rFonts w:hint="default" w:ascii="Cascadia Mono" w:hAnsi="Cascadia Mono" w:eastAsia="Cascadia Mono"/>
+          <w:color w:val="0000FF"/>
+          <w:sz w:val="19"/>
+          <w:szCs w:val="24"/>
+          <w:highlight w:val="lightGray"/>
+        </w:rPr>
+        <w:t>true</w:t>
+      </w:r>
+      <w:r>
+        <w:rPr>
+          <w:rFonts w:hint="default" w:ascii="Cascadia Mono" w:hAnsi="Cascadia Mono" w:eastAsia="Cascadia Mono"/>
+          <w:color w:val="000000"/>
+          <w:sz w:val="19"/>
+          <w:szCs w:val="24"/>
+          <w:highlight w:val="lightGray"/>
+        </w:rPr>
+        <w:t xml:space="preserve">; </w:t>
+      </w:r>
+      <w:r>
+        <w:rPr>
+          <w:rFonts w:hint="default" w:ascii="Cascadia Mono" w:hAnsi="Cascadia Mono" w:eastAsia="Cascadia Mono"/>
+          <w:color w:val="008000"/>
+          <w:sz w:val="19"/>
+          <w:szCs w:val="24"/>
+          <w:highlight w:val="lightGray"/>
+        </w:rPr>
+        <w:t>// Impede acesso via JavaScript</w:t>
+      </w:r>
+    </w:p>
+    <w:p>
+      <w:pPr>
+        <w:spacing w:beforeLines="0" w:afterLines="0"/>
+        <w:jc w:val="left"/>
+        <w:rPr>
+          <w:rFonts w:hint="default" w:ascii="Cascadia Mono" w:hAnsi="Cascadia Mono" w:eastAsia="Cascadia Mono"/>
+          <w:color w:val="000000"/>
+          <w:sz w:val="19"/>
+          <w:szCs w:val="24"/>
+          <w:highlight w:val="lightGray"/>
+        </w:rPr>
+      </w:pPr>
+      <w:r>
+        <w:rPr>
+          <w:rFonts w:hint="default" w:ascii="Cascadia Mono" w:hAnsi="Cascadia Mono" w:eastAsia="Cascadia Mono"/>
+          <w:color w:val="000000"/>
+          <w:sz w:val="19"/>
+          <w:szCs w:val="24"/>
+          <w:highlight w:val="lightGray"/>
+        </w:rPr>
+        <w:t xml:space="preserve">    options.Cookie.SecurePolicy = </w:t>
+      </w:r>
+      <w:r>
+        <w:rPr>
+          <w:rFonts w:hint="default" w:ascii="Cascadia Mono" w:hAnsi="Cascadia Mono" w:eastAsia="Cascadia Mono"/>
+          <w:color w:val="2B91AF"/>
+          <w:sz w:val="19"/>
+          <w:szCs w:val="24"/>
+          <w:highlight w:val="lightGray"/>
+        </w:rPr>
+        <w:t>CookieSecurePolicy</w:t>
+      </w:r>
+      <w:r>
+        <w:rPr>
+          <w:rFonts w:hint="default" w:ascii="Cascadia Mono" w:hAnsi="Cascadia Mono" w:eastAsia="Cascadia Mono"/>
+          <w:color w:val="000000"/>
+          <w:sz w:val="19"/>
+          <w:szCs w:val="24"/>
+          <w:highlight w:val="lightGray"/>
+        </w:rPr>
+        <w:t xml:space="preserve">.Always; </w:t>
+      </w:r>
+      <w:r>
+        <w:rPr>
+          <w:rFonts w:hint="default" w:ascii="Cascadia Mono" w:hAnsi="Cascadia Mono" w:eastAsia="Cascadia Mono"/>
+          <w:color w:val="008000"/>
+          <w:sz w:val="19"/>
+          <w:szCs w:val="24"/>
+          <w:highlight w:val="lightGray"/>
+        </w:rPr>
+        <w:t>// Exige HTTPS</w:t>
+      </w:r>
+    </w:p>
+    <w:p>
+      <w:pPr>
+        <w:spacing w:beforeLines="0" w:afterLines="0"/>
+        <w:jc w:val="left"/>
+        <w:rPr>
+          <w:rFonts w:hint="default" w:ascii="Cascadia Mono" w:hAnsi="Cascadia Mono" w:eastAsia="Cascadia Mono"/>
+          <w:color w:val="000000"/>
+          <w:sz w:val="19"/>
+          <w:szCs w:val="24"/>
+          <w:highlight w:val="lightGray"/>
+        </w:rPr>
+      </w:pPr>
+      <w:r>
+        <w:rPr>
+          <w:rFonts w:hint="default" w:ascii="Cascadia Mono" w:hAnsi="Cascadia Mono" w:eastAsia="Cascadia Mono"/>
+          <w:color w:val="000000"/>
+          <w:sz w:val="19"/>
+          <w:szCs w:val="24"/>
+          <w:highlight w:val="lightGray"/>
+        </w:rPr>
+        <w:t xml:space="preserve">    options.Cookie.SameSite = </w:t>
+      </w:r>
+      <w:r>
+        <w:rPr>
+          <w:rFonts w:hint="default" w:ascii="Cascadia Mono" w:hAnsi="Cascadia Mono" w:eastAsia="Cascadia Mono"/>
+          <w:color w:val="2B91AF"/>
+          <w:sz w:val="19"/>
+          <w:szCs w:val="24"/>
+          <w:highlight w:val="lightGray"/>
+        </w:rPr>
+        <w:t>SameSiteMode</w:t>
+      </w:r>
+      <w:r>
+        <w:rPr>
+          <w:rFonts w:hint="default" w:ascii="Cascadia Mono" w:hAnsi="Cascadia Mono" w:eastAsia="Cascadia Mono"/>
+          <w:color w:val="000000"/>
+          <w:sz w:val="19"/>
+          <w:szCs w:val="24"/>
+          <w:highlight w:val="lightGray"/>
+        </w:rPr>
+        <w:t xml:space="preserve">.Strict; </w:t>
+      </w:r>
+      <w:r>
+        <w:rPr>
+          <w:rFonts w:hint="default" w:ascii="Cascadia Mono" w:hAnsi="Cascadia Mono" w:eastAsia="Cascadia Mono"/>
+          <w:color w:val="008000"/>
+          <w:sz w:val="19"/>
+          <w:szCs w:val="24"/>
+          <w:highlight w:val="lightGray"/>
+        </w:rPr>
+        <w:t>// Restringe envio desse cookie para outro site fora da aplicação</w:t>
+      </w:r>
+    </w:p>
+    <w:p>
+      <w:pPr>
+        <w:rPr>
+          <w:rFonts w:hint="default" w:ascii="Cascadia Mono" w:hAnsi="Cascadia Mono" w:eastAsia="Cascadia Mono"/>
+          <w:color w:val="000000"/>
+          <w:sz w:val="24"/>
+          <w:szCs w:val="24"/>
+          <w:highlight w:val="lightGray"/>
+        </w:rPr>
+      </w:pPr>
+      <w:r>
+        <w:rPr>
+          <w:rFonts w:hint="default" w:ascii="Cascadia Mono" w:hAnsi="Cascadia Mono" w:eastAsia="Cascadia Mono"/>
+          <w:color w:val="000000"/>
+          <w:sz w:val="19"/>
+          <w:szCs w:val="24"/>
+          <w:highlight w:val="lightGray"/>
+        </w:rPr>
+        <w:t>});</w:t>
+      </w:r>
     </w:p>
     <w:p>
       <w:pPr>

</xml_diff>

<commit_message>
Session Identifier on footer
</commit_message>
<xml_diff>
--- a/Notes.docx
+++ b/Notes.docx
@@ -411,7 +411,7 @@
     </w:p>
     <w:p>
       <w:pPr>
-        <w:pStyle w:val="7"/>
+        <w:pStyle w:val="5"/>
         <w:keepNext w:val="0"/>
         <w:keepLines w:val="0"/>
         <w:widowControl/>
@@ -438,7 +438,7 @@
       </w:pPr>
       <w:r>
         <w:rPr>
-          <w:rStyle w:val="5"/>
+          <w:rStyle w:val="4"/>
           <w:rFonts w:hint="default" w:ascii="Cascadia Mono" w:hAnsi="Cascadia Mono" w:cs="Cascadia Mono"/>
           <w:i w:val="0"/>
           <w:iCs w:val="0"/>
@@ -513,7 +513,7 @@
       </w:r>
       <w:r>
         <w:rPr>
-          <w:rStyle w:val="5"/>
+          <w:rStyle w:val="4"/>
           <w:rFonts w:hint="default" w:ascii="Cascadia Mono" w:hAnsi="Cascadia Mono" w:cs="Cascadia Mono"/>
           <w:i w:val="0"/>
           <w:iCs w:val="0"/>
@@ -753,7 +753,7 @@
     </w:p>
     <w:p>
       <w:pPr>
-        <w:pStyle w:val="7"/>
+        <w:pStyle w:val="5"/>
         <w:keepNext w:val="0"/>
         <w:keepLines w:val="0"/>
         <w:widowControl/>
@@ -779,7 +779,7 @@
       </w:pPr>
       <w:r>
         <w:rPr>
-          <w:rStyle w:val="5"/>
+          <w:rStyle w:val="4"/>
           <w:i w:val="0"/>
           <w:iCs w:val="0"/>
           <w:caps w:val="0"/>
@@ -823,7 +823,7 @@
     </w:p>
     <w:p>
       <w:pPr>
-        <w:pStyle w:val="7"/>
+        <w:pStyle w:val="5"/>
         <w:keepNext w:val="0"/>
         <w:keepLines w:val="0"/>
         <w:widowControl/>
@@ -849,7 +849,7 @@
       </w:pPr>
       <w:r>
         <w:rPr>
-          <w:rStyle w:val="5"/>
+          <w:rStyle w:val="4"/>
           <w:i w:val="0"/>
           <w:iCs w:val="0"/>
           <w:caps w:val="0"/>
@@ -934,14 +934,18 @@
       <w:pPr>
         <w:rPr>
           <w:rFonts w:hint="default" w:ascii="Cascadia Mono" w:hAnsi="Cascadia Mono" w:cs="Cascadia Mono"/>
-          <w:sz w:val="24"/>
-          <w:szCs w:val="24"/>
-          <w:lang w:val="pt-BR"/>
-        </w:rPr>
-      </w:pPr>
-      <w:r>
-        <w:rPr>
-          <w:rFonts w:hint="default" w:ascii="Cascadia Mono" w:hAnsi="Cascadia Mono" w:cs="Cascadia Mono"/>
+          <w:b/>
+          <w:bCs/>
+          <w:sz w:val="24"/>
+          <w:szCs w:val="24"/>
+          <w:lang w:val="pt-BR"/>
+        </w:rPr>
+      </w:pPr>
+      <w:r>
+        <w:rPr>
+          <w:rFonts w:hint="default" w:ascii="Cascadia Mono" w:hAnsi="Cascadia Mono" w:cs="Cascadia Mono"/>
+          <w:b/>
+          <w:bCs/>
           <w:sz w:val="24"/>
           <w:szCs w:val="24"/>
           <w:lang w:val="pt-BR"/>
@@ -5235,14 +5239,18 @@
       <w:pPr>
         <w:rPr>
           <w:rFonts w:hint="default" w:ascii="Cascadia Mono" w:hAnsi="Cascadia Mono" w:cs="Cascadia Mono"/>
-          <w:sz w:val="24"/>
-          <w:szCs w:val="24"/>
-          <w:lang w:val="pt-BR"/>
-        </w:rPr>
-      </w:pPr>
-      <w:r>
-        <w:rPr>
-          <w:rFonts w:hint="default" w:ascii="Cascadia Mono" w:hAnsi="Cascadia Mono" w:cs="Cascadia Mono"/>
+          <w:b/>
+          <w:bCs/>
+          <w:sz w:val="24"/>
+          <w:szCs w:val="24"/>
+          <w:lang w:val="pt-BR"/>
+        </w:rPr>
+      </w:pPr>
+      <w:r>
+        <w:rPr>
+          <w:rFonts w:hint="default" w:ascii="Cascadia Mono" w:hAnsi="Cascadia Mono" w:cs="Cascadia Mono"/>
+          <w:b/>
+          <w:bCs/>
           <w:sz w:val="24"/>
           <w:szCs w:val="24"/>
           <w:lang w:val="pt-BR"/>
@@ -6476,16 +6484,20 @@
       <w:pPr>
         <w:rPr>
           <w:rFonts w:hint="default" w:ascii="Cascadia Mono" w:hAnsi="Cascadia Mono" w:eastAsia="Cascadia Mono"/>
-          <w:color w:val="000000"/>
-          <w:sz w:val="24"/>
-          <w:szCs w:val="24"/>
-          <w:highlight w:val="none"/>
-          <w:lang w:val="pt-BR"/>
-        </w:rPr>
-      </w:pPr>
-      <w:r>
-        <w:rPr>
-          <w:rFonts w:hint="default" w:ascii="Cascadia Mono" w:hAnsi="Cascadia Mono" w:eastAsia="Cascadia Mono"/>
+          <w:b/>
+          <w:bCs/>
+          <w:color w:val="000000"/>
+          <w:sz w:val="24"/>
+          <w:szCs w:val="24"/>
+          <w:highlight w:val="none"/>
+          <w:lang w:val="pt-BR"/>
+        </w:rPr>
+      </w:pPr>
+      <w:r>
+        <w:rPr>
+          <w:rFonts w:hint="default" w:ascii="Cascadia Mono" w:hAnsi="Cascadia Mono" w:eastAsia="Cascadia Mono"/>
+          <w:b/>
+          <w:bCs/>
           <w:color w:val="000000"/>
           <w:sz w:val="24"/>
           <w:szCs w:val="24"/>
@@ -6872,16 +6884,20 @@
       <w:pPr>
         <w:rPr>
           <w:rFonts w:hint="default" w:ascii="Cascadia Mono" w:hAnsi="Cascadia Mono" w:eastAsia="Cascadia Mono"/>
-          <w:color w:val="000000"/>
-          <w:sz w:val="24"/>
-          <w:szCs w:val="24"/>
-          <w:highlight w:val="lightGray"/>
-          <w:lang w:val="pt-BR"/>
-        </w:rPr>
-      </w:pPr>
-      <w:r>
-        <w:rPr>
-          <w:rFonts w:hint="default" w:ascii="Cascadia Mono" w:hAnsi="Cascadia Mono" w:eastAsia="Cascadia Mono"/>
+          <w:b/>
+          <w:bCs/>
+          <w:color w:val="000000"/>
+          <w:sz w:val="24"/>
+          <w:szCs w:val="24"/>
+          <w:highlight w:val="lightGray"/>
+          <w:lang w:val="pt-BR"/>
+        </w:rPr>
+      </w:pPr>
+      <w:r>
+        <w:rPr>
+          <w:rFonts w:hint="default" w:ascii="Cascadia Mono" w:hAnsi="Cascadia Mono" w:eastAsia="Cascadia Mono"/>
+          <w:b/>
+          <w:bCs/>
           <w:color w:val="000000"/>
           <w:sz w:val="24"/>
           <w:szCs w:val="24"/>
@@ -7382,16 +7398,20 @@
       <w:pPr>
         <w:rPr>
           <w:rFonts w:hint="default" w:ascii="Cascadia Mono" w:hAnsi="Cascadia Mono" w:eastAsia="Cascadia Mono"/>
-          <w:color w:val="000000"/>
-          <w:sz w:val="24"/>
-          <w:szCs w:val="24"/>
-          <w:highlight w:val="none"/>
-          <w:lang w:val="pt-BR"/>
-        </w:rPr>
-      </w:pPr>
-      <w:r>
-        <w:rPr>
-          <w:rFonts w:hint="default" w:ascii="Cascadia Mono" w:hAnsi="Cascadia Mono" w:eastAsia="Cascadia Mono"/>
+          <w:b/>
+          <w:bCs/>
+          <w:color w:val="000000"/>
+          <w:sz w:val="24"/>
+          <w:szCs w:val="24"/>
+          <w:highlight w:val="none"/>
+          <w:lang w:val="pt-BR"/>
+        </w:rPr>
+      </w:pPr>
+      <w:r>
+        <w:rPr>
+          <w:rFonts w:hint="default" w:ascii="Cascadia Mono" w:hAnsi="Cascadia Mono" w:eastAsia="Cascadia Mono"/>
+          <w:b/>
+          <w:bCs/>
           <w:color w:val="000000"/>
           <w:sz w:val="24"/>
           <w:szCs w:val="24"/>
@@ -7811,634 +7831,1788 @@
         </w:rPr>
         <w:t>});</w:t>
       </w:r>
+    </w:p>
+    <w:p>
+      <w:pPr>
+        <w:rPr>
+          <w:rFonts w:hint="default" w:ascii="Cascadia Mono" w:hAnsi="Cascadia Mono" w:eastAsia="Cascadia Mono"/>
+          <w:color w:val="000000"/>
+          <w:sz w:val="24"/>
+          <w:szCs w:val="24"/>
+          <w:highlight w:val="lightGray"/>
+        </w:rPr>
+      </w:pPr>
+    </w:p>
+    <w:p>
+      <w:pPr>
+        <w:spacing w:beforeLines="0" w:afterLines="0"/>
+        <w:jc w:val="left"/>
+        <w:rPr>
+          <w:rFonts w:hint="default" w:ascii="Cascadia Mono" w:hAnsi="Cascadia Mono" w:eastAsia="Cascadia Mono"/>
+          <w:color w:val="000000"/>
+          <w:sz w:val="19"/>
+          <w:szCs w:val="24"/>
+          <w:highlight w:val="lightGray"/>
+        </w:rPr>
+      </w:pPr>
+      <w:r>
+        <w:rPr>
+          <w:rFonts w:hint="default" w:ascii="Cascadia Mono" w:hAnsi="Cascadia Mono" w:eastAsia="Cascadia Mono"/>
+          <w:color w:val="008000"/>
+          <w:sz w:val="19"/>
+          <w:szCs w:val="24"/>
+          <w:highlight w:val="lightGray"/>
+        </w:rPr>
+        <w:t>//CONFIGURAÇÕES ADICIONAIS PARA O COMPORTAMENTO DA SESSÃO / COOKIE</w:t>
+      </w:r>
+    </w:p>
+    <w:p>
+      <w:pPr>
+        <w:spacing w:beforeLines="0" w:afterLines="0"/>
+        <w:jc w:val="left"/>
+        <w:rPr>
+          <w:rFonts w:hint="default" w:ascii="Cascadia Mono" w:hAnsi="Cascadia Mono" w:eastAsia="Cascadia Mono"/>
+          <w:color w:val="000000"/>
+          <w:sz w:val="19"/>
+          <w:szCs w:val="24"/>
+          <w:highlight w:val="lightGray"/>
+        </w:rPr>
+      </w:pPr>
+      <w:r>
+        <w:rPr>
+          <w:rFonts w:hint="default" w:ascii="Cascadia Mono" w:hAnsi="Cascadia Mono" w:eastAsia="Cascadia Mono"/>
+          <w:color w:val="000000"/>
+          <w:sz w:val="19"/>
+          <w:szCs w:val="24"/>
+          <w:highlight w:val="lightGray"/>
+        </w:rPr>
+        <w:t>builder.Services.ConfigureApplicationCookie(options =&gt;</w:t>
+      </w:r>
+    </w:p>
+    <w:p>
+      <w:pPr>
+        <w:spacing w:beforeLines="0" w:afterLines="0"/>
+        <w:jc w:val="left"/>
+        <w:rPr>
+          <w:rFonts w:hint="default" w:ascii="Cascadia Mono" w:hAnsi="Cascadia Mono" w:eastAsia="Cascadia Mono"/>
+          <w:color w:val="000000"/>
+          <w:sz w:val="19"/>
+          <w:szCs w:val="24"/>
+          <w:highlight w:val="lightGray"/>
+        </w:rPr>
+      </w:pPr>
+      <w:r>
+        <w:rPr>
+          <w:rFonts w:hint="default" w:ascii="Cascadia Mono" w:hAnsi="Cascadia Mono" w:eastAsia="Cascadia Mono"/>
+          <w:color w:val="000000"/>
+          <w:sz w:val="19"/>
+          <w:szCs w:val="24"/>
+          <w:highlight w:val="lightGray"/>
+        </w:rPr>
+        <w:t>{</w:t>
+      </w:r>
+    </w:p>
+    <w:p>
+      <w:pPr>
+        <w:spacing w:beforeLines="0" w:afterLines="0"/>
+        <w:jc w:val="left"/>
+        <w:rPr>
+          <w:rFonts w:hint="default" w:ascii="Cascadia Mono" w:hAnsi="Cascadia Mono" w:eastAsia="Cascadia Mono"/>
+          <w:color w:val="000000"/>
+          <w:sz w:val="19"/>
+          <w:szCs w:val="24"/>
+          <w:highlight w:val="lightGray"/>
+        </w:rPr>
+      </w:pPr>
+      <w:r>
+        <w:rPr>
+          <w:rFonts w:hint="default" w:ascii="Cascadia Mono" w:hAnsi="Cascadia Mono" w:eastAsia="Cascadia Mono"/>
+          <w:color w:val="000000"/>
+          <w:sz w:val="19"/>
+          <w:szCs w:val="24"/>
+          <w:highlight w:val="lightGray"/>
+        </w:rPr>
+        <w:t xml:space="preserve">    options.LoginPath = </w:t>
+      </w:r>
+      <w:r>
+        <w:rPr>
+          <w:rFonts w:hint="default" w:ascii="Cascadia Mono" w:hAnsi="Cascadia Mono" w:eastAsia="Cascadia Mono"/>
+          <w:color w:val="A31515"/>
+          <w:sz w:val="19"/>
+          <w:szCs w:val="24"/>
+          <w:highlight w:val="lightGray"/>
+        </w:rPr>
+        <w:t>"/Identity/Account/Login"</w:t>
+      </w:r>
+      <w:r>
+        <w:rPr>
+          <w:rFonts w:hint="default" w:ascii="Cascadia Mono" w:hAnsi="Cascadia Mono" w:eastAsia="Cascadia Mono"/>
+          <w:color w:val="000000"/>
+          <w:sz w:val="19"/>
+          <w:szCs w:val="24"/>
+          <w:highlight w:val="lightGray"/>
+        </w:rPr>
+        <w:t xml:space="preserve">; </w:t>
+      </w:r>
+      <w:r>
+        <w:rPr>
+          <w:rFonts w:hint="default" w:ascii="Cascadia Mono" w:hAnsi="Cascadia Mono" w:eastAsia="Cascadia Mono"/>
+          <w:color w:val="008000"/>
+          <w:sz w:val="19"/>
+          <w:szCs w:val="24"/>
+          <w:highlight w:val="lightGray"/>
+        </w:rPr>
+        <w:t>// Redireciona para login se não autenticado</w:t>
+      </w:r>
+    </w:p>
+    <w:p>
+      <w:pPr>
+        <w:spacing w:beforeLines="0" w:afterLines="0"/>
+        <w:jc w:val="left"/>
+        <w:rPr>
+          <w:rFonts w:hint="default" w:ascii="Cascadia Mono" w:hAnsi="Cascadia Mono" w:eastAsia="Cascadia Mono"/>
+          <w:color w:val="000000"/>
+          <w:sz w:val="19"/>
+          <w:szCs w:val="24"/>
+          <w:highlight w:val="lightGray"/>
+        </w:rPr>
+      </w:pPr>
+      <w:r>
+        <w:rPr>
+          <w:rFonts w:hint="default" w:ascii="Cascadia Mono" w:hAnsi="Cascadia Mono" w:eastAsia="Cascadia Mono"/>
+          <w:color w:val="000000"/>
+          <w:sz w:val="19"/>
+          <w:szCs w:val="24"/>
+          <w:highlight w:val="lightGray"/>
+        </w:rPr>
+        <w:t xml:space="preserve">    options.LogoutPath = </w:t>
+      </w:r>
+      <w:r>
+        <w:rPr>
+          <w:rFonts w:hint="default" w:ascii="Cascadia Mono" w:hAnsi="Cascadia Mono" w:eastAsia="Cascadia Mono"/>
+          <w:color w:val="A31515"/>
+          <w:sz w:val="19"/>
+          <w:szCs w:val="24"/>
+          <w:highlight w:val="lightGray"/>
+        </w:rPr>
+        <w:t>"/Identity/Account/Logout"</w:t>
+      </w:r>
+      <w:r>
+        <w:rPr>
+          <w:rFonts w:hint="default" w:ascii="Cascadia Mono" w:hAnsi="Cascadia Mono" w:eastAsia="Cascadia Mono"/>
+          <w:color w:val="000000"/>
+          <w:sz w:val="19"/>
+          <w:szCs w:val="24"/>
+          <w:highlight w:val="lightGray"/>
+        </w:rPr>
+        <w:t xml:space="preserve">; </w:t>
+      </w:r>
+      <w:r>
+        <w:rPr>
+          <w:rFonts w:hint="default" w:ascii="Cascadia Mono" w:hAnsi="Cascadia Mono" w:eastAsia="Cascadia Mono"/>
+          <w:color w:val="008000"/>
+          <w:sz w:val="19"/>
+          <w:szCs w:val="24"/>
+          <w:highlight w:val="lightGray"/>
+        </w:rPr>
+        <w:t>// Caminho para logout</w:t>
+      </w:r>
+    </w:p>
+    <w:p>
+      <w:pPr>
+        <w:spacing w:beforeLines="0" w:afterLines="0"/>
+        <w:jc w:val="left"/>
+        <w:rPr>
+          <w:rFonts w:hint="default" w:ascii="Cascadia Mono" w:hAnsi="Cascadia Mono" w:eastAsia="Cascadia Mono"/>
+          <w:color w:val="000000"/>
+          <w:sz w:val="19"/>
+          <w:szCs w:val="24"/>
+          <w:highlight w:val="lightGray"/>
+        </w:rPr>
+      </w:pPr>
+      <w:r>
+        <w:rPr>
+          <w:rFonts w:hint="default" w:ascii="Cascadia Mono" w:hAnsi="Cascadia Mono" w:eastAsia="Cascadia Mono"/>
+          <w:color w:val="000000"/>
+          <w:sz w:val="19"/>
+          <w:szCs w:val="24"/>
+          <w:highlight w:val="lightGray"/>
+        </w:rPr>
+        <w:t xml:space="preserve">    options.AccessDeniedPath = </w:t>
+      </w:r>
+      <w:r>
+        <w:rPr>
+          <w:rFonts w:hint="default" w:ascii="Cascadia Mono" w:hAnsi="Cascadia Mono" w:eastAsia="Cascadia Mono"/>
+          <w:color w:val="A31515"/>
+          <w:sz w:val="19"/>
+          <w:szCs w:val="24"/>
+          <w:highlight w:val="lightGray"/>
+        </w:rPr>
+        <w:t>"/Identity/Account/AccessDenied"</w:t>
+      </w:r>
+      <w:r>
+        <w:rPr>
+          <w:rFonts w:hint="default" w:ascii="Cascadia Mono" w:hAnsi="Cascadia Mono" w:eastAsia="Cascadia Mono"/>
+          <w:color w:val="000000"/>
+          <w:sz w:val="19"/>
+          <w:szCs w:val="24"/>
+          <w:highlight w:val="lightGray"/>
+        </w:rPr>
+        <w:t xml:space="preserve">; </w:t>
+      </w:r>
+      <w:r>
+        <w:rPr>
+          <w:rFonts w:hint="default" w:ascii="Cascadia Mono" w:hAnsi="Cascadia Mono" w:eastAsia="Cascadia Mono"/>
+          <w:color w:val="008000"/>
+          <w:sz w:val="19"/>
+          <w:szCs w:val="24"/>
+          <w:highlight w:val="lightGray"/>
+        </w:rPr>
+        <w:t>// Caminho para acesso negado</w:t>
+      </w:r>
+    </w:p>
+    <w:p>
+      <w:pPr>
+        <w:spacing w:beforeLines="0" w:afterLines="0"/>
+        <w:jc w:val="left"/>
+        <w:rPr>
+          <w:rFonts w:hint="default" w:ascii="Cascadia Mono" w:hAnsi="Cascadia Mono" w:eastAsia="Cascadia Mono"/>
+          <w:color w:val="000000"/>
+          <w:sz w:val="19"/>
+          <w:szCs w:val="24"/>
+          <w:highlight w:val="lightGray"/>
+        </w:rPr>
+      </w:pPr>
+      <w:r>
+        <w:rPr>
+          <w:rFonts w:hint="default" w:ascii="Cascadia Mono" w:hAnsi="Cascadia Mono" w:eastAsia="Cascadia Mono"/>
+          <w:color w:val="000000"/>
+          <w:sz w:val="19"/>
+          <w:szCs w:val="24"/>
+          <w:highlight w:val="lightGray"/>
+        </w:rPr>
+        <w:t xml:space="preserve">    options.ExpireTimeSpan = </w:t>
+      </w:r>
+      <w:r>
+        <w:rPr>
+          <w:rFonts w:hint="default" w:ascii="Cascadia Mono" w:hAnsi="Cascadia Mono" w:eastAsia="Cascadia Mono"/>
+          <w:color w:val="2B91AF"/>
+          <w:sz w:val="19"/>
+          <w:szCs w:val="24"/>
+          <w:highlight w:val="lightGray"/>
+        </w:rPr>
+        <w:t>TimeSpan</w:t>
+      </w:r>
+      <w:r>
+        <w:rPr>
+          <w:rFonts w:hint="default" w:ascii="Cascadia Mono" w:hAnsi="Cascadia Mono" w:eastAsia="Cascadia Mono"/>
+          <w:color w:val="000000"/>
+          <w:sz w:val="19"/>
+          <w:szCs w:val="24"/>
+          <w:highlight w:val="lightGray"/>
+        </w:rPr>
+        <w:t xml:space="preserve">.FromMinutes(2); </w:t>
+      </w:r>
+      <w:r>
+        <w:rPr>
+          <w:rFonts w:hint="default" w:ascii="Cascadia Mono" w:hAnsi="Cascadia Mono" w:eastAsia="Cascadia Mono"/>
+          <w:color w:val="008000"/>
+          <w:sz w:val="19"/>
+          <w:szCs w:val="24"/>
+          <w:highlight w:val="lightGray"/>
+        </w:rPr>
+        <w:t>// Tempo de expiração da sessão em caso de inatividade</w:t>
+      </w:r>
+    </w:p>
+    <w:p>
+      <w:pPr>
+        <w:spacing w:beforeLines="0" w:afterLines="0"/>
+        <w:jc w:val="left"/>
+        <w:rPr>
+          <w:rFonts w:hint="default" w:ascii="Cascadia Mono" w:hAnsi="Cascadia Mono" w:eastAsia="Cascadia Mono"/>
+          <w:color w:val="000000"/>
+          <w:sz w:val="19"/>
+          <w:szCs w:val="24"/>
+          <w:highlight w:val="lightGray"/>
+        </w:rPr>
+      </w:pPr>
+      <w:r>
+        <w:rPr>
+          <w:rFonts w:hint="default" w:ascii="Cascadia Mono" w:hAnsi="Cascadia Mono" w:eastAsia="Cascadia Mono"/>
+          <w:color w:val="000000"/>
+          <w:sz w:val="19"/>
+          <w:szCs w:val="24"/>
+          <w:highlight w:val="lightGray"/>
+        </w:rPr>
+        <w:t xml:space="preserve">    options.SlidingExpiration = </w:t>
+      </w:r>
+      <w:r>
+        <w:rPr>
+          <w:rFonts w:hint="default" w:ascii="Cascadia Mono" w:hAnsi="Cascadia Mono" w:eastAsia="Cascadia Mono"/>
+          <w:color w:val="0000FF"/>
+          <w:sz w:val="19"/>
+          <w:szCs w:val="24"/>
+          <w:highlight w:val="lightGray"/>
+        </w:rPr>
+        <w:t>true</w:t>
+      </w:r>
+      <w:r>
+        <w:rPr>
+          <w:rFonts w:hint="default" w:ascii="Cascadia Mono" w:hAnsi="Cascadia Mono" w:eastAsia="Cascadia Mono"/>
+          <w:color w:val="000000"/>
+          <w:sz w:val="19"/>
+          <w:szCs w:val="24"/>
+          <w:highlight w:val="lightGray"/>
+        </w:rPr>
+        <w:t xml:space="preserve">; </w:t>
+      </w:r>
+      <w:r>
+        <w:rPr>
+          <w:rFonts w:hint="default" w:ascii="Cascadia Mono" w:hAnsi="Cascadia Mono" w:eastAsia="Cascadia Mono"/>
+          <w:color w:val="008000"/>
+          <w:sz w:val="19"/>
+          <w:szCs w:val="24"/>
+          <w:highlight w:val="lightGray"/>
+        </w:rPr>
+        <w:t>// Renova o cookie sempre que houver atividade</w:t>
+      </w:r>
+    </w:p>
+    <w:p>
+      <w:pPr>
+        <w:spacing w:beforeLines="0" w:afterLines="0"/>
+        <w:jc w:val="left"/>
+        <w:rPr>
+          <w:rFonts w:hint="default" w:ascii="Cascadia Mono" w:hAnsi="Cascadia Mono" w:eastAsia="Cascadia Mono"/>
+          <w:color w:val="000000"/>
+          <w:sz w:val="19"/>
+          <w:szCs w:val="24"/>
+          <w:highlight w:val="lightGray"/>
+        </w:rPr>
+      </w:pPr>
+    </w:p>
+    <w:p>
+      <w:pPr>
+        <w:spacing w:beforeLines="0" w:afterLines="0"/>
+        <w:jc w:val="left"/>
+        <w:rPr>
+          <w:rFonts w:hint="default" w:ascii="Cascadia Mono" w:hAnsi="Cascadia Mono" w:eastAsia="Cascadia Mono"/>
+          <w:color w:val="000000"/>
+          <w:sz w:val="19"/>
+          <w:szCs w:val="24"/>
+          <w:highlight w:val="lightGray"/>
+        </w:rPr>
+      </w:pPr>
+      <w:r>
+        <w:rPr>
+          <w:rFonts w:hint="default" w:ascii="Cascadia Mono" w:hAnsi="Cascadia Mono" w:eastAsia="Cascadia Mono"/>
+          <w:color w:val="000000"/>
+          <w:sz w:val="19"/>
+          <w:szCs w:val="24"/>
+          <w:highlight w:val="lightGray"/>
+        </w:rPr>
+        <w:t xml:space="preserve">    options.Cookie.HttpOnly = </w:t>
+      </w:r>
+      <w:r>
+        <w:rPr>
+          <w:rFonts w:hint="default" w:ascii="Cascadia Mono" w:hAnsi="Cascadia Mono" w:eastAsia="Cascadia Mono"/>
+          <w:color w:val="0000FF"/>
+          <w:sz w:val="19"/>
+          <w:szCs w:val="24"/>
+          <w:highlight w:val="lightGray"/>
+        </w:rPr>
+        <w:t>true</w:t>
+      </w:r>
+      <w:r>
+        <w:rPr>
+          <w:rFonts w:hint="default" w:ascii="Cascadia Mono" w:hAnsi="Cascadia Mono" w:eastAsia="Cascadia Mono"/>
+          <w:color w:val="000000"/>
+          <w:sz w:val="19"/>
+          <w:szCs w:val="24"/>
+          <w:highlight w:val="lightGray"/>
+        </w:rPr>
+        <w:t xml:space="preserve">; </w:t>
+      </w:r>
+      <w:r>
+        <w:rPr>
+          <w:rFonts w:hint="default" w:ascii="Cascadia Mono" w:hAnsi="Cascadia Mono" w:eastAsia="Cascadia Mono"/>
+          <w:color w:val="008000"/>
+          <w:sz w:val="19"/>
+          <w:szCs w:val="24"/>
+          <w:highlight w:val="lightGray"/>
+        </w:rPr>
+        <w:t>// Impede acesso via JavaScript</w:t>
+      </w:r>
+    </w:p>
+    <w:p>
+      <w:pPr>
+        <w:spacing w:beforeLines="0" w:afterLines="0"/>
+        <w:jc w:val="left"/>
+        <w:rPr>
+          <w:rFonts w:hint="default" w:ascii="Cascadia Mono" w:hAnsi="Cascadia Mono" w:eastAsia="Cascadia Mono"/>
+          <w:color w:val="000000"/>
+          <w:sz w:val="19"/>
+          <w:szCs w:val="24"/>
+          <w:highlight w:val="lightGray"/>
+        </w:rPr>
+      </w:pPr>
+      <w:r>
+        <w:rPr>
+          <w:rFonts w:hint="default" w:ascii="Cascadia Mono" w:hAnsi="Cascadia Mono" w:eastAsia="Cascadia Mono"/>
+          <w:color w:val="000000"/>
+          <w:sz w:val="19"/>
+          <w:szCs w:val="24"/>
+          <w:highlight w:val="lightGray"/>
+        </w:rPr>
+        <w:t xml:space="preserve">    options.Cookie.SecurePolicy = </w:t>
+      </w:r>
+      <w:r>
+        <w:rPr>
+          <w:rFonts w:hint="default" w:ascii="Cascadia Mono" w:hAnsi="Cascadia Mono" w:eastAsia="Cascadia Mono"/>
+          <w:color w:val="2B91AF"/>
+          <w:sz w:val="19"/>
+          <w:szCs w:val="24"/>
+          <w:highlight w:val="lightGray"/>
+        </w:rPr>
+        <w:t>CookieSecurePolicy</w:t>
+      </w:r>
+      <w:r>
+        <w:rPr>
+          <w:rFonts w:hint="default" w:ascii="Cascadia Mono" w:hAnsi="Cascadia Mono" w:eastAsia="Cascadia Mono"/>
+          <w:color w:val="000000"/>
+          <w:sz w:val="19"/>
+          <w:szCs w:val="24"/>
+          <w:highlight w:val="lightGray"/>
+        </w:rPr>
+        <w:t xml:space="preserve">.Always; </w:t>
+      </w:r>
+      <w:r>
+        <w:rPr>
+          <w:rFonts w:hint="default" w:ascii="Cascadia Mono" w:hAnsi="Cascadia Mono" w:eastAsia="Cascadia Mono"/>
+          <w:color w:val="008000"/>
+          <w:sz w:val="19"/>
+          <w:szCs w:val="24"/>
+          <w:highlight w:val="lightGray"/>
+        </w:rPr>
+        <w:t>// Exige HTTPS</w:t>
+      </w:r>
+    </w:p>
+    <w:p>
+      <w:pPr>
+        <w:spacing w:beforeLines="0" w:afterLines="0"/>
+        <w:jc w:val="left"/>
+        <w:rPr>
+          <w:rFonts w:hint="default" w:ascii="Cascadia Mono" w:hAnsi="Cascadia Mono" w:eastAsia="Cascadia Mono"/>
+          <w:color w:val="000000"/>
+          <w:sz w:val="19"/>
+          <w:szCs w:val="24"/>
+          <w:highlight w:val="lightGray"/>
+        </w:rPr>
+      </w:pPr>
+      <w:r>
+        <w:rPr>
+          <w:rFonts w:hint="default" w:ascii="Cascadia Mono" w:hAnsi="Cascadia Mono" w:eastAsia="Cascadia Mono"/>
+          <w:color w:val="000000"/>
+          <w:sz w:val="19"/>
+          <w:szCs w:val="24"/>
+          <w:highlight w:val="lightGray"/>
+        </w:rPr>
+        <w:t xml:space="preserve">    options.Cookie.SameSite = </w:t>
+      </w:r>
+      <w:r>
+        <w:rPr>
+          <w:rFonts w:hint="default" w:ascii="Cascadia Mono" w:hAnsi="Cascadia Mono" w:eastAsia="Cascadia Mono"/>
+          <w:color w:val="2B91AF"/>
+          <w:sz w:val="19"/>
+          <w:szCs w:val="24"/>
+          <w:highlight w:val="lightGray"/>
+        </w:rPr>
+        <w:t>SameSiteMode</w:t>
+      </w:r>
+      <w:r>
+        <w:rPr>
+          <w:rFonts w:hint="default" w:ascii="Cascadia Mono" w:hAnsi="Cascadia Mono" w:eastAsia="Cascadia Mono"/>
+          <w:color w:val="000000"/>
+          <w:sz w:val="19"/>
+          <w:szCs w:val="24"/>
+          <w:highlight w:val="lightGray"/>
+        </w:rPr>
+        <w:t xml:space="preserve">.Strict; </w:t>
+      </w:r>
+      <w:r>
+        <w:rPr>
+          <w:rFonts w:hint="default" w:ascii="Cascadia Mono" w:hAnsi="Cascadia Mono" w:eastAsia="Cascadia Mono"/>
+          <w:color w:val="008000"/>
+          <w:sz w:val="19"/>
+          <w:szCs w:val="24"/>
+          <w:highlight w:val="lightGray"/>
+        </w:rPr>
+        <w:t>// Restringe envio desse cookie para outro site fora da aplicação</w:t>
+      </w:r>
+    </w:p>
+    <w:p>
+      <w:pPr>
+        <w:rPr>
+          <w:rFonts w:hint="default" w:ascii="Cascadia Mono" w:hAnsi="Cascadia Mono" w:eastAsia="Cascadia Mono"/>
+          <w:color w:val="000000"/>
+          <w:sz w:val="24"/>
+          <w:szCs w:val="24"/>
+          <w:highlight w:val="lightGray"/>
+        </w:rPr>
+      </w:pPr>
+      <w:r>
+        <w:rPr>
+          <w:rFonts w:hint="default" w:ascii="Cascadia Mono" w:hAnsi="Cascadia Mono" w:eastAsia="Cascadia Mono"/>
+          <w:color w:val="000000"/>
+          <w:sz w:val="19"/>
+          <w:szCs w:val="24"/>
+          <w:highlight w:val="lightGray"/>
+        </w:rPr>
+        <w:t>});</w:t>
+      </w:r>
+    </w:p>
+    <w:p>
+      <w:pPr>
+        <w:rPr>
+          <w:rFonts w:hint="default" w:ascii="Cascadia Mono" w:hAnsi="Cascadia Mono" w:eastAsia="Cascadia Mono"/>
+          <w:color w:val="000000"/>
+          <w:sz w:val="24"/>
+          <w:szCs w:val="24"/>
+          <w:highlight w:val="lightGray"/>
+        </w:rPr>
+      </w:pPr>
+    </w:p>
+    <w:p>
+      <w:pPr>
+        <w:spacing w:beforeLines="0" w:afterLines="0"/>
+        <w:jc w:val="left"/>
+        <w:rPr>
+          <w:rFonts w:hint="default" w:ascii="Cascadia Mono" w:hAnsi="Cascadia Mono" w:eastAsia="Cascadia Mono"/>
+          <w:color w:val="000000"/>
+          <w:sz w:val="19"/>
+          <w:szCs w:val="24"/>
+          <w:highlight w:val="lightGray"/>
+        </w:rPr>
+      </w:pPr>
+      <w:r>
+        <w:rPr>
+          <w:rFonts w:hint="default" w:ascii="Cascadia Mono" w:hAnsi="Cascadia Mono" w:eastAsia="Cascadia Mono"/>
+          <w:color w:val="008000"/>
+          <w:sz w:val="19"/>
+          <w:szCs w:val="24"/>
+          <w:highlight w:val="lightGray"/>
+        </w:rPr>
+        <w:t>//MAIS CONFIGURAÇÕES ADICIONAIS PARA COOKIES</w:t>
+      </w:r>
+    </w:p>
+    <w:p>
+      <w:pPr>
+        <w:spacing w:beforeLines="0" w:afterLines="0"/>
+        <w:jc w:val="left"/>
+        <w:rPr>
+          <w:rFonts w:hint="default" w:ascii="Cascadia Mono" w:hAnsi="Cascadia Mono" w:eastAsia="Cascadia Mono"/>
+          <w:color w:val="000000"/>
+          <w:sz w:val="19"/>
+          <w:szCs w:val="24"/>
+          <w:highlight w:val="lightGray"/>
+        </w:rPr>
+      </w:pPr>
+      <w:r>
+        <w:rPr>
+          <w:rFonts w:hint="default" w:ascii="Cascadia Mono" w:hAnsi="Cascadia Mono" w:eastAsia="Cascadia Mono"/>
+          <w:color w:val="008000"/>
+          <w:sz w:val="19"/>
+          <w:szCs w:val="24"/>
+          <w:highlight w:val="lightGray"/>
+        </w:rPr>
+        <w:t>//AddSession - MIDDLEWARE PARA A PIPELINE DA EXECUÇÃO DO .NET CORE PARA A SESSÃO</w:t>
+      </w:r>
+    </w:p>
+    <w:p>
+      <w:pPr>
+        <w:spacing w:beforeLines="0" w:afterLines="0"/>
+        <w:jc w:val="left"/>
+        <w:rPr>
+          <w:rFonts w:hint="default" w:ascii="Cascadia Mono" w:hAnsi="Cascadia Mono" w:eastAsia="Cascadia Mono"/>
+          <w:color w:val="000000"/>
+          <w:sz w:val="19"/>
+          <w:szCs w:val="24"/>
+          <w:highlight w:val="lightGray"/>
+        </w:rPr>
+      </w:pPr>
+      <w:r>
+        <w:rPr>
+          <w:rFonts w:hint="default" w:ascii="Cascadia Mono" w:hAnsi="Cascadia Mono" w:eastAsia="Cascadia Mono"/>
+          <w:color w:val="000000"/>
+          <w:sz w:val="19"/>
+          <w:szCs w:val="24"/>
+          <w:highlight w:val="lightGray"/>
+        </w:rPr>
+        <w:t>builder.Services.AddSession(options =&gt;</w:t>
+      </w:r>
+    </w:p>
+    <w:p>
+      <w:pPr>
+        <w:spacing w:beforeLines="0" w:afterLines="0"/>
+        <w:jc w:val="left"/>
+        <w:rPr>
+          <w:rFonts w:hint="default" w:ascii="Cascadia Mono" w:hAnsi="Cascadia Mono" w:eastAsia="Cascadia Mono"/>
+          <w:color w:val="000000"/>
+          <w:sz w:val="19"/>
+          <w:szCs w:val="24"/>
+          <w:highlight w:val="lightGray"/>
+        </w:rPr>
+      </w:pPr>
+      <w:r>
+        <w:rPr>
+          <w:rFonts w:hint="default" w:ascii="Cascadia Mono" w:hAnsi="Cascadia Mono" w:eastAsia="Cascadia Mono"/>
+          <w:color w:val="000000"/>
+          <w:sz w:val="19"/>
+          <w:szCs w:val="24"/>
+          <w:highlight w:val="lightGray"/>
+        </w:rPr>
+        <w:t>{</w:t>
+      </w:r>
+    </w:p>
+    <w:p>
+      <w:pPr>
+        <w:spacing w:beforeLines="0" w:afterLines="0"/>
+        <w:jc w:val="left"/>
+        <w:rPr>
+          <w:rFonts w:hint="default" w:ascii="Cascadia Mono" w:hAnsi="Cascadia Mono" w:eastAsia="Cascadia Mono"/>
+          <w:color w:val="000000"/>
+          <w:sz w:val="19"/>
+          <w:szCs w:val="24"/>
+          <w:highlight w:val="lightGray"/>
+        </w:rPr>
+      </w:pPr>
+      <w:r>
+        <w:rPr>
+          <w:rFonts w:hint="default" w:ascii="Cascadia Mono" w:hAnsi="Cascadia Mono" w:eastAsia="Cascadia Mono"/>
+          <w:color w:val="000000"/>
+          <w:sz w:val="19"/>
+          <w:szCs w:val="24"/>
+          <w:highlight w:val="lightGray"/>
+        </w:rPr>
+        <w:t xml:space="preserve">    options.Cookie.HttpOnly = </w:t>
+      </w:r>
+      <w:r>
+        <w:rPr>
+          <w:rFonts w:hint="default" w:ascii="Cascadia Mono" w:hAnsi="Cascadia Mono" w:eastAsia="Cascadia Mono"/>
+          <w:color w:val="0000FF"/>
+          <w:sz w:val="19"/>
+          <w:szCs w:val="24"/>
+          <w:highlight w:val="lightGray"/>
+        </w:rPr>
+        <w:t>true</w:t>
+      </w:r>
+      <w:r>
+        <w:rPr>
+          <w:rFonts w:hint="default" w:ascii="Cascadia Mono" w:hAnsi="Cascadia Mono" w:eastAsia="Cascadia Mono"/>
+          <w:color w:val="000000"/>
+          <w:sz w:val="19"/>
+          <w:szCs w:val="24"/>
+          <w:highlight w:val="lightGray"/>
+        </w:rPr>
+        <w:t>;</w:t>
+      </w:r>
+      <w:r>
+        <w:rPr>
+          <w:rFonts w:hint="default" w:ascii="Cascadia Mono" w:hAnsi="Cascadia Mono" w:eastAsia="Cascadia Mono"/>
+          <w:color w:val="008000"/>
+          <w:sz w:val="19"/>
+          <w:szCs w:val="24"/>
+          <w:highlight w:val="lightGray"/>
+        </w:rPr>
+        <w:t>//NÃO PODE SER ACESSADO VIA JS</w:t>
+      </w:r>
+    </w:p>
+    <w:p>
+      <w:pPr>
+        <w:spacing w:beforeLines="0" w:afterLines="0"/>
+        <w:jc w:val="left"/>
+        <w:rPr>
+          <w:rFonts w:hint="default" w:ascii="Cascadia Mono" w:hAnsi="Cascadia Mono" w:eastAsia="Cascadia Mono"/>
+          <w:color w:val="000000"/>
+          <w:sz w:val="19"/>
+          <w:szCs w:val="24"/>
+          <w:highlight w:val="lightGray"/>
+        </w:rPr>
+      </w:pPr>
+      <w:r>
+        <w:rPr>
+          <w:rFonts w:hint="default" w:ascii="Cascadia Mono" w:hAnsi="Cascadia Mono" w:eastAsia="Cascadia Mono"/>
+          <w:color w:val="000000"/>
+          <w:sz w:val="19"/>
+          <w:szCs w:val="24"/>
+          <w:highlight w:val="lightGray"/>
+        </w:rPr>
+        <w:t xml:space="preserve">    </w:t>
+      </w:r>
+      <w:r>
+        <w:rPr>
+          <w:rFonts w:hint="default" w:ascii="Cascadia Mono" w:hAnsi="Cascadia Mono" w:eastAsia="Cascadia Mono"/>
+          <w:color w:val="008000"/>
+          <w:sz w:val="19"/>
+          <w:szCs w:val="24"/>
+          <w:highlight w:val="lightGray"/>
+        </w:rPr>
+        <w:t>//APLICAÇÃO FORÇA O USO DE COOKIE, MESMO SEM O USUÁRIO CONCORDAR</w:t>
+      </w:r>
+    </w:p>
+    <w:p>
+      <w:pPr>
+        <w:spacing w:beforeLines="0" w:afterLines="0"/>
+        <w:jc w:val="left"/>
+        <w:rPr>
+          <w:rFonts w:hint="default" w:ascii="Cascadia Mono" w:hAnsi="Cascadia Mono" w:eastAsia="Cascadia Mono"/>
+          <w:color w:val="000000"/>
+          <w:sz w:val="19"/>
+          <w:szCs w:val="24"/>
+          <w:highlight w:val="lightGray"/>
+        </w:rPr>
+      </w:pPr>
+      <w:r>
+        <w:rPr>
+          <w:rFonts w:hint="default" w:ascii="Cascadia Mono" w:hAnsi="Cascadia Mono" w:eastAsia="Cascadia Mono"/>
+          <w:color w:val="000000"/>
+          <w:sz w:val="19"/>
+          <w:szCs w:val="24"/>
+          <w:highlight w:val="lightGray"/>
+        </w:rPr>
+        <w:t xml:space="preserve">    options.Cookie.IsEssential = </w:t>
+      </w:r>
+      <w:r>
+        <w:rPr>
+          <w:rFonts w:hint="default" w:ascii="Cascadia Mono" w:hAnsi="Cascadia Mono" w:eastAsia="Cascadia Mono"/>
+          <w:color w:val="0000FF"/>
+          <w:sz w:val="19"/>
+          <w:szCs w:val="24"/>
+          <w:highlight w:val="lightGray"/>
+        </w:rPr>
+        <w:t>true</w:t>
+      </w:r>
+      <w:r>
+        <w:rPr>
+          <w:rFonts w:hint="default" w:ascii="Cascadia Mono" w:hAnsi="Cascadia Mono" w:eastAsia="Cascadia Mono"/>
+          <w:color w:val="000000"/>
+          <w:sz w:val="19"/>
+          <w:szCs w:val="24"/>
+          <w:highlight w:val="lightGray"/>
+        </w:rPr>
+        <w:t>;</w:t>
+      </w:r>
+    </w:p>
+    <w:p>
+      <w:pPr>
+        <w:spacing w:beforeLines="0" w:afterLines="0"/>
+        <w:jc w:val="left"/>
+        <w:rPr>
+          <w:rFonts w:hint="default" w:ascii="Cascadia Mono" w:hAnsi="Cascadia Mono" w:eastAsia="Cascadia Mono"/>
+          <w:color w:val="000000"/>
+          <w:sz w:val="19"/>
+          <w:szCs w:val="24"/>
+          <w:highlight w:val="lightGray"/>
+        </w:rPr>
+      </w:pPr>
+      <w:r>
+        <w:rPr>
+          <w:rFonts w:hint="default" w:ascii="Cascadia Mono" w:hAnsi="Cascadia Mono" w:eastAsia="Cascadia Mono"/>
+          <w:color w:val="000000"/>
+          <w:sz w:val="19"/>
+          <w:szCs w:val="24"/>
+          <w:highlight w:val="lightGray"/>
+        </w:rPr>
+        <w:t xml:space="preserve">    options.Cookie.SecurePolicy = </w:t>
+      </w:r>
+      <w:r>
+        <w:rPr>
+          <w:rFonts w:hint="default" w:ascii="Cascadia Mono" w:hAnsi="Cascadia Mono" w:eastAsia="Cascadia Mono"/>
+          <w:color w:val="2B91AF"/>
+          <w:sz w:val="19"/>
+          <w:szCs w:val="24"/>
+          <w:highlight w:val="lightGray"/>
+        </w:rPr>
+        <w:t>CookieSecurePolicy</w:t>
+      </w:r>
+      <w:r>
+        <w:rPr>
+          <w:rFonts w:hint="default" w:ascii="Cascadia Mono" w:hAnsi="Cascadia Mono" w:eastAsia="Cascadia Mono"/>
+          <w:color w:val="000000"/>
+          <w:sz w:val="19"/>
+          <w:szCs w:val="24"/>
+          <w:highlight w:val="lightGray"/>
+        </w:rPr>
+        <w:t xml:space="preserve">.Always; </w:t>
+      </w:r>
+      <w:r>
+        <w:rPr>
+          <w:rFonts w:hint="default" w:ascii="Cascadia Mono" w:hAnsi="Cascadia Mono" w:eastAsia="Cascadia Mono"/>
+          <w:color w:val="008000"/>
+          <w:sz w:val="19"/>
+          <w:szCs w:val="24"/>
+          <w:highlight w:val="lightGray"/>
+        </w:rPr>
+        <w:t>//SESSÃO EXIGE HTTPS</w:t>
+      </w:r>
+    </w:p>
+    <w:p>
+      <w:pPr>
+        <w:spacing w:beforeLines="0" w:afterLines="0"/>
+        <w:jc w:val="left"/>
+        <w:rPr>
+          <w:rFonts w:hint="default" w:ascii="Cascadia Mono" w:hAnsi="Cascadia Mono" w:eastAsia="Cascadia Mono"/>
+          <w:color w:val="000000"/>
+          <w:sz w:val="19"/>
+          <w:szCs w:val="24"/>
+          <w:highlight w:val="lightGray"/>
+        </w:rPr>
+      </w:pPr>
+      <w:r>
+        <w:rPr>
+          <w:rFonts w:hint="default" w:ascii="Cascadia Mono" w:hAnsi="Cascadia Mono" w:eastAsia="Cascadia Mono"/>
+          <w:color w:val="000000"/>
+          <w:sz w:val="19"/>
+          <w:szCs w:val="24"/>
+          <w:highlight w:val="lightGray"/>
+        </w:rPr>
+        <w:t xml:space="preserve">    </w:t>
+      </w:r>
+      <w:r>
+        <w:rPr>
+          <w:rFonts w:hint="default" w:ascii="Cascadia Mono" w:hAnsi="Cascadia Mono" w:eastAsia="Cascadia Mono"/>
+          <w:color w:val="008000"/>
+          <w:sz w:val="19"/>
+          <w:szCs w:val="24"/>
+          <w:highlight w:val="lightGray"/>
+        </w:rPr>
+        <w:t>//1 MIN DE TEMPO PARA QUALQUER INFORMAÇÃO ADICIONADA NA SESSÃO, CASO NÃO HAJA NENHUM MECANISMO DE RENOVAÇÃO</w:t>
+      </w:r>
+    </w:p>
+    <w:p>
+      <w:pPr>
+        <w:spacing w:beforeLines="0" w:afterLines="0"/>
+        <w:jc w:val="left"/>
+        <w:rPr>
+          <w:rFonts w:hint="default" w:ascii="Cascadia Mono" w:hAnsi="Cascadia Mono" w:eastAsia="Cascadia Mono"/>
+          <w:color w:val="000000"/>
+          <w:sz w:val="19"/>
+          <w:szCs w:val="24"/>
+          <w:highlight w:val="lightGray"/>
+        </w:rPr>
+      </w:pPr>
+      <w:r>
+        <w:rPr>
+          <w:rFonts w:hint="default" w:ascii="Cascadia Mono" w:hAnsi="Cascadia Mono" w:eastAsia="Cascadia Mono"/>
+          <w:color w:val="000000"/>
+          <w:sz w:val="19"/>
+          <w:szCs w:val="24"/>
+          <w:highlight w:val="lightGray"/>
+        </w:rPr>
+        <w:t xml:space="preserve">    options.IdleTimeout = </w:t>
+      </w:r>
+      <w:r>
+        <w:rPr>
+          <w:rFonts w:hint="default" w:ascii="Cascadia Mono" w:hAnsi="Cascadia Mono" w:eastAsia="Cascadia Mono"/>
+          <w:color w:val="2B91AF"/>
+          <w:sz w:val="19"/>
+          <w:szCs w:val="24"/>
+          <w:highlight w:val="lightGray"/>
+        </w:rPr>
+        <w:t>TimeSpan</w:t>
+      </w:r>
+      <w:r>
+        <w:rPr>
+          <w:rFonts w:hint="default" w:ascii="Cascadia Mono" w:hAnsi="Cascadia Mono" w:eastAsia="Cascadia Mono"/>
+          <w:color w:val="000000"/>
+          <w:sz w:val="19"/>
+          <w:szCs w:val="24"/>
+          <w:highlight w:val="lightGray"/>
+        </w:rPr>
+        <w:t>.FromMinutes(1);</w:t>
+      </w:r>
+    </w:p>
+    <w:p>
+      <w:pPr>
+        <w:rPr>
+          <w:rFonts w:hint="default" w:ascii="Cascadia Mono" w:hAnsi="Cascadia Mono" w:eastAsia="Cascadia Mono"/>
+          <w:color w:val="000000"/>
+          <w:sz w:val="24"/>
+          <w:szCs w:val="24"/>
+          <w:highlight w:val="lightGray"/>
+        </w:rPr>
+      </w:pPr>
+      <w:r>
+        <w:rPr>
+          <w:rFonts w:hint="default" w:ascii="Cascadia Mono" w:hAnsi="Cascadia Mono" w:eastAsia="Cascadia Mono"/>
+          <w:color w:val="000000"/>
+          <w:sz w:val="19"/>
+          <w:szCs w:val="24"/>
+          <w:highlight w:val="lightGray"/>
+        </w:rPr>
+        <w:t>});</w:t>
+      </w:r>
+    </w:p>
+    <w:p>
+      <w:pPr>
+        <w:rPr>
+          <w:rFonts w:hint="default" w:ascii="Cascadia Mono" w:hAnsi="Cascadia Mono" w:eastAsia="Cascadia Mono"/>
+          <w:color w:val="000000"/>
+          <w:sz w:val="24"/>
+          <w:szCs w:val="24"/>
+          <w:highlight w:val="none"/>
+        </w:rPr>
+      </w:pPr>
+    </w:p>
+    <w:p>
+      <w:pPr>
+        <w:rPr>
+          <w:rFonts w:hint="default" w:ascii="Cascadia Mono" w:hAnsi="Cascadia Mono" w:eastAsia="Cascadia Mono"/>
+          <w:color w:val="000000"/>
+          <w:sz w:val="19"/>
+          <w:szCs w:val="24"/>
+          <w:highlight w:val="white"/>
+        </w:rPr>
+      </w:pPr>
+      <w:r>
+        <w:rPr>
+          <w:rFonts w:hint="default" w:ascii="Cascadia Mono" w:hAnsi="Cascadia Mono" w:eastAsia="Cascadia Mono"/>
+          <w:color w:val="000000"/>
+          <w:sz w:val="24"/>
+          <w:szCs w:val="24"/>
+          <w:highlight w:val="none"/>
+          <w:lang w:val="pt-BR"/>
+        </w:rPr>
+        <w:t xml:space="preserve">Program-&gt; Linha 103 - abaixo de </w:t>
+      </w:r>
+      <w:r>
+        <w:rPr>
+          <w:rFonts w:hint="default" w:ascii="Cascadia Mono" w:hAnsi="Cascadia Mono" w:eastAsia="Cascadia Mono"/>
+          <w:color w:val="0000FF"/>
+          <w:sz w:val="19"/>
+          <w:szCs w:val="24"/>
+          <w:highlight w:val="none"/>
+        </w:rPr>
+        <w:t>var</w:t>
+      </w:r>
+      <w:r>
+        <w:rPr>
+          <w:rFonts w:hint="default" w:ascii="Cascadia Mono" w:hAnsi="Cascadia Mono" w:eastAsia="Cascadia Mono"/>
+          <w:color w:val="000000"/>
+          <w:sz w:val="19"/>
+          <w:szCs w:val="24"/>
+          <w:highlight w:val="none"/>
+        </w:rPr>
+        <w:t xml:space="preserve"> app = builder.Build();</w:t>
+      </w:r>
+    </w:p>
+    <w:p>
+      <w:pPr>
+        <w:spacing w:beforeLines="0" w:afterLines="0"/>
+        <w:jc w:val="left"/>
+        <w:rPr>
+          <w:rFonts w:hint="default" w:ascii="Cascadia Mono" w:hAnsi="Cascadia Mono" w:eastAsia="Cascadia Mono"/>
+          <w:color w:val="000000"/>
+          <w:sz w:val="19"/>
+          <w:szCs w:val="24"/>
+          <w:highlight w:val="lightGray"/>
+        </w:rPr>
+      </w:pPr>
+      <w:r>
+        <w:rPr>
+          <w:rFonts w:hint="default" w:ascii="Cascadia Mono" w:hAnsi="Cascadia Mono" w:eastAsia="Cascadia Mono"/>
+          <w:color w:val="008000"/>
+          <w:sz w:val="19"/>
+          <w:szCs w:val="24"/>
+          <w:highlight w:val="lightGray"/>
+        </w:rPr>
+        <w:t>//USA O QUE ESTIVER DEFINIDO EM builder.Services.AddSession....</w:t>
+      </w:r>
+    </w:p>
+    <w:p>
+      <w:pPr>
+        <w:rPr>
+          <w:rFonts w:hint="default" w:ascii="Cascadia Mono" w:hAnsi="Cascadia Mono" w:eastAsia="Cascadia Mono"/>
+          <w:color w:val="000000"/>
+          <w:sz w:val="19"/>
+          <w:szCs w:val="24"/>
+          <w:highlight w:val="lightGray"/>
+          <w:lang w:val="pt-BR"/>
+        </w:rPr>
+      </w:pPr>
+      <w:r>
+        <w:rPr>
+          <w:rFonts w:hint="default" w:ascii="Cascadia Mono" w:hAnsi="Cascadia Mono" w:eastAsia="Cascadia Mono"/>
+          <w:color w:val="000000"/>
+          <w:sz w:val="19"/>
+          <w:szCs w:val="24"/>
+          <w:highlight w:val="lightGray"/>
+        </w:rPr>
+        <w:t>app.UseSession();</w:t>
+      </w:r>
+    </w:p>
+    <w:p>
+      <w:pPr>
+        <w:rPr>
+          <w:rFonts w:hint="default" w:ascii="Cascadia Mono" w:hAnsi="Cascadia Mono" w:eastAsia="Cascadia Mono"/>
+          <w:color w:val="000000"/>
+          <w:sz w:val="24"/>
+          <w:szCs w:val="24"/>
+          <w:highlight w:val="none"/>
+        </w:rPr>
+      </w:pPr>
+    </w:p>
+    <w:p>
+      <w:pPr>
+        <w:rPr>
+          <w:rFonts w:hint="default" w:ascii="Cascadia Mono" w:hAnsi="Cascadia Mono" w:eastAsia="Cascadia Mono"/>
+          <w:color w:val="000000"/>
+          <w:sz w:val="24"/>
+          <w:szCs w:val="24"/>
+          <w:highlight w:val="none"/>
+        </w:rPr>
+      </w:pPr>
+    </w:p>
+    <w:p>
+      <w:pPr>
+        <w:rPr>
+          <w:rFonts w:hint="default" w:ascii="Cascadia Mono" w:hAnsi="Cascadia Mono" w:eastAsia="Cascadia Mono"/>
+          <w:color w:val="000000"/>
+          <w:sz w:val="24"/>
+          <w:szCs w:val="24"/>
+          <w:highlight w:val="none"/>
+        </w:rPr>
+      </w:pPr>
+    </w:p>
+    <w:p>
+      <w:pPr>
+        <w:rPr>
+          <w:rFonts w:hint="default" w:ascii="Cascadia Mono" w:hAnsi="Cascadia Mono" w:eastAsia="Cascadia Mono"/>
+          <w:b/>
+          <w:bCs/>
+          <w:color w:val="000000"/>
+          <w:sz w:val="24"/>
+          <w:szCs w:val="24"/>
+          <w:highlight w:val="none"/>
+          <w:lang w:val="pt-BR"/>
+        </w:rPr>
+      </w:pPr>
+      <w:r>
+        <w:rPr>
+          <w:rFonts w:hint="default" w:ascii="Cascadia Mono" w:hAnsi="Cascadia Mono" w:eastAsia="Cascadia Mono"/>
+          <w:b/>
+          <w:bCs/>
+          <w:color w:val="000000"/>
+          <w:sz w:val="24"/>
+          <w:szCs w:val="24"/>
+          <w:highlight w:val="none"/>
+          <w:lang w:val="pt-BR"/>
+        </w:rPr>
+        <w:t>CONFIGURAR A APLIAÇÃO PARA MOSTRAR NO RODAPÉ DO SITE O IDENTIFICADOR DA SESSÃO</w:t>
+      </w:r>
+    </w:p>
+    <w:p>
+      <w:pPr>
+        <w:rPr>
+          <w:rFonts w:hint="default" w:ascii="Cascadia Mono" w:hAnsi="Cascadia Mono" w:eastAsia="Cascadia Mono"/>
+          <w:color w:val="000000"/>
+          <w:sz w:val="24"/>
+          <w:szCs w:val="24"/>
+          <w:highlight w:val="none"/>
+          <w:lang w:val="pt-BR"/>
+        </w:rPr>
+      </w:pPr>
+      <w:r>
+        <w:rPr>
+          <w:rFonts w:hint="default" w:ascii="Cascadia Mono" w:hAnsi="Cascadia Mono" w:eastAsia="Cascadia Mono"/>
+          <w:color w:val="000000"/>
+          <w:sz w:val="24"/>
+          <w:szCs w:val="24"/>
+          <w:highlight w:val="none"/>
+          <w:lang w:val="pt-BR"/>
+        </w:rPr>
+        <w:t xml:space="preserve">No caso da aplicação, sempre que uma sessão for iniciada por um usuário, será exibido no rodapé da página um identificador, que nesse contexto é chamado de </w:t>
+      </w:r>
+      <w:r>
+        <w:rPr>
+          <w:rFonts w:hint="default" w:ascii="Cascadia Mono" w:hAnsi="Cascadia Mono" w:eastAsia="Cascadia Mono"/>
+          <w:b/>
+          <w:bCs/>
+          <w:color w:val="000000"/>
+          <w:sz w:val="24"/>
+          <w:szCs w:val="24"/>
+          <w:highlight w:val="none"/>
+          <w:lang w:val="pt-BR"/>
+        </w:rPr>
+        <w:t>VollMedCard</w:t>
+      </w:r>
+      <w:r>
+        <w:rPr>
+          <w:rFonts w:hint="default" w:ascii="Cascadia Mono" w:hAnsi="Cascadia Mono" w:eastAsia="Cascadia Mono"/>
+          <w:color w:val="000000"/>
+          <w:sz w:val="24"/>
+          <w:szCs w:val="24"/>
+          <w:highlight w:val="none"/>
+          <w:lang w:val="pt-BR"/>
+        </w:rPr>
+        <w:t>, um número identificador de cada usuário (só exemplo, na verdade o identificado gerado para esse teste é o mesmo para todos usuários)</w:t>
+      </w:r>
+    </w:p>
+    <w:p>
+      <w:pPr>
+        <w:rPr>
+          <w:rFonts w:hint="default" w:ascii="Cascadia Mono" w:hAnsi="Cascadia Mono" w:eastAsia="Cascadia Mono"/>
+          <w:color w:val="000000"/>
+          <w:sz w:val="24"/>
+          <w:szCs w:val="24"/>
+          <w:highlight w:val="none"/>
+          <w:lang w:val="pt-BR"/>
+        </w:rPr>
+      </w:pPr>
+    </w:p>
+    <w:p>
+      <w:pPr>
+        <w:spacing w:beforeLines="0" w:afterLines="0"/>
+        <w:jc w:val="left"/>
+        <w:rPr>
+          <w:rFonts w:hint="default" w:ascii="Cascadia Mono" w:hAnsi="Cascadia Mono" w:eastAsia="Cascadia Mono"/>
+          <w:color w:val="000000"/>
+          <w:sz w:val="19"/>
+          <w:szCs w:val="24"/>
+          <w:highlight w:val="none"/>
+          <w:lang w:val="pt-BR"/>
+        </w:rPr>
+      </w:pPr>
+      <w:r>
+        <w:rPr>
+          <w:rFonts w:hint="default" w:ascii="Cascadia Mono" w:hAnsi="Cascadia Mono" w:eastAsia="Cascadia Mono"/>
+          <w:color w:val="000000"/>
+          <w:sz w:val="24"/>
+          <w:szCs w:val="24"/>
+          <w:highlight w:val="none"/>
+          <w:lang w:val="pt-BR"/>
+        </w:rPr>
+        <w:t xml:space="preserve">Areas-&gt;Identity-&gt;Pages-&gt;Account-&gt;Login.cshtml-&gt;Login.cshtml.cs - Linha 117 - abaixo de </w:t>
+      </w:r>
+      <w:r>
+        <w:rPr>
+          <w:rFonts w:hint="default" w:ascii="Cascadia Mono" w:hAnsi="Cascadia Mono" w:eastAsia="Cascadia Mono"/>
+          <w:color w:val="0000FF"/>
+          <w:sz w:val="19"/>
+          <w:szCs w:val="24"/>
+          <w:highlight w:val="none"/>
+        </w:rPr>
+        <w:t>if</w:t>
+      </w:r>
+      <w:r>
+        <w:rPr>
+          <w:rFonts w:hint="default" w:ascii="Cascadia Mono" w:hAnsi="Cascadia Mono" w:eastAsia="Cascadia Mono"/>
+          <w:color w:val="000000"/>
+          <w:sz w:val="19"/>
+          <w:szCs w:val="24"/>
+          <w:highlight w:val="none"/>
+        </w:rPr>
+        <w:t xml:space="preserve"> (result.Succeeded</w:t>
+      </w:r>
+      <w:r>
+        <w:rPr>
+          <w:rFonts w:hint="default" w:ascii="Cascadia Mono" w:hAnsi="Cascadia Mono" w:eastAsia="Cascadia Mono"/>
+          <w:color w:val="000000"/>
+          <w:sz w:val="19"/>
+          <w:szCs w:val="24"/>
+          <w:highlight w:val="none"/>
+          <w:lang w:val="pt-BR"/>
+        </w:rPr>
+        <w:t>}...</w:t>
+      </w:r>
+    </w:p>
+    <w:p>
+      <w:pPr>
+        <w:rPr>
+          <w:rFonts w:hint="default" w:ascii="Cascadia Mono" w:hAnsi="Cascadia Mono" w:eastAsia="Cascadia Mono"/>
+          <w:color w:val="000000"/>
+          <w:sz w:val="24"/>
+          <w:szCs w:val="24"/>
+          <w:highlight w:val="none"/>
+        </w:rPr>
+      </w:pPr>
+      <w:r>
+        <w:rPr>
+          <w:rFonts w:hint="default" w:ascii="Cascadia Mono" w:hAnsi="Cascadia Mono" w:eastAsia="Cascadia Mono"/>
+          <w:color w:val="000000"/>
+          <w:sz w:val="19"/>
+          <w:szCs w:val="24"/>
+          <w:highlight w:val="lightGray"/>
+        </w:rPr>
+        <w:t>HttpContext.Session.SetString(</w:t>
+      </w:r>
+      <w:r>
+        <w:rPr>
+          <w:rFonts w:hint="default" w:ascii="Cascadia Mono" w:hAnsi="Cascadia Mono" w:eastAsia="Cascadia Mono"/>
+          <w:color w:val="A31515"/>
+          <w:sz w:val="19"/>
+          <w:szCs w:val="24"/>
+          <w:highlight w:val="lightGray"/>
+        </w:rPr>
+        <w:t>"VollMedCard"</w:t>
+      </w:r>
+      <w:r>
+        <w:rPr>
+          <w:rFonts w:hint="default" w:ascii="Cascadia Mono" w:hAnsi="Cascadia Mono" w:eastAsia="Cascadia Mono"/>
+          <w:color w:val="000000"/>
+          <w:sz w:val="19"/>
+          <w:szCs w:val="24"/>
+          <w:highlight w:val="lightGray"/>
+        </w:rPr>
+        <w:t xml:space="preserve">, </w:t>
+      </w:r>
+      <w:r>
+        <w:rPr>
+          <w:rFonts w:hint="default" w:ascii="Cascadia Mono" w:hAnsi="Cascadia Mono" w:eastAsia="Cascadia Mono"/>
+          <w:color w:val="A31515"/>
+          <w:sz w:val="19"/>
+          <w:szCs w:val="24"/>
+          <w:highlight w:val="lightGray"/>
+        </w:rPr>
+        <w:t>"1234.4567.7890.1234"</w:t>
+      </w:r>
+      <w:r>
+        <w:rPr>
+          <w:rFonts w:hint="default" w:ascii="Cascadia Mono" w:hAnsi="Cascadia Mono" w:eastAsia="Cascadia Mono"/>
+          <w:color w:val="000000"/>
+          <w:sz w:val="19"/>
+          <w:szCs w:val="24"/>
+          <w:highlight w:val="lightGray"/>
+        </w:rPr>
+        <w:t>);</w:t>
+      </w:r>
+    </w:p>
+    <w:p>
+      <w:pPr>
+        <w:rPr>
+          <w:rFonts w:hint="default" w:ascii="Cascadia Mono" w:hAnsi="Cascadia Mono" w:eastAsia="Cascadia Mono"/>
+          <w:color w:val="000000"/>
+          <w:sz w:val="24"/>
+          <w:szCs w:val="24"/>
+          <w:highlight w:val="none"/>
+        </w:rPr>
+      </w:pPr>
+    </w:p>
+    <w:p>
+      <w:pPr>
+        <w:rPr>
+          <w:rFonts w:hint="default" w:ascii="Cascadia Mono" w:hAnsi="Cascadia Mono" w:eastAsia="Cascadia Mono"/>
+          <w:color w:val="000000"/>
+          <w:sz w:val="19"/>
+          <w:szCs w:val="24"/>
+          <w:highlight w:val="none"/>
+          <w:lang w:val="pt-BR"/>
+        </w:rPr>
+      </w:pPr>
+      <w:r>
+        <w:rPr>
+          <w:rFonts w:hint="default" w:ascii="Cascadia Mono" w:hAnsi="Cascadia Mono" w:eastAsia="Cascadia Mono"/>
+          <w:color w:val="000000"/>
+          <w:sz w:val="24"/>
+          <w:szCs w:val="24"/>
+          <w:highlight w:val="none"/>
+          <w:lang w:val="pt-BR"/>
+        </w:rPr>
+        <w:t xml:space="preserve">Controllers-&gt;BaseController - Linha 12 - abaixo de </w:t>
+      </w:r>
+      <w:r>
+        <w:rPr>
+          <w:rFonts w:hint="default" w:ascii="Cascadia Mono" w:hAnsi="Cascadia Mono" w:eastAsia="Cascadia Mono"/>
+          <w:color w:val="000000"/>
+          <w:sz w:val="19"/>
+          <w:szCs w:val="24"/>
+          <w:highlight w:val="none"/>
+        </w:rPr>
+        <w:t>ViewData[</w:t>
+      </w:r>
+      <w:r>
+        <w:rPr>
+          <w:rFonts w:hint="default" w:ascii="Cascadia Mono" w:hAnsi="Cascadia Mono" w:eastAsia="Cascadia Mono"/>
+          <w:color w:val="A31515"/>
+          <w:sz w:val="19"/>
+          <w:szCs w:val="24"/>
+          <w:highlight w:val="none"/>
+        </w:rPr>
+        <w:t>"Especialidades"</w:t>
+      </w:r>
+      <w:r>
+        <w:rPr>
+          <w:rFonts w:hint="default" w:ascii="Cascadia Mono" w:hAnsi="Cascadia Mono" w:eastAsia="Cascadia Mono"/>
+          <w:color w:val="000000"/>
+          <w:sz w:val="19"/>
+          <w:szCs w:val="24"/>
+          <w:highlight w:val="none"/>
+        </w:rPr>
+        <w:t>]</w:t>
+      </w:r>
+      <w:r>
+        <w:rPr>
+          <w:rFonts w:hint="default" w:ascii="Cascadia Mono" w:hAnsi="Cascadia Mono" w:eastAsia="Cascadia Mono"/>
+          <w:color w:val="000000"/>
+          <w:sz w:val="19"/>
+          <w:szCs w:val="24"/>
+          <w:highlight w:val="none"/>
+          <w:lang w:val="pt-BR"/>
+        </w:rPr>
+        <w:t>...</w:t>
+      </w:r>
+    </w:p>
+    <w:p>
+      <w:pPr>
+        <w:rPr>
+          <w:rFonts w:hint="default" w:ascii="Cascadia Mono" w:hAnsi="Cascadia Mono" w:eastAsia="Cascadia Mono"/>
+          <w:color w:val="000000"/>
+          <w:sz w:val="19"/>
+          <w:szCs w:val="24"/>
+          <w:highlight w:val="lightGray"/>
+          <w:lang w:val="pt-BR"/>
+        </w:rPr>
+      </w:pPr>
+      <w:r>
+        <w:rPr>
+          <w:rFonts w:hint="default" w:ascii="Cascadia Mono" w:hAnsi="Cascadia Mono" w:eastAsia="Cascadia Mono"/>
+          <w:color w:val="008000"/>
+          <w:sz w:val="19"/>
+          <w:szCs w:val="24"/>
+          <w:highlight w:val="lightGray"/>
+        </w:rPr>
+        <w:t>//</w:t>
+      </w:r>
+      <w:r>
+        <w:rPr>
+          <w:rFonts w:hint="default" w:ascii="Cascadia Mono" w:hAnsi="Cascadia Mono" w:eastAsia="Cascadia Mono"/>
+          <w:color w:val="008000"/>
+          <w:sz w:val="19"/>
+          <w:szCs w:val="24"/>
+          <w:highlight w:val="lightGray"/>
+          <w:lang w:val="pt-BR"/>
+        </w:rPr>
+        <w:t xml:space="preserve">MOSTRAR </w:t>
+      </w:r>
+      <w:r>
+        <w:rPr>
+          <w:rFonts w:hint="default" w:ascii="Cascadia Mono" w:hAnsi="Cascadia Mono" w:eastAsia="Cascadia Mono"/>
+          <w:color w:val="008000"/>
+          <w:sz w:val="19"/>
+          <w:szCs w:val="24"/>
+          <w:highlight w:val="lightGray"/>
+        </w:rPr>
+        <w:t>NA VIEW O DADO DA VARIÁVEL DE SESSÃO VollMedCard</w:t>
+      </w:r>
+    </w:p>
+    <w:p>
+      <w:pPr>
+        <w:spacing w:beforeLines="0" w:afterLines="0"/>
+        <w:jc w:val="left"/>
+        <w:rPr>
+          <w:rFonts w:hint="default" w:ascii="Cascadia Mono" w:hAnsi="Cascadia Mono" w:eastAsia="Cascadia Mono"/>
+          <w:color w:val="000000"/>
+          <w:sz w:val="19"/>
+          <w:szCs w:val="24"/>
+          <w:highlight w:val="lightGray"/>
+        </w:rPr>
+      </w:pPr>
+      <w:r>
+        <w:rPr>
+          <w:rFonts w:hint="default" w:ascii="Cascadia Mono" w:hAnsi="Cascadia Mono" w:eastAsia="Cascadia Mono"/>
+          <w:color w:val="000000"/>
+          <w:sz w:val="19"/>
+          <w:szCs w:val="24"/>
+          <w:highlight w:val="lightGray"/>
+        </w:rPr>
+        <w:t>ViewData[</w:t>
+      </w:r>
+      <w:r>
+        <w:rPr>
+          <w:rFonts w:hint="default" w:ascii="Cascadia Mono" w:hAnsi="Cascadia Mono" w:eastAsia="Cascadia Mono"/>
+          <w:color w:val="A31515"/>
+          <w:sz w:val="19"/>
+          <w:szCs w:val="24"/>
+          <w:highlight w:val="lightGray"/>
+        </w:rPr>
+        <w:t>"VollMedCard"</w:t>
+      </w:r>
+      <w:r>
+        <w:rPr>
+          <w:rFonts w:hint="default" w:ascii="Cascadia Mono" w:hAnsi="Cascadia Mono" w:eastAsia="Cascadia Mono"/>
+          <w:color w:val="000000"/>
+          <w:sz w:val="19"/>
+          <w:szCs w:val="24"/>
+          <w:highlight w:val="lightGray"/>
+        </w:rPr>
+        <w:t>] = HttpContext.Session.GetString(</w:t>
+      </w:r>
+      <w:r>
+        <w:rPr>
+          <w:rFonts w:hint="default" w:ascii="Cascadia Mono" w:hAnsi="Cascadia Mono" w:eastAsia="Cascadia Mono"/>
+          <w:color w:val="A31515"/>
+          <w:sz w:val="19"/>
+          <w:szCs w:val="24"/>
+          <w:highlight w:val="lightGray"/>
+        </w:rPr>
+        <w:t>"VollMedCard"</w:t>
+      </w:r>
+      <w:r>
+        <w:rPr>
+          <w:rFonts w:hint="default" w:ascii="Cascadia Mono" w:hAnsi="Cascadia Mono" w:eastAsia="Cascadia Mono"/>
+          <w:color w:val="000000"/>
+          <w:sz w:val="19"/>
+          <w:szCs w:val="24"/>
+          <w:highlight w:val="lightGray"/>
+        </w:rPr>
+        <w:t>);</w:t>
+      </w:r>
+    </w:p>
+    <w:p>
+      <w:pPr>
+        <w:rPr>
+          <w:rFonts w:hint="default" w:ascii="Cascadia Mono" w:hAnsi="Cascadia Mono" w:eastAsia="Cascadia Mono"/>
+          <w:color w:val="000000"/>
+          <w:sz w:val="19"/>
+          <w:szCs w:val="24"/>
+          <w:highlight w:val="none"/>
+          <w:lang w:val="pt-BR"/>
+        </w:rPr>
+      </w:pPr>
+    </w:p>
+    <w:p>
+      <w:pPr>
+        <w:rPr>
+          <w:rFonts w:hint="default" w:ascii="Cascadia Mono" w:hAnsi="Cascadia Mono" w:eastAsia="Cascadia Mono"/>
+          <w:color w:val="000000"/>
+          <w:sz w:val="24"/>
+          <w:szCs w:val="24"/>
+          <w:highlight w:val="none"/>
+          <w:lang w:val="pt-BR"/>
+        </w:rPr>
+      </w:pPr>
+      <w:r>
+        <w:rPr>
+          <w:rFonts w:hint="default" w:ascii="Cascadia Mono" w:hAnsi="Cascadia Mono" w:eastAsia="Cascadia Mono"/>
+          <w:color w:val="000000"/>
+          <w:sz w:val="24"/>
+          <w:szCs w:val="24"/>
+          <w:highlight w:val="none"/>
+          <w:lang w:val="pt-BR"/>
+        </w:rPr>
+        <w:t>Views-&gt;Shared-&gt;_footer.cshtml -Linha 2 - adicionar tag div para que o footer mostre também os dados do VollMedCard</w:t>
+      </w:r>
+    </w:p>
+    <w:p>
+      <w:pPr>
+        <w:spacing w:beforeLines="0" w:afterLines="0"/>
+        <w:jc w:val="left"/>
+        <w:rPr>
+          <w:rFonts w:hint="default" w:ascii="Cascadia Mono" w:hAnsi="Cascadia Mono" w:eastAsia="Cascadia Mono"/>
+          <w:color w:val="0000FF"/>
+          <w:sz w:val="19"/>
+          <w:szCs w:val="24"/>
+          <w:highlight w:val="lightGray"/>
+        </w:rPr>
+      </w:pPr>
+      <w:r>
+        <w:rPr>
+          <w:rFonts w:hint="default" w:ascii="Cascadia Mono" w:hAnsi="Cascadia Mono" w:eastAsia="Cascadia Mono"/>
+          <w:color w:val="0000FF"/>
+          <w:sz w:val="19"/>
+          <w:szCs w:val="24"/>
+          <w:highlight w:val="lightGray"/>
+        </w:rPr>
+        <w:t>&lt;</w:t>
+      </w:r>
+      <w:r>
+        <w:rPr>
+          <w:rFonts w:hint="default" w:ascii="Cascadia Mono" w:hAnsi="Cascadia Mono" w:eastAsia="Cascadia Mono"/>
+          <w:color w:val="800000"/>
+          <w:sz w:val="19"/>
+          <w:szCs w:val="24"/>
+          <w:highlight w:val="lightGray"/>
+        </w:rPr>
+        <w:t>div</w:t>
+      </w:r>
+      <w:r>
+        <w:rPr>
+          <w:rFonts w:hint="default" w:ascii="Cascadia Mono" w:hAnsi="Cascadia Mono" w:eastAsia="Cascadia Mono"/>
+          <w:color w:val="000000"/>
+          <w:sz w:val="19"/>
+          <w:szCs w:val="24"/>
+          <w:highlight w:val="lightGray"/>
+        </w:rPr>
+        <w:t xml:space="preserve"> </w:t>
+      </w:r>
+      <w:r>
+        <w:rPr>
+          <w:rFonts w:hint="default" w:ascii="Cascadia Mono" w:hAnsi="Cascadia Mono" w:eastAsia="Cascadia Mono"/>
+          <w:color w:val="FF0000"/>
+          <w:sz w:val="19"/>
+          <w:szCs w:val="24"/>
+          <w:highlight w:val="lightGray"/>
+        </w:rPr>
+        <w:t>class</w:t>
+      </w:r>
+      <w:r>
+        <w:rPr>
+          <w:rFonts w:hint="default" w:ascii="Cascadia Mono" w:hAnsi="Cascadia Mono" w:eastAsia="Cascadia Mono"/>
+          <w:color w:val="0000FF"/>
+          <w:sz w:val="19"/>
+          <w:szCs w:val="24"/>
+          <w:highlight w:val="lightGray"/>
+        </w:rPr>
+        <w:t>="container"&gt;</w:t>
+      </w:r>
+    </w:p>
+    <w:p>
+      <w:pPr>
+        <w:spacing w:beforeLines="0" w:afterLines="0"/>
+        <w:jc w:val="left"/>
+        <w:rPr>
+          <w:rFonts w:hint="default" w:ascii="Cascadia Mono" w:hAnsi="Cascadia Mono" w:eastAsia="Cascadia Mono"/>
+          <w:color w:val="0000FF"/>
+          <w:sz w:val="19"/>
+          <w:szCs w:val="24"/>
+          <w:highlight w:val="lightGray"/>
+        </w:rPr>
+      </w:pPr>
+      <w:r>
+        <w:rPr>
+          <w:rFonts w:hint="default" w:ascii="Cascadia Mono" w:hAnsi="Cascadia Mono" w:eastAsia="Cascadia Mono"/>
+          <w:color w:val="000000"/>
+          <w:sz w:val="19"/>
+          <w:szCs w:val="24"/>
+          <w:highlight w:val="lightGray"/>
+        </w:rPr>
+        <w:t xml:space="preserve">    </w:t>
+      </w:r>
+      <w:r>
+        <w:rPr>
+          <w:rFonts w:hint="default" w:ascii="Cascadia Mono" w:hAnsi="Cascadia Mono" w:eastAsia="Cascadia Mono"/>
+          <w:color w:val="0000FF"/>
+          <w:sz w:val="19"/>
+          <w:szCs w:val="24"/>
+          <w:highlight w:val="lightGray"/>
+        </w:rPr>
+        <w:t>&lt;</w:t>
+      </w:r>
+      <w:r>
+        <w:rPr>
+          <w:rFonts w:hint="default" w:ascii="Cascadia Mono" w:hAnsi="Cascadia Mono" w:eastAsia="Cascadia Mono"/>
+          <w:color w:val="800000"/>
+          <w:sz w:val="19"/>
+          <w:szCs w:val="24"/>
+          <w:highlight w:val="lightGray"/>
+        </w:rPr>
+        <w:t>span</w:t>
+      </w:r>
+      <w:r>
+        <w:rPr>
+          <w:rFonts w:hint="default" w:ascii="Cascadia Mono" w:hAnsi="Cascadia Mono" w:eastAsia="Cascadia Mono"/>
+          <w:color w:val="000000"/>
+          <w:sz w:val="19"/>
+          <w:szCs w:val="24"/>
+          <w:highlight w:val="lightGray"/>
+        </w:rPr>
+        <w:t xml:space="preserve"> </w:t>
+      </w:r>
+      <w:r>
+        <w:rPr>
+          <w:rFonts w:hint="default" w:ascii="Cascadia Mono" w:hAnsi="Cascadia Mono" w:eastAsia="Cascadia Mono"/>
+          <w:color w:val="FF0000"/>
+          <w:sz w:val="19"/>
+          <w:szCs w:val="24"/>
+          <w:highlight w:val="lightGray"/>
+        </w:rPr>
+        <w:t>class</w:t>
+      </w:r>
+      <w:r>
+        <w:rPr>
+          <w:rFonts w:hint="default" w:ascii="Cascadia Mono" w:hAnsi="Cascadia Mono" w:eastAsia="Cascadia Mono"/>
+          <w:color w:val="0000FF"/>
+          <w:sz w:val="19"/>
+          <w:szCs w:val="24"/>
+          <w:highlight w:val="lightGray"/>
+        </w:rPr>
+        <w:t>="text-center"&gt;</w:t>
+      </w:r>
+      <w:r>
+        <w:rPr>
+          <w:rFonts w:hint="default" w:ascii="Cascadia Mono" w:hAnsi="Cascadia Mono" w:eastAsia="Cascadia Mono"/>
+          <w:color w:val="000000"/>
+          <w:sz w:val="19"/>
+          <w:szCs w:val="24"/>
+          <w:highlight w:val="lightGray"/>
+        </w:rPr>
+        <w:t xml:space="preserve">VollMed Card: </w:t>
+      </w:r>
+      <w:r>
+        <w:rPr>
+          <w:rFonts w:hint="default" w:ascii="Cascadia Mono" w:hAnsi="Cascadia Mono" w:eastAsia="Cascadia Mono"/>
+          <w:color w:val="0000FF"/>
+          <w:sz w:val="19"/>
+          <w:szCs w:val="24"/>
+          <w:highlight w:val="lightGray"/>
+        </w:rPr>
+        <w:t>&lt;</w:t>
+      </w:r>
+      <w:r>
+        <w:rPr>
+          <w:rFonts w:hint="default" w:ascii="Cascadia Mono" w:hAnsi="Cascadia Mono" w:eastAsia="Cascadia Mono"/>
+          <w:color w:val="800000"/>
+          <w:sz w:val="19"/>
+          <w:szCs w:val="24"/>
+          <w:highlight w:val="lightGray"/>
+        </w:rPr>
+        <w:t>b</w:t>
+      </w:r>
+      <w:r>
+        <w:rPr>
+          <w:rFonts w:hint="default" w:ascii="Cascadia Mono" w:hAnsi="Cascadia Mono" w:eastAsia="Cascadia Mono"/>
+          <w:color w:val="0000FF"/>
+          <w:sz w:val="19"/>
+          <w:szCs w:val="24"/>
+          <w:highlight w:val="lightGray"/>
+        </w:rPr>
+        <w:t>&gt;</w:t>
+      </w:r>
+      <w:r>
+        <w:rPr>
+          <w:rFonts w:hint="default" w:ascii="Cascadia Mono" w:hAnsi="Cascadia Mono" w:eastAsia="Cascadia Mono"/>
+          <w:color w:val="000000"/>
+          <w:sz w:val="19"/>
+          <w:szCs w:val="24"/>
+          <w:highlight w:val="lightGray"/>
+        </w:rPr>
+        <w:t>@ViewData[</w:t>
+      </w:r>
+      <w:r>
+        <w:rPr>
+          <w:rFonts w:hint="default" w:ascii="Cascadia Mono" w:hAnsi="Cascadia Mono" w:eastAsia="Cascadia Mono"/>
+          <w:color w:val="A31515"/>
+          <w:sz w:val="19"/>
+          <w:szCs w:val="24"/>
+          <w:highlight w:val="lightGray"/>
+        </w:rPr>
+        <w:t>"VollMedCard"</w:t>
+      </w:r>
+      <w:r>
+        <w:rPr>
+          <w:rFonts w:hint="default" w:ascii="Cascadia Mono" w:hAnsi="Cascadia Mono" w:eastAsia="Cascadia Mono"/>
+          <w:color w:val="000000"/>
+          <w:sz w:val="19"/>
+          <w:szCs w:val="24"/>
+          <w:highlight w:val="lightGray"/>
+        </w:rPr>
+        <w:t>]</w:t>
+      </w:r>
+      <w:r>
+        <w:rPr>
+          <w:rFonts w:hint="default" w:ascii="Cascadia Mono" w:hAnsi="Cascadia Mono" w:eastAsia="Cascadia Mono"/>
+          <w:color w:val="0000FF"/>
+          <w:sz w:val="19"/>
+          <w:szCs w:val="24"/>
+          <w:highlight w:val="lightGray"/>
+        </w:rPr>
+        <w:t>&lt;/</w:t>
+      </w:r>
+      <w:r>
+        <w:rPr>
+          <w:rFonts w:hint="default" w:ascii="Cascadia Mono" w:hAnsi="Cascadia Mono" w:eastAsia="Cascadia Mono"/>
+          <w:color w:val="800000"/>
+          <w:sz w:val="19"/>
+          <w:szCs w:val="24"/>
+          <w:highlight w:val="lightGray"/>
+        </w:rPr>
+        <w:t>b</w:t>
+      </w:r>
+      <w:r>
+        <w:rPr>
+          <w:rFonts w:hint="default" w:ascii="Cascadia Mono" w:hAnsi="Cascadia Mono" w:eastAsia="Cascadia Mono"/>
+          <w:color w:val="0000FF"/>
+          <w:sz w:val="19"/>
+          <w:szCs w:val="24"/>
+          <w:highlight w:val="lightGray"/>
+        </w:rPr>
+        <w:t>&gt;&lt;/</w:t>
+      </w:r>
+      <w:r>
+        <w:rPr>
+          <w:rFonts w:hint="default" w:ascii="Cascadia Mono" w:hAnsi="Cascadia Mono" w:eastAsia="Cascadia Mono"/>
+          <w:color w:val="800000"/>
+          <w:sz w:val="19"/>
+          <w:szCs w:val="24"/>
+          <w:highlight w:val="lightGray"/>
+        </w:rPr>
+        <w:t>span</w:t>
+      </w:r>
+      <w:r>
+        <w:rPr>
+          <w:rFonts w:hint="default" w:ascii="Cascadia Mono" w:hAnsi="Cascadia Mono" w:eastAsia="Cascadia Mono"/>
+          <w:color w:val="0000FF"/>
+          <w:sz w:val="19"/>
+          <w:szCs w:val="24"/>
+          <w:highlight w:val="lightGray"/>
+        </w:rPr>
+        <w:t>&gt;</w:t>
+      </w:r>
+    </w:p>
+    <w:p>
+      <w:pPr>
+        <w:rPr>
+          <w:rFonts w:hint="default" w:ascii="Cascadia Mono" w:hAnsi="Cascadia Mono" w:eastAsia="Cascadia Mono"/>
+          <w:color w:val="000000"/>
+          <w:sz w:val="24"/>
+          <w:szCs w:val="24"/>
+          <w:highlight w:val="lightGray"/>
+          <w:lang w:val="pt-BR"/>
+        </w:rPr>
+      </w:pPr>
+      <w:r>
+        <w:rPr>
+          <w:rFonts w:hint="default" w:ascii="Cascadia Mono" w:hAnsi="Cascadia Mono" w:eastAsia="Cascadia Mono"/>
+          <w:color w:val="0000FF"/>
+          <w:sz w:val="19"/>
+          <w:szCs w:val="24"/>
+          <w:highlight w:val="lightGray"/>
+        </w:rPr>
+        <w:t>&lt;/</w:t>
+      </w:r>
+      <w:r>
+        <w:rPr>
+          <w:rFonts w:hint="default" w:ascii="Cascadia Mono" w:hAnsi="Cascadia Mono" w:eastAsia="Cascadia Mono"/>
+          <w:color w:val="800000"/>
+          <w:sz w:val="19"/>
+          <w:szCs w:val="24"/>
+          <w:highlight w:val="lightGray"/>
+        </w:rPr>
+        <w:t>div</w:t>
+      </w:r>
+      <w:r>
+        <w:rPr>
+          <w:rFonts w:hint="default" w:ascii="Cascadia Mono" w:hAnsi="Cascadia Mono" w:eastAsia="Cascadia Mono"/>
+          <w:color w:val="0000FF"/>
+          <w:sz w:val="19"/>
+          <w:szCs w:val="24"/>
+          <w:highlight w:val="lightGray"/>
+        </w:rPr>
+        <w:t>&gt;</w:t>
+      </w:r>
+    </w:p>
+    <w:p>
+      <w:pPr>
+        <w:rPr>
+          <w:rFonts w:hint="default" w:ascii="Cascadia Mono" w:hAnsi="Cascadia Mono" w:eastAsia="Cascadia Mono"/>
+          <w:color w:val="000000"/>
+          <w:sz w:val="24"/>
+          <w:szCs w:val="24"/>
+          <w:highlight w:val="none"/>
+          <w:lang w:val="pt-BR"/>
+        </w:rPr>
+      </w:pPr>
       <w:bookmarkStart w:id="0" w:name="_GoBack"/>
       <w:bookmarkEnd w:id="0"/>
-    </w:p>
-    <w:p>
-      <w:pPr>
-        <w:rPr>
-          <w:rFonts w:hint="default" w:ascii="Cascadia Mono" w:hAnsi="Cascadia Mono" w:eastAsia="Cascadia Mono"/>
-          <w:color w:val="000000"/>
-          <w:sz w:val="24"/>
-          <w:szCs w:val="24"/>
-          <w:highlight w:val="lightGray"/>
-        </w:rPr>
-      </w:pPr>
-    </w:p>
-    <w:p>
-      <w:pPr>
-        <w:spacing w:beforeLines="0" w:afterLines="0"/>
-        <w:jc w:val="left"/>
-        <w:rPr>
-          <w:rFonts w:hint="default" w:ascii="Cascadia Mono" w:hAnsi="Cascadia Mono" w:eastAsia="Cascadia Mono"/>
-          <w:color w:val="000000"/>
-          <w:sz w:val="19"/>
-          <w:szCs w:val="24"/>
-          <w:highlight w:val="lightGray"/>
-        </w:rPr>
-      </w:pPr>
-      <w:r>
-        <w:rPr>
-          <w:rFonts w:hint="default" w:ascii="Cascadia Mono" w:hAnsi="Cascadia Mono" w:eastAsia="Cascadia Mono"/>
-          <w:color w:val="008000"/>
-          <w:sz w:val="19"/>
-          <w:szCs w:val="24"/>
-          <w:highlight w:val="lightGray"/>
-        </w:rPr>
-        <w:t>//CONFIGURAÇÕES ADICIONAIS PARA O COMPORTAMENTO DA SESSÃO / COOKIE</w:t>
-      </w:r>
-    </w:p>
-    <w:p>
-      <w:pPr>
-        <w:spacing w:beforeLines="0" w:afterLines="0"/>
-        <w:jc w:val="left"/>
-        <w:rPr>
-          <w:rFonts w:hint="default" w:ascii="Cascadia Mono" w:hAnsi="Cascadia Mono" w:eastAsia="Cascadia Mono"/>
-          <w:color w:val="000000"/>
-          <w:sz w:val="19"/>
-          <w:szCs w:val="24"/>
-          <w:highlight w:val="lightGray"/>
-        </w:rPr>
-      </w:pPr>
-      <w:r>
-        <w:rPr>
-          <w:rFonts w:hint="default" w:ascii="Cascadia Mono" w:hAnsi="Cascadia Mono" w:eastAsia="Cascadia Mono"/>
-          <w:color w:val="000000"/>
-          <w:sz w:val="19"/>
-          <w:szCs w:val="24"/>
-          <w:highlight w:val="lightGray"/>
-        </w:rPr>
-        <w:t>builder.Services.ConfigureApplicationCookie(options =&gt;</w:t>
-      </w:r>
-    </w:p>
-    <w:p>
-      <w:pPr>
-        <w:spacing w:beforeLines="0" w:afterLines="0"/>
-        <w:jc w:val="left"/>
-        <w:rPr>
-          <w:rFonts w:hint="default" w:ascii="Cascadia Mono" w:hAnsi="Cascadia Mono" w:eastAsia="Cascadia Mono"/>
-          <w:color w:val="000000"/>
-          <w:sz w:val="19"/>
-          <w:szCs w:val="24"/>
-          <w:highlight w:val="lightGray"/>
-        </w:rPr>
-      </w:pPr>
-      <w:r>
-        <w:rPr>
-          <w:rFonts w:hint="default" w:ascii="Cascadia Mono" w:hAnsi="Cascadia Mono" w:eastAsia="Cascadia Mono"/>
-          <w:color w:val="000000"/>
-          <w:sz w:val="19"/>
-          <w:szCs w:val="24"/>
-          <w:highlight w:val="lightGray"/>
-        </w:rPr>
-        <w:t>{</w:t>
-      </w:r>
-    </w:p>
-    <w:p>
-      <w:pPr>
-        <w:spacing w:beforeLines="0" w:afterLines="0"/>
-        <w:jc w:val="left"/>
-        <w:rPr>
-          <w:rFonts w:hint="default" w:ascii="Cascadia Mono" w:hAnsi="Cascadia Mono" w:eastAsia="Cascadia Mono"/>
-          <w:color w:val="000000"/>
-          <w:sz w:val="19"/>
-          <w:szCs w:val="24"/>
-          <w:highlight w:val="lightGray"/>
-        </w:rPr>
-      </w:pPr>
-      <w:r>
-        <w:rPr>
-          <w:rFonts w:hint="default" w:ascii="Cascadia Mono" w:hAnsi="Cascadia Mono" w:eastAsia="Cascadia Mono"/>
-          <w:color w:val="000000"/>
-          <w:sz w:val="19"/>
-          <w:szCs w:val="24"/>
-          <w:highlight w:val="lightGray"/>
-        </w:rPr>
-        <w:t xml:space="preserve">    options.LoginPath = </w:t>
-      </w:r>
-      <w:r>
-        <w:rPr>
-          <w:rFonts w:hint="default" w:ascii="Cascadia Mono" w:hAnsi="Cascadia Mono" w:eastAsia="Cascadia Mono"/>
-          <w:color w:val="A31515"/>
-          <w:sz w:val="19"/>
-          <w:szCs w:val="24"/>
-          <w:highlight w:val="lightGray"/>
-        </w:rPr>
-        <w:t>"/Identity/Account/Login"</w:t>
-      </w:r>
-      <w:r>
-        <w:rPr>
-          <w:rFonts w:hint="default" w:ascii="Cascadia Mono" w:hAnsi="Cascadia Mono" w:eastAsia="Cascadia Mono"/>
-          <w:color w:val="000000"/>
-          <w:sz w:val="19"/>
-          <w:szCs w:val="24"/>
-          <w:highlight w:val="lightGray"/>
-        </w:rPr>
-        <w:t xml:space="preserve">; </w:t>
-      </w:r>
-      <w:r>
-        <w:rPr>
-          <w:rFonts w:hint="default" w:ascii="Cascadia Mono" w:hAnsi="Cascadia Mono" w:eastAsia="Cascadia Mono"/>
-          <w:color w:val="008000"/>
-          <w:sz w:val="19"/>
-          <w:szCs w:val="24"/>
-          <w:highlight w:val="lightGray"/>
-        </w:rPr>
-        <w:t>// Redireciona para login se não autenticado</w:t>
-      </w:r>
-    </w:p>
-    <w:p>
-      <w:pPr>
-        <w:spacing w:beforeLines="0" w:afterLines="0"/>
-        <w:jc w:val="left"/>
-        <w:rPr>
-          <w:rFonts w:hint="default" w:ascii="Cascadia Mono" w:hAnsi="Cascadia Mono" w:eastAsia="Cascadia Mono"/>
-          <w:color w:val="000000"/>
-          <w:sz w:val="19"/>
-          <w:szCs w:val="24"/>
-          <w:highlight w:val="lightGray"/>
-        </w:rPr>
-      </w:pPr>
-      <w:r>
-        <w:rPr>
-          <w:rFonts w:hint="default" w:ascii="Cascadia Mono" w:hAnsi="Cascadia Mono" w:eastAsia="Cascadia Mono"/>
-          <w:color w:val="000000"/>
-          <w:sz w:val="19"/>
-          <w:szCs w:val="24"/>
-          <w:highlight w:val="lightGray"/>
-        </w:rPr>
-        <w:t xml:space="preserve">    options.LogoutPath = </w:t>
-      </w:r>
-      <w:r>
-        <w:rPr>
-          <w:rFonts w:hint="default" w:ascii="Cascadia Mono" w:hAnsi="Cascadia Mono" w:eastAsia="Cascadia Mono"/>
-          <w:color w:val="A31515"/>
-          <w:sz w:val="19"/>
-          <w:szCs w:val="24"/>
-          <w:highlight w:val="lightGray"/>
-        </w:rPr>
-        <w:t>"/Identity/Account/Logout"</w:t>
-      </w:r>
-      <w:r>
-        <w:rPr>
-          <w:rFonts w:hint="default" w:ascii="Cascadia Mono" w:hAnsi="Cascadia Mono" w:eastAsia="Cascadia Mono"/>
-          <w:color w:val="000000"/>
-          <w:sz w:val="19"/>
-          <w:szCs w:val="24"/>
-          <w:highlight w:val="lightGray"/>
-        </w:rPr>
-        <w:t xml:space="preserve">; </w:t>
-      </w:r>
-      <w:r>
-        <w:rPr>
-          <w:rFonts w:hint="default" w:ascii="Cascadia Mono" w:hAnsi="Cascadia Mono" w:eastAsia="Cascadia Mono"/>
-          <w:color w:val="008000"/>
-          <w:sz w:val="19"/>
-          <w:szCs w:val="24"/>
-          <w:highlight w:val="lightGray"/>
-        </w:rPr>
-        <w:t>// Caminho para logout</w:t>
-      </w:r>
-    </w:p>
-    <w:p>
-      <w:pPr>
-        <w:spacing w:beforeLines="0" w:afterLines="0"/>
-        <w:jc w:val="left"/>
-        <w:rPr>
-          <w:rFonts w:hint="default" w:ascii="Cascadia Mono" w:hAnsi="Cascadia Mono" w:eastAsia="Cascadia Mono"/>
-          <w:color w:val="000000"/>
-          <w:sz w:val="19"/>
-          <w:szCs w:val="24"/>
-          <w:highlight w:val="lightGray"/>
-        </w:rPr>
-      </w:pPr>
-      <w:r>
-        <w:rPr>
-          <w:rFonts w:hint="default" w:ascii="Cascadia Mono" w:hAnsi="Cascadia Mono" w:eastAsia="Cascadia Mono"/>
-          <w:color w:val="000000"/>
-          <w:sz w:val="19"/>
-          <w:szCs w:val="24"/>
-          <w:highlight w:val="lightGray"/>
-        </w:rPr>
-        <w:t xml:space="preserve">    options.AccessDeniedPath = </w:t>
-      </w:r>
-      <w:r>
-        <w:rPr>
-          <w:rFonts w:hint="default" w:ascii="Cascadia Mono" w:hAnsi="Cascadia Mono" w:eastAsia="Cascadia Mono"/>
-          <w:color w:val="A31515"/>
-          <w:sz w:val="19"/>
-          <w:szCs w:val="24"/>
-          <w:highlight w:val="lightGray"/>
-        </w:rPr>
-        <w:t>"/Identity/Account/AccessDenied"</w:t>
-      </w:r>
-      <w:r>
-        <w:rPr>
-          <w:rFonts w:hint="default" w:ascii="Cascadia Mono" w:hAnsi="Cascadia Mono" w:eastAsia="Cascadia Mono"/>
-          <w:color w:val="000000"/>
-          <w:sz w:val="19"/>
-          <w:szCs w:val="24"/>
-          <w:highlight w:val="lightGray"/>
-        </w:rPr>
-        <w:t xml:space="preserve">; </w:t>
-      </w:r>
-      <w:r>
-        <w:rPr>
-          <w:rFonts w:hint="default" w:ascii="Cascadia Mono" w:hAnsi="Cascadia Mono" w:eastAsia="Cascadia Mono"/>
-          <w:color w:val="008000"/>
-          <w:sz w:val="19"/>
-          <w:szCs w:val="24"/>
-          <w:highlight w:val="lightGray"/>
-        </w:rPr>
-        <w:t>// Caminho para acesso negado</w:t>
-      </w:r>
-    </w:p>
-    <w:p>
-      <w:pPr>
-        <w:spacing w:beforeLines="0" w:afterLines="0"/>
-        <w:jc w:val="left"/>
-        <w:rPr>
-          <w:rFonts w:hint="default" w:ascii="Cascadia Mono" w:hAnsi="Cascadia Mono" w:eastAsia="Cascadia Mono"/>
-          <w:color w:val="000000"/>
-          <w:sz w:val="19"/>
-          <w:szCs w:val="24"/>
-          <w:highlight w:val="lightGray"/>
-        </w:rPr>
-      </w:pPr>
-      <w:r>
-        <w:rPr>
-          <w:rFonts w:hint="default" w:ascii="Cascadia Mono" w:hAnsi="Cascadia Mono" w:eastAsia="Cascadia Mono"/>
-          <w:color w:val="000000"/>
-          <w:sz w:val="19"/>
-          <w:szCs w:val="24"/>
-          <w:highlight w:val="lightGray"/>
-        </w:rPr>
-        <w:t xml:space="preserve">    options.ExpireTimeSpan = </w:t>
-      </w:r>
-      <w:r>
-        <w:rPr>
-          <w:rFonts w:hint="default" w:ascii="Cascadia Mono" w:hAnsi="Cascadia Mono" w:eastAsia="Cascadia Mono"/>
-          <w:color w:val="2B91AF"/>
-          <w:sz w:val="19"/>
-          <w:szCs w:val="24"/>
-          <w:highlight w:val="lightGray"/>
-        </w:rPr>
-        <w:t>TimeSpan</w:t>
-      </w:r>
-      <w:r>
-        <w:rPr>
-          <w:rFonts w:hint="default" w:ascii="Cascadia Mono" w:hAnsi="Cascadia Mono" w:eastAsia="Cascadia Mono"/>
-          <w:color w:val="000000"/>
-          <w:sz w:val="19"/>
-          <w:szCs w:val="24"/>
-          <w:highlight w:val="lightGray"/>
-        </w:rPr>
-        <w:t xml:space="preserve">.FromMinutes(2); </w:t>
-      </w:r>
-      <w:r>
-        <w:rPr>
-          <w:rFonts w:hint="default" w:ascii="Cascadia Mono" w:hAnsi="Cascadia Mono" w:eastAsia="Cascadia Mono"/>
-          <w:color w:val="008000"/>
-          <w:sz w:val="19"/>
-          <w:szCs w:val="24"/>
-          <w:highlight w:val="lightGray"/>
-        </w:rPr>
-        <w:t>// Tempo de expiração da sessão em caso de inatividade</w:t>
-      </w:r>
-    </w:p>
-    <w:p>
-      <w:pPr>
-        <w:spacing w:beforeLines="0" w:afterLines="0"/>
-        <w:jc w:val="left"/>
-        <w:rPr>
-          <w:rFonts w:hint="default" w:ascii="Cascadia Mono" w:hAnsi="Cascadia Mono" w:eastAsia="Cascadia Mono"/>
-          <w:color w:val="000000"/>
-          <w:sz w:val="19"/>
-          <w:szCs w:val="24"/>
-          <w:highlight w:val="lightGray"/>
-        </w:rPr>
-      </w:pPr>
-      <w:r>
-        <w:rPr>
-          <w:rFonts w:hint="default" w:ascii="Cascadia Mono" w:hAnsi="Cascadia Mono" w:eastAsia="Cascadia Mono"/>
-          <w:color w:val="000000"/>
-          <w:sz w:val="19"/>
-          <w:szCs w:val="24"/>
-          <w:highlight w:val="lightGray"/>
-        </w:rPr>
-        <w:t xml:space="preserve">    options.SlidingExpiration = </w:t>
-      </w:r>
-      <w:r>
-        <w:rPr>
-          <w:rFonts w:hint="default" w:ascii="Cascadia Mono" w:hAnsi="Cascadia Mono" w:eastAsia="Cascadia Mono"/>
-          <w:color w:val="0000FF"/>
-          <w:sz w:val="19"/>
-          <w:szCs w:val="24"/>
-          <w:highlight w:val="lightGray"/>
-        </w:rPr>
-        <w:t>true</w:t>
-      </w:r>
-      <w:r>
-        <w:rPr>
-          <w:rFonts w:hint="default" w:ascii="Cascadia Mono" w:hAnsi="Cascadia Mono" w:eastAsia="Cascadia Mono"/>
-          <w:color w:val="000000"/>
-          <w:sz w:val="19"/>
-          <w:szCs w:val="24"/>
-          <w:highlight w:val="lightGray"/>
-        </w:rPr>
-        <w:t xml:space="preserve">; </w:t>
-      </w:r>
-      <w:r>
-        <w:rPr>
-          <w:rFonts w:hint="default" w:ascii="Cascadia Mono" w:hAnsi="Cascadia Mono" w:eastAsia="Cascadia Mono"/>
-          <w:color w:val="008000"/>
-          <w:sz w:val="19"/>
-          <w:szCs w:val="24"/>
-          <w:highlight w:val="lightGray"/>
-        </w:rPr>
-        <w:t>// Renova o cookie sempre que houver atividade</w:t>
-      </w:r>
-    </w:p>
-    <w:p>
-      <w:pPr>
-        <w:spacing w:beforeLines="0" w:afterLines="0"/>
-        <w:jc w:val="left"/>
-        <w:rPr>
-          <w:rFonts w:hint="default" w:ascii="Cascadia Mono" w:hAnsi="Cascadia Mono" w:eastAsia="Cascadia Mono"/>
-          <w:color w:val="000000"/>
-          <w:sz w:val="19"/>
-          <w:szCs w:val="24"/>
-          <w:highlight w:val="lightGray"/>
-        </w:rPr>
-      </w:pPr>
-    </w:p>
-    <w:p>
-      <w:pPr>
-        <w:spacing w:beforeLines="0" w:afterLines="0"/>
-        <w:jc w:val="left"/>
-        <w:rPr>
-          <w:rFonts w:hint="default" w:ascii="Cascadia Mono" w:hAnsi="Cascadia Mono" w:eastAsia="Cascadia Mono"/>
-          <w:color w:val="000000"/>
-          <w:sz w:val="19"/>
-          <w:szCs w:val="24"/>
-          <w:highlight w:val="lightGray"/>
-        </w:rPr>
-      </w:pPr>
-      <w:r>
-        <w:rPr>
-          <w:rFonts w:hint="default" w:ascii="Cascadia Mono" w:hAnsi="Cascadia Mono" w:eastAsia="Cascadia Mono"/>
-          <w:color w:val="000000"/>
-          <w:sz w:val="19"/>
-          <w:szCs w:val="24"/>
-          <w:highlight w:val="lightGray"/>
-        </w:rPr>
-        <w:t xml:space="preserve">    options.Cookie.HttpOnly = </w:t>
-      </w:r>
-      <w:r>
-        <w:rPr>
-          <w:rFonts w:hint="default" w:ascii="Cascadia Mono" w:hAnsi="Cascadia Mono" w:eastAsia="Cascadia Mono"/>
-          <w:color w:val="0000FF"/>
-          <w:sz w:val="19"/>
-          <w:szCs w:val="24"/>
-          <w:highlight w:val="lightGray"/>
-        </w:rPr>
-        <w:t>true</w:t>
-      </w:r>
-      <w:r>
-        <w:rPr>
-          <w:rFonts w:hint="default" w:ascii="Cascadia Mono" w:hAnsi="Cascadia Mono" w:eastAsia="Cascadia Mono"/>
-          <w:color w:val="000000"/>
-          <w:sz w:val="19"/>
-          <w:szCs w:val="24"/>
-          <w:highlight w:val="lightGray"/>
-        </w:rPr>
-        <w:t xml:space="preserve">; </w:t>
-      </w:r>
-      <w:r>
-        <w:rPr>
-          <w:rFonts w:hint="default" w:ascii="Cascadia Mono" w:hAnsi="Cascadia Mono" w:eastAsia="Cascadia Mono"/>
-          <w:color w:val="008000"/>
-          <w:sz w:val="19"/>
-          <w:szCs w:val="24"/>
-          <w:highlight w:val="lightGray"/>
-        </w:rPr>
-        <w:t>// Impede acesso via JavaScript</w:t>
-      </w:r>
-    </w:p>
-    <w:p>
-      <w:pPr>
-        <w:spacing w:beforeLines="0" w:afterLines="0"/>
-        <w:jc w:val="left"/>
-        <w:rPr>
-          <w:rFonts w:hint="default" w:ascii="Cascadia Mono" w:hAnsi="Cascadia Mono" w:eastAsia="Cascadia Mono"/>
-          <w:color w:val="000000"/>
-          <w:sz w:val="19"/>
-          <w:szCs w:val="24"/>
-          <w:highlight w:val="lightGray"/>
-        </w:rPr>
-      </w:pPr>
-      <w:r>
-        <w:rPr>
-          <w:rFonts w:hint="default" w:ascii="Cascadia Mono" w:hAnsi="Cascadia Mono" w:eastAsia="Cascadia Mono"/>
-          <w:color w:val="000000"/>
-          <w:sz w:val="19"/>
-          <w:szCs w:val="24"/>
-          <w:highlight w:val="lightGray"/>
-        </w:rPr>
-        <w:t xml:space="preserve">    options.Cookie.SecurePolicy = </w:t>
-      </w:r>
-      <w:r>
-        <w:rPr>
-          <w:rFonts w:hint="default" w:ascii="Cascadia Mono" w:hAnsi="Cascadia Mono" w:eastAsia="Cascadia Mono"/>
-          <w:color w:val="2B91AF"/>
-          <w:sz w:val="19"/>
-          <w:szCs w:val="24"/>
-          <w:highlight w:val="lightGray"/>
-        </w:rPr>
-        <w:t>CookieSecurePolicy</w:t>
-      </w:r>
-      <w:r>
-        <w:rPr>
-          <w:rFonts w:hint="default" w:ascii="Cascadia Mono" w:hAnsi="Cascadia Mono" w:eastAsia="Cascadia Mono"/>
-          <w:color w:val="000000"/>
-          <w:sz w:val="19"/>
-          <w:szCs w:val="24"/>
-          <w:highlight w:val="lightGray"/>
-        </w:rPr>
-        <w:t xml:space="preserve">.Always; </w:t>
-      </w:r>
-      <w:r>
-        <w:rPr>
-          <w:rFonts w:hint="default" w:ascii="Cascadia Mono" w:hAnsi="Cascadia Mono" w:eastAsia="Cascadia Mono"/>
-          <w:color w:val="008000"/>
-          <w:sz w:val="19"/>
-          <w:szCs w:val="24"/>
-          <w:highlight w:val="lightGray"/>
-        </w:rPr>
-        <w:t>// Exige HTTPS</w:t>
-      </w:r>
-    </w:p>
-    <w:p>
-      <w:pPr>
-        <w:spacing w:beforeLines="0" w:afterLines="0"/>
-        <w:jc w:val="left"/>
-        <w:rPr>
-          <w:rFonts w:hint="default" w:ascii="Cascadia Mono" w:hAnsi="Cascadia Mono" w:eastAsia="Cascadia Mono"/>
-          <w:color w:val="000000"/>
-          <w:sz w:val="19"/>
-          <w:szCs w:val="24"/>
-          <w:highlight w:val="lightGray"/>
-        </w:rPr>
-      </w:pPr>
-      <w:r>
-        <w:rPr>
-          <w:rFonts w:hint="default" w:ascii="Cascadia Mono" w:hAnsi="Cascadia Mono" w:eastAsia="Cascadia Mono"/>
-          <w:color w:val="000000"/>
-          <w:sz w:val="19"/>
-          <w:szCs w:val="24"/>
-          <w:highlight w:val="lightGray"/>
-        </w:rPr>
-        <w:t xml:space="preserve">    options.Cookie.SameSite = </w:t>
-      </w:r>
-      <w:r>
-        <w:rPr>
-          <w:rFonts w:hint="default" w:ascii="Cascadia Mono" w:hAnsi="Cascadia Mono" w:eastAsia="Cascadia Mono"/>
-          <w:color w:val="2B91AF"/>
-          <w:sz w:val="19"/>
-          <w:szCs w:val="24"/>
-          <w:highlight w:val="lightGray"/>
-        </w:rPr>
-        <w:t>SameSiteMode</w:t>
-      </w:r>
-      <w:r>
-        <w:rPr>
-          <w:rFonts w:hint="default" w:ascii="Cascadia Mono" w:hAnsi="Cascadia Mono" w:eastAsia="Cascadia Mono"/>
-          <w:color w:val="000000"/>
-          <w:sz w:val="19"/>
-          <w:szCs w:val="24"/>
-          <w:highlight w:val="lightGray"/>
-        </w:rPr>
-        <w:t xml:space="preserve">.Strict; </w:t>
-      </w:r>
-      <w:r>
-        <w:rPr>
-          <w:rFonts w:hint="default" w:ascii="Cascadia Mono" w:hAnsi="Cascadia Mono" w:eastAsia="Cascadia Mono"/>
-          <w:color w:val="008000"/>
-          <w:sz w:val="19"/>
-          <w:szCs w:val="24"/>
-          <w:highlight w:val="lightGray"/>
-        </w:rPr>
-        <w:t>// Restringe envio desse cookie para outro site fora da aplicação</w:t>
-      </w:r>
-    </w:p>
-    <w:p>
-      <w:pPr>
-        <w:rPr>
-          <w:rFonts w:hint="default" w:ascii="Cascadia Mono" w:hAnsi="Cascadia Mono" w:eastAsia="Cascadia Mono"/>
-          <w:color w:val="000000"/>
-          <w:sz w:val="24"/>
-          <w:szCs w:val="24"/>
-          <w:highlight w:val="lightGray"/>
-        </w:rPr>
-      </w:pPr>
-      <w:r>
-        <w:rPr>
-          <w:rFonts w:hint="default" w:ascii="Cascadia Mono" w:hAnsi="Cascadia Mono" w:eastAsia="Cascadia Mono"/>
-          <w:color w:val="000000"/>
-          <w:sz w:val="19"/>
-          <w:szCs w:val="24"/>
-          <w:highlight w:val="lightGray"/>
-        </w:rPr>
-        <w:t>});</w:t>
-      </w:r>
-    </w:p>
-    <w:p>
-      <w:pPr>
-        <w:rPr>
-          <w:rFonts w:hint="default" w:ascii="Cascadia Mono" w:hAnsi="Cascadia Mono" w:eastAsia="Cascadia Mono"/>
-          <w:color w:val="000000"/>
-          <w:sz w:val="24"/>
-          <w:szCs w:val="24"/>
-          <w:highlight w:val="none"/>
-        </w:rPr>
-      </w:pPr>
-    </w:p>
-    <w:p>
-      <w:pPr>
-        <w:rPr>
-          <w:rFonts w:hint="default" w:ascii="Cascadia Mono" w:hAnsi="Cascadia Mono" w:eastAsia="Cascadia Mono"/>
-          <w:color w:val="000000"/>
-          <w:sz w:val="24"/>
-          <w:szCs w:val="24"/>
-          <w:highlight w:val="none"/>
-        </w:rPr>
-      </w:pPr>
-    </w:p>
-    <w:p>
-      <w:pPr>
-        <w:rPr>
-          <w:rFonts w:hint="default" w:ascii="Cascadia Mono" w:hAnsi="Cascadia Mono" w:eastAsia="Cascadia Mono"/>
-          <w:color w:val="000000"/>
-          <w:sz w:val="24"/>
-          <w:szCs w:val="24"/>
-          <w:highlight w:val="none"/>
-        </w:rPr>
-      </w:pPr>
-    </w:p>
-    <w:p>
-      <w:pPr>
-        <w:rPr>
-          <w:rFonts w:hint="default" w:ascii="Cascadia Mono" w:hAnsi="Cascadia Mono" w:eastAsia="Cascadia Mono"/>
-          <w:color w:val="000000"/>
-          <w:sz w:val="24"/>
-          <w:szCs w:val="24"/>
-          <w:highlight w:val="none"/>
-        </w:rPr>
-      </w:pPr>
-    </w:p>
-    <w:p>
-      <w:pPr>
-        <w:rPr>
-          <w:rFonts w:hint="default" w:ascii="Cascadia Mono" w:hAnsi="Cascadia Mono" w:eastAsia="Cascadia Mono"/>
-          <w:color w:val="000000"/>
-          <w:sz w:val="24"/>
-          <w:szCs w:val="24"/>
-          <w:highlight w:val="none"/>
-        </w:rPr>
-      </w:pPr>
-    </w:p>
-    <w:p>
-      <w:pPr>
-        <w:rPr>
-          <w:rFonts w:hint="default" w:ascii="Cascadia Mono" w:hAnsi="Cascadia Mono" w:eastAsia="Cascadia Mono"/>
-          <w:color w:val="000000"/>
-          <w:sz w:val="24"/>
-          <w:szCs w:val="24"/>
-          <w:highlight w:val="none"/>
-        </w:rPr>
-      </w:pPr>
-    </w:p>
-    <w:p>
-      <w:pPr>
-        <w:rPr>
-          <w:rFonts w:hint="default" w:ascii="Cascadia Mono" w:hAnsi="Cascadia Mono" w:eastAsia="Cascadia Mono"/>
-          <w:color w:val="000000"/>
-          <w:sz w:val="24"/>
-          <w:szCs w:val="24"/>
-          <w:highlight w:val="none"/>
-        </w:rPr>
-      </w:pPr>
-    </w:p>
-    <w:p>
-      <w:pPr>
-        <w:rPr>
-          <w:rFonts w:hint="default" w:ascii="Cascadia Mono" w:hAnsi="Cascadia Mono" w:eastAsia="Cascadia Mono"/>
-          <w:color w:val="000000"/>
-          <w:sz w:val="24"/>
-          <w:szCs w:val="24"/>
-          <w:highlight w:val="none"/>
-        </w:rPr>
-      </w:pPr>
     </w:p>
     <w:p>
       <w:pPr>
@@ -10681,7 +11855,7 @@
     <w:lsdException w:unhideWhenUsed="0" w:uiPriority="0" w:semiHidden="0" w:name="Body Text Indent 2"/>
     <w:lsdException w:unhideWhenUsed="0" w:uiPriority="0" w:semiHidden="0" w:name="Body Text Indent 3"/>
     <w:lsdException w:unhideWhenUsed="0" w:uiPriority="0" w:semiHidden="0" w:name="Block Text"/>
-    <w:lsdException w:unhideWhenUsed="0" w:uiPriority="0" w:semiHidden="0" w:name="Hyperlink"/>
+    <w:lsdException w:qFormat="1" w:unhideWhenUsed="0" w:uiPriority="0" w:semiHidden="0" w:name="Hyperlink"/>
     <w:lsdException w:unhideWhenUsed="0" w:uiPriority="0" w:semiHidden="0" w:name="FollowedHyperlink"/>
     <w:lsdException w:qFormat="1" w:unhideWhenUsed="0" w:uiPriority="0" w:semiHidden="0" w:name="Strong"/>
     <w:lsdException w:qFormat="1" w:unhideWhenUsed="0" w:uiPriority="0" w:semiHidden="0" w:name="Emphasis"/>
@@ -10695,11 +11869,11 @@
     <w:lsdException w:qFormat="1" w:unhideWhenUsed="0" w:uiPriority="0" w:semiHidden="0" w:name="HTML Code"/>
     <w:lsdException w:unhideWhenUsed="0" w:uiPriority="0" w:semiHidden="0" w:name="HTML Definition"/>
     <w:lsdException w:unhideWhenUsed="0" w:uiPriority="0" w:semiHidden="0" w:name="HTML Keyboard"/>
-    <w:lsdException w:unhideWhenUsed="0" w:uiPriority="0" w:semiHidden="0" w:name="HTML Preformatted"/>
+    <w:lsdException w:qFormat="1" w:unhideWhenUsed="0" w:uiPriority="0" w:semiHidden="0" w:name="HTML Preformatted"/>
     <w:lsdException w:unhideWhenUsed="0" w:uiPriority="0" w:semiHidden="0" w:name="HTML Sample"/>
     <w:lsdException w:unhideWhenUsed="0" w:uiPriority="0" w:semiHidden="0" w:name="HTML Typewriter"/>
     <w:lsdException w:unhideWhenUsed="0" w:uiPriority="0" w:semiHidden="0" w:name="HTML Variable"/>
-    <w:lsdException w:unhideWhenUsed="0" w:uiPriority="0" w:name="Normal Table"/>
+    <w:lsdException w:qFormat="1" w:unhideWhenUsed="0" w:uiPriority="0" w:name="Normal Table"/>
     <w:lsdException w:unhideWhenUsed="0" w:uiPriority="0" w:semiHidden="0" w:name="annotation subject"/>
     <w:lsdException w:unhideWhenUsed="0" w:uiPriority="0" w:semiHidden="0" w:name="Table Simple 1"/>
     <w:lsdException w:unhideWhenUsed="0" w:uiPriority="0" w:semiHidden="0" w:name="Table Simple 2"/>
@@ -10746,6 +11920,104 @@
     <w:lsdException w:unhideWhenUsed="0" w:uiPriority="0" w:semiHidden="0" w:name="Balloon Text"/>
     <w:lsdException w:unhideWhenUsed="0" w:uiPriority="0" w:semiHidden="0" w:name="Table Grid"/>
     <w:lsdException w:unhideWhenUsed="0" w:uiPriority="0" w:semiHidden="0" w:name="Table Theme"/>
+    <w:lsdException w:unhideWhenUsed="0" w:uiPriority="60" w:semiHidden="0" w:name="Light Shading"/>
+    <w:lsdException w:unhideWhenUsed="0" w:uiPriority="61" w:semiHidden="0" w:name="Light List"/>
+    <w:lsdException w:unhideWhenUsed="0" w:uiPriority="62" w:semiHidden="0" w:name="Light Grid"/>
+    <w:lsdException w:unhideWhenUsed="0" w:uiPriority="63" w:semiHidden="0" w:name="Medium Shading 1"/>
+    <w:lsdException w:unhideWhenUsed="0" w:uiPriority="64" w:semiHidden="0" w:name="Medium Shading 2"/>
+    <w:lsdException w:unhideWhenUsed="0" w:uiPriority="65" w:semiHidden="0" w:name="Medium List 1"/>
+    <w:lsdException w:unhideWhenUsed="0" w:uiPriority="66" w:semiHidden="0" w:name="Medium List 2"/>
+    <w:lsdException w:unhideWhenUsed="0" w:uiPriority="67" w:semiHidden="0" w:name="Medium Grid 1"/>
+    <w:lsdException w:unhideWhenUsed="0" w:uiPriority="68" w:semiHidden="0" w:name="Medium Grid 2"/>
+    <w:lsdException w:unhideWhenUsed="0" w:uiPriority="69" w:semiHidden="0" w:name="Medium Grid 3"/>
+    <w:lsdException w:unhideWhenUsed="0" w:uiPriority="70" w:semiHidden="0" w:name="Dark List"/>
+    <w:lsdException w:unhideWhenUsed="0" w:uiPriority="71" w:semiHidden="0" w:name="Colorful Shading"/>
+    <w:lsdException w:unhideWhenUsed="0" w:uiPriority="72" w:semiHidden="0" w:name="Colorful List"/>
+    <w:lsdException w:unhideWhenUsed="0" w:uiPriority="73" w:semiHidden="0" w:name="Colorful Grid"/>
+    <w:lsdException w:unhideWhenUsed="0" w:uiPriority="60" w:semiHidden="0" w:name="Light Shading Accent 1"/>
+    <w:lsdException w:unhideWhenUsed="0" w:uiPriority="61" w:semiHidden="0" w:name="Light List Accent 1"/>
+    <w:lsdException w:unhideWhenUsed="0" w:uiPriority="62" w:semiHidden="0" w:name="Light Grid Accent 1"/>
+    <w:lsdException w:unhideWhenUsed="0" w:uiPriority="63" w:semiHidden="0" w:name="Medium Shading 1 Accent 1"/>
+    <w:lsdException w:unhideWhenUsed="0" w:uiPriority="64" w:semiHidden="0" w:name="Medium Shading 2 Accent 1"/>
+    <w:lsdException w:unhideWhenUsed="0" w:uiPriority="65" w:semiHidden="0" w:name="Medium List 1 Accent 1"/>
+    <w:lsdException w:unhideWhenUsed="0" w:uiPriority="66" w:semiHidden="0" w:name="Medium List 2 Accent 1"/>
+    <w:lsdException w:unhideWhenUsed="0" w:uiPriority="67" w:semiHidden="0" w:name="Medium Grid 1 Accent 1"/>
+    <w:lsdException w:unhideWhenUsed="0" w:uiPriority="68" w:semiHidden="0" w:name="Medium Grid 2 Accent 1"/>
+    <w:lsdException w:unhideWhenUsed="0" w:uiPriority="69" w:semiHidden="0" w:name="Medium Grid 3 Accent 1"/>
+    <w:lsdException w:unhideWhenUsed="0" w:uiPriority="70" w:semiHidden="0" w:name="Dark List Accent 1"/>
+    <w:lsdException w:unhideWhenUsed="0" w:uiPriority="71" w:semiHidden="0" w:name="Colorful Shading Accent 1"/>
+    <w:lsdException w:unhideWhenUsed="0" w:uiPriority="72" w:semiHidden="0" w:name="Colorful List Accent 1"/>
+    <w:lsdException w:unhideWhenUsed="0" w:uiPriority="73" w:semiHidden="0" w:name="Colorful Grid Accent 1"/>
+    <w:lsdException w:unhideWhenUsed="0" w:uiPriority="60" w:semiHidden="0" w:name="Light Shading Accent 2"/>
+    <w:lsdException w:unhideWhenUsed="0" w:uiPriority="61" w:semiHidden="0" w:name="Light List Accent 2"/>
+    <w:lsdException w:unhideWhenUsed="0" w:uiPriority="62" w:semiHidden="0" w:name="Light Grid Accent 2"/>
+    <w:lsdException w:unhideWhenUsed="0" w:uiPriority="63" w:semiHidden="0" w:name="Medium Shading 1 Accent 2"/>
+    <w:lsdException w:unhideWhenUsed="0" w:uiPriority="64" w:semiHidden="0" w:name="Medium Shading 2 Accent 2"/>
+    <w:lsdException w:unhideWhenUsed="0" w:uiPriority="65" w:semiHidden="0" w:name="Medium List 1 Accent 2"/>
+    <w:lsdException w:unhideWhenUsed="0" w:uiPriority="66" w:semiHidden="0" w:name="Medium List 2 Accent 2"/>
+    <w:lsdException w:unhideWhenUsed="0" w:uiPriority="67" w:semiHidden="0" w:name="Medium Grid 1 Accent 2"/>
+    <w:lsdException w:unhideWhenUsed="0" w:uiPriority="68" w:semiHidden="0" w:name="Medium Grid 2 Accent 2"/>
+    <w:lsdException w:unhideWhenUsed="0" w:uiPriority="69" w:semiHidden="0" w:name="Medium Grid 3 Accent 2"/>
+    <w:lsdException w:unhideWhenUsed="0" w:uiPriority="70" w:semiHidden="0" w:name="Dark List Accent 2"/>
+    <w:lsdException w:unhideWhenUsed="0" w:uiPriority="71" w:semiHidden="0" w:name="Colorful Shading Accent 2"/>
+    <w:lsdException w:unhideWhenUsed="0" w:uiPriority="72" w:semiHidden="0" w:name="Colorful List Accent 2"/>
+    <w:lsdException w:unhideWhenUsed="0" w:uiPriority="73" w:semiHidden="0" w:name="Colorful Grid Accent 2"/>
+    <w:lsdException w:unhideWhenUsed="0" w:uiPriority="60" w:semiHidden="0" w:name="Light Shading Accent 3"/>
+    <w:lsdException w:unhideWhenUsed="0" w:uiPriority="61" w:semiHidden="0" w:name="Light List Accent 3"/>
+    <w:lsdException w:unhideWhenUsed="0" w:uiPriority="62" w:semiHidden="0" w:name="Light Grid Accent 3"/>
+    <w:lsdException w:unhideWhenUsed="0" w:uiPriority="63" w:semiHidden="0" w:name="Medium Shading 1 Accent 3"/>
+    <w:lsdException w:unhideWhenUsed="0" w:uiPriority="64" w:semiHidden="0" w:name="Medium Shading 2 Accent 3"/>
+    <w:lsdException w:unhideWhenUsed="0" w:uiPriority="65" w:semiHidden="0" w:name="Medium List 1 Accent 3"/>
+    <w:lsdException w:unhideWhenUsed="0" w:uiPriority="66" w:semiHidden="0" w:name="Medium List 2 Accent 3"/>
+    <w:lsdException w:unhideWhenUsed="0" w:uiPriority="67" w:semiHidden="0" w:name="Medium Grid 1 Accent 3"/>
+    <w:lsdException w:unhideWhenUsed="0" w:uiPriority="68" w:semiHidden="0" w:name="Medium Grid 2 Accent 3"/>
+    <w:lsdException w:unhideWhenUsed="0" w:uiPriority="69" w:semiHidden="0" w:name="Medium Grid 3 Accent 3"/>
+    <w:lsdException w:unhideWhenUsed="0" w:uiPriority="70" w:semiHidden="0" w:name="Dark List Accent 3"/>
+    <w:lsdException w:unhideWhenUsed="0" w:uiPriority="71" w:semiHidden="0" w:name="Colorful Shading Accent 3"/>
+    <w:lsdException w:unhideWhenUsed="0" w:uiPriority="72" w:semiHidden="0" w:name="Colorful List Accent 3"/>
+    <w:lsdException w:unhideWhenUsed="0" w:uiPriority="73" w:semiHidden="0" w:name="Colorful Grid Accent 3"/>
+    <w:lsdException w:unhideWhenUsed="0" w:uiPriority="60" w:semiHidden="0" w:name="Light Shading Accent 4"/>
+    <w:lsdException w:unhideWhenUsed="0" w:uiPriority="61" w:semiHidden="0" w:name="Light List Accent 4"/>
+    <w:lsdException w:unhideWhenUsed="0" w:uiPriority="62" w:semiHidden="0" w:name="Light Grid Accent 4"/>
+    <w:lsdException w:unhideWhenUsed="0" w:uiPriority="63" w:semiHidden="0" w:name="Medium Shading 1 Accent 4"/>
+    <w:lsdException w:unhideWhenUsed="0" w:uiPriority="64" w:semiHidden="0" w:name="Medium Shading 2 Accent 4"/>
+    <w:lsdException w:unhideWhenUsed="0" w:uiPriority="65" w:semiHidden="0" w:name="Medium List 1 Accent 4"/>
+    <w:lsdException w:unhideWhenUsed="0" w:uiPriority="66" w:semiHidden="0" w:name="Medium List 2 Accent 4"/>
+    <w:lsdException w:unhideWhenUsed="0" w:uiPriority="67" w:semiHidden="0" w:name="Medium Grid 1 Accent 4"/>
+    <w:lsdException w:unhideWhenUsed="0" w:uiPriority="68" w:semiHidden="0" w:name="Medium Grid 2 Accent 4"/>
+    <w:lsdException w:unhideWhenUsed="0" w:uiPriority="69" w:semiHidden="0" w:name="Medium Grid 3 Accent 4"/>
+    <w:lsdException w:unhideWhenUsed="0" w:uiPriority="70" w:semiHidden="0" w:name="Dark List Accent 4"/>
+    <w:lsdException w:unhideWhenUsed="0" w:uiPriority="71" w:semiHidden="0" w:name="Colorful Shading Accent 4"/>
+    <w:lsdException w:unhideWhenUsed="0" w:uiPriority="72" w:semiHidden="0" w:name="Colorful List Accent 4"/>
+    <w:lsdException w:unhideWhenUsed="0" w:uiPriority="73" w:semiHidden="0" w:name="Colorful Grid Accent 4"/>
+    <w:lsdException w:unhideWhenUsed="0" w:uiPriority="60" w:semiHidden="0" w:name="Light Shading Accent 5"/>
+    <w:lsdException w:unhideWhenUsed="0" w:uiPriority="61" w:semiHidden="0" w:name="Light List Accent 5"/>
+    <w:lsdException w:unhideWhenUsed="0" w:uiPriority="62" w:semiHidden="0" w:name="Light Grid Accent 5"/>
+    <w:lsdException w:unhideWhenUsed="0" w:uiPriority="63" w:semiHidden="0" w:name="Medium Shading 1 Accent 5"/>
+    <w:lsdException w:unhideWhenUsed="0" w:uiPriority="64" w:semiHidden="0" w:name="Medium Shading 2 Accent 5"/>
+    <w:lsdException w:unhideWhenUsed="0" w:uiPriority="65" w:semiHidden="0" w:name="Medium List 1 Accent 5"/>
+    <w:lsdException w:unhideWhenUsed="0" w:uiPriority="66" w:semiHidden="0" w:name="Medium List 2 Accent 5"/>
+    <w:lsdException w:unhideWhenUsed="0" w:uiPriority="67" w:semiHidden="0" w:name="Medium Grid 1 Accent 5"/>
+    <w:lsdException w:unhideWhenUsed="0" w:uiPriority="68" w:semiHidden="0" w:name="Medium Grid 2 Accent 5"/>
+    <w:lsdException w:unhideWhenUsed="0" w:uiPriority="69" w:semiHidden="0" w:name="Medium Grid 3 Accent 5"/>
+    <w:lsdException w:unhideWhenUsed="0" w:uiPriority="70" w:semiHidden="0" w:name="Dark List Accent 5"/>
+    <w:lsdException w:unhideWhenUsed="0" w:uiPriority="71" w:semiHidden="0" w:name="Colorful Shading Accent 5"/>
+    <w:lsdException w:unhideWhenUsed="0" w:uiPriority="72" w:semiHidden="0" w:name="Colorful List Accent 5"/>
+    <w:lsdException w:unhideWhenUsed="0" w:uiPriority="73" w:semiHidden="0" w:name="Colorful Grid Accent 5"/>
+    <w:lsdException w:unhideWhenUsed="0" w:uiPriority="60" w:semiHidden="0" w:name="Light Shading Accent 6"/>
+    <w:lsdException w:unhideWhenUsed="0" w:uiPriority="61" w:semiHidden="0" w:name="Light List Accent 6"/>
+    <w:lsdException w:unhideWhenUsed="0" w:uiPriority="62" w:semiHidden="0" w:name="Light Grid Accent 6"/>
+    <w:lsdException w:unhideWhenUsed="0" w:uiPriority="63" w:semiHidden="0" w:name="Medium Shading 1 Accent 6"/>
+    <w:lsdException w:unhideWhenUsed="0" w:uiPriority="64" w:semiHidden="0" w:name="Medium Shading 2 Accent 6"/>
+    <w:lsdException w:unhideWhenUsed="0" w:uiPriority="65" w:semiHidden="0" w:name="Medium List 1 Accent 6"/>
+    <w:lsdException w:unhideWhenUsed="0" w:uiPriority="66" w:semiHidden="0" w:name="Medium List 2 Accent 6"/>
+    <w:lsdException w:unhideWhenUsed="0" w:uiPriority="67" w:semiHidden="0" w:name="Medium Grid 1 Accent 6"/>
+    <w:lsdException w:unhideWhenUsed="0" w:uiPriority="68" w:semiHidden="0" w:name="Medium Grid 2 Accent 6"/>
+    <w:lsdException w:unhideWhenUsed="0" w:uiPriority="69" w:semiHidden="0" w:name="Medium Grid 3 Accent 6"/>
+    <w:lsdException w:unhideWhenUsed="0" w:uiPriority="70" w:semiHidden="0" w:name="Dark List Accent 6"/>
+    <w:lsdException w:unhideWhenUsed="0" w:uiPriority="71" w:semiHidden="0" w:name="Colorful Shading Accent 6"/>
+    <w:lsdException w:unhideWhenUsed="0" w:uiPriority="72" w:semiHidden="0" w:name="Colorful List Accent 6"/>
+    <w:lsdException w:unhideWhenUsed="0" w:uiPriority="73" w:semiHidden="0" w:name="Colorful Grid Accent 6"/>
   </w:latentStyles>
   <w:style w:type="paragraph" w:default="1" w:styleId="1">
     <w:name w:val="Normal"/>
@@ -10764,6 +12036,7 @@
   <w:style w:type="table" w:default="1" w:styleId="3">
     <w:name w:val="Normal Table"/>
     <w:semiHidden/>
+    <w:qFormat/>
     <w:uiPriority w:val="0"/>
     <w:tblPr>
       <w:tblCellMar>
@@ -10775,16 +12048,6 @@
     </w:tblPr>
   </w:style>
   <w:style w:type="character" w:styleId="4">
-    <w:name w:val="Strong"/>
-    <w:basedOn w:val="2"/>
-    <w:qFormat/>
-    <w:uiPriority w:val="0"/>
-    <w:rPr>
-      <w:b/>
-      <w:bCs/>
-    </w:rPr>
-  </w:style>
-  <w:style w:type="character" w:styleId="5">
     <w:name w:val="HTML Code"/>
     <w:basedOn w:val="2"/>
     <w:qFormat/>
@@ -10795,17 +12058,9 @@
       <w:szCs w:val="20"/>
     </w:rPr>
   </w:style>
-  <w:style w:type="character" w:styleId="6">
-    <w:name w:val="Hyperlink"/>
-    <w:basedOn w:val="2"/>
-    <w:uiPriority w:val="0"/>
-    <w:rPr>
-      <w:color w:val="0000FF"/>
-      <w:u w:val="single"/>
-    </w:rPr>
-  </w:style>
-  <w:style w:type="paragraph" w:styleId="7">
+  <w:style w:type="paragraph" w:styleId="5">
     <w:name w:val="HTML Preformatted"/>
+    <w:qFormat/>
     <w:uiPriority w:val="0"/>
     <w:pPr>
       <w:tabs>
@@ -10834,6 +12089,26 @@
       <w:sz w:val="24"/>
       <w:szCs w:val="24"/>
       <w:lang w:val="en-US" w:eastAsia="zh-CN" w:bidi="ar"/>
+    </w:rPr>
+  </w:style>
+  <w:style w:type="character" w:styleId="6">
+    <w:name w:val="Hyperlink"/>
+    <w:basedOn w:val="2"/>
+    <w:qFormat/>
+    <w:uiPriority w:val="0"/>
+    <w:rPr>
+      <w:color w:val="0000FF"/>
+      <w:u w:val="single"/>
+    </w:rPr>
+  </w:style>
+  <w:style w:type="character" w:styleId="7">
+    <w:name w:val="Strong"/>
+    <w:basedOn w:val="2"/>
+    <w:qFormat/>
+    <w:uiPriority w:val="0"/>
+    <w:rPr>
+      <w:b/>
+      <w:bCs/>
     </w:rPr>
   </w:style>
 </w:styles>

</xml_diff>

<commit_message>
Secutiry Measures - IP and Session
Session IP and current IP comparison in every request - avoid external IP acess
Residual session information cleaned at login
</commit_message>
<xml_diff>
--- a/Notes.docx
+++ b/Notes.docx
@@ -9611,162 +9611,3006 @@
           <w:lang w:val="pt-BR"/>
         </w:rPr>
       </w:pPr>
+    </w:p>
+    <w:p>
+      <w:pPr>
+        <w:rPr>
+          <w:rFonts w:hint="default" w:ascii="Cascadia Mono" w:hAnsi="Cascadia Mono" w:eastAsia="Cascadia Mono"/>
+          <w:color w:val="000000"/>
+          <w:sz w:val="24"/>
+          <w:szCs w:val="24"/>
+          <w:highlight w:val="none"/>
+        </w:rPr>
+      </w:pPr>
+    </w:p>
+    <w:p>
+      <w:pPr>
+        <w:rPr>
+          <w:rFonts w:hint="default" w:ascii="Cascadia Mono" w:hAnsi="Cascadia Mono" w:eastAsia="Cascadia Mono"/>
+          <w:color w:val="000000"/>
+          <w:sz w:val="24"/>
+          <w:szCs w:val="24"/>
+          <w:highlight w:val="none"/>
+          <w:lang w:val="pt-BR"/>
+        </w:rPr>
+      </w:pPr>
+      <w:r>
+        <w:rPr>
+          <w:rFonts w:hint="default" w:ascii="Cascadia Mono" w:hAnsi="Cascadia Mono" w:eastAsia="Cascadia Mono"/>
+          <w:color w:val="000000"/>
+          <w:sz w:val="24"/>
+          <w:szCs w:val="24"/>
+          <w:highlight w:val="none"/>
+          <w:lang w:val="pt-BR"/>
+        </w:rPr>
+        <w:t>ATAQUE DE SESSÃO</w:t>
+      </w:r>
+    </w:p>
+    <w:p>
+      <w:pPr>
+        <w:rPr>
+          <w:rFonts w:hint="default" w:ascii="Cascadia Mono" w:hAnsi="Cascadia Mono" w:eastAsia="Cascadia Mono"/>
+          <w:color w:val="000000"/>
+          <w:sz w:val="24"/>
+          <w:szCs w:val="24"/>
+          <w:highlight w:val="none"/>
+          <w:lang w:val="pt-BR"/>
+        </w:rPr>
+      </w:pPr>
+      <w:r>
+        <w:rPr>
+          <w:rFonts w:hint="default" w:ascii="Cascadia Mono" w:hAnsi="Cascadia Mono" w:eastAsia="Cascadia Mono"/>
+          <w:color w:val="000000"/>
+          <w:sz w:val="24"/>
+          <w:szCs w:val="24"/>
+          <w:highlight w:val="none"/>
+          <w:lang w:val="pt-BR"/>
+        </w:rPr>
+        <w:t>Caso um atacante consiga sequestrar os cookies da sessão para que possa acessar indevidamente as funcionalidades do sistema que exigem esses autenticação de cookies, como evitar?</w:t>
+      </w:r>
+    </w:p>
+    <w:p>
+      <w:pPr>
+        <w:rPr>
+          <w:rFonts w:hint="default" w:ascii="Cascadia Mono" w:hAnsi="Cascadia Mono" w:eastAsia="Cascadia Mono"/>
+          <w:color w:val="000000"/>
+          <w:sz w:val="24"/>
+          <w:szCs w:val="24"/>
+          <w:highlight w:val="none"/>
+          <w:lang w:val="pt-BR"/>
+        </w:rPr>
+      </w:pPr>
+      <w:r>
+        <w:rPr>
+          <w:rFonts w:hint="default" w:ascii="Cascadia Mono" w:hAnsi="Cascadia Mono" w:eastAsia="Cascadia Mono"/>
+          <w:color w:val="000000"/>
+          <w:sz w:val="24"/>
+          <w:szCs w:val="24"/>
+          <w:highlight w:val="none"/>
+          <w:lang w:val="pt-BR"/>
+        </w:rPr>
+        <w:t>Nesse caso podem ser implementadas duas medidas de segurança: sempre limpar os dados da sessão residual no momento do login e exigir que o IP atual da requisição seja o mesmo da sessão, ou seja, o mesmo usuário/computador no momento do login é o que usa as funções do sistema.</w:t>
+      </w:r>
+    </w:p>
+    <w:p>
+      <w:pPr>
+        <w:rPr>
+          <w:rFonts w:hint="default" w:ascii="Cascadia Mono" w:hAnsi="Cascadia Mono" w:eastAsia="Cascadia Mono"/>
+          <w:color w:val="000000"/>
+          <w:sz w:val="24"/>
+          <w:szCs w:val="24"/>
+          <w:highlight w:val="none"/>
+          <w:lang w:val="pt-BR"/>
+        </w:rPr>
+      </w:pPr>
+    </w:p>
+    <w:p>
+      <w:pPr>
+        <w:rPr>
+          <w:rFonts w:hint="default" w:ascii="Cascadia Mono" w:hAnsi="Cascadia Mono" w:eastAsia="Cascadia Mono"/>
+          <w:color w:val="000000"/>
+          <w:sz w:val="24"/>
+          <w:szCs w:val="24"/>
+          <w:highlight w:val="none"/>
+          <w:lang w:val="pt-BR"/>
+        </w:rPr>
+      </w:pPr>
+      <w:r>
+        <w:rPr>
+          <w:rFonts w:hint="default" w:ascii="Cascadia Mono" w:hAnsi="Cascadia Mono" w:eastAsia="Cascadia Mono"/>
+          <w:color w:val="000000"/>
+          <w:sz w:val="24"/>
+          <w:szCs w:val="24"/>
+          <w:highlight w:val="none"/>
+          <w:lang w:val="pt-BR"/>
+        </w:rPr>
+        <w:t>LIMPANDO DADOS DA SESSÃO RESIDUAL</w:t>
+      </w:r>
+    </w:p>
+    <w:p>
+      <w:pPr>
+        <w:rPr>
+          <w:rFonts w:hint="default" w:ascii="Cascadia Mono" w:hAnsi="Cascadia Mono" w:eastAsia="Cascadia Mono"/>
+          <w:color w:val="000000"/>
+          <w:sz w:val="24"/>
+          <w:szCs w:val="24"/>
+          <w:highlight w:val="none"/>
+          <w:lang w:val="pt-BR"/>
+        </w:rPr>
+      </w:pPr>
+      <w:r>
+        <w:rPr>
+          <w:rFonts w:hint="default" w:ascii="Cascadia Mono" w:hAnsi="Cascadia Mono" w:eastAsia="Cascadia Mono"/>
+          <w:color w:val="000000"/>
+          <w:sz w:val="24"/>
+          <w:szCs w:val="24"/>
+          <w:highlight w:val="none"/>
+          <w:lang w:val="pt-BR"/>
+        </w:rPr>
+        <w:t>Inserir no construtor da classe LoginModel o parâmetro que gerencia usuários, nesse caso, userManager</w:t>
+      </w:r>
+    </w:p>
+    <w:p>
+      <w:pPr>
+        <w:rPr>
+          <w:rFonts w:hint="default" w:ascii="Cascadia Mono" w:hAnsi="Cascadia Mono" w:eastAsia="Cascadia Mono"/>
+          <w:color w:val="000000"/>
+          <w:sz w:val="24"/>
+          <w:szCs w:val="24"/>
+          <w:highlight w:val="none"/>
+          <w:lang w:val="pt-BR"/>
+        </w:rPr>
+      </w:pPr>
+      <w:r>
+        <w:rPr>
+          <w:rFonts w:hint="default" w:ascii="Cascadia Mono" w:hAnsi="Cascadia Mono" w:eastAsia="Cascadia Mono"/>
+          <w:color w:val="000000"/>
+          <w:sz w:val="24"/>
+          <w:szCs w:val="24"/>
+          <w:highlight w:val="none"/>
+          <w:lang w:val="pt-BR"/>
+        </w:rPr>
+        <w:t>Areas-&gt;Identity-&gt;Pages-&gt;Account-&gt;Login.cshtml-&gt;Login.cshtml.cs</w:t>
+      </w:r>
+    </w:p>
+    <w:p>
+      <w:pPr>
+        <w:rPr>
+          <w:rFonts w:hint="default" w:ascii="Cascadia Mono" w:hAnsi="Cascadia Mono" w:eastAsia="Cascadia Mono"/>
+          <w:color w:val="000000"/>
+          <w:sz w:val="24"/>
+          <w:szCs w:val="24"/>
+          <w:highlight w:val="none"/>
+          <w:lang w:val="pt-BR"/>
+        </w:rPr>
+      </w:pPr>
+    </w:p>
+    <w:p>
+      <w:pPr>
+        <w:spacing w:beforeLines="0" w:afterLines="0"/>
+        <w:jc w:val="left"/>
+        <w:rPr>
+          <w:rFonts w:hint="default" w:ascii="Cascadia Mono" w:hAnsi="Cascadia Mono" w:eastAsia="Cascadia Mono"/>
+          <w:color w:val="000000"/>
+          <w:sz w:val="19"/>
+          <w:szCs w:val="24"/>
+          <w:highlight w:val="lightGray"/>
+        </w:rPr>
+      </w:pPr>
+      <w:r>
+        <w:rPr>
+          <w:rFonts w:hint="default" w:ascii="Cascadia Mono" w:hAnsi="Cascadia Mono" w:eastAsia="Cascadia Mono"/>
+          <w:color w:val="0000FF"/>
+          <w:sz w:val="19"/>
+          <w:szCs w:val="24"/>
+          <w:highlight w:val="lightGray"/>
+        </w:rPr>
+        <w:t>private</w:t>
+      </w:r>
+      <w:r>
+        <w:rPr>
+          <w:rFonts w:hint="default" w:ascii="Cascadia Mono" w:hAnsi="Cascadia Mono" w:eastAsia="Cascadia Mono"/>
+          <w:color w:val="000000"/>
+          <w:sz w:val="19"/>
+          <w:szCs w:val="24"/>
+          <w:highlight w:val="lightGray"/>
+        </w:rPr>
+        <w:t xml:space="preserve"> </w:t>
+      </w:r>
+      <w:r>
+        <w:rPr>
+          <w:rFonts w:hint="default" w:ascii="Cascadia Mono" w:hAnsi="Cascadia Mono" w:eastAsia="Cascadia Mono"/>
+          <w:color w:val="0000FF"/>
+          <w:sz w:val="19"/>
+          <w:szCs w:val="24"/>
+          <w:highlight w:val="lightGray"/>
+        </w:rPr>
+        <w:t>readonly</w:t>
+      </w:r>
+      <w:r>
+        <w:rPr>
+          <w:rFonts w:hint="default" w:ascii="Cascadia Mono" w:hAnsi="Cascadia Mono" w:eastAsia="Cascadia Mono"/>
+          <w:color w:val="000000"/>
+          <w:sz w:val="19"/>
+          <w:szCs w:val="24"/>
+          <w:highlight w:val="lightGray"/>
+        </w:rPr>
+        <w:t xml:space="preserve"> </w:t>
+      </w:r>
+      <w:r>
+        <w:rPr>
+          <w:rFonts w:hint="default" w:ascii="Cascadia Mono" w:hAnsi="Cascadia Mono" w:eastAsia="Cascadia Mono"/>
+          <w:color w:val="2B91AF"/>
+          <w:sz w:val="19"/>
+          <w:szCs w:val="24"/>
+          <w:highlight w:val="lightGray"/>
+        </w:rPr>
+        <w:t>UserManager</w:t>
+      </w:r>
+      <w:r>
+        <w:rPr>
+          <w:rFonts w:hint="default" w:ascii="Cascadia Mono" w:hAnsi="Cascadia Mono" w:eastAsia="Cascadia Mono"/>
+          <w:color w:val="000000"/>
+          <w:sz w:val="19"/>
+          <w:szCs w:val="24"/>
+          <w:highlight w:val="lightGray"/>
+        </w:rPr>
+        <w:t>&lt;</w:t>
+      </w:r>
+      <w:r>
+        <w:rPr>
+          <w:rFonts w:hint="default" w:ascii="Cascadia Mono" w:hAnsi="Cascadia Mono" w:eastAsia="Cascadia Mono"/>
+          <w:color w:val="2B91AF"/>
+          <w:sz w:val="19"/>
+          <w:szCs w:val="24"/>
+          <w:highlight w:val="lightGray"/>
+        </w:rPr>
+        <w:t>IdentityUser</w:t>
+      </w:r>
+      <w:r>
+        <w:rPr>
+          <w:rFonts w:hint="default" w:ascii="Cascadia Mono" w:hAnsi="Cascadia Mono" w:eastAsia="Cascadia Mono"/>
+          <w:color w:val="000000"/>
+          <w:sz w:val="19"/>
+          <w:szCs w:val="24"/>
+          <w:highlight w:val="lightGray"/>
+        </w:rPr>
+        <w:t>&gt; _userManager;</w:t>
+      </w:r>
+    </w:p>
+    <w:p>
+      <w:pPr>
+        <w:spacing w:beforeLines="0" w:afterLines="0"/>
+        <w:jc w:val="left"/>
+        <w:rPr>
+          <w:rFonts w:hint="default" w:ascii="Cascadia Mono" w:hAnsi="Cascadia Mono" w:eastAsia="Cascadia Mono"/>
+          <w:color w:val="000000"/>
+          <w:sz w:val="19"/>
+          <w:szCs w:val="24"/>
+          <w:highlight w:val="lightGray"/>
+        </w:rPr>
+      </w:pPr>
+    </w:p>
+    <w:p>
+      <w:pPr>
+        <w:spacing w:beforeLines="0" w:afterLines="0"/>
+        <w:jc w:val="left"/>
+        <w:rPr>
+          <w:rFonts w:hint="default" w:ascii="Cascadia Mono" w:hAnsi="Cascadia Mono" w:eastAsia="Cascadia Mono"/>
+          <w:color w:val="000000"/>
+          <w:sz w:val="19"/>
+          <w:szCs w:val="24"/>
+          <w:highlight w:val="lightGray"/>
+        </w:rPr>
+      </w:pPr>
+      <w:r>
+        <w:rPr>
+          <w:rFonts w:hint="default" w:ascii="Cascadia Mono" w:hAnsi="Cascadia Mono" w:eastAsia="Cascadia Mono"/>
+          <w:color w:val="0000FF"/>
+          <w:sz w:val="19"/>
+          <w:szCs w:val="24"/>
+          <w:highlight w:val="lightGray"/>
+        </w:rPr>
+        <w:t>public</w:t>
+      </w:r>
+      <w:r>
+        <w:rPr>
+          <w:rFonts w:hint="default" w:ascii="Cascadia Mono" w:hAnsi="Cascadia Mono" w:eastAsia="Cascadia Mono"/>
+          <w:color w:val="000000"/>
+          <w:sz w:val="19"/>
+          <w:szCs w:val="24"/>
+          <w:highlight w:val="lightGray"/>
+        </w:rPr>
+        <w:t xml:space="preserve"> </w:t>
+      </w:r>
+      <w:r>
+        <w:rPr>
+          <w:rFonts w:hint="default" w:ascii="Cascadia Mono" w:hAnsi="Cascadia Mono" w:eastAsia="Cascadia Mono"/>
+          <w:color w:val="2B91AF"/>
+          <w:sz w:val="19"/>
+          <w:szCs w:val="24"/>
+          <w:highlight w:val="lightGray"/>
+        </w:rPr>
+        <w:t>LoginModel</w:t>
+      </w:r>
+      <w:r>
+        <w:rPr>
+          <w:rFonts w:hint="default" w:ascii="Cascadia Mono" w:hAnsi="Cascadia Mono" w:eastAsia="Cascadia Mono"/>
+          <w:color w:val="000000"/>
+          <w:sz w:val="19"/>
+          <w:szCs w:val="24"/>
+          <w:highlight w:val="lightGray"/>
+        </w:rPr>
+        <w:t>(</w:t>
+      </w:r>
+      <w:r>
+        <w:rPr>
+          <w:rFonts w:hint="default" w:ascii="Cascadia Mono" w:hAnsi="Cascadia Mono" w:eastAsia="Cascadia Mono"/>
+          <w:color w:val="2B91AF"/>
+          <w:sz w:val="19"/>
+          <w:szCs w:val="24"/>
+          <w:highlight w:val="lightGray"/>
+        </w:rPr>
+        <w:t>SignInManager</w:t>
+      </w:r>
+      <w:r>
+        <w:rPr>
+          <w:rFonts w:hint="default" w:ascii="Cascadia Mono" w:hAnsi="Cascadia Mono" w:eastAsia="Cascadia Mono"/>
+          <w:color w:val="000000"/>
+          <w:sz w:val="19"/>
+          <w:szCs w:val="24"/>
+          <w:highlight w:val="lightGray"/>
+        </w:rPr>
+        <w:t>&lt;</w:t>
+      </w:r>
+      <w:r>
+        <w:rPr>
+          <w:rFonts w:hint="default" w:ascii="Cascadia Mono" w:hAnsi="Cascadia Mono" w:eastAsia="Cascadia Mono"/>
+          <w:color w:val="2B91AF"/>
+          <w:sz w:val="19"/>
+          <w:szCs w:val="24"/>
+          <w:highlight w:val="lightGray"/>
+        </w:rPr>
+        <w:t>IdentityUser</w:t>
+      </w:r>
+      <w:r>
+        <w:rPr>
+          <w:rFonts w:hint="default" w:ascii="Cascadia Mono" w:hAnsi="Cascadia Mono" w:eastAsia="Cascadia Mono"/>
+          <w:color w:val="000000"/>
+          <w:sz w:val="19"/>
+          <w:szCs w:val="24"/>
+          <w:highlight w:val="lightGray"/>
+        </w:rPr>
+        <w:t xml:space="preserve">&gt; signInManager, </w:t>
+      </w:r>
+      <w:r>
+        <w:rPr>
+          <w:rFonts w:hint="default" w:ascii="Cascadia Mono" w:hAnsi="Cascadia Mono" w:eastAsia="Cascadia Mono"/>
+          <w:color w:val="2B91AF"/>
+          <w:sz w:val="19"/>
+          <w:szCs w:val="24"/>
+          <w:highlight w:val="lightGray"/>
+        </w:rPr>
+        <w:t>ILogger</w:t>
+      </w:r>
+      <w:r>
+        <w:rPr>
+          <w:rFonts w:hint="default" w:ascii="Cascadia Mono" w:hAnsi="Cascadia Mono" w:eastAsia="Cascadia Mono"/>
+          <w:color w:val="000000"/>
+          <w:sz w:val="19"/>
+          <w:szCs w:val="24"/>
+          <w:highlight w:val="lightGray"/>
+        </w:rPr>
+        <w:t>&lt;</w:t>
+      </w:r>
+      <w:r>
+        <w:rPr>
+          <w:rFonts w:hint="default" w:ascii="Cascadia Mono" w:hAnsi="Cascadia Mono" w:eastAsia="Cascadia Mono"/>
+          <w:color w:val="2B91AF"/>
+          <w:sz w:val="19"/>
+          <w:szCs w:val="24"/>
+          <w:highlight w:val="lightGray"/>
+        </w:rPr>
+        <w:t>LoginModel</w:t>
+      </w:r>
+      <w:r>
+        <w:rPr>
+          <w:rFonts w:hint="default" w:ascii="Cascadia Mono" w:hAnsi="Cascadia Mono" w:eastAsia="Cascadia Mono"/>
+          <w:color w:val="000000"/>
+          <w:sz w:val="19"/>
+          <w:szCs w:val="24"/>
+          <w:highlight w:val="lightGray"/>
+        </w:rPr>
+        <w:t xml:space="preserve">&gt; logger, </w:t>
+      </w:r>
+      <w:r>
+        <w:rPr>
+          <w:rFonts w:hint="default" w:ascii="Cascadia Mono" w:hAnsi="Cascadia Mono" w:eastAsia="Cascadia Mono"/>
+          <w:color w:val="2B91AF"/>
+          <w:sz w:val="19"/>
+          <w:szCs w:val="24"/>
+          <w:highlight w:val="lightGray"/>
+        </w:rPr>
+        <w:t>UserManager</w:t>
+      </w:r>
+      <w:r>
+        <w:rPr>
+          <w:rFonts w:hint="default" w:ascii="Cascadia Mono" w:hAnsi="Cascadia Mono" w:eastAsia="Cascadia Mono"/>
+          <w:color w:val="000000"/>
+          <w:sz w:val="19"/>
+          <w:szCs w:val="24"/>
+          <w:highlight w:val="lightGray"/>
+        </w:rPr>
+        <w:t>&lt;</w:t>
+      </w:r>
+      <w:r>
+        <w:rPr>
+          <w:rFonts w:hint="default" w:ascii="Cascadia Mono" w:hAnsi="Cascadia Mono" w:eastAsia="Cascadia Mono"/>
+          <w:color w:val="2B91AF"/>
+          <w:sz w:val="19"/>
+          <w:szCs w:val="24"/>
+          <w:highlight w:val="lightGray"/>
+        </w:rPr>
+        <w:t>IdentityUser</w:t>
+      </w:r>
+      <w:r>
+        <w:rPr>
+          <w:rFonts w:hint="default" w:ascii="Cascadia Mono" w:hAnsi="Cascadia Mono" w:eastAsia="Cascadia Mono"/>
+          <w:color w:val="000000"/>
+          <w:sz w:val="19"/>
+          <w:szCs w:val="24"/>
+          <w:highlight w:val="lightGray"/>
+        </w:rPr>
+        <w:t>&gt; userManager)</w:t>
+      </w:r>
+    </w:p>
+    <w:p>
+      <w:pPr>
+        <w:spacing w:beforeLines="0" w:afterLines="0"/>
+        <w:jc w:val="left"/>
+        <w:rPr>
+          <w:rFonts w:hint="default" w:ascii="Cascadia Mono" w:hAnsi="Cascadia Mono" w:eastAsia="Cascadia Mono"/>
+          <w:color w:val="000000"/>
+          <w:sz w:val="19"/>
+          <w:szCs w:val="24"/>
+          <w:highlight w:val="lightGray"/>
+        </w:rPr>
+      </w:pPr>
+      <w:r>
+        <w:rPr>
+          <w:rFonts w:hint="default" w:ascii="Cascadia Mono" w:hAnsi="Cascadia Mono" w:eastAsia="Cascadia Mono"/>
+          <w:color w:val="000000"/>
+          <w:sz w:val="19"/>
+          <w:szCs w:val="24"/>
+          <w:highlight w:val="lightGray"/>
+        </w:rPr>
+        <w:t>{</w:t>
+      </w:r>
+    </w:p>
+    <w:p>
+      <w:pPr>
+        <w:spacing w:beforeLines="0" w:afterLines="0"/>
+        <w:jc w:val="left"/>
+        <w:rPr>
+          <w:rFonts w:hint="default" w:ascii="Cascadia Mono" w:hAnsi="Cascadia Mono" w:eastAsia="Cascadia Mono"/>
+          <w:color w:val="000000"/>
+          <w:sz w:val="19"/>
+          <w:szCs w:val="24"/>
+          <w:highlight w:val="lightGray"/>
+        </w:rPr>
+      </w:pPr>
+      <w:r>
+        <w:rPr>
+          <w:rFonts w:hint="default" w:ascii="Cascadia Mono" w:hAnsi="Cascadia Mono" w:eastAsia="Cascadia Mono"/>
+          <w:color w:val="000000"/>
+          <w:sz w:val="19"/>
+          <w:szCs w:val="24"/>
+          <w:highlight w:val="lightGray"/>
+        </w:rPr>
+        <w:t xml:space="preserve">    _signInManager = signInManager;</w:t>
+      </w:r>
+    </w:p>
+    <w:p>
+      <w:pPr>
+        <w:spacing w:beforeLines="0" w:afterLines="0"/>
+        <w:jc w:val="left"/>
+        <w:rPr>
+          <w:rFonts w:hint="default" w:ascii="Cascadia Mono" w:hAnsi="Cascadia Mono" w:eastAsia="Cascadia Mono"/>
+          <w:color w:val="000000"/>
+          <w:sz w:val="19"/>
+          <w:szCs w:val="24"/>
+          <w:highlight w:val="lightGray"/>
+        </w:rPr>
+      </w:pPr>
+      <w:r>
+        <w:rPr>
+          <w:rFonts w:hint="default" w:ascii="Cascadia Mono" w:hAnsi="Cascadia Mono" w:eastAsia="Cascadia Mono"/>
+          <w:color w:val="000000"/>
+          <w:sz w:val="19"/>
+          <w:szCs w:val="24"/>
+          <w:highlight w:val="lightGray"/>
+        </w:rPr>
+        <w:t xml:space="preserve">    _logger = logger;</w:t>
+      </w:r>
+    </w:p>
+    <w:p>
+      <w:pPr>
+        <w:spacing w:beforeLines="0" w:afterLines="0"/>
+        <w:jc w:val="left"/>
+        <w:rPr>
+          <w:rFonts w:hint="default" w:ascii="Cascadia Mono" w:hAnsi="Cascadia Mono" w:eastAsia="Cascadia Mono"/>
+          <w:color w:val="000000"/>
+          <w:sz w:val="19"/>
+          <w:szCs w:val="24"/>
+          <w:highlight w:val="lightGray"/>
+        </w:rPr>
+      </w:pPr>
+      <w:r>
+        <w:rPr>
+          <w:rFonts w:hint="default" w:ascii="Cascadia Mono" w:hAnsi="Cascadia Mono" w:eastAsia="Cascadia Mono"/>
+          <w:color w:val="000000"/>
+          <w:sz w:val="19"/>
+          <w:szCs w:val="24"/>
+          <w:highlight w:val="lightGray"/>
+        </w:rPr>
+        <w:t xml:space="preserve">    _userManager = userManager;</w:t>
+      </w:r>
+    </w:p>
+    <w:p>
+      <w:pPr>
+        <w:rPr>
+          <w:rFonts w:hint="default" w:ascii="Cascadia Mono" w:hAnsi="Cascadia Mono" w:eastAsia="Cascadia Mono"/>
+          <w:color w:val="000000"/>
+          <w:sz w:val="24"/>
+          <w:szCs w:val="24"/>
+          <w:highlight w:val="none"/>
+          <w:lang w:val="pt-BR"/>
+        </w:rPr>
+      </w:pPr>
+      <w:r>
+        <w:rPr>
+          <w:rFonts w:hint="default" w:ascii="Cascadia Mono" w:hAnsi="Cascadia Mono" w:eastAsia="Cascadia Mono"/>
+          <w:color w:val="000000"/>
+          <w:sz w:val="19"/>
+          <w:szCs w:val="24"/>
+          <w:highlight w:val="white"/>
+        </w:rPr>
+        <w:t>}</w:t>
+      </w:r>
+    </w:p>
+    <w:p>
+      <w:pPr>
+        <w:rPr>
+          <w:rFonts w:hint="default" w:ascii="Cascadia Mono" w:hAnsi="Cascadia Mono" w:eastAsia="Cascadia Mono"/>
+          <w:color w:val="000000"/>
+          <w:sz w:val="24"/>
+          <w:szCs w:val="24"/>
+          <w:highlight w:val="none"/>
+        </w:rPr>
+      </w:pPr>
+    </w:p>
+    <w:p>
+      <w:pPr>
+        <w:rPr>
+          <w:rFonts w:hint="default" w:ascii="Cascadia Mono" w:hAnsi="Cascadia Mono" w:eastAsia="Cascadia Mono"/>
+          <w:color w:val="000000"/>
+          <w:sz w:val="24"/>
+          <w:szCs w:val="24"/>
+          <w:highlight w:val="none"/>
+        </w:rPr>
+      </w:pPr>
+    </w:p>
+    <w:p>
+      <w:pPr>
+        <w:rPr>
+          <w:rFonts w:hint="default" w:ascii="Cascadia Mono" w:hAnsi="Cascadia Mono" w:eastAsia="Cascadia Mono"/>
+          <w:color w:val="000000"/>
+          <w:sz w:val="24"/>
+          <w:szCs w:val="24"/>
+          <w:highlight w:val="none"/>
+          <w:lang w:val="pt-BR"/>
+        </w:rPr>
+      </w:pPr>
+      <w:r>
+        <w:rPr>
+          <w:rFonts w:hint="default" w:ascii="Cascadia Mono" w:hAnsi="Cascadia Mono" w:eastAsia="Cascadia Mono"/>
+          <w:color w:val="000000"/>
+          <w:sz w:val="24"/>
+          <w:szCs w:val="24"/>
+          <w:highlight w:val="none"/>
+          <w:lang w:val="pt-BR"/>
+        </w:rPr>
+        <w:t>Limpar dados da sessão e reemitir o cookie de autenticação</w:t>
+      </w:r>
+    </w:p>
+    <w:p>
+      <w:pPr>
+        <w:spacing w:beforeLines="0" w:afterLines="0"/>
+        <w:jc w:val="left"/>
+        <w:rPr>
+          <w:rFonts w:hint="default" w:ascii="Cascadia Mono" w:hAnsi="Cascadia Mono" w:eastAsia="Cascadia Mono"/>
+          <w:color w:val="000000"/>
+          <w:sz w:val="24"/>
+          <w:szCs w:val="24"/>
+          <w:highlight w:val="none"/>
+          <w:lang w:val="pt-BR"/>
+        </w:rPr>
+      </w:pPr>
+      <w:r>
+        <w:rPr>
+          <w:rFonts w:hint="default" w:ascii="Cascadia Mono" w:hAnsi="Cascadia Mono" w:eastAsia="Cascadia Mono"/>
+          <w:color w:val="000000"/>
+          <w:sz w:val="24"/>
+          <w:szCs w:val="24"/>
+          <w:highlight w:val="none"/>
+          <w:lang w:val="pt-BR"/>
+        </w:rPr>
+        <w:t xml:space="preserve">Areas-&gt;Identity-&gt;Pages-&gt;Account-&gt;Login.cshtml-&gt;Login.cshtml.cs - linha 119 abaixo de </w:t>
+      </w:r>
+      <w:r>
+        <w:rPr>
+          <w:rFonts w:hint="default" w:ascii="Cascadia Mono" w:hAnsi="Cascadia Mono" w:eastAsia="Cascadia Mono"/>
+          <w:color w:val="0000FF"/>
+          <w:sz w:val="19"/>
+          <w:szCs w:val="24"/>
+          <w:highlight w:val="none"/>
+        </w:rPr>
+        <w:t>if</w:t>
+      </w:r>
+      <w:r>
+        <w:rPr>
+          <w:rFonts w:hint="default" w:ascii="Cascadia Mono" w:hAnsi="Cascadia Mono" w:eastAsia="Cascadia Mono"/>
+          <w:color w:val="000000"/>
+          <w:sz w:val="19"/>
+          <w:szCs w:val="24"/>
+          <w:highlight w:val="none"/>
+        </w:rPr>
+        <w:t xml:space="preserve"> (result.Succeeded)</w:t>
+      </w:r>
+    </w:p>
+    <w:p>
+      <w:pPr>
+        <w:spacing w:beforeLines="0" w:afterLines="0"/>
+        <w:jc w:val="left"/>
+        <w:rPr>
+          <w:rFonts w:hint="default" w:ascii="Cascadia Mono" w:hAnsi="Cascadia Mono" w:eastAsia="Cascadia Mono"/>
+          <w:color w:val="008000"/>
+          <w:sz w:val="19"/>
+          <w:szCs w:val="24"/>
+          <w:highlight w:val="lightGray"/>
+        </w:rPr>
+      </w:pPr>
+      <w:r>
+        <w:rPr>
+          <w:rFonts w:hint="default" w:ascii="Cascadia Mono" w:hAnsi="Cascadia Mono" w:eastAsia="Cascadia Mono"/>
+          <w:color w:val="008000"/>
+          <w:sz w:val="19"/>
+          <w:szCs w:val="24"/>
+          <w:highlight w:val="lightGray"/>
+        </w:rPr>
+        <w:t>//LIMPEZA DE DADOS DA SESSÃO RESIDUAL</w:t>
+      </w:r>
+    </w:p>
+    <w:p>
+      <w:pPr>
+        <w:spacing w:beforeLines="0" w:afterLines="0"/>
+        <w:jc w:val="left"/>
+        <w:rPr>
+          <w:rFonts w:hint="default" w:ascii="Cascadia Mono" w:hAnsi="Cascadia Mono" w:eastAsia="Cascadia Mono"/>
+          <w:color w:val="000000"/>
+          <w:sz w:val="19"/>
+          <w:szCs w:val="24"/>
+          <w:highlight w:val="lightGray"/>
+        </w:rPr>
+      </w:pPr>
+      <w:r>
+        <w:rPr>
+          <w:rFonts w:hint="default" w:ascii="Cascadia Mono" w:hAnsi="Cascadia Mono" w:eastAsia="Cascadia Mono"/>
+          <w:color w:val="000000"/>
+          <w:sz w:val="19"/>
+          <w:szCs w:val="24"/>
+          <w:highlight w:val="lightGray"/>
+        </w:rPr>
+        <w:t>HttpContext.Session.Clear();</w:t>
+      </w:r>
+    </w:p>
+    <w:p>
+      <w:pPr>
+        <w:spacing w:beforeLines="0" w:afterLines="0"/>
+        <w:jc w:val="left"/>
+        <w:rPr>
+          <w:rFonts w:hint="default" w:ascii="Cascadia Mono" w:hAnsi="Cascadia Mono" w:eastAsia="Cascadia Mono"/>
+          <w:color w:val="000000"/>
+          <w:sz w:val="19"/>
+          <w:szCs w:val="24"/>
+          <w:highlight w:val="lightGray"/>
+        </w:rPr>
+      </w:pPr>
+    </w:p>
+    <w:p>
+      <w:pPr>
+        <w:spacing w:beforeLines="0" w:afterLines="0"/>
+        <w:jc w:val="left"/>
+        <w:rPr>
+          <w:rFonts w:hint="default" w:ascii="Cascadia Mono" w:hAnsi="Cascadia Mono" w:eastAsia="Cascadia Mono"/>
+          <w:color w:val="008000"/>
+          <w:sz w:val="19"/>
+          <w:szCs w:val="24"/>
+          <w:highlight w:val="lightGray"/>
+        </w:rPr>
+      </w:pPr>
+      <w:r>
+        <w:rPr>
+          <w:rFonts w:hint="default" w:ascii="Cascadia Mono" w:hAnsi="Cascadia Mono" w:eastAsia="Cascadia Mono"/>
+          <w:color w:val="008000"/>
+          <w:sz w:val="19"/>
+          <w:szCs w:val="24"/>
+          <w:highlight w:val="lightGray"/>
+        </w:rPr>
+        <w:t>//REEMISSÃO DO COOKIE DE AUTENTICAÇÃO APÓS LOGIN</w:t>
+      </w:r>
+    </w:p>
+    <w:p>
+      <w:pPr>
+        <w:spacing w:beforeLines="0" w:afterLines="0"/>
+        <w:jc w:val="left"/>
+        <w:rPr>
+          <w:rFonts w:hint="default" w:ascii="Cascadia Mono" w:hAnsi="Cascadia Mono" w:eastAsia="Cascadia Mono"/>
+          <w:color w:val="000000"/>
+          <w:sz w:val="19"/>
+          <w:szCs w:val="24"/>
+          <w:highlight w:val="lightGray"/>
+        </w:rPr>
+      </w:pPr>
+      <w:r>
+        <w:rPr>
+          <w:rFonts w:hint="default" w:ascii="Cascadia Mono" w:hAnsi="Cascadia Mono" w:eastAsia="Cascadia Mono"/>
+          <w:color w:val="0000FF"/>
+          <w:sz w:val="19"/>
+          <w:szCs w:val="24"/>
+          <w:highlight w:val="lightGray"/>
+        </w:rPr>
+        <w:t>var</w:t>
+      </w:r>
+      <w:r>
+        <w:rPr>
+          <w:rFonts w:hint="default" w:ascii="Cascadia Mono" w:hAnsi="Cascadia Mono" w:eastAsia="Cascadia Mono"/>
+          <w:color w:val="000000"/>
+          <w:sz w:val="19"/>
+          <w:szCs w:val="24"/>
+          <w:highlight w:val="lightGray"/>
+        </w:rPr>
+        <w:t xml:space="preserve"> user = </w:t>
+      </w:r>
+      <w:r>
+        <w:rPr>
+          <w:rFonts w:hint="default" w:ascii="Cascadia Mono" w:hAnsi="Cascadia Mono" w:eastAsia="Cascadia Mono"/>
+          <w:color w:val="0000FF"/>
+          <w:sz w:val="19"/>
+          <w:szCs w:val="24"/>
+          <w:highlight w:val="lightGray"/>
+        </w:rPr>
+        <w:t>await</w:t>
+      </w:r>
+      <w:r>
+        <w:rPr>
+          <w:rFonts w:hint="default" w:ascii="Cascadia Mono" w:hAnsi="Cascadia Mono" w:eastAsia="Cascadia Mono"/>
+          <w:color w:val="000000"/>
+          <w:sz w:val="19"/>
+          <w:szCs w:val="24"/>
+          <w:highlight w:val="lightGray"/>
+        </w:rPr>
+        <w:t xml:space="preserve"> _userManager.FindByEmailAsync(Input.Email);</w:t>
+      </w:r>
+    </w:p>
+    <w:p>
+      <w:pPr>
+        <w:spacing w:beforeLines="0" w:afterLines="0"/>
+        <w:jc w:val="left"/>
+        <w:rPr>
+          <w:rFonts w:hint="default" w:ascii="Cascadia Mono" w:hAnsi="Cascadia Mono" w:eastAsia="Cascadia Mono"/>
+          <w:color w:val="000000"/>
+          <w:sz w:val="19"/>
+          <w:szCs w:val="24"/>
+          <w:highlight w:val="lightGray"/>
+        </w:rPr>
+      </w:pPr>
+      <w:r>
+        <w:rPr>
+          <w:rFonts w:hint="default" w:ascii="Cascadia Mono" w:hAnsi="Cascadia Mono" w:eastAsia="Cascadia Mono"/>
+          <w:color w:val="0000FF"/>
+          <w:sz w:val="19"/>
+          <w:szCs w:val="24"/>
+          <w:highlight w:val="lightGray"/>
+        </w:rPr>
+        <w:t>await</w:t>
+      </w:r>
+      <w:r>
+        <w:rPr>
+          <w:rFonts w:hint="default" w:ascii="Cascadia Mono" w:hAnsi="Cascadia Mono" w:eastAsia="Cascadia Mono"/>
+          <w:color w:val="000000"/>
+          <w:sz w:val="19"/>
+          <w:szCs w:val="24"/>
+          <w:highlight w:val="lightGray"/>
+        </w:rPr>
+        <w:t xml:space="preserve"> _signInManager.SignOutAsync();</w:t>
+      </w:r>
+    </w:p>
+    <w:p>
+      <w:pPr>
+        <w:rPr>
+          <w:rFonts w:hint="default" w:ascii="Cascadia Mono" w:hAnsi="Cascadia Mono" w:eastAsia="Cascadia Mono"/>
+          <w:color w:val="000000"/>
+          <w:sz w:val="24"/>
+          <w:szCs w:val="24"/>
+          <w:highlight w:val="lightGray"/>
+          <w:lang w:val="pt-BR"/>
+        </w:rPr>
+      </w:pPr>
+      <w:r>
+        <w:rPr>
+          <w:rFonts w:hint="default" w:ascii="Cascadia Mono" w:hAnsi="Cascadia Mono" w:eastAsia="Cascadia Mono"/>
+          <w:color w:val="0000FF"/>
+          <w:sz w:val="19"/>
+          <w:szCs w:val="24"/>
+          <w:highlight w:val="lightGray"/>
+        </w:rPr>
+        <w:t>await</w:t>
+      </w:r>
+      <w:r>
+        <w:rPr>
+          <w:rFonts w:hint="default" w:ascii="Cascadia Mono" w:hAnsi="Cascadia Mono" w:eastAsia="Cascadia Mono"/>
+          <w:color w:val="000000"/>
+          <w:sz w:val="19"/>
+          <w:szCs w:val="24"/>
+          <w:highlight w:val="lightGray"/>
+        </w:rPr>
+        <w:t xml:space="preserve"> _signInManager.SignInAsync(user, Input.RememberMe);</w:t>
+      </w:r>
+    </w:p>
+    <w:p>
+      <w:pPr>
+        <w:rPr>
+          <w:rFonts w:hint="default" w:ascii="Cascadia Mono" w:hAnsi="Cascadia Mono" w:eastAsia="Cascadia Mono"/>
+          <w:color w:val="000000"/>
+          <w:sz w:val="24"/>
+          <w:szCs w:val="24"/>
+          <w:highlight w:val="none"/>
+        </w:rPr>
+      </w:pPr>
+    </w:p>
+    <w:p>
+      <w:pPr>
+        <w:rPr>
+          <w:rFonts w:hint="default" w:ascii="Cascadia Mono" w:hAnsi="Cascadia Mono" w:eastAsia="Cascadia Mono"/>
+          <w:color w:val="000000"/>
+          <w:sz w:val="24"/>
+          <w:szCs w:val="24"/>
+          <w:highlight w:val="none"/>
+        </w:rPr>
+      </w:pPr>
+    </w:p>
+    <w:p>
+      <w:pPr>
+        <w:rPr>
+          <w:rFonts w:hint="default" w:ascii="Cascadia Mono" w:hAnsi="Cascadia Mono" w:eastAsia="Cascadia Mono"/>
+          <w:color w:val="000000"/>
+          <w:sz w:val="24"/>
+          <w:szCs w:val="24"/>
+          <w:highlight w:val="none"/>
+        </w:rPr>
+      </w:pPr>
+    </w:p>
+    <w:p>
+      <w:pPr>
+        <w:rPr>
+          <w:rFonts w:hint="default" w:ascii="Cascadia Mono" w:hAnsi="Cascadia Mono" w:eastAsia="Cascadia Mono"/>
+          <w:color w:val="000000"/>
+          <w:sz w:val="24"/>
+          <w:szCs w:val="24"/>
+          <w:highlight w:val="none"/>
+          <w:lang w:val="pt-BR"/>
+        </w:rPr>
+      </w:pPr>
+      <w:r>
+        <w:rPr>
+          <w:rFonts w:hint="default" w:ascii="Cascadia Mono" w:hAnsi="Cascadia Mono" w:eastAsia="Cascadia Mono"/>
+          <w:color w:val="000000"/>
+          <w:sz w:val="24"/>
+          <w:szCs w:val="24"/>
+          <w:highlight w:val="none"/>
+          <w:lang w:val="pt-BR"/>
+        </w:rPr>
+        <w:t>COMPARAÇÃO DE IPs DA SESSÃO E DA REQUISIÇÃO</w:t>
+      </w:r>
+    </w:p>
+    <w:p>
+      <w:pPr>
+        <w:rPr>
+          <w:rFonts w:hint="default" w:ascii="Cascadia Mono" w:hAnsi="Cascadia Mono" w:eastAsia="Cascadia Mono"/>
+          <w:color w:val="000000"/>
+          <w:sz w:val="24"/>
+          <w:szCs w:val="24"/>
+          <w:highlight w:val="none"/>
+          <w:lang w:val="pt-BR"/>
+        </w:rPr>
+      </w:pPr>
+      <w:r>
+        <w:rPr>
+          <w:rFonts w:hint="default" w:ascii="Cascadia Mono" w:hAnsi="Cascadia Mono" w:eastAsia="Cascadia Mono"/>
+          <w:color w:val="000000"/>
+          <w:sz w:val="24"/>
+          <w:szCs w:val="24"/>
+          <w:highlight w:val="none"/>
+          <w:lang w:val="pt-BR"/>
+        </w:rPr>
+        <w:t>Criar um construtor para a classe BaseController, com o atributo de tipo objeto SignInManager (gestão de usuários)</w:t>
+      </w:r>
+    </w:p>
+    <w:p>
+      <w:pPr>
+        <w:rPr>
+          <w:rFonts w:hint="default" w:ascii="Cascadia Mono" w:hAnsi="Cascadia Mono" w:eastAsia="Cascadia Mono"/>
+          <w:color w:val="000000"/>
+          <w:sz w:val="24"/>
+          <w:szCs w:val="24"/>
+          <w:highlight w:val="none"/>
+          <w:lang w:val="pt-BR"/>
+        </w:rPr>
+      </w:pPr>
+      <w:r>
+        <w:rPr>
+          <w:rFonts w:hint="default" w:ascii="Cascadia Mono" w:hAnsi="Cascadia Mono" w:eastAsia="Cascadia Mono"/>
+          <w:color w:val="000000"/>
+          <w:sz w:val="24"/>
+          <w:szCs w:val="24"/>
+          <w:highlight w:val="none"/>
+          <w:lang w:val="pt-BR"/>
+        </w:rPr>
+        <w:t>Controllers-&gt;BaseController</w:t>
+      </w:r>
+    </w:p>
+    <w:p>
+      <w:pPr>
+        <w:spacing w:beforeLines="0" w:afterLines="0"/>
+        <w:jc w:val="left"/>
+        <w:rPr>
+          <w:rFonts w:hint="default" w:ascii="Cascadia Mono" w:hAnsi="Cascadia Mono" w:eastAsia="Cascadia Mono"/>
+          <w:color w:val="000000"/>
+          <w:sz w:val="19"/>
+          <w:szCs w:val="24"/>
+          <w:highlight w:val="lightGray"/>
+        </w:rPr>
+      </w:pPr>
+      <w:r>
+        <w:rPr>
+          <w:rFonts w:hint="default" w:ascii="Cascadia Mono" w:hAnsi="Cascadia Mono" w:eastAsia="Cascadia Mono"/>
+          <w:color w:val="0000FF"/>
+          <w:sz w:val="19"/>
+          <w:szCs w:val="24"/>
+          <w:highlight w:val="lightGray"/>
+        </w:rPr>
+        <w:t>private</w:t>
+      </w:r>
+      <w:r>
+        <w:rPr>
+          <w:rFonts w:hint="default" w:ascii="Cascadia Mono" w:hAnsi="Cascadia Mono" w:eastAsia="Cascadia Mono"/>
+          <w:color w:val="000000"/>
+          <w:sz w:val="19"/>
+          <w:szCs w:val="24"/>
+          <w:highlight w:val="lightGray"/>
+        </w:rPr>
+        <w:t xml:space="preserve"> </w:t>
+      </w:r>
+      <w:r>
+        <w:rPr>
+          <w:rFonts w:hint="default" w:ascii="Cascadia Mono" w:hAnsi="Cascadia Mono" w:eastAsia="Cascadia Mono"/>
+          <w:color w:val="0000FF"/>
+          <w:sz w:val="19"/>
+          <w:szCs w:val="24"/>
+          <w:highlight w:val="lightGray"/>
+        </w:rPr>
+        <w:t>readonly</w:t>
+      </w:r>
+      <w:r>
+        <w:rPr>
+          <w:rFonts w:hint="default" w:ascii="Cascadia Mono" w:hAnsi="Cascadia Mono" w:eastAsia="Cascadia Mono"/>
+          <w:color w:val="000000"/>
+          <w:sz w:val="19"/>
+          <w:szCs w:val="24"/>
+          <w:highlight w:val="lightGray"/>
+        </w:rPr>
+        <w:t xml:space="preserve"> </w:t>
+      </w:r>
+      <w:r>
+        <w:rPr>
+          <w:rFonts w:hint="default" w:ascii="Cascadia Mono" w:hAnsi="Cascadia Mono" w:eastAsia="Cascadia Mono"/>
+          <w:color w:val="2B91AF"/>
+          <w:sz w:val="19"/>
+          <w:szCs w:val="24"/>
+          <w:highlight w:val="lightGray"/>
+        </w:rPr>
+        <w:t>SignInManager</w:t>
+      </w:r>
+      <w:r>
+        <w:rPr>
+          <w:rFonts w:hint="default" w:ascii="Cascadia Mono" w:hAnsi="Cascadia Mono" w:eastAsia="Cascadia Mono"/>
+          <w:color w:val="000000"/>
+          <w:sz w:val="19"/>
+          <w:szCs w:val="24"/>
+          <w:highlight w:val="lightGray"/>
+        </w:rPr>
+        <w:t>&lt;</w:t>
+      </w:r>
+      <w:r>
+        <w:rPr>
+          <w:rFonts w:hint="default" w:ascii="Cascadia Mono" w:hAnsi="Cascadia Mono" w:eastAsia="Cascadia Mono"/>
+          <w:color w:val="2B91AF"/>
+          <w:sz w:val="19"/>
+          <w:szCs w:val="24"/>
+          <w:highlight w:val="lightGray"/>
+        </w:rPr>
+        <w:t>IdentityUser</w:t>
+      </w:r>
+      <w:r>
+        <w:rPr>
+          <w:rFonts w:hint="default" w:ascii="Cascadia Mono" w:hAnsi="Cascadia Mono" w:eastAsia="Cascadia Mono"/>
+          <w:color w:val="000000"/>
+          <w:sz w:val="19"/>
+          <w:szCs w:val="24"/>
+          <w:highlight w:val="lightGray"/>
+        </w:rPr>
+        <w:t>&gt; _signInManager;</w:t>
+      </w:r>
+    </w:p>
+    <w:p>
+      <w:pPr>
+        <w:spacing w:beforeLines="0" w:afterLines="0"/>
+        <w:jc w:val="left"/>
+        <w:rPr>
+          <w:rFonts w:hint="default" w:ascii="Cascadia Mono" w:hAnsi="Cascadia Mono" w:eastAsia="Cascadia Mono"/>
+          <w:color w:val="000000"/>
+          <w:sz w:val="19"/>
+          <w:szCs w:val="24"/>
+          <w:highlight w:val="lightGray"/>
+        </w:rPr>
+      </w:pPr>
+    </w:p>
+    <w:p>
+      <w:pPr>
+        <w:spacing w:beforeLines="0" w:afterLines="0"/>
+        <w:jc w:val="left"/>
+        <w:rPr>
+          <w:rFonts w:hint="default" w:ascii="Cascadia Mono" w:hAnsi="Cascadia Mono" w:eastAsia="Cascadia Mono"/>
+          <w:color w:val="008000"/>
+          <w:sz w:val="19"/>
+          <w:szCs w:val="24"/>
+          <w:highlight w:val="lightGray"/>
+        </w:rPr>
+      </w:pPr>
+      <w:r>
+        <w:rPr>
+          <w:rFonts w:hint="default" w:ascii="Cascadia Mono" w:hAnsi="Cascadia Mono" w:eastAsia="Cascadia Mono"/>
+          <w:color w:val="008000"/>
+          <w:sz w:val="19"/>
+          <w:szCs w:val="24"/>
+          <w:highlight w:val="lightGray"/>
+        </w:rPr>
+        <w:t>//CONSTRUTOR DA CLASSE</w:t>
+      </w:r>
+    </w:p>
+    <w:p>
+      <w:pPr>
+        <w:spacing w:beforeLines="0" w:afterLines="0"/>
+        <w:jc w:val="left"/>
+        <w:rPr>
+          <w:rFonts w:hint="default" w:ascii="Cascadia Mono" w:hAnsi="Cascadia Mono" w:eastAsia="Cascadia Mono"/>
+          <w:color w:val="000000"/>
+          <w:sz w:val="19"/>
+          <w:szCs w:val="24"/>
+          <w:highlight w:val="lightGray"/>
+        </w:rPr>
+      </w:pPr>
+      <w:r>
+        <w:rPr>
+          <w:rFonts w:hint="default" w:ascii="Cascadia Mono" w:hAnsi="Cascadia Mono" w:eastAsia="Cascadia Mono"/>
+          <w:color w:val="0000FF"/>
+          <w:sz w:val="19"/>
+          <w:szCs w:val="24"/>
+          <w:highlight w:val="lightGray"/>
+        </w:rPr>
+        <w:t>public</w:t>
+      </w:r>
+      <w:r>
+        <w:rPr>
+          <w:rFonts w:hint="default" w:ascii="Cascadia Mono" w:hAnsi="Cascadia Mono" w:eastAsia="Cascadia Mono"/>
+          <w:color w:val="000000"/>
+          <w:sz w:val="19"/>
+          <w:szCs w:val="24"/>
+          <w:highlight w:val="lightGray"/>
+        </w:rPr>
+        <w:t xml:space="preserve"> </w:t>
+      </w:r>
+      <w:r>
+        <w:rPr>
+          <w:rFonts w:hint="default" w:ascii="Cascadia Mono" w:hAnsi="Cascadia Mono" w:eastAsia="Cascadia Mono"/>
+          <w:color w:val="2B91AF"/>
+          <w:sz w:val="19"/>
+          <w:szCs w:val="24"/>
+          <w:highlight w:val="lightGray"/>
+        </w:rPr>
+        <w:t>BaseController</w:t>
+      </w:r>
+      <w:r>
+        <w:rPr>
+          <w:rFonts w:hint="default" w:ascii="Cascadia Mono" w:hAnsi="Cascadia Mono" w:eastAsia="Cascadia Mono"/>
+          <w:color w:val="000000"/>
+          <w:sz w:val="19"/>
+          <w:szCs w:val="24"/>
+          <w:highlight w:val="lightGray"/>
+        </w:rPr>
+        <w:t>(</w:t>
+      </w:r>
+      <w:r>
+        <w:rPr>
+          <w:rFonts w:hint="default" w:ascii="Cascadia Mono" w:hAnsi="Cascadia Mono" w:eastAsia="Cascadia Mono"/>
+          <w:color w:val="2B91AF"/>
+          <w:sz w:val="19"/>
+          <w:szCs w:val="24"/>
+          <w:highlight w:val="lightGray"/>
+        </w:rPr>
+        <w:t>SignInManager</w:t>
+      </w:r>
+      <w:r>
+        <w:rPr>
+          <w:rFonts w:hint="default" w:ascii="Cascadia Mono" w:hAnsi="Cascadia Mono" w:eastAsia="Cascadia Mono"/>
+          <w:color w:val="000000"/>
+          <w:sz w:val="19"/>
+          <w:szCs w:val="24"/>
+          <w:highlight w:val="lightGray"/>
+        </w:rPr>
+        <w:t>&lt;</w:t>
+      </w:r>
+      <w:r>
+        <w:rPr>
+          <w:rFonts w:hint="default" w:ascii="Cascadia Mono" w:hAnsi="Cascadia Mono" w:eastAsia="Cascadia Mono"/>
+          <w:color w:val="2B91AF"/>
+          <w:sz w:val="19"/>
+          <w:szCs w:val="24"/>
+          <w:highlight w:val="lightGray"/>
+        </w:rPr>
+        <w:t>IdentityUser</w:t>
+      </w:r>
+      <w:r>
+        <w:rPr>
+          <w:rFonts w:hint="default" w:ascii="Cascadia Mono" w:hAnsi="Cascadia Mono" w:eastAsia="Cascadia Mono"/>
+          <w:color w:val="000000"/>
+          <w:sz w:val="19"/>
+          <w:szCs w:val="24"/>
+          <w:highlight w:val="lightGray"/>
+        </w:rPr>
+        <w:t>&gt; signInManager)</w:t>
+      </w:r>
+    </w:p>
+    <w:p>
+      <w:pPr>
+        <w:spacing w:beforeLines="0" w:afterLines="0"/>
+        <w:jc w:val="left"/>
+        <w:rPr>
+          <w:rFonts w:hint="default" w:ascii="Cascadia Mono" w:hAnsi="Cascadia Mono" w:eastAsia="Cascadia Mono"/>
+          <w:color w:val="000000"/>
+          <w:sz w:val="19"/>
+          <w:szCs w:val="24"/>
+          <w:highlight w:val="lightGray"/>
+        </w:rPr>
+      </w:pPr>
+      <w:r>
+        <w:rPr>
+          <w:rFonts w:hint="default" w:ascii="Cascadia Mono" w:hAnsi="Cascadia Mono" w:eastAsia="Cascadia Mono"/>
+          <w:color w:val="000000"/>
+          <w:sz w:val="19"/>
+          <w:szCs w:val="24"/>
+          <w:highlight w:val="lightGray"/>
+        </w:rPr>
+        <w:t>{</w:t>
+      </w:r>
+    </w:p>
+    <w:p>
+      <w:pPr>
+        <w:spacing w:beforeLines="0" w:afterLines="0"/>
+        <w:jc w:val="left"/>
+        <w:rPr>
+          <w:rFonts w:hint="default" w:ascii="Cascadia Mono" w:hAnsi="Cascadia Mono" w:eastAsia="Cascadia Mono"/>
+          <w:color w:val="000000"/>
+          <w:sz w:val="19"/>
+          <w:szCs w:val="24"/>
+          <w:highlight w:val="lightGray"/>
+        </w:rPr>
+      </w:pPr>
+      <w:r>
+        <w:rPr>
+          <w:rFonts w:hint="default" w:ascii="Cascadia Mono" w:hAnsi="Cascadia Mono" w:eastAsia="Cascadia Mono"/>
+          <w:color w:val="000000"/>
+          <w:sz w:val="19"/>
+          <w:szCs w:val="24"/>
+          <w:highlight w:val="lightGray"/>
+        </w:rPr>
+        <w:t xml:space="preserve">    _signInManager = signInManager;</w:t>
+      </w:r>
+    </w:p>
+    <w:p>
+      <w:pPr>
+        <w:rPr>
+          <w:rFonts w:hint="default" w:ascii="Cascadia Mono" w:hAnsi="Cascadia Mono" w:eastAsia="Cascadia Mono"/>
+          <w:color w:val="000000"/>
+          <w:sz w:val="24"/>
+          <w:szCs w:val="24"/>
+          <w:highlight w:val="lightGray"/>
+          <w:lang w:val="pt-BR"/>
+        </w:rPr>
+      </w:pPr>
+      <w:r>
+        <w:rPr>
+          <w:rFonts w:hint="default" w:ascii="Cascadia Mono" w:hAnsi="Cascadia Mono" w:eastAsia="Cascadia Mono"/>
+          <w:color w:val="000000"/>
+          <w:sz w:val="19"/>
+          <w:szCs w:val="24"/>
+          <w:highlight w:val="lightGray"/>
+        </w:rPr>
+        <w:t>}</w:t>
+      </w:r>
+    </w:p>
+    <w:p>
+      <w:pPr>
+        <w:rPr>
+          <w:rFonts w:hint="default" w:ascii="Cascadia Mono" w:hAnsi="Cascadia Mono" w:eastAsia="Cascadia Mono"/>
+          <w:color w:val="000000"/>
+          <w:sz w:val="24"/>
+          <w:szCs w:val="24"/>
+          <w:highlight w:val="none"/>
+        </w:rPr>
+      </w:pPr>
+    </w:p>
+    <w:p>
+      <w:pPr>
+        <w:rPr>
+          <w:rFonts w:hint="default" w:ascii="Cascadia Mono" w:hAnsi="Cascadia Mono" w:eastAsia="Cascadia Mono"/>
+          <w:color w:val="000000"/>
+          <w:sz w:val="24"/>
+          <w:szCs w:val="24"/>
+          <w:highlight w:val="none"/>
+          <w:lang w:val="pt-BR"/>
+        </w:rPr>
+      </w:pPr>
+      <w:r>
+        <w:rPr>
+          <w:rFonts w:hint="default" w:ascii="Cascadia Mono" w:hAnsi="Cascadia Mono" w:eastAsia="Cascadia Mono"/>
+          <w:color w:val="000000"/>
+          <w:sz w:val="24"/>
+          <w:szCs w:val="24"/>
+          <w:highlight w:val="none"/>
+          <w:lang w:val="pt-BR"/>
+        </w:rPr>
+        <w:t>Adicionar método que compara o IP atual da requisição e o IP da sessão</w:t>
+      </w:r>
+    </w:p>
+    <w:p>
+      <w:pPr>
+        <w:rPr>
+          <w:rFonts w:hint="default" w:ascii="Cascadia Mono" w:hAnsi="Cascadia Mono" w:eastAsia="Cascadia Mono"/>
+          <w:color w:val="000000"/>
+          <w:sz w:val="24"/>
+          <w:szCs w:val="24"/>
+          <w:highlight w:val="none"/>
+          <w:lang w:val="pt-BR"/>
+        </w:rPr>
+      </w:pPr>
+      <w:r>
+        <w:rPr>
+          <w:rFonts w:hint="default" w:ascii="Cascadia Mono" w:hAnsi="Cascadia Mono" w:eastAsia="Cascadia Mono"/>
+          <w:color w:val="000000"/>
+          <w:sz w:val="24"/>
+          <w:szCs w:val="24"/>
+          <w:highlight w:val="none"/>
+          <w:lang w:val="pt-BR"/>
+        </w:rPr>
+        <w:t>Controllers-&gt;BaseController - Final da classe - linha 40</w:t>
+      </w:r>
+    </w:p>
+    <w:p>
+      <w:pPr>
+        <w:spacing w:beforeLines="0" w:afterLines="0"/>
+        <w:jc w:val="left"/>
+        <w:rPr>
+          <w:rFonts w:hint="default" w:ascii="Cascadia Mono" w:hAnsi="Cascadia Mono" w:eastAsia="Cascadia Mono"/>
+          <w:color w:val="008000"/>
+          <w:sz w:val="19"/>
+          <w:szCs w:val="24"/>
+          <w:highlight w:val="lightGray"/>
+        </w:rPr>
+      </w:pPr>
+      <w:r>
+        <w:rPr>
+          <w:rFonts w:hint="default" w:ascii="Cascadia Mono" w:hAnsi="Cascadia Mono" w:eastAsia="Cascadia Mono"/>
+          <w:color w:val="008000"/>
+          <w:sz w:val="19"/>
+          <w:szCs w:val="24"/>
+          <w:highlight w:val="lightGray"/>
+        </w:rPr>
+        <w:t>//MÉTODO QUE COMPARA O IP ATUAL COM O IP DA SESSÃO - PARA EVITAR ATAQUE DE IPs</w:t>
+      </w:r>
+    </w:p>
+    <w:p>
+      <w:pPr>
+        <w:spacing w:beforeLines="0" w:afterLines="0"/>
+        <w:jc w:val="left"/>
+        <w:rPr>
+          <w:rFonts w:hint="default" w:ascii="Cascadia Mono" w:hAnsi="Cascadia Mono" w:eastAsia="Cascadia Mono"/>
+          <w:color w:val="008000"/>
+          <w:sz w:val="19"/>
+          <w:szCs w:val="24"/>
+          <w:highlight w:val="lightGray"/>
+        </w:rPr>
+      </w:pPr>
+      <w:r>
+        <w:rPr>
+          <w:rFonts w:hint="default" w:ascii="Cascadia Mono" w:hAnsi="Cascadia Mono" w:eastAsia="Cascadia Mono"/>
+          <w:color w:val="008000"/>
+          <w:sz w:val="19"/>
+          <w:szCs w:val="24"/>
+          <w:highlight w:val="lightGray"/>
+        </w:rPr>
+        <w:t>//EXTERNOS À SESSÃO COM COOKIES SEQUESTRADOS</w:t>
+      </w:r>
+    </w:p>
+    <w:p>
+      <w:pPr>
+        <w:spacing w:beforeLines="0" w:afterLines="0"/>
+        <w:jc w:val="left"/>
+        <w:rPr>
+          <w:rFonts w:hint="default" w:ascii="Cascadia Mono" w:hAnsi="Cascadia Mono" w:eastAsia="Cascadia Mono"/>
+          <w:color w:val="008000"/>
+          <w:sz w:val="19"/>
+          <w:szCs w:val="24"/>
+          <w:highlight w:val="lightGray"/>
+        </w:rPr>
+      </w:pPr>
+      <w:r>
+        <w:rPr>
+          <w:rFonts w:hint="default" w:ascii="Cascadia Mono" w:hAnsi="Cascadia Mono" w:eastAsia="Cascadia Mono"/>
+          <w:color w:val="008000"/>
+          <w:sz w:val="19"/>
+          <w:szCs w:val="24"/>
+          <w:highlight w:val="lightGray"/>
+        </w:rPr>
+        <w:t>//MÉTODO USADO EM OnActionExecuting</w:t>
+      </w:r>
+    </w:p>
+    <w:p>
+      <w:pPr>
+        <w:spacing w:beforeLines="0" w:afterLines="0"/>
+        <w:jc w:val="left"/>
+        <w:rPr>
+          <w:rFonts w:hint="default" w:ascii="Cascadia Mono" w:hAnsi="Cascadia Mono" w:eastAsia="Cascadia Mono"/>
+          <w:color w:val="000000"/>
+          <w:sz w:val="19"/>
+          <w:szCs w:val="24"/>
+          <w:highlight w:val="lightGray"/>
+        </w:rPr>
+      </w:pPr>
+      <w:r>
+        <w:rPr>
+          <w:rFonts w:hint="default" w:ascii="Cascadia Mono" w:hAnsi="Cascadia Mono" w:eastAsia="Cascadia Mono"/>
+          <w:color w:val="0000FF"/>
+          <w:sz w:val="19"/>
+          <w:szCs w:val="24"/>
+          <w:highlight w:val="lightGray"/>
+        </w:rPr>
+        <w:t>private</w:t>
+      </w:r>
+      <w:r>
+        <w:rPr>
+          <w:rFonts w:hint="default" w:ascii="Cascadia Mono" w:hAnsi="Cascadia Mono" w:eastAsia="Cascadia Mono"/>
+          <w:color w:val="000000"/>
+          <w:sz w:val="19"/>
+          <w:szCs w:val="24"/>
+          <w:highlight w:val="lightGray"/>
+        </w:rPr>
+        <w:t xml:space="preserve"> </w:t>
+      </w:r>
+      <w:r>
+        <w:rPr>
+          <w:rFonts w:hint="default" w:ascii="Cascadia Mono" w:hAnsi="Cascadia Mono" w:eastAsia="Cascadia Mono"/>
+          <w:color w:val="0000FF"/>
+          <w:sz w:val="19"/>
+          <w:szCs w:val="24"/>
+          <w:highlight w:val="lightGray"/>
+        </w:rPr>
+        <w:t>bool</w:t>
+      </w:r>
+      <w:r>
+        <w:rPr>
+          <w:rFonts w:hint="default" w:ascii="Cascadia Mono" w:hAnsi="Cascadia Mono" w:eastAsia="Cascadia Mono"/>
+          <w:color w:val="000000"/>
+          <w:sz w:val="19"/>
+          <w:szCs w:val="24"/>
+          <w:highlight w:val="lightGray"/>
+        </w:rPr>
+        <w:t xml:space="preserve"> CheckSessionSecurity()</w:t>
+      </w:r>
+    </w:p>
+    <w:p>
+      <w:pPr>
+        <w:spacing w:beforeLines="0" w:afterLines="0"/>
+        <w:jc w:val="left"/>
+        <w:rPr>
+          <w:rFonts w:hint="default" w:ascii="Cascadia Mono" w:hAnsi="Cascadia Mono" w:eastAsia="Cascadia Mono"/>
+          <w:color w:val="000000"/>
+          <w:sz w:val="19"/>
+          <w:szCs w:val="24"/>
+          <w:highlight w:val="lightGray"/>
+        </w:rPr>
+      </w:pPr>
+      <w:r>
+        <w:rPr>
+          <w:rFonts w:hint="default" w:ascii="Cascadia Mono" w:hAnsi="Cascadia Mono" w:eastAsia="Cascadia Mono"/>
+          <w:color w:val="000000"/>
+          <w:sz w:val="19"/>
+          <w:szCs w:val="24"/>
+          <w:highlight w:val="lightGray"/>
+        </w:rPr>
+        <w:t>{</w:t>
+      </w:r>
+    </w:p>
+    <w:p>
+      <w:pPr>
+        <w:spacing w:beforeLines="0" w:afterLines="0"/>
+        <w:jc w:val="left"/>
+        <w:rPr>
+          <w:rFonts w:hint="default" w:ascii="Cascadia Mono" w:hAnsi="Cascadia Mono" w:eastAsia="Cascadia Mono"/>
+          <w:color w:val="000000"/>
+          <w:sz w:val="19"/>
+          <w:szCs w:val="24"/>
+          <w:highlight w:val="lightGray"/>
+        </w:rPr>
+      </w:pPr>
+      <w:r>
+        <w:rPr>
+          <w:rFonts w:hint="default" w:ascii="Cascadia Mono" w:hAnsi="Cascadia Mono" w:eastAsia="Cascadia Mono"/>
+          <w:color w:val="000000"/>
+          <w:sz w:val="19"/>
+          <w:szCs w:val="24"/>
+          <w:highlight w:val="lightGray"/>
+        </w:rPr>
+        <w:t xml:space="preserve">    </w:t>
+      </w:r>
+      <w:r>
+        <w:rPr>
+          <w:rFonts w:hint="default" w:ascii="Cascadia Mono" w:hAnsi="Cascadia Mono" w:eastAsia="Cascadia Mono"/>
+          <w:color w:val="0000FF"/>
+          <w:sz w:val="19"/>
+          <w:szCs w:val="24"/>
+          <w:highlight w:val="lightGray"/>
+        </w:rPr>
+        <w:t>var</w:t>
+      </w:r>
+      <w:r>
+        <w:rPr>
+          <w:rFonts w:hint="default" w:ascii="Cascadia Mono" w:hAnsi="Cascadia Mono" w:eastAsia="Cascadia Mono"/>
+          <w:color w:val="000000"/>
+          <w:sz w:val="19"/>
+          <w:szCs w:val="24"/>
+          <w:highlight w:val="lightGray"/>
+        </w:rPr>
+        <w:t xml:space="preserve"> currentIp = HttpContext.Connection.RemoteIpAddress.ToString();</w:t>
+      </w:r>
+    </w:p>
+    <w:p>
+      <w:pPr>
+        <w:spacing w:beforeLines="0" w:afterLines="0"/>
+        <w:jc w:val="left"/>
+        <w:rPr>
+          <w:rFonts w:hint="default" w:ascii="Cascadia Mono" w:hAnsi="Cascadia Mono" w:eastAsia="Cascadia Mono"/>
+          <w:color w:val="000000"/>
+          <w:sz w:val="19"/>
+          <w:szCs w:val="24"/>
+          <w:highlight w:val="lightGray"/>
+        </w:rPr>
+      </w:pPr>
+      <w:r>
+        <w:rPr>
+          <w:rFonts w:hint="default" w:ascii="Cascadia Mono" w:hAnsi="Cascadia Mono" w:eastAsia="Cascadia Mono"/>
+          <w:color w:val="000000"/>
+          <w:sz w:val="19"/>
+          <w:szCs w:val="24"/>
+          <w:highlight w:val="lightGray"/>
+        </w:rPr>
+        <w:t xml:space="preserve">    </w:t>
+      </w:r>
+      <w:r>
+        <w:rPr>
+          <w:rFonts w:hint="default" w:ascii="Cascadia Mono" w:hAnsi="Cascadia Mono" w:eastAsia="Cascadia Mono"/>
+          <w:color w:val="0000FF"/>
+          <w:sz w:val="19"/>
+          <w:szCs w:val="24"/>
+          <w:highlight w:val="lightGray"/>
+        </w:rPr>
+        <w:t>var</w:t>
+      </w:r>
+      <w:r>
+        <w:rPr>
+          <w:rFonts w:hint="default" w:ascii="Cascadia Mono" w:hAnsi="Cascadia Mono" w:eastAsia="Cascadia Mono"/>
+          <w:color w:val="000000"/>
+          <w:sz w:val="19"/>
+          <w:szCs w:val="24"/>
+          <w:highlight w:val="lightGray"/>
+        </w:rPr>
+        <w:t xml:space="preserve"> sessionIp = HttpContext.Session.GetString(</w:t>
+      </w:r>
+      <w:r>
+        <w:rPr>
+          <w:rFonts w:hint="default" w:ascii="Cascadia Mono" w:hAnsi="Cascadia Mono" w:eastAsia="Cascadia Mono"/>
+          <w:color w:val="A31515"/>
+          <w:sz w:val="19"/>
+          <w:szCs w:val="24"/>
+          <w:highlight w:val="lightGray"/>
+        </w:rPr>
+        <w:t>"IpAddress"</w:t>
+      </w:r>
+      <w:r>
+        <w:rPr>
+          <w:rFonts w:hint="default" w:ascii="Cascadia Mono" w:hAnsi="Cascadia Mono" w:eastAsia="Cascadia Mono"/>
+          <w:color w:val="000000"/>
+          <w:sz w:val="19"/>
+          <w:szCs w:val="24"/>
+          <w:highlight w:val="lightGray"/>
+        </w:rPr>
+        <w:t>);</w:t>
+      </w:r>
+    </w:p>
+    <w:p>
+      <w:pPr>
+        <w:spacing w:beforeLines="0" w:afterLines="0"/>
+        <w:jc w:val="left"/>
+        <w:rPr>
+          <w:rFonts w:hint="default" w:ascii="Cascadia Mono" w:hAnsi="Cascadia Mono" w:eastAsia="Cascadia Mono"/>
+          <w:color w:val="000000"/>
+          <w:sz w:val="19"/>
+          <w:szCs w:val="24"/>
+          <w:highlight w:val="lightGray"/>
+        </w:rPr>
+      </w:pPr>
+    </w:p>
+    <w:p>
+      <w:pPr>
+        <w:spacing w:beforeLines="0" w:afterLines="0"/>
+        <w:jc w:val="left"/>
+        <w:rPr>
+          <w:rFonts w:hint="default" w:ascii="Cascadia Mono" w:hAnsi="Cascadia Mono" w:eastAsia="Cascadia Mono"/>
+          <w:color w:val="000000"/>
+          <w:sz w:val="19"/>
+          <w:szCs w:val="24"/>
+          <w:highlight w:val="lightGray"/>
+        </w:rPr>
+      </w:pPr>
+      <w:r>
+        <w:rPr>
+          <w:rFonts w:hint="default" w:ascii="Cascadia Mono" w:hAnsi="Cascadia Mono" w:eastAsia="Cascadia Mono"/>
+          <w:color w:val="000000"/>
+          <w:sz w:val="19"/>
+          <w:szCs w:val="24"/>
+          <w:highlight w:val="lightGray"/>
+        </w:rPr>
+        <w:t xml:space="preserve">    </w:t>
+      </w:r>
+      <w:r>
+        <w:rPr>
+          <w:rFonts w:hint="default" w:ascii="Cascadia Mono" w:hAnsi="Cascadia Mono" w:eastAsia="Cascadia Mono"/>
+          <w:color w:val="0000FF"/>
+          <w:sz w:val="19"/>
+          <w:szCs w:val="24"/>
+          <w:highlight w:val="lightGray"/>
+        </w:rPr>
+        <w:t>if</w:t>
+      </w:r>
+      <w:r>
+        <w:rPr>
+          <w:rFonts w:hint="default" w:ascii="Cascadia Mono" w:hAnsi="Cascadia Mono" w:eastAsia="Cascadia Mono"/>
+          <w:color w:val="000000"/>
+          <w:sz w:val="19"/>
+          <w:szCs w:val="24"/>
+          <w:highlight w:val="lightGray"/>
+        </w:rPr>
+        <w:t xml:space="preserve"> (sessionIp != </w:t>
+      </w:r>
+      <w:r>
+        <w:rPr>
+          <w:rFonts w:hint="default" w:ascii="Cascadia Mono" w:hAnsi="Cascadia Mono" w:eastAsia="Cascadia Mono"/>
+          <w:color w:val="0000FF"/>
+          <w:sz w:val="19"/>
+          <w:szCs w:val="24"/>
+          <w:highlight w:val="lightGray"/>
+        </w:rPr>
+        <w:t>null</w:t>
+      </w:r>
+      <w:r>
+        <w:rPr>
+          <w:rFonts w:hint="default" w:ascii="Cascadia Mono" w:hAnsi="Cascadia Mono" w:eastAsia="Cascadia Mono"/>
+          <w:color w:val="000000"/>
+          <w:sz w:val="19"/>
+          <w:szCs w:val="24"/>
+          <w:highlight w:val="lightGray"/>
+        </w:rPr>
+        <w:t xml:space="preserve"> &amp;&amp; sessionIp != currentIp)</w:t>
+      </w:r>
+    </w:p>
+    <w:p>
+      <w:pPr>
+        <w:spacing w:beforeLines="0" w:afterLines="0"/>
+        <w:jc w:val="left"/>
+        <w:rPr>
+          <w:rFonts w:hint="default" w:ascii="Cascadia Mono" w:hAnsi="Cascadia Mono" w:eastAsia="Cascadia Mono"/>
+          <w:color w:val="000000"/>
+          <w:sz w:val="19"/>
+          <w:szCs w:val="24"/>
+          <w:highlight w:val="lightGray"/>
+        </w:rPr>
+      </w:pPr>
+      <w:r>
+        <w:rPr>
+          <w:rFonts w:hint="default" w:ascii="Cascadia Mono" w:hAnsi="Cascadia Mono" w:eastAsia="Cascadia Mono"/>
+          <w:color w:val="000000"/>
+          <w:sz w:val="19"/>
+          <w:szCs w:val="24"/>
+          <w:highlight w:val="lightGray"/>
+        </w:rPr>
+        <w:t xml:space="preserve">    {</w:t>
+      </w:r>
+    </w:p>
+    <w:p>
+      <w:pPr>
+        <w:spacing w:beforeLines="0" w:afterLines="0"/>
+        <w:jc w:val="left"/>
+        <w:rPr>
+          <w:rFonts w:hint="default" w:ascii="Cascadia Mono" w:hAnsi="Cascadia Mono" w:eastAsia="Cascadia Mono"/>
+          <w:color w:val="000000"/>
+          <w:sz w:val="19"/>
+          <w:szCs w:val="24"/>
+          <w:highlight w:val="lightGray"/>
+        </w:rPr>
+      </w:pPr>
+      <w:r>
+        <w:rPr>
+          <w:rFonts w:hint="default" w:ascii="Cascadia Mono" w:hAnsi="Cascadia Mono" w:eastAsia="Cascadia Mono"/>
+          <w:color w:val="000000"/>
+          <w:sz w:val="19"/>
+          <w:szCs w:val="24"/>
+          <w:highlight w:val="lightGray"/>
+        </w:rPr>
+        <w:t xml:space="preserve">        HttpContext.Session.Clear();</w:t>
+      </w:r>
+    </w:p>
+    <w:p>
+      <w:pPr>
+        <w:spacing w:beforeLines="0" w:afterLines="0"/>
+        <w:jc w:val="left"/>
+        <w:rPr>
+          <w:rFonts w:hint="default" w:ascii="Cascadia Mono" w:hAnsi="Cascadia Mono" w:eastAsia="Cascadia Mono"/>
+          <w:color w:val="000000"/>
+          <w:sz w:val="19"/>
+          <w:szCs w:val="24"/>
+          <w:highlight w:val="lightGray"/>
+        </w:rPr>
+      </w:pPr>
+      <w:r>
+        <w:rPr>
+          <w:rFonts w:hint="default" w:ascii="Cascadia Mono" w:hAnsi="Cascadia Mono" w:eastAsia="Cascadia Mono"/>
+          <w:color w:val="000000"/>
+          <w:sz w:val="19"/>
+          <w:szCs w:val="24"/>
+          <w:highlight w:val="lightGray"/>
+        </w:rPr>
+        <w:t xml:space="preserve">        _signInManager.SignOutAsync();</w:t>
+      </w:r>
+    </w:p>
+    <w:p>
+      <w:pPr>
+        <w:spacing w:beforeLines="0" w:afterLines="0"/>
+        <w:jc w:val="left"/>
+        <w:rPr>
+          <w:rFonts w:hint="default" w:ascii="Cascadia Mono" w:hAnsi="Cascadia Mono" w:eastAsia="Cascadia Mono"/>
+          <w:color w:val="000000"/>
+          <w:sz w:val="19"/>
+          <w:szCs w:val="24"/>
+          <w:highlight w:val="lightGray"/>
+        </w:rPr>
+      </w:pPr>
+      <w:r>
+        <w:rPr>
+          <w:rFonts w:hint="default" w:ascii="Cascadia Mono" w:hAnsi="Cascadia Mono" w:eastAsia="Cascadia Mono"/>
+          <w:color w:val="000000"/>
+          <w:sz w:val="19"/>
+          <w:szCs w:val="24"/>
+          <w:highlight w:val="lightGray"/>
+        </w:rPr>
+        <w:t xml:space="preserve">        </w:t>
+      </w:r>
+      <w:r>
+        <w:rPr>
+          <w:rFonts w:hint="default" w:ascii="Cascadia Mono" w:hAnsi="Cascadia Mono" w:eastAsia="Cascadia Mono"/>
+          <w:color w:val="0000FF"/>
+          <w:sz w:val="19"/>
+          <w:szCs w:val="24"/>
+          <w:highlight w:val="lightGray"/>
+        </w:rPr>
+        <w:t>return</w:t>
+      </w:r>
+      <w:r>
+        <w:rPr>
+          <w:rFonts w:hint="default" w:ascii="Cascadia Mono" w:hAnsi="Cascadia Mono" w:eastAsia="Cascadia Mono"/>
+          <w:color w:val="000000"/>
+          <w:sz w:val="19"/>
+          <w:szCs w:val="24"/>
+          <w:highlight w:val="lightGray"/>
+        </w:rPr>
+        <w:t xml:space="preserve"> </w:t>
+      </w:r>
+      <w:r>
+        <w:rPr>
+          <w:rFonts w:hint="default" w:ascii="Cascadia Mono" w:hAnsi="Cascadia Mono" w:eastAsia="Cascadia Mono"/>
+          <w:color w:val="0000FF"/>
+          <w:sz w:val="19"/>
+          <w:szCs w:val="24"/>
+          <w:highlight w:val="lightGray"/>
+        </w:rPr>
+        <w:t>false</w:t>
+      </w:r>
+      <w:r>
+        <w:rPr>
+          <w:rFonts w:hint="default" w:ascii="Cascadia Mono" w:hAnsi="Cascadia Mono" w:eastAsia="Cascadia Mono"/>
+          <w:color w:val="000000"/>
+          <w:sz w:val="19"/>
+          <w:szCs w:val="24"/>
+          <w:highlight w:val="lightGray"/>
+        </w:rPr>
+        <w:t>;</w:t>
+      </w:r>
+    </w:p>
+    <w:p>
+      <w:pPr>
+        <w:spacing w:beforeLines="0" w:afterLines="0"/>
+        <w:jc w:val="left"/>
+        <w:rPr>
+          <w:rFonts w:hint="default" w:ascii="Cascadia Mono" w:hAnsi="Cascadia Mono" w:eastAsia="Cascadia Mono"/>
+          <w:color w:val="000000"/>
+          <w:sz w:val="19"/>
+          <w:szCs w:val="24"/>
+          <w:highlight w:val="lightGray"/>
+        </w:rPr>
+      </w:pPr>
+      <w:r>
+        <w:rPr>
+          <w:rFonts w:hint="default" w:ascii="Cascadia Mono" w:hAnsi="Cascadia Mono" w:eastAsia="Cascadia Mono"/>
+          <w:color w:val="000000"/>
+          <w:sz w:val="19"/>
+          <w:szCs w:val="24"/>
+          <w:highlight w:val="lightGray"/>
+        </w:rPr>
+        <w:t xml:space="preserve">    }</w:t>
+      </w:r>
+    </w:p>
+    <w:p>
+      <w:pPr>
+        <w:spacing w:beforeLines="0" w:afterLines="0"/>
+        <w:jc w:val="left"/>
+        <w:rPr>
+          <w:rFonts w:hint="default" w:ascii="Cascadia Mono" w:hAnsi="Cascadia Mono" w:eastAsia="Cascadia Mono"/>
+          <w:color w:val="000000"/>
+          <w:sz w:val="19"/>
+          <w:szCs w:val="24"/>
+          <w:highlight w:val="lightGray"/>
+        </w:rPr>
+      </w:pPr>
+    </w:p>
+    <w:p>
+      <w:pPr>
+        <w:spacing w:beforeLines="0" w:afterLines="0"/>
+        <w:jc w:val="left"/>
+        <w:rPr>
+          <w:rFonts w:hint="default" w:ascii="Cascadia Mono" w:hAnsi="Cascadia Mono" w:eastAsia="Cascadia Mono"/>
+          <w:color w:val="000000"/>
+          <w:sz w:val="19"/>
+          <w:szCs w:val="24"/>
+          <w:highlight w:val="lightGray"/>
+        </w:rPr>
+      </w:pPr>
+      <w:r>
+        <w:rPr>
+          <w:rFonts w:hint="default" w:ascii="Cascadia Mono" w:hAnsi="Cascadia Mono" w:eastAsia="Cascadia Mono"/>
+          <w:color w:val="000000"/>
+          <w:sz w:val="19"/>
+          <w:szCs w:val="24"/>
+          <w:highlight w:val="lightGray"/>
+        </w:rPr>
+        <w:t xml:space="preserve">    HttpContext.Session.SetString(</w:t>
+      </w:r>
+      <w:r>
+        <w:rPr>
+          <w:rFonts w:hint="default" w:ascii="Cascadia Mono" w:hAnsi="Cascadia Mono" w:eastAsia="Cascadia Mono"/>
+          <w:color w:val="A31515"/>
+          <w:sz w:val="19"/>
+          <w:szCs w:val="24"/>
+          <w:highlight w:val="lightGray"/>
+        </w:rPr>
+        <w:t>"IpAddress"</w:t>
+      </w:r>
+      <w:r>
+        <w:rPr>
+          <w:rFonts w:hint="default" w:ascii="Cascadia Mono" w:hAnsi="Cascadia Mono" w:eastAsia="Cascadia Mono"/>
+          <w:color w:val="000000"/>
+          <w:sz w:val="19"/>
+          <w:szCs w:val="24"/>
+          <w:highlight w:val="lightGray"/>
+        </w:rPr>
+        <w:t>, currentIp);</w:t>
+      </w:r>
+    </w:p>
+    <w:p>
+      <w:pPr>
+        <w:spacing w:beforeLines="0" w:afterLines="0"/>
+        <w:jc w:val="left"/>
+        <w:rPr>
+          <w:rFonts w:hint="default" w:ascii="Cascadia Mono" w:hAnsi="Cascadia Mono" w:eastAsia="Cascadia Mono"/>
+          <w:color w:val="000000"/>
+          <w:sz w:val="19"/>
+          <w:szCs w:val="24"/>
+          <w:highlight w:val="lightGray"/>
+        </w:rPr>
+      </w:pPr>
+      <w:r>
+        <w:rPr>
+          <w:rFonts w:hint="default" w:ascii="Cascadia Mono" w:hAnsi="Cascadia Mono" w:eastAsia="Cascadia Mono"/>
+          <w:color w:val="000000"/>
+          <w:sz w:val="19"/>
+          <w:szCs w:val="24"/>
+          <w:highlight w:val="lightGray"/>
+        </w:rPr>
+        <w:t xml:space="preserve">    </w:t>
+      </w:r>
+      <w:r>
+        <w:rPr>
+          <w:rFonts w:hint="default" w:ascii="Cascadia Mono" w:hAnsi="Cascadia Mono" w:eastAsia="Cascadia Mono"/>
+          <w:color w:val="0000FF"/>
+          <w:sz w:val="19"/>
+          <w:szCs w:val="24"/>
+          <w:highlight w:val="lightGray"/>
+        </w:rPr>
+        <w:t>return</w:t>
+      </w:r>
+      <w:r>
+        <w:rPr>
+          <w:rFonts w:hint="default" w:ascii="Cascadia Mono" w:hAnsi="Cascadia Mono" w:eastAsia="Cascadia Mono"/>
+          <w:color w:val="000000"/>
+          <w:sz w:val="19"/>
+          <w:szCs w:val="24"/>
+          <w:highlight w:val="lightGray"/>
+        </w:rPr>
+        <w:t xml:space="preserve"> </w:t>
+      </w:r>
+      <w:r>
+        <w:rPr>
+          <w:rFonts w:hint="default" w:ascii="Cascadia Mono" w:hAnsi="Cascadia Mono" w:eastAsia="Cascadia Mono"/>
+          <w:color w:val="0000FF"/>
+          <w:sz w:val="19"/>
+          <w:szCs w:val="24"/>
+          <w:highlight w:val="lightGray"/>
+        </w:rPr>
+        <w:t>true</w:t>
+      </w:r>
+      <w:r>
+        <w:rPr>
+          <w:rFonts w:hint="default" w:ascii="Cascadia Mono" w:hAnsi="Cascadia Mono" w:eastAsia="Cascadia Mono"/>
+          <w:color w:val="000000"/>
+          <w:sz w:val="19"/>
+          <w:szCs w:val="24"/>
+          <w:highlight w:val="lightGray"/>
+        </w:rPr>
+        <w:t>;</w:t>
+      </w:r>
+    </w:p>
+    <w:p>
+      <w:pPr>
+        <w:rPr>
+          <w:rFonts w:hint="default" w:ascii="Cascadia Mono" w:hAnsi="Cascadia Mono" w:eastAsia="Cascadia Mono"/>
+          <w:color w:val="000000"/>
+          <w:sz w:val="24"/>
+          <w:szCs w:val="24"/>
+          <w:highlight w:val="lightGray"/>
+          <w:lang w:val="pt-BR"/>
+        </w:rPr>
+      </w:pPr>
+      <w:r>
+        <w:rPr>
+          <w:rFonts w:hint="default" w:ascii="Cascadia Mono" w:hAnsi="Cascadia Mono" w:eastAsia="Cascadia Mono"/>
+          <w:color w:val="000000"/>
+          <w:sz w:val="19"/>
+          <w:szCs w:val="24"/>
+          <w:highlight w:val="lightGray"/>
+        </w:rPr>
+        <w:t>}</w:t>
+      </w:r>
+    </w:p>
+    <w:p>
+      <w:pPr>
+        <w:rPr>
+          <w:rFonts w:hint="default" w:ascii="Cascadia Mono" w:hAnsi="Cascadia Mono" w:eastAsia="Cascadia Mono"/>
+          <w:color w:val="000000"/>
+          <w:sz w:val="24"/>
+          <w:szCs w:val="24"/>
+          <w:highlight w:val="none"/>
+        </w:rPr>
+      </w:pPr>
+    </w:p>
+    <w:p>
+      <w:pPr>
+        <w:rPr>
+          <w:rFonts w:hint="default" w:ascii="Cascadia Mono" w:hAnsi="Cascadia Mono" w:eastAsia="Cascadia Mono"/>
+          <w:color w:val="000000"/>
+          <w:sz w:val="24"/>
+          <w:szCs w:val="24"/>
+          <w:highlight w:val="none"/>
+          <w:lang w:val="pt-BR"/>
+        </w:rPr>
+      </w:pPr>
+      <w:r>
+        <w:rPr>
+          <w:rFonts w:hint="default" w:ascii="Cascadia Mono" w:hAnsi="Cascadia Mono" w:eastAsia="Cascadia Mono"/>
+          <w:color w:val="000000"/>
+          <w:sz w:val="24"/>
+          <w:szCs w:val="24"/>
+          <w:highlight w:val="none"/>
+          <w:lang w:val="pt-BR"/>
+        </w:rPr>
+        <w:t>Adicionar ao método OnActionExecuting (método executado sempre que um método dos controllers é acessado) a chamda ao método CheckSessionSecurity, fazendo com que, caso o acesso venha de um IP diferente do IP da sessão, o site é redirecionado para o login, já deslogado</w:t>
+      </w:r>
+    </w:p>
+    <w:p>
+      <w:pPr>
+        <w:rPr>
+          <w:rFonts w:hint="default" w:ascii="Cascadia Mono" w:hAnsi="Cascadia Mono" w:eastAsia="Cascadia Mono"/>
+          <w:color w:val="000000"/>
+          <w:sz w:val="24"/>
+          <w:szCs w:val="24"/>
+          <w:highlight w:val="none"/>
+          <w:lang w:val="pt-BR"/>
+        </w:rPr>
+      </w:pPr>
+    </w:p>
+    <w:p>
+      <w:pPr>
+        <w:spacing w:beforeLines="0" w:afterLines="0"/>
+        <w:jc w:val="left"/>
+        <w:rPr>
+          <w:rFonts w:hint="default" w:ascii="Cascadia Mono" w:hAnsi="Cascadia Mono" w:eastAsia="Cascadia Mono"/>
+          <w:color w:val="008000"/>
+          <w:sz w:val="19"/>
+          <w:szCs w:val="24"/>
+          <w:highlight w:val="lightGray"/>
+        </w:rPr>
+      </w:pPr>
+      <w:r>
+        <w:rPr>
+          <w:rFonts w:hint="default" w:ascii="Cascadia Mono" w:hAnsi="Cascadia Mono" w:eastAsia="Cascadia Mono"/>
+          <w:color w:val="008000"/>
+          <w:sz w:val="19"/>
+          <w:szCs w:val="24"/>
+          <w:highlight w:val="lightGray"/>
+        </w:rPr>
+        <w:t>//MÉTODO EXECUTADO SEMPRE QUE UMA REQUISIÇÃO É FEITA AOS CONTROLLERS</w:t>
+      </w:r>
+    </w:p>
+    <w:p>
+      <w:pPr>
+        <w:spacing w:beforeLines="0" w:afterLines="0"/>
+        <w:jc w:val="left"/>
+        <w:rPr>
+          <w:rFonts w:hint="default" w:ascii="Cascadia Mono" w:hAnsi="Cascadia Mono" w:eastAsia="Cascadia Mono"/>
+          <w:color w:val="000000"/>
+          <w:sz w:val="19"/>
+          <w:szCs w:val="24"/>
+          <w:highlight w:val="lightGray"/>
+        </w:rPr>
+      </w:pPr>
+      <w:r>
+        <w:rPr>
+          <w:rFonts w:hint="default" w:ascii="Cascadia Mono" w:hAnsi="Cascadia Mono" w:eastAsia="Cascadia Mono"/>
+          <w:color w:val="0000FF"/>
+          <w:sz w:val="19"/>
+          <w:szCs w:val="24"/>
+          <w:highlight w:val="lightGray"/>
+        </w:rPr>
+        <w:t>public</w:t>
+      </w:r>
+      <w:r>
+        <w:rPr>
+          <w:rFonts w:hint="default" w:ascii="Cascadia Mono" w:hAnsi="Cascadia Mono" w:eastAsia="Cascadia Mono"/>
+          <w:color w:val="000000"/>
+          <w:sz w:val="19"/>
+          <w:szCs w:val="24"/>
+          <w:highlight w:val="lightGray"/>
+        </w:rPr>
+        <w:t xml:space="preserve"> </w:t>
+      </w:r>
+      <w:r>
+        <w:rPr>
+          <w:rFonts w:hint="default" w:ascii="Cascadia Mono" w:hAnsi="Cascadia Mono" w:eastAsia="Cascadia Mono"/>
+          <w:color w:val="0000FF"/>
+          <w:sz w:val="19"/>
+          <w:szCs w:val="24"/>
+          <w:highlight w:val="lightGray"/>
+        </w:rPr>
+        <w:t>override</w:t>
+      </w:r>
+      <w:r>
+        <w:rPr>
+          <w:rFonts w:hint="default" w:ascii="Cascadia Mono" w:hAnsi="Cascadia Mono" w:eastAsia="Cascadia Mono"/>
+          <w:color w:val="000000"/>
+          <w:sz w:val="19"/>
+          <w:szCs w:val="24"/>
+          <w:highlight w:val="lightGray"/>
+        </w:rPr>
+        <w:t xml:space="preserve"> </w:t>
+      </w:r>
+      <w:r>
+        <w:rPr>
+          <w:rFonts w:hint="default" w:ascii="Cascadia Mono" w:hAnsi="Cascadia Mono" w:eastAsia="Cascadia Mono"/>
+          <w:color w:val="0000FF"/>
+          <w:sz w:val="19"/>
+          <w:szCs w:val="24"/>
+          <w:highlight w:val="lightGray"/>
+        </w:rPr>
+        <w:t>void</w:t>
+      </w:r>
+      <w:r>
+        <w:rPr>
+          <w:rFonts w:hint="default" w:ascii="Cascadia Mono" w:hAnsi="Cascadia Mono" w:eastAsia="Cascadia Mono"/>
+          <w:color w:val="000000"/>
+          <w:sz w:val="19"/>
+          <w:szCs w:val="24"/>
+          <w:highlight w:val="lightGray"/>
+        </w:rPr>
+        <w:t xml:space="preserve"> OnActionExecuting(</w:t>
+      </w:r>
+      <w:r>
+        <w:rPr>
+          <w:rFonts w:hint="default" w:ascii="Cascadia Mono" w:hAnsi="Cascadia Mono" w:eastAsia="Cascadia Mono"/>
+          <w:color w:val="2B91AF"/>
+          <w:sz w:val="19"/>
+          <w:szCs w:val="24"/>
+          <w:highlight w:val="lightGray"/>
+        </w:rPr>
+        <w:t>ActionExecutingContext</w:t>
+      </w:r>
+      <w:r>
+        <w:rPr>
+          <w:rFonts w:hint="default" w:ascii="Cascadia Mono" w:hAnsi="Cascadia Mono" w:eastAsia="Cascadia Mono"/>
+          <w:color w:val="000000"/>
+          <w:sz w:val="19"/>
+          <w:szCs w:val="24"/>
+          <w:highlight w:val="lightGray"/>
+        </w:rPr>
+        <w:t xml:space="preserve"> context)</w:t>
+      </w:r>
+    </w:p>
+    <w:p>
+      <w:pPr>
+        <w:spacing w:beforeLines="0" w:afterLines="0"/>
+        <w:jc w:val="left"/>
+        <w:rPr>
+          <w:rFonts w:hint="default" w:ascii="Cascadia Mono" w:hAnsi="Cascadia Mono" w:eastAsia="Cascadia Mono"/>
+          <w:color w:val="000000"/>
+          <w:sz w:val="19"/>
+          <w:szCs w:val="24"/>
+          <w:highlight w:val="lightGray"/>
+        </w:rPr>
+      </w:pPr>
+      <w:r>
+        <w:rPr>
+          <w:rFonts w:hint="default" w:ascii="Cascadia Mono" w:hAnsi="Cascadia Mono" w:eastAsia="Cascadia Mono"/>
+          <w:color w:val="000000"/>
+          <w:sz w:val="19"/>
+          <w:szCs w:val="24"/>
+          <w:highlight w:val="lightGray"/>
+        </w:rPr>
+        <w:t>{</w:t>
+      </w:r>
+    </w:p>
+    <w:p>
+      <w:pPr>
+        <w:spacing w:beforeLines="0" w:afterLines="0"/>
+        <w:jc w:val="left"/>
+        <w:rPr>
+          <w:rFonts w:hint="default" w:ascii="Cascadia Mono" w:hAnsi="Cascadia Mono" w:eastAsia="Cascadia Mono"/>
+          <w:color w:val="008000"/>
+          <w:sz w:val="19"/>
+          <w:szCs w:val="24"/>
+          <w:highlight w:val="lightGray"/>
+        </w:rPr>
+      </w:pPr>
+      <w:r>
+        <w:rPr>
+          <w:rFonts w:hint="default" w:ascii="Cascadia Mono" w:hAnsi="Cascadia Mono" w:eastAsia="Cascadia Mono"/>
+          <w:color w:val="000000"/>
+          <w:sz w:val="19"/>
+          <w:szCs w:val="24"/>
+          <w:highlight w:val="lightGray"/>
+        </w:rPr>
+        <w:t xml:space="preserve">    </w:t>
+      </w:r>
+      <w:r>
+        <w:rPr>
+          <w:rFonts w:hint="default" w:ascii="Cascadia Mono" w:hAnsi="Cascadia Mono" w:eastAsia="Cascadia Mono"/>
+          <w:color w:val="008000"/>
+          <w:sz w:val="19"/>
+          <w:szCs w:val="24"/>
+          <w:highlight w:val="lightGray"/>
+        </w:rPr>
+        <w:t>//SE FOR UMA REQUISIÇÃO DE UM IP DIFERENTE DO IP DA SESSÃO, REDIRECIONA</w:t>
+      </w:r>
+    </w:p>
+    <w:p>
+      <w:pPr>
+        <w:spacing w:beforeLines="0" w:afterLines="0"/>
+        <w:jc w:val="left"/>
+        <w:rPr>
+          <w:rFonts w:hint="default" w:ascii="Cascadia Mono" w:hAnsi="Cascadia Mono" w:eastAsia="Cascadia Mono"/>
+          <w:color w:val="008000"/>
+          <w:sz w:val="19"/>
+          <w:szCs w:val="24"/>
+          <w:highlight w:val="lightGray"/>
+        </w:rPr>
+      </w:pPr>
+      <w:r>
+        <w:rPr>
+          <w:rFonts w:hint="default" w:ascii="Cascadia Mono" w:hAnsi="Cascadia Mono" w:eastAsia="Cascadia Mono"/>
+          <w:color w:val="000000"/>
+          <w:sz w:val="19"/>
+          <w:szCs w:val="24"/>
+          <w:highlight w:val="lightGray"/>
+        </w:rPr>
+        <w:t xml:space="preserve">    </w:t>
+      </w:r>
+      <w:r>
+        <w:rPr>
+          <w:rFonts w:hint="default" w:ascii="Cascadia Mono" w:hAnsi="Cascadia Mono" w:eastAsia="Cascadia Mono"/>
+          <w:color w:val="008000"/>
+          <w:sz w:val="19"/>
+          <w:szCs w:val="24"/>
+          <w:highlight w:val="lightGray"/>
+        </w:rPr>
+        <w:t>//PARA LOGIN - JÁ DESLOGADO</w:t>
+      </w:r>
+    </w:p>
+    <w:p>
+      <w:pPr>
+        <w:spacing w:beforeLines="0" w:afterLines="0"/>
+        <w:jc w:val="left"/>
+        <w:rPr>
+          <w:rFonts w:hint="default" w:ascii="Cascadia Mono" w:hAnsi="Cascadia Mono" w:eastAsia="Cascadia Mono"/>
+          <w:color w:val="000000"/>
+          <w:sz w:val="19"/>
+          <w:szCs w:val="24"/>
+          <w:highlight w:val="lightGray"/>
+        </w:rPr>
+      </w:pPr>
+      <w:r>
+        <w:rPr>
+          <w:rFonts w:hint="default" w:ascii="Cascadia Mono" w:hAnsi="Cascadia Mono" w:eastAsia="Cascadia Mono"/>
+          <w:color w:val="000000"/>
+          <w:sz w:val="19"/>
+          <w:szCs w:val="24"/>
+          <w:highlight w:val="lightGray"/>
+        </w:rPr>
+        <w:t xml:space="preserve">    </w:t>
+      </w:r>
+      <w:r>
+        <w:rPr>
+          <w:rFonts w:hint="default" w:ascii="Cascadia Mono" w:hAnsi="Cascadia Mono" w:eastAsia="Cascadia Mono"/>
+          <w:color w:val="0000FF"/>
+          <w:sz w:val="19"/>
+          <w:szCs w:val="24"/>
+          <w:highlight w:val="lightGray"/>
+        </w:rPr>
+        <w:t>if</w:t>
+      </w:r>
+      <w:r>
+        <w:rPr>
+          <w:rFonts w:hint="default" w:ascii="Cascadia Mono" w:hAnsi="Cascadia Mono" w:eastAsia="Cascadia Mono"/>
+          <w:color w:val="000000"/>
+          <w:sz w:val="19"/>
+          <w:szCs w:val="24"/>
+          <w:highlight w:val="lightGray"/>
+        </w:rPr>
+        <w:t xml:space="preserve"> (!CheckSessionSecurity())</w:t>
+      </w:r>
+    </w:p>
+    <w:p>
+      <w:pPr>
+        <w:spacing w:beforeLines="0" w:afterLines="0"/>
+        <w:jc w:val="left"/>
+        <w:rPr>
+          <w:rFonts w:hint="default" w:ascii="Cascadia Mono" w:hAnsi="Cascadia Mono" w:eastAsia="Cascadia Mono"/>
+          <w:color w:val="000000"/>
+          <w:sz w:val="19"/>
+          <w:szCs w:val="24"/>
+          <w:highlight w:val="lightGray"/>
+        </w:rPr>
+      </w:pPr>
+      <w:r>
+        <w:rPr>
+          <w:rFonts w:hint="default" w:ascii="Cascadia Mono" w:hAnsi="Cascadia Mono" w:eastAsia="Cascadia Mono"/>
+          <w:color w:val="000000"/>
+          <w:sz w:val="19"/>
+          <w:szCs w:val="24"/>
+          <w:highlight w:val="lightGray"/>
+        </w:rPr>
+        <w:t xml:space="preserve">    {</w:t>
+      </w:r>
+    </w:p>
+    <w:p>
+      <w:pPr>
+        <w:spacing w:beforeLines="0" w:afterLines="0"/>
+        <w:jc w:val="left"/>
+        <w:rPr>
+          <w:rFonts w:hint="default" w:ascii="Cascadia Mono" w:hAnsi="Cascadia Mono" w:eastAsia="Cascadia Mono"/>
+          <w:color w:val="000000"/>
+          <w:sz w:val="19"/>
+          <w:szCs w:val="24"/>
+          <w:highlight w:val="lightGray"/>
+        </w:rPr>
+      </w:pPr>
+      <w:r>
+        <w:rPr>
+          <w:rFonts w:hint="default" w:ascii="Cascadia Mono" w:hAnsi="Cascadia Mono" w:eastAsia="Cascadia Mono"/>
+          <w:color w:val="000000"/>
+          <w:sz w:val="19"/>
+          <w:szCs w:val="24"/>
+          <w:highlight w:val="lightGray"/>
+        </w:rPr>
+        <w:t xml:space="preserve">        context.Result = </w:t>
+      </w:r>
+      <w:r>
+        <w:rPr>
+          <w:rFonts w:hint="default" w:ascii="Cascadia Mono" w:hAnsi="Cascadia Mono" w:eastAsia="Cascadia Mono"/>
+          <w:color w:val="0000FF"/>
+          <w:sz w:val="19"/>
+          <w:szCs w:val="24"/>
+          <w:highlight w:val="lightGray"/>
+        </w:rPr>
+        <w:t>new</w:t>
+      </w:r>
+      <w:r>
+        <w:rPr>
+          <w:rFonts w:hint="default" w:ascii="Cascadia Mono" w:hAnsi="Cascadia Mono" w:eastAsia="Cascadia Mono"/>
+          <w:color w:val="000000"/>
+          <w:sz w:val="19"/>
+          <w:szCs w:val="24"/>
+          <w:highlight w:val="lightGray"/>
+        </w:rPr>
+        <w:t xml:space="preserve"> </w:t>
+      </w:r>
+      <w:r>
+        <w:rPr>
+          <w:rFonts w:hint="default" w:ascii="Cascadia Mono" w:hAnsi="Cascadia Mono" w:eastAsia="Cascadia Mono"/>
+          <w:color w:val="2B91AF"/>
+          <w:sz w:val="19"/>
+          <w:szCs w:val="24"/>
+          <w:highlight w:val="lightGray"/>
+        </w:rPr>
+        <w:t>RedirectResult</w:t>
+      </w:r>
+      <w:r>
+        <w:rPr>
+          <w:rFonts w:hint="default" w:ascii="Cascadia Mono" w:hAnsi="Cascadia Mono" w:eastAsia="Cascadia Mono"/>
+          <w:color w:val="000000"/>
+          <w:sz w:val="19"/>
+          <w:szCs w:val="24"/>
+          <w:highlight w:val="lightGray"/>
+        </w:rPr>
+        <w:t>(</w:t>
+      </w:r>
+      <w:r>
+        <w:rPr>
+          <w:rFonts w:hint="default" w:ascii="Cascadia Mono" w:hAnsi="Cascadia Mono" w:eastAsia="Cascadia Mono"/>
+          <w:color w:val="A31515"/>
+          <w:sz w:val="19"/>
+          <w:szCs w:val="24"/>
+          <w:highlight w:val="lightGray"/>
+        </w:rPr>
+        <w:t>"./Login"</w:t>
+      </w:r>
+      <w:r>
+        <w:rPr>
+          <w:rFonts w:hint="default" w:ascii="Cascadia Mono" w:hAnsi="Cascadia Mono" w:eastAsia="Cascadia Mono"/>
+          <w:color w:val="000000"/>
+          <w:sz w:val="19"/>
+          <w:szCs w:val="24"/>
+          <w:highlight w:val="lightGray"/>
+        </w:rPr>
+        <w:t>);</w:t>
+      </w:r>
+    </w:p>
+    <w:p>
+      <w:pPr>
+        <w:rPr>
+          <w:rFonts w:hint="default" w:ascii="Cascadia Mono" w:hAnsi="Cascadia Mono" w:eastAsia="Cascadia Mono"/>
+          <w:color w:val="000000"/>
+          <w:sz w:val="24"/>
+          <w:szCs w:val="24"/>
+          <w:highlight w:val="lightGray"/>
+          <w:lang w:val="pt-BR"/>
+        </w:rPr>
+      </w:pPr>
+      <w:r>
+        <w:rPr>
+          <w:rFonts w:hint="default" w:ascii="Cascadia Mono" w:hAnsi="Cascadia Mono" w:eastAsia="Cascadia Mono"/>
+          <w:color w:val="000000"/>
+          <w:sz w:val="19"/>
+          <w:szCs w:val="24"/>
+          <w:highlight w:val="lightGray"/>
+        </w:rPr>
+        <w:t xml:space="preserve">    }</w:t>
+      </w:r>
+      <w:r>
+        <w:rPr>
+          <w:rFonts w:hint="default" w:ascii="Cascadia Mono" w:hAnsi="Cascadia Mono" w:eastAsia="Cascadia Mono"/>
+          <w:color w:val="000000"/>
+          <w:sz w:val="19"/>
+          <w:szCs w:val="24"/>
+          <w:highlight w:val="lightGray"/>
+          <w:lang w:val="pt-BR"/>
+        </w:rPr>
+        <w:t>...</w:t>
+      </w:r>
+    </w:p>
+    <w:p>
+      <w:pPr>
+        <w:rPr>
+          <w:rFonts w:hint="default" w:ascii="Cascadia Mono" w:hAnsi="Cascadia Mono" w:eastAsia="Cascadia Mono"/>
+          <w:color w:val="000000"/>
+          <w:sz w:val="24"/>
+          <w:szCs w:val="24"/>
+          <w:highlight w:val="none"/>
+        </w:rPr>
+      </w:pPr>
+    </w:p>
+    <w:p>
+      <w:pPr>
+        <w:rPr>
+          <w:rFonts w:hint="default" w:ascii="Cascadia Mono" w:hAnsi="Cascadia Mono" w:eastAsia="Cascadia Mono"/>
+          <w:color w:val="000000"/>
+          <w:sz w:val="24"/>
+          <w:szCs w:val="24"/>
+          <w:highlight w:val="none"/>
+        </w:rPr>
+      </w:pPr>
+    </w:p>
+    <w:p>
+      <w:pPr>
+        <w:rPr>
+          <w:rFonts w:hint="default" w:ascii="Cascadia Mono" w:hAnsi="Cascadia Mono" w:eastAsia="Cascadia Mono"/>
+          <w:color w:val="000000"/>
+          <w:sz w:val="24"/>
+          <w:szCs w:val="24"/>
+          <w:highlight w:val="none"/>
+          <w:lang w:val="pt-BR"/>
+        </w:rPr>
+      </w:pPr>
+      <w:r>
+        <w:rPr>
+          <w:rFonts w:hint="default" w:ascii="Cascadia Mono" w:hAnsi="Cascadia Mono" w:eastAsia="Cascadia Mono"/>
+          <w:color w:val="000000"/>
+          <w:sz w:val="24"/>
+          <w:szCs w:val="24"/>
+          <w:highlight w:val="none"/>
+          <w:lang w:val="pt-BR"/>
+        </w:rPr>
+        <w:t>Agora com um novo construtor que usa um novo atributo na classe BaseController, é preciso herdar esse atributo nas classes que herdam de BaseCotroller, que no caso são MedicoController e ConsultaController</w:t>
+      </w:r>
+    </w:p>
+    <w:p>
+      <w:pPr>
+        <w:rPr>
+          <w:rFonts w:hint="default" w:ascii="Cascadia Mono" w:hAnsi="Cascadia Mono" w:eastAsia="Cascadia Mono"/>
+          <w:color w:val="000000"/>
+          <w:sz w:val="24"/>
+          <w:szCs w:val="24"/>
+          <w:highlight w:val="none"/>
+        </w:rPr>
+      </w:pPr>
+    </w:p>
+    <w:p>
+      <w:pPr>
+        <w:rPr>
+          <w:rFonts w:hint="default" w:ascii="Cascadia Mono" w:hAnsi="Cascadia Mono" w:eastAsia="Cascadia Mono"/>
+          <w:color w:val="000000"/>
+          <w:sz w:val="24"/>
+          <w:szCs w:val="24"/>
+          <w:highlight w:val="none"/>
+          <w:lang w:val="pt-BR"/>
+        </w:rPr>
+      </w:pPr>
+      <w:r>
+        <w:rPr>
+          <w:rFonts w:hint="default" w:ascii="Cascadia Mono" w:hAnsi="Cascadia Mono" w:eastAsia="Cascadia Mono"/>
+          <w:color w:val="000000"/>
+          <w:sz w:val="24"/>
+          <w:szCs w:val="24"/>
+          <w:highlight w:val="none"/>
+          <w:lang w:val="pt-BR"/>
+        </w:rPr>
+        <w:t>Controllers-&gt;MedicoController - mudar construtor para herdar atributo signInManager de BaseController</w:t>
+      </w:r>
+    </w:p>
+    <w:p>
+      <w:pPr>
+        <w:spacing w:beforeLines="0" w:afterLines="0"/>
+        <w:jc w:val="left"/>
+        <w:rPr>
+          <w:rFonts w:hint="default" w:ascii="Cascadia Mono" w:hAnsi="Cascadia Mono" w:eastAsia="Cascadia Mono"/>
+          <w:color w:val="000000"/>
+          <w:sz w:val="19"/>
+          <w:szCs w:val="24"/>
+          <w:highlight w:val="lightGray"/>
+        </w:rPr>
+      </w:pPr>
+      <w:r>
+        <w:rPr>
+          <w:rFonts w:hint="default" w:ascii="Cascadia Mono" w:hAnsi="Cascadia Mono" w:eastAsia="Cascadia Mono"/>
+          <w:color w:val="0000FF"/>
+          <w:sz w:val="19"/>
+          <w:szCs w:val="24"/>
+          <w:highlight w:val="lightGray"/>
+        </w:rPr>
+        <w:t>public</w:t>
+      </w:r>
+      <w:r>
+        <w:rPr>
+          <w:rFonts w:hint="default" w:ascii="Cascadia Mono" w:hAnsi="Cascadia Mono" w:eastAsia="Cascadia Mono"/>
+          <w:color w:val="000000"/>
+          <w:sz w:val="19"/>
+          <w:szCs w:val="24"/>
+          <w:highlight w:val="lightGray"/>
+        </w:rPr>
+        <w:t xml:space="preserve"> </w:t>
+      </w:r>
+      <w:r>
+        <w:rPr>
+          <w:rFonts w:hint="default" w:ascii="Cascadia Mono" w:hAnsi="Cascadia Mono" w:eastAsia="Cascadia Mono"/>
+          <w:color w:val="2B91AF"/>
+          <w:sz w:val="19"/>
+          <w:szCs w:val="24"/>
+          <w:highlight w:val="lightGray"/>
+        </w:rPr>
+        <w:t>MedicoController</w:t>
+      </w:r>
+      <w:r>
+        <w:rPr>
+          <w:rFonts w:hint="default" w:ascii="Cascadia Mono" w:hAnsi="Cascadia Mono" w:eastAsia="Cascadia Mono"/>
+          <w:color w:val="000000"/>
+          <w:sz w:val="19"/>
+          <w:szCs w:val="24"/>
+          <w:highlight w:val="lightGray"/>
+        </w:rPr>
+        <w:t>(</w:t>
+      </w:r>
+      <w:r>
+        <w:rPr>
+          <w:rFonts w:hint="default" w:ascii="Cascadia Mono" w:hAnsi="Cascadia Mono" w:eastAsia="Cascadia Mono"/>
+          <w:color w:val="2B91AF"/>
+          <w:sz w:val="19"/>
+          <w:szCs w:val="24"/>
+          <w:highlight w:val="lightGray"/>
+        </w:rPr>
+        <w:t>IMedicoService</w:t>
+      </w:r>
+      <w:r>
+        <w:rPr>
+          <w:rFonts w:hint="default" w:ascii="Cascadia Mono" w:hAnsi="Cascadia Mono" w:eastAsia="Cascadia Mono"/>
+          <w:color w:val="000000"/>
+          <w:sz w:val="19"/>
+          <w:szCs w:val="24"/>
+          <w:highlight w:val="lightGray"/>
+        </w:rPr>
+        <w:t xml:space="preserve"> service, </w:t>
+      </w:r>
+      <w:r>
+        <w:rPr>
+          <w:rFonts w:hint="default" w:ascii="Cascadia Mono" w:hAnsi="Cascadia Mono" w:eastAsia="Cascadia Mono"/>
+          <w:color w:val="2B91AF"/>
+          <w:sz w:val="19"/>
+          <w:szCs w:val="24"/>
+          <w:highlight w:val="lightGray"/>
+        </w:rPr>
+        <w:t>SignInManager</w:t>
+      </w:r>
+      <w:r>
+        <w:rPr>
+          <w:rFonts w:hint="default" w:ascii="Cascadia Mono" w:hAnsi="Cascadia Mono" w:eastAsia="Cascadia Mono"/>
+          <w:color w:val="000000"/>
+          <w:sz w:val="19"/>
+          <w:szCs w:val="24"/>
+          <w:highlight w:val="lightGray"/>
+        </w:rPr>
+        <w:t>&lt;</w:t>
+      </w:r>
+      <w:r>
+        <w:rPr>
+          <w:rFonts w:hint="default" w:ascii="Cascadia Mono" w:hAnsi="Cascadia Mono" w:eastAsia="Cascadia Mono"/>
+          <w:color w:val="2B91AF"/>
+          <w:sz w:val="19"/>
+          <w:szCs w:val="24"/>
+          <w:highlight w:val="lightGray"/>
+        </w:rPr>
+        <w:t>IdentityUser</w:t>
+      </w:r>
+      <w:r>
+        <w:rPr>
+          <w:rFonts w:hint="default" w:ascii="Cascadia Mono" w:hAnsi="Cascadia Mono" w:eastAsia="Cascadia Mono"/>
+          <w:color w:val="000000"/>
+          <w:sz w:val="19"/>
+          <w:szCs w:val="24"/>
+          <w:highlight w:val="lightGray"/>
+        </w:rPr>
+        <w:t>&gt; signInManager)</w:t>
+      </w:r>
+    </w:p>
+    <w:p>
+      <w:pPr>
+        <w:spacing w:beforeLines="0" w:afterLines="0"/>
+        <w:jc w:val="left"/>
+        <w:rPr>
+          <w:rFonts w:hint="default" w:ascii="Cascadia Mono" w:hAnsi="Cascadia Mono" w:eastAsia="Cascadia Mono"/>
+          <w:color w:val="000000"/>
+          <w:sz w:val="19"/>
+          <w:szCs w:val="24"/>
+          <w:highlight w:val="lightGray"/>
+        </w:rPr>
+      </w:pPr>
+      <w:r>
+        <w:rPr>
+          <w:rFonts w:hint="default" w:ascii="Cascadia Mono" w:hAnsi="Cascadia Mono" w:eastAsia="Cascadia Mono"/>
+          <w:color w:val="000000"/>
+          <w:sz w:val="19"/>
+          <w:szCs w:val="24"/>
+          <w:highlight w:val="lightGray"/>
+        </w:rPr>
+        <w:t xml:space="preserve">: </w:t>
+      </w:r>
+      <w:r>
+        <w:rPr>
+          <w:rFonts w:hint="default" w:ascii="Cascadia Mono" w:hAnsi="Cascadia Mono" w:eastAsia="Cascadia Mono"/>
+          <w:color w:val="0000FF"/>
+          <w:sz w:val="19"/>
+          <w:szCs w:val="24"/>
+          <w:highlight w:val="lightGray"/>
+        </w:rPr>
+        <w:t>base</w:t>
+      </w:r>
+      <w:r>
+        <w:rPr>
+          <w:rFonts w:hint="default" w:ascii="Cascadia Mono" w:hAnsi="Cascadia Mono" w:eastAsia="Cascadia Mono"/>
+          <w:color w:val="000000"/>
+          <w:sz w:val="19"/>
+          <w:szCs w:val="24"/>
+          <w:highlight w:val="lightGray"/>
+        </w:rPr>
+        <w:t>(signInManager)</w:t>
+      </w:r>
+    </w:p>
+    <w:p>
+      <w:pPr>
+        <w:spacing w:beforeLines="0" w:afterLines="0"/>
+        <w:jc w:val="left"/>
+        <w:rPr>
+          <w:rFonts w:hint="default" w:ascii="Cascadia Mono" w:hAnsi="Cascadia Mono" w:eastAsia="Cascadia Mono"/>
+          <w:color w:val="000000"/>
+          <w:sz w:val="19"/>
+          <w:szCs w:val="24"/>
+          <w:highlight w:val="lightGray"/>
+        </w:rPr>
+      </w:pPr>
+      <w:r>
+        <w:rPr>
+          <w:rFonts w:hint="default" w:ascii="Cascadia Mono" w:hAnsi="Cascadia Mono" w:eastAsia="Cascadia Mono"/>
+          <w:color w:val="000000"/>
+          <w:sz w:val="19"/>
+          <w:szCs w:val="24"/>
+          <w:highlight w:val="lightGray"/>
+        </w:rPr>
+        <w:t>{</w:t>
+      </w:r>
+    </w:p>
+    <w:p>
+      <w:pPr>
+        <w:spacing w:beforeLines="0" w:afterLines="0"/>
+        <w:jc w:val="left"/>
+        <w:rPr>
+          <w:rFonts w:hint="default" w:ascii="Cascadia Mono" w:hAnsi="Cascadia Mono" w:eastAsia="Cascadia Mono"/>
+          <w:color w:val="000000"/>
+          <w:sz w:val="19"/>
+          <w:szCs w:val="24"/>
+          <w:highlight w:val="lightGray"/>
+        </w:rPr>
+      </w:pPr>
+      <w:r>
+        <w:rPr>
+          <w:rFonts w:hint="default" w:ascii="Cascadia Mono" w:hAnsi="Cascadia Mono" w:eastAsia="Cascadia Mono"/>
+          <w:color w:val="000000"/>
+          <w:sz w:val="19"/>
+          <w:szCs w:val="24"/>
+          <w:highlight w:val="lightGray"/>
+        </w:rPr>
+        <w:t xml:space="preserve">    _service = service;</w:t>
+      </w:r>
+    </w:p>
+    <w:p>
+      <w:pPr>
+        <w:rPr>
+          <w:rFonts w:hint="default" w:ascii="Cascadia Mono" w:hAnsi="Cascadia Mono" w:eastAsia="Cascadia Mono"/>
+          <w:color w:val="000000"/>
+          <w:sz w:val="24"/>
+          <w:szCs w:val="24"/>
+          <w:highlight w:val="lightGray"/>
+          <w:lang w:val="pt-BR"/>
+        </w:rPr>
+      </w:pPr>
+      <w:r>
+        <w:rPr>
+          <w:rFonts w:hint="default" w:ascii="Cascadia Mono" w:hAnsi="Cascadia Mono" w:eastAsia="Cascadia Mono"/>
+          <w:color w:val="000000"/>
+          <w:sz w:val="19"/>
+          <w:szCs w:val="24"/>
+          <w:highlight w:val="lightGray"/>
+        </w:rPr>
+        <w:t>}</w:t>
+      </w:r>
+    </w:p>
+    <w:p>
+      <w:pPr>
+        <w:rPr>
+          <w:rFonts w:hint="default" w:ascii="Cascadia Mono" w:hAnsi="Cascadia Mono" w:eastAsia="Cascadia Mono"/>
+          <w:color w:val="000000"/>
+          <w:sz w:val="24"/>
+          <w:szCs w:val="24"/>
+          <w:highlight w:val="none"/>
+        </w:rPr>
+      </w:pPr>
+    </w:p>
+    <w:p>
+      <w:pPr>
+        <w:rPr>
+          <w:rFonts w:hint="default" w:ascii="Cascadia Mono" w:hAnsi="Cascadia Mono" w:eastAsia="Cascadia Mono"/>
+          <w:color w:val="000000"/>
+          <w:sz w:val="24"/>
+          <w:szCs w:val="24"/>
+          <w:highlight w:val="none"/>
+          <w:lang w:val="pt-BR"/>
+        </w:rPr>
+      </w:pPr>
+      <w:r>
+        <w:rPr>
+          <w:rFonts w:hint="default" w:ascii="Cascadia Mono" w:hAnsi="Cascadia Mono" w:eastAsia="Cascadia Mono"/>
+          <w:color w:val="000000"/>
+          <w:sz w:val="24"/>
+          <w:szCs w:val="24"/>
+          <w:highlight w:val="none"/>
+          <w:lang w:val="pt-BR"/>
+        </w:rPr>
+        <w:t>Controllers-&gt;ConsultaController - mudar construtor para herdar atributo signInManager de BaseController</w:t>
+      </w:r>
+    </w:p>
+    <w:p>
+      <w:pPr>
+        <w:spacing w:beforeLines="0" w:afterLines="0"/>
+        <w:jc w:val="left"/>
+        <w:rPr>
+          <w:rFonts w:hint="default" w:ascii="Cascadia Mono" w:hAnsi="Cascadia Mono" w:eastAsia="Cascadia Mono"/>
+          <w:color w:val="000000"/>
+          <w:sz w:val="19"/>
+          <w:szCs w:val="24"/>
+          <w:highlight w:val="lightGray"/>
+        </w:rPr>
+      </w:pPr>
+      <w:r>
+        <w:rPr>
+          <w:rFonts w:hint="default" w:ascii="Cascadia Mono" w:hAnsi="Cascadia Mono" w:eastAsia="Cascadia Mono"/>
+          <w:color w:val="0000FF"/>
+          <w:sz w:val="19"/>
+          <w:szCs w:val="24"/>
+          <w:highlight w:val="lightGray"/>
+        </w:rPr>
+        <w:t>public</w:t>
+      </w:r>
+      <w:r>
+        <w:rPr>
+          <w:rFonts w:hint="default" w:ascii="Cascadia Mono" w:hAnsi="Cascadia Mono" w:eastAsia="Cascadia Mono"/>
+          <w:color w:val="000000"/>
+          <w:sz w:val="19"/>
+          <w:szCs w:val="24"/>
+          <w:highlight w:val="lightGray"/>
+        </w:rPr>
+        <w:t xml:space="preserve"> </w:t>
+      </w:r>
+      <w:r>
+        <w:rPr>
+          <w:rFonts w:hint="default" w:ascii="Cascadia Mono" w:hAnsi="Cascadia Mono" w:eastAsia="Cascadia Mono"/>
+          <w:color w:val="2B91AF"/>
+          <w:sz w:val="19"/>
+          <w:szCs w:val="24"/>
+          <w:highlight w:val="lightGray"/>
+        </w:rPr>
+        <w:t>ConsultaController</w:t>
+      </w:r>
+      <w:r>
+        <w:rPr>
+          <w:rFonts w:hint="default" w:ascii="Cascadia Mono" w:hAnsi="Cascadia Mono" w:eastAsia="Cascadia Mono"/>
+          <w:color w:val="000000"/>
+          <w:sz w:val="19"/>
+          <w:szCs w:val="24"/>
+          <w:highlight w:val="lightGray"/>
+        </w:rPr>
+        <w:t>(</w:t>
+      </w:r>
+      <w:r>
+        <w:rPr>
+          <w:rFonts w:hint="default" w:ascii="Cascadia Mono" w:hAnsi="Cascadia Mono" w:eastAsia="Cascadia Mono"/>
+          <w:color w:val="2B91AF"/>
+          <w:sz w:val="19"/>
+          <w:szCs w:val="24"/>
+          <w:highlight w:val="lightGray"/>
+        </w:rPr>
+        <w:t>IConsultaService</w:t>
+      </w:r>
+      <w:r>
+        <w:rPr>
+          <w:rFonts w:hint="default" w:ascii="Cascadia Mono" w:hAnsi="Cascadia Mono" w:eastAsia="Cascadia Mono"/>
+          <w:color w:val="000000"/>
+          <w:sz w:val="19"/>
+          <w:szCs w:val="24"/>
+          <w:highlight w:val="lightGray"/>
+        </w:rPr>
+        <w:t xml:space="preserve"> consultaService, </w:t>
+      </w:r>
+      <w:r>
+        <w:rPr>
+          <w:rFonts w:hint="default" w:ascii="Cascadia Mono" w:hAnsi="Cascadia Mono" w:eastAsia="Cascadia Mono"/>
+          <w:color w:val="2B91AF"/>
+          <w:sz w:val="19"/>
+          <w:szCs w:val="24"/>
+          <w:highlight w:val="lightGray"/>
+        </w:rPr>
+        <w:t>IMedicoService</w:t>
+      </w:r>
+      <w:r>
+        <w:rPr>
+          <w:rFonts w:hint="default" w:ascii="Cascadia Mono" w:hAnsi="Cascadia Mono" w:eastAsia="Cascadia Mono"/>
+          <w:color w:val="000000"/>
+          <w:sz w:val="19"/>
+          <w:szCs w:val="24"/>
+          <w:highlight w:val="lightGray"/>
+        </w:rPr>
+        <w:t xml:space="preserve"> medicoService, </w:t>
+      </w:r>
+      <w:r>
+        <w:rPr>
+          <w:rFonts w:hint="default" w:ascii="Cascadia Mono" w:hAnsi="Cascadia Mono" w:eastAsia="Cascadia Mono"/>
+          <w:color w:val="2B91AF"/>
+          <w:sz w:val="19"/>
+          <w:szCs w:val="24"/>
+          <w:highlight w:val="lightGray"/>
+        </w:rPr>
+        <w:t>SignInManager</w:t>
+      </w:r>
+      <w:r>
+        <w:rPr>
+          <w:rFonts w:hint="default" w:ascii="Cascadia Mono" w:hAnsi="Cascadia Mono" w:eastAsia="Cascadia Mono"/>
+          <w:color w:val="000000"/>
+          <w:sz w:val="19"/>
+          <w:szCs w:val="24"/>
+          <w:highlight w:val="lightGray"/>
+        </w:rPr>
+        <w:t>&lt;</w:t>
+      </w:r>
+      <w:r>
+        <w:rPr>
+          <w:rFonts w:hint="default" w:ascii="Cascadia Mono" w:hAnsi="Cascadia Mono" w:eastAsia="Cascadia Mono"/>
+          <w:color w:val="2B91AF"/>
+          <w:sz w:val="19"/>
+          <w:szCs w:val="24"/>
+          <w:highlight w:val="lightGray"/>
+        </w:rPr>
+        <w:t>IdentityUser</w:t>
+      </w:r>
+      <w:r>
+        <w:rPr>
+          <w:rFonts w:hint="default" w:ascii="Cascadia Mono" w:hAnsi="Cascadia Mono" w:eastAsia="Cascadia Mono"/>
+          <w:color w:val="000000"/>
+          <w:sz w:val="19"/>
+          <w:szCs w:val="24"/>
+          <w:highlight w:val="lightGray"/>
+        </w:rPr>
+        <w:t>&gt; signInManager)</w:t>
+      </w:r>
+    </w:p>
+    <w:p>
+      <w:pPr>
+        <w:spacing w:beforeLines="0" w:afterLines="0"/>
+        <w:jc w:val="left"/>
+        <w:rPr>
+          <w:rFonts w:hint="default" w:ascii="Cascadia Mono" w:hAnsi="Cascadia Mono" w:eastAsia="Cascadia Mono"/>
+          <w:color w:val="000000"/>
+          <w:sz w:val="19"/>
+          <w:szCs w:val="24"/>
+          <w:highlight w:val="lightGray"/>
+        </w:rPr>
+      </w:pPr>
+      <w:r>
+        <w:rPr>
+          <w:rFonts w:hint="default" w:ascii="Cascadia Mono" w:hAnsi="Cascadia Mono" w:eastAsia="Cascadia Mono"/>
+          <w:color w:val="000000"/>
+          <w:sz w:val="19"/>
+          <w:szCs w:val="24"/>
+          <w:highlight w:val="lightGray"/>
+        </w:rPr>
+        <w:t xml:space="preserve">: </w:t>
+      </w:r>
+      <w:r>
+        <w:rPr>
+          <w:rFonts w:hint="default" w:ascii="Cascadia Mono" w:hAnsi="Cascadia Mono" w:eastAsia="Cascadia Mono"/>
+          <w:color w:val="0000FF"/>
+          <w:sz w:val="19"/>
+          <w:szCs w:val="24"/>
+          <w:highlight w:val="lightGray"/>
+        </w:rPr>
+        <w:t>base</w:t>
+      </w:r>
+      <w:r>
+        <w:rPr>
+          <w:rFonts w:hint="default" w:ascii="Cascadia Mono" w:hAnsi="Cascadia Mono" w:eastAsia="Cascadia Mono"/>
+          <w:color w:val="000000"/>
+          <w:sz w:val="19"/>
+          <w:szCs w:val="24"/>
+          <w:highlight w:val="lightGray"/>
+        </w:rPr>
+        <w:t>(signInManager)</w:t>
+      </w:r>
+    </w:p>
+    <w:p>
+      <w:pPr>
+        <w:spacing w:beforeLines="0" w:afterLines="0"/>
+        <w:jc w:val="left"/>
+        <w:rPr>
+          <w:rFonts w:hint="default" w:ascii="Cascadia Mono" w:hAnsi="Cascadia Mono" w:eastAsia="Cascadia Mono"/>
+          <w:color w:val="000000"/>
+          <w:sz w:val="19"/>
+          <w:szCs w:val="24"/>
+          <w:highlight w:val="lightGray"/>
+        </w:rPr>
+      </w:pPr>
+      <w:r>
+        <w:rPr>
+          <w:rFonts w:hint="default" w:ascii="Cascadia Mono" w:hAnsi="Cascadia Mono" w:eastAsia="Cascadia Mono"/>
+          <w:color w:val="000000"/>
+          <w:sz w:val="19"/>
+          <w:szCs w:val="24"/>
+          <w:highlight w:val="lightGray"/>
+        </w:rPr>
+        <w:t>{</w:t>
+      </w:r>
+    </w:p>
+    <w:p>
+      <w:pPr>
+        <w:spacing w:beforeLines="0" w:afterLines="0"/>
+        <w:jc w:val="left"/>
+        <w:rPr>
+          <w:rFonts w:hint="default" w:ascii="Cascadia Mono" w:hAnsi="Cascadia Mono" w:eastAsia="Cascadia Mono"/>
+          <w:color w:val="000000"/>
+          <w:sz w:val="19"/>
+          <w:szCs w:val="24"/>
+          <w:highlight w:val="lightGray"/>
+        </w:rPr>
+      </w:pPr>
+      <w:r>
+        <w:rPr>
+          <w:rFonts w:hint="default" w:ascii="Cascadia Mono" w:hAnsi="Cascadia Mono" w:eastAsia="Cascadia Mono"/>
+          <w:color w:val="000000"/>
+          <w:sz w:val="19"/>
+          <w:szCs w:val="24"/>
+          <w:highlight w:val="lightGray"/>
+        </w:rPr>
+        <w:t xml:space="preserve">    _consultaservice = consultaService;</w:t>
+      </w:r>
+    </w:p>
+    <w:p>
+      <w:pPr>
+        <w:spacing w:beforeLines="0" w:afterLines="0"/>
+        <w:jc w:val="left"/>
+        <w:rPr>
+          <w:rFonts w:hint="default" w:ascii="Cascadia Mono" w:hAnsi="Cascadia Mono" w:eastAsia="Cascadia Mono"/>
+          <w:color w:val="000000"/>
+          <w:sz w:val="19"/>
+          <w:szCs w:val="24"/>
+          <w:highlight w:val="lightGray"/>
+        </w:rPr>
+      </w:pPr>
+      <w:r>
+        <w:rPr>
+          <w:rFonts w:hint="default" w:ascii="Cascadia Mono" w:hAnsi="Cascadia Mono" w:eastAsia="Cascadia Mono"/>
+          <w:color w:val="000000"/>
+          <w:sz w:val="19"/>
+          <w:szCs w:val="24"/>
+          <w:highlight w:val="lightGray"/>
+        </w:rPr>
+        <w:t xml:space="preserve">    _medicoService = medicoService;</w:t>
+      </w:r>
+    </w:p>
+    <w:p>
+      <w:pPr>
+        <w:rPr>
+          <w:rFonts w:hint="default" w:ascii="Cascadia Mono" w:hAnsi="Cascadia Mono" w:eastAsia="Cascadia Mono"/>
+          <w:color w:val="000000"/>
+          <w:sz w:val="24"/>
+          <w:szCs w:val="24"/>
+          <w:highlight w:val="lightGray"/>
+        </w:rPr>
+      </w:pPr>
+      <w:r>
+        <w:rPr>
+          <w:rFonts w:hint="default" w:ascii="Cascadia Mono" w:hAnsi="Cascadia Mono" w:eastAsia="Cascadia Mono"/>
+          <w:color w:val="000000"/>
+          <w:sz w:val="19"/>
+          <w:szCs w:val="24"/>
+          <w:highlight w:val="lightGray"/>
+        </w:rPr>
+        <w:t>}</w:t>
+      </w:r>
+    </w:p>
+    <w:p>
+      <w:pPr>
+        <w:rPr>
+          <w:rFonts w:hint="default" w:ascii="Cascadia Mono" w:hAnsi="Cascadia Mono" w:eastAsia="Cascadia Mono"/>
+          <w:color w:val="000000"/>
+          <w:sz w:val="24"/>
+          <w:szCs w:val="24"/>
+          <w:highlight w:val="none"/>
+        </w:rPr>
+      </w:pPr>
+    </w:p>
+    <w:p>
+      <w:pPr>
+        <w:rPr>
+          <w:rFonts w:hint="default" w:ascii="Cascadia Mono" w:hAnsi="Cascadia Mono" w:eastAsia="Cascadia Mono"/>
+          <w:color w:val="000000"/>
+          <w:sz w:val="24"/>
+          <w:szCs w:val="24"/>
+          <w:highlight w:val="none"/>
+          <w:lang w:val="pt-BR"/>
+        </w:rPr>
+      </w:pPr>
+      <w:r>
+        <w:rPr>
+          <w:rFonts w:hint="default" w:ascii="Cascadia Mono" w:hAnsi="Cascadia Mono" w:eastAsia="Cascadia Mono"/>
+          <w:color w:val="000000"/>
+          <w:sz w:val="24"/>
+          <w:szCs w:val="24"/>
+          <w:highlight w:val="none"/>
+          <w:lang w:val="pt-BR"/>
+        </w:rPr>
+        <w:t>Com isso, sempre que forem feitas requisições ao sistema, o IP salvo da sessão e o IP atual da requisição serão comparados, evitando ataques de IPs externos.</w:t>
+      </w:r>
       <w:bookmarkStart w:id="0" w:name="_GoBack"/>
       <w:bookmarkEnd w:id="0"/>
-    </w:p>
-    <w:p>
-      <w:pPr>
-        <w:rPr>
-          <w:rFonts w:hint="default" w:ascii="Cascadia Mono" w:hAnsi="Cascadia Mono" w:eastAsia="Cascadia Mono"/>
-          <w:color w:val="000000"/>
-          <w:sz w:val="24"/>
-          <w:szCs w:val="24"/>
-          <w:highlight w:val="none"/>
-        </w:rPr>
-      </w:pPr>
-    </w:p>
-    <w:p>
-      <w:pPr>
-        <w:rPr>
-          <w:rFonts w:hint="default" w:ascii="Cascadia Mono" w:hAnsi="Cascadia Mono" w:eastAsia="Cascadia Mono"/>
-          <w:color w:val="000000"/>
-          <w:sz w:val="24"/>
-          <w:szCs w:val="24"/>
-          <w:highlight w:val="none"/>
-        </w:rPr>
-      </w:pPr>
-    </w:p>
-    <w:p>
-      <w:pPr>
-        <w:rPr>
-          <w:rFonts w:hint="default" w:ascii="Cascadia Mono" w:hAnsi="Cascadia Mono" w:eastAsia="Cascadia Mono"/>
-          <w:color w:val="000000"/>
-          <w:sz w:val="24"/>
-          <w:szCs w:val="24"/>
-          <w:highlight w:val="none"/>
-        </w:rPr>
-      </w:pPr>
-    </w:p>
-    <w:p>
-      <w:pPr>
-        <w:rPr>
-          <w:rFonts w:hint="default" w:ascii="Cascadia Mono" w:hAnsi="Cascadia Mono" w:eastAsia="Cascadia Mono"/>
-          <w:color w:val="000000"/>
-          <w:sz w:val="24"/>
-          <w:szCs w:val="24"/>
-          <w:highlight w:val="none"/>
-        </w:rPr>
-      </w:pPr>
-    </w:p>
-    <w:p>
-      <w:pPr>
-        <w:rPr>
-          <w:rFonts w:hint="default" w:ascii="Cascadia Mono" w:hAnsi="Cascadia Mono" w:eastAsia="Cascadia Mono"/>
-          <w:color w:val="000000"/>
-          <w:sz w:val="24"/>
-          <w:szCs w:val="24"/>
-          <w:highlight w:val="none"/>
-        </w:rPr>
-      </w:pPr>
-    </w:p>
-    <w:p>
-      <w:pPr>
-        <w:rPr>
-          <w:rFonts w:hint="default" w:ascii="Cascadia Mono" w:hAnsi="Cascadia Mono" w:eastAsia="Cascadia Mono"/>
-          <w:color w:val="000000"/>
-          <w:sz w:val="24"/>
-          <w:szCs w:val="24"/>
-          <w:highlight w:val="none"/>
-        </w:rPr>
-      </w:pPr>
-    </w:p>
-    <w:p>
-      <w:pPr>
-        <w:rPr>
-          <w:rFonts w:hint="default" w:ascii="Cascadia Mono" w:hAnsi="Cascadia Mono" w:eastAsia="Cascadia Mono"/>
-          <w:color w:val="000000"/>
-          <w:sz w:val="24"/>
-          <w:szCs w:val="24"/>
-          <w:highlight w:val="none"/>
-        </w:rPr>
-      </w:pPr>
-    </w:p>
-    <w:p>
-      <w:pPr>
-        <w:rPr>
-          <w:rFonts w:hint="default" w:ascii="Cascadia Mono" w:hAnsi="Cascadia Mono" w:eastAsia="Cascadia Mono"/>
-          <w:color w:val="000000"/>
-          <w:sz w:val="24"/>
-          <w:szCs w:val="24"/>
-          <w:highlight w:val="none"/>
-        </w:rPr>
-      </w:pPr>
-    </w:p>
-    <w:p>
-      <w:pPr>
-        <w:rPr>
-          <w:rFonts w:hint="default" w:ascii="Cascadia Mono" w:hAnsi="Cascadia Mono" w:eastAsia="Cascadia Mono"/>
-          <w:color w:val="000000"/>
-          <w:sz w:val="24"/>
-          <w:szCs w:val="24"/>
-          <w:highlight w:val="none"/>
-        </w:rPr>
-      </w:pPr>
-    </w:p>
-    <w:p>
-      <w:pPr>
-        <w:rPr>
-          <w:rFonts w:hint="default" w:ascii="Cascadia Mono" w:hAnsi="Cascadia Mono" w:eastAsia="Cascadia Mono"/>
-          <w:color w:val="000000"/>
-          <w:sz w:val="24"/>
-          <w:szCs w:val="24"/>
-          <w:highlight w:val="none"/>
-        </w:rPr>
-      </w:pPr>
-    </w:p>
-    <w:p>
-      <w:pPr>
-        <w:rPr>
-          <w:rFonts w:hint="default" w:ascii="Cascadia Mono" w:hAnsi="Cascadia Mono" w:eastAsia="Cascadia Mono"/>
-          <w:color w:val="000000"/>
-          <w:sz w:val="24"/>
-          <w:szCs w:val="24"/>
-          <w:highlight w:val="none"/>
-        </w:rPr>
-      </w:pPr>
-    </w:p>
-    <w:p>
-      <w:pPr>
-        <w:rPr>
-          <w:rFonts w:hint="default" w:ascii="Cascadia Mono" w:hAnsi="Cascadia Mono" w:eastAsia="Cascadia Mono"/>
-          <w:color w:val="000000"/>
-          <w:sz w:val="24"/>
-          <w:szCs w:val="24"/>
-          <w:highlight w:val="none"/>
-        </w:rPr>
-      </w:pPr>
-    </w:p>
-    <w:p>
-      <w:pPr>
-        <w:rPr>
-          <w:rFonts w:hint="default" w:ascii="Cascadia Mono" w:hAnsi="Cascadia Mono" w:eastAsia="Cascadia Mono"/>
-          <w:color w:val="000000"/>
-          <w:sz w:val="24"/>
-          <w:szCs w:val="24"/>
-          <w:highlight w:val="none"/>
-        </w:rPr>
-      </w:pPr>
-    </w:p>
-    <w:p>
-      <w:pPr>
-        <w:rPr>
-          <w:rFonts w:hint="default" w:ascii="Cascadia Mono" w:hAnsi="Cascadia Mono" w:eastAsia="Cascadia Mono"/>
-          <w:color w:val="000000"/>
-          <w:sz w:val="24"/>
-          <w:szCs w:val="24"/>
-          <w:highlight w:val="none"/>
-        </w:rPr>
-      </w:pPr>
     </w:p>
     <w:p>
       <w:pPr>

</xml_diff>

<commit_message>
Security Measures for XSS, in line scripting and sniffing of mime types
</commit_message>
<xml_diff>
--- a/Notes.docx
+++ b/Notes.docx
@@ -19914,21 +19914,590 @@
           <w:sz w:val="24"/>
           <w:szCs w:val="24"/>
           <w:highlight w:val="none"/>
-        </w:rPr>
-      </w:pPr>
+          <w:lang w:val="pt-BR"/>
+        </w:rPr>
+      </w:pPr>
+      <w:r>
+        <w:rPr>
+          <w:rFonts w:hint="default" w:ascii="Cascadia Mono" w:hAnsi="Cascadia Mono" w:eastAsia="Cascadia Mono"/>
+          <w:b/>
+          <w:bCs/>
+          <w:color w:val="000000"/>
+          <w:sz w:val="24"/>
+          <w:szCs w:val="24"/>
+          <w:highlight w:val="none"/>
+          <w:lang w:val="pt-BR"/>
+        </w:rPr>
+        <w:t>PROTEÇÃO CONTRA XSS (CROSS-SITE SCRIPT) E SNIFFING DE MIME TYPE</w:t>
+      </w:r>
+    </w:p>
+    <w:p>
+      <w:pPr>
+        <w:rPr>
+          <w:rFonts w:hint="default" w:ascii="Cascadia Mono" w:hAnsi="Cascadia Mono" w:eastAsia="Cascadia Mono"/>
+          <w:color w:val="000000"/>
+          <w:sz w:val="24"/>
+          <w:szCs w:val="24"/>
+          <w:highlight w:val="none"/>
+          <w:lang w:val="pt-BR"/>
+        </w:rPr>
+      </w:pPr>
+      <w:r>
+        <w:rPr>
+          <w:rFonts w:hint="default" w:ascii="Cascadia Mono" w:hAnsi="Cascadia Mono" w:eastAsia="Cascadia Mono"/>
+          <w:color w:val="000000"/>
+          <w:sz w:val="24"/>
+          <w:szCs w:val="24"/>
+          <w:highlight w:val="none"/>
+          <w:lang w:val="pt-BR"/>
+        </w:rPr>
+        <w:t>Cross-site Scripting - Execução de trechos de código de fontes externas à aplicação</w:t>
+      </w:r>
+    </w:p>
+    <w:p>
+      <w:pPr>
+        <w:rPr>
+          <w:rFonts w:hint="default" w:ascii="Cascadia Mono" w:hAnsi="Cascadia Mono" w:eastAsia="Cascadia Mono"/>
+          <w:color w:val="000000"/>
+          <w:sz w:val="24"/>
+          <w:szCs w:val="24"/>
+          <w:highlight w:val="none"/>
+          <w:lang w:val="pt-BR"/>
+        </w:rPr>
+      </w:pPr>
+      <w:r>
+        <w:rPr>
+          <w:rFonts w:hint="default" w:ascii="Cascadia Mono" w:hAnsi="Cascadia Mono" w:eastAsia="Cascadia Mono"/>
+          <w:color w:val="000000"/>
+          <w:sz w:val="24"/>
+          <w:szCs w:val="24"/>
+          <w:highlight w:val="none"/>
+          <w:lang w:val="pt-BR"/>
+        </w:rPr>
+        <w:t>Scripting in line - Execução de trechos de códigos maliciosos inseridos em entradas da aplicação.</w:t>
+      </w:r>
+    </w:p>
+    <w:p>
+      <w:pPr>
+        <w:rPr>
+          <w:rFonts w:hint="default" w:ascii="Cascadia Mono" w:hAnsi="Cascadia Mono" w:eastAsia="Cascadia Mono"/>
+          <w:color w:val="000000"/>
+          <w:sz w:val="24"/>
+          <w:szCs w:val="24"/>
+          <w:highlight w:val="none"/>
+          <w:lang w:val="pt-BR"/>
+        </w:rPr>
+      </w:pPr>
+      <w:r>
+        <w:rPr>
+          <w:rFonts w:hint="default" w:ascii="Cascadia Mono" w:hAnsi="Cascadia Mono" w:eastAsia="Cascadia Mono"/>
+          <w:color w:val="000000"/>
+          <w:sz w:val="24"/>
+          <w:szCs w:val="24"/>
+          <w:highlight w:val="none"/>
+          <w:lang w:val="pt-BR"/>
+        </w:rPr>
+        <w:t>Sniffing de MIME Type - Execução de códigos maliciosos disfarcçados como um arquivo de formato comum (png, pdf, jpg) e que na verdade é um script aguardando para ser executado.</w:t>
+      </w:r>
+    </w:p>
+    <w:p>
+      <w:pPr>
+        <w:rPr>
+          <w:rFonts w:hint="default" w:ascii="Cascadia Mono" w:hAnsi="Cascadia Mono" w:eastAsia="Cascadia Mono"/>
+          <w:color w:val="000000"/>
+          <w:sz w:val="24"/>
+          <w:szCs w:val="24"/>
+          <w:highlight w:val="none"/>
+          <w:lang w:val="pt-BR"/>
+        </w:rPr>
+      </w:pPr>
+      <w:r>
+        <w:rPr>
+          <w:rFonts w:hint="default" w:ascii="Cascadia Mono" w:hAnsi="Cascadia Mono" w:eastAsia="Cascadia Mono"/>
+          <w:color w:val="000000"/>
+          <w:sz w:val="24"/>
+          <w:szCs w:val="24"/>
+          <w:highlight w:val="none"/>
+          <w:lang w:val="pt-BR"/>
+        </w:rPr>
+        <w:t>Como evitar?</w:t>
+      </w:r>
+    </w:p>
+    <w:p>
+      <w:pPr>
+        <w:rPr>
+          <w:rFonts w:hint="default" w:ascii="Cascadia Mono" w:hAnsi="Cascadia Mono" w:eastAsia="Cascadia Mono"/>
+          <w:color w:val="000000"/>
+          <w:sz w:val="24"/>
+          <w:szCs w:val="24"/>
+          <w:highlight w:val="none"/>
+          <w:lang w:val="pt-BR"/>
+        </w:rPr>
+      </w:pPr>
+    </w:p>
+    <w:p>
+      <w:pPr>
+        <w:rPr>
+          <w:rFonts w:hint="default" w:ascii="Cascadia Mono" w:hAnsi="Cascadia Mono" w:eastAsia="Cascadia Mono"/>
+          <w:color w:val="000000"/>
+          <w:sz w:val="24"/>
+          <w:szCs w:val="24"/>
+          <w:highlight w:val="none"/>
+          <w:lang w:val="pt-BR"/>
+        </w:rPr>
+      </w:pPr>
+      <w:r>
+        <w:rPr>
+          <w:rFonts w:hint="default" w:ascii="Cascadia Mono" w:hAnsi="Cascadia Mono" w:eastAsia="Cascadia Mono"/>
+          <w:color w:val="000000"/>
+          <w:sz w:val="24"/>
+          <w:szCs w:val="24"/>
+          <w:highlight w:val="none"/>
+          <w:lang w:val="pt-BR"/>
+        </w:rPr>
+        <w:t xml:space="preserve">Program-&gt; linha 152 - acima da última linha </w:t>
+      </w:r>
+      <w:r>
+        <w:rPr>
+          <w:rFonts w:hint="default" w:ascii="Cascadia Mono" w:hAnsi="Cascadia Mono" w:eastAsia="Cascadia Mono"/>
+          <w:color w:val="000000"/>
+          <w:sz w:val="19"/>
+          <w:szCs w:val="24"/>
+          <w:highlight w:val="none"/>
+        </w:rPr>
+        <w:t>app.Run()</w:t>
+      </w:r>
+    </w:p>
+    <w:p>
+      <w:pPr>
+        <w:spacing w:beforeLines="0" w:afterLines="0"/>
+        <w:jc w:val="left"/>
+        <w:rPr>
+          <w:rFonts w:hint="default" w:ascii="Cascadia Mono" w:hAnsi="Cascadia Mono" w:eastAsia="Cascadia Mono"/>
+          <w:color w:val="000000"/>
+          <w:sz w:val="19"/>
+          <w:szCs w:val="24"/>
+          <w:highlight w:val="none"/>
+        </w:rPr>
+      </w:pPr>
+      <w:r>
+        <w:rPr>
+          <w:rFonts w:hint="default" w:ascii="Cascadia Mono" w:hAnsi="Cascadia Mono" w:eastAsia="Cascadia Mono"/>
+          <w:color w:val="008000"/>
+          <w:sz w:val="19"/>
+          <w:szCs w:val="24"/>
+          <w:highlight w:val="none"/>
+        </w:rPr>
+        <w:t>// Middleware para adicionar cabeçalhos de segurança contra:</w:t>
+      </w:r>
+    </w:p>
+    <w:p>
+      <w:pPr>
+        <w:spacing w:beforeLines="0" w:afterLines="0"/>
+        <w:jc w:val="left"/>
+        <w:rPr>
+          <w:rFonts w:hint="default" w:ascii="Cascadia Mono" w:hAnsi="Cascadia Mono" w:eastAsia="Cascadia Mono"/>
+          <w:color w:val="008000"/>
+          <w:sz w:val="19"/>
+          <w:szCs w:val="24"/>
+          <w:highlight w:val="none"/>
+        </w:rPr>
+      </w:pPr>
+      <w:r>
+        <w:rPr>
+          <w:rFonts w:hint="default" w:ascii="Cascadia Mono" w:hAnsi="Cascadia Mono" w:eastAsia="Cascadia Mono"/>
+          <w:color w:val="008000"/>
+          <w:sz w:val="19"/>
+          <w:szCs w:val="24"/>
+          <w:highlight w:val="none"/>
+        </w:rPr>
+        <w:t>// 1. XSS (Cross-Site Scripting):</w:t>
+      </w:r>
+    </w:p>
+    <w:p>
+      <w:pPr>
+        <w:spacing w:beforeLines="0" w:afterLines="0"/>
+        <w:jc w:val="left"/>
+        <w:rPr>
+          <w:rFonts w:hint="default" w:ascii="Cascadia Mono" w:hAnsi="Cascadia Mono" w:eastAsia="Cascadia Mono"/>
+          <w:color w:val="008000"/>
+          <w:sz w:val="19"/>
+          <w:szCs w:val="24"/>
+          <w:highlight w:val="none"/>
+          <w:lang w:val="pt-BR"/>
+        </w:rPr>
+      </w:pPr>
+      <w:r>
+        <w:rPr>
+          <w:rFonts w:hint="default" w:ascii="Cascadia Mono" w:hAnsi="Cascadia Mono" w:eastAsia="Cascadia Mono"/>
+          <w:color w:val="008000"/>
+          <w:sz w:val="19"/>
+          <w:szCs w:val="24"/>
+          <w:highlight w:val="none"/>
+          <w:lang w:val="pt-BR"/>
+        </w:rPr>
+        <w:t>// 2. Script in line</w:t>
+      </w:r>
       <w:bookmarkStart w:id="0" w:name="_GoBack"/>
       <w:bookmarkEnd w:id="0"/>
     </w:p>
     <w:p>
       <w:pPr>
-        <w:rPr>
-          <w:rFonts w:hint="default" w:ascii="Cascadia Mono" w:hAnsi="Cascadia Mono" w:eastAsia="Cascadia Mono"/>
-          <w:color w:val="000000"/>
-          <w:sz w:val="24"/>
-          <w:szCs w:val="24"/>
-          <w:highlight w:val="none"/>
-        </w:rPr>
-      </w:pPr>
+        <w:spacing w:beforeLines="0" w:afterLines="0"/>
+        <w:jc w:val="left"/>
+        <w:rPr>
+          <w:rFonts w:hint="default" w:ascii="Cascadia Mono" w:hAnsi="Cascadia Mono" w:eastAsia="Cascadia Mono"/>
+          <w:color w:val="000000"/>
+          <w:sz w:val="19"/>
+          <w:szCs w:val="24"/>
+          <w:highlight w:val="none"/>
+        </w:rPr>
+      </w:pPr>
+      <w:r>
+        <w:rPr>
+          <w:rFonts w:hint="default" w:ascii="Cascadia Mono" w:hAnsi="Cascadia Mono" w:eastAsia="Cascadia Mono"/>
+          <w:color w:val="008000"/>
+          <w:sz w:val="19"/>
+          <w:szCs w:val="24"/>
+          <w:highlight w:val="none"/>
+        </w:rPr>
+        <w:t>// 2. Sniffing de MIME Type:</w:t>
+      </w:r>
+    </w:p>
+    <w:p>
+      <w:pPr>
+        <w:spacing w:beforeLines="0" w:afterLines="0"/>
+        <w:jc w:val="left"/>
+        <w:rPr>
+          <w:rFonts w:hint="default" w:ascii="Cascadia Mono" w:hAnsi="Cascadia Mono" w:eastAsia="Cascadia Mono"/>
+          <w:color w:val="000000"/>
+          <w:sz w:val="19"/>
+          <w:szCs w:val="24"/>
+          <w:highlight w:val="none"/>
+        </w:rPr>
+      </w:pPr>
+      <w:r>
+        <w:rPr>
+          <w:rFonts w:hint="default" w:ascii="Cascadia Mono" w:hAnsi="Cascadia Mono" w:eastAsia="Cascadia Mono"/>
+          <w:color w:val="000000"/>
+          <w:sz w:val="19"/>
+          <w:szCs w:val="24"/>
+          <w:highlight w:val="none"/>
+        </w:rPr>
+        <w:t>app.Use(</w:t>
+      </w:r>
+      <w:r>
+        <w:rPr>
+          <w:rFonts w:hint="default" w:ascii="Cascadia Mono" w:hAnsi="Cascadia Mono" w:eastAsia="Cascadia Mono"/>
+          <w:color w:val="0000FF"/>
+          <w:sz w:val="19"/>
+          <w:szCs w:val="24"/>
+          <w:highlight w:val="none"/>
+        </w:rPr>
+        <w:t>async</w:t>
+      </w:r>
+      <w:r>
+        <w:rPr>
+          <w:rFonts w:hint="default" w:ascii="Cascadia Mono" w:hAnsi="Cascadia Mono" w:eastAsia="Cascadia Mono"/>
+          <w:color w:val="000000"/>
+          <w:sz w:val="19"/>
+          <w:szCs w:val="24"/>
+          <w:highlight w:val="none"/>
+        </w:rPr>
+        <w:t xml:space="preserve"> (context, next) =&gt;</w:t>
+      </w:r>
+    </w:p>
+    <w:p>
+      <w:pPr>
+        <w:spacing w:beforeLines="0" w:afterLines="0"/>
+        <w:jc w:val="left"/>
+        <w:rPr>
+          <w:rFonts w:hint="default" w:ascii="Cascadia Mono" w:hAnsi="Cascadia Mono" w:eastAsia="Cascadia Mono"/>
+          <w:color w:val="000000"/>
+          <w:sz w:val="19"/>
+          <w:szCs w:val="24"/>
+          <w:highlight w:val="none"/>
+        </w:rPr>
+      </w:pPr>
+      <w:r>
+        <w:rPr>
+          <w:rFonts w:hint="default" w:ascii="Cascadia Mono" w:hAnsi="Cascadia Mono" w:eastAsia="Cascadia Mono"/>
+          <w:color w:val="000000"/>
+          <w:sz w:val="19"/>
+          <w:szCs w:val="24"/>
+          <w:highlight w:val="none"/>
+        </w:rPr>
+        <w:t>{</w:t>
+      </w:r>
+    </w:p>
+    <w:p>
+      <w:pPr>
+        <w:spacing w:beforeLines="0" w:afterLines="0"/>
+        <w:jc w:val="left"/>
+        <w:rPr>
+          <w:rFonts w:hint="default" w:ascii="Cascadia Mono" w:hAnsi="Cascadia Mono" w:eastAsia="Cascadia Mono"/>
+          <w:color w:val="000000"/>
+          <w:sz w:val="19"/>
+          <w:szCs w:val="24"/>
+          <w:highlight w:val="none"/>
+        </w:rPr>
+      </w:pPr>
+      <w:r>
+        <w:rPr>
+          <w:rFonts w:hint="default" w:ascii="Cascadia Mono" w:hAnsi="Cascadia Mono" w:eastAsia="Cascadia Mono"/>
+          <w:color w:val="000000"/>
+          <w:sz w:val="19"/>
+          <w:szCs w:val="24"/>
+          <w:highlight w:val="none"/>
+        </w:rPr>
+        <w:t xml:space="preserve">    </w:t>
+      </w:r>
+      <w:r>
+        <w:rPr>
+          <w:rFonts w:hint="default" w:ascii="Cascadia Mono" w:hAnsi="Cascadia Mono" w:eastAsia="Cascadia Mono"/>
+          <w:color w:val="008000"/>
+          <w:sz w:val="19"/>
+          <w:szCs w:val="24"/>
+          <w:highlight w:val="none"/>
+        </w:rPr>
+        <w:t>//SÓ ACEITA SCRIPTS DO PRÓPRIO SITE - para evitar XSS.</w:t>
+      </w:r>
+    </w:p>
+    <w:p>
+      <w:pPr>
+        <w:spacing w:beforeLines="0" w:afterLines="0"/>
+        <w:jc w:val="left"/>
+        <w:rPr>
+          <w:rFonts w:hint="default" w:ascii="Cascadia Mono" w:hAnsi="Cascadia Mono" w:eastAsia="Cascadia Mono"/>
+          <w:color w:val="000000"/>
+          <w:sz w:val="19"/>
+          <w:szCs w:val="24"/>
+          <w:highlight w:val="none"/>
+        </w:rPr>
+      </w:pPr>
+      <w:r>
+        <w:rPr>
+          <w:rFonts w:hint="default" w:ascii="Cascadia Mono" w:hAnsi="Cascadia Mono" w:eastAsia="Cascadia Mono"/>
+          <w:color w:val="000000"/>
+          <w:sz w:val="19"/>
+          <w:szCs w:val="24"/>
+          <w:highlight w:val="none"/>
+        </w:rPr>
+        <w:t xml:space="preserve">    context.Response.Headers.Add(</w:t>
+      </w:r>
+      <w:r>
+        <w:rPr>
+          <w:rFonts w:hint="default" w:ascii="Cascadia Mono" w:hAnsi="Cascadia Mono" w:eastAsia="Cascadia Mono"/>
+          <w:color w:val="A31515"/>
+          <w:sz w:val="19"/>
+          <w:szCs w:val="24"/>
+          <w:highlight w:val="none"/>
+        </w:rPr>
+        <w:t>"Content-Security-Policy"</w:t>
+      </w:r>
+      <w:r>
+        <w:rPr>
+          <w:rFonts w:hint="default" w:ascii="Cascadia Mono" w:hAnsi="Cascadia Mono" w:eastAsia="Cascadia Mono"/>
+          <w:color w:val="000000"/>
+          <w:sz w:val="19"/>
+          <w:szCs w:val="24"/>
+          <w:highlight w:val="none"/>
+        </w:rPr>
+        <w:t xml:space="preserve">, </w:t>
+      </w:r>
+      <w:r>
+        <w:rPr>
+          <w:rFonts w:hint="default" w:ascii="Cascadia Mono" w:hAnsi="Cascadia Mono" w:eastAsia="Cascadia Mono"/>
+          <w:color w:val="A31515"/>
+          <w:sz w:val="19"/>
+          <w:szCs w:val="24"/>
+          <w:highlight w:val="none"/>
+        </w:rPr>
+        <w:t>"default-src 'self'; script-src 'self';"</w:t>
+      </w:r>
+      <w:r>
+        <w:rPr>
+          <w:rFonts w:hint="default" w:ascii="Cascadia Mono" w:hAnsi="Cascadia Mono" w:eastAsia="Cascadia Mono"/>
+          <w:color w:val="000000"/>
+          <w:sz w:val="19"/>
+          <w:szCs w:val="24"/>
+          <w:highlight w:val="none"/>
+        </w:rPr>
+        <w:t>);</w:t>
+      </w:r>
+    </w:p>
+    <w:p>
+      <w:pPr>
+        <w:spacing w:beforeLines="0" w:afterLines="0"/>
+        <w:jc w:val="left"/>
+        <w:rPr>
+          <w:rFonts w:hint="default" w:ascii="Cascadia Mono" w:hAnsi="Cascadia Mono" w:eastAsia="Cascadia Mono"/>
+          <w:color w:val="000000"/>
+          <w:sz w:val="19"/>
+          <w:szCs w:val="24"/>
+          <w:highlight w:val="none"/>
+        </w:rPr>
+      </w:pPr>
+    </w:p>
+    <w:p>
+      <w:pPr>
+        <w:spacing w:beforeLines="0" w:afterLines="0"/>
+        <w:jc w:val="left"/>
+        <w:rPr>
+          <w:rFonts w:hint="default" w:ascii="Cascadia Mono" w:hAnsi="Cascadia Mono" w:eastAsia="Cascadia Mono"/>
+          <w:color w:val="000000"/>
+          <w:sz w:val="19"/>
+          <w:szCs w:val="24"/>
+          <w:highlight w:val="none"/>
+        </w:rPr>
+      </w:pPr>
+      <w:r>
+        <w:rPr>
+          <w:rFonts w:hint="default" w:ascii="Cascadia Mono" w:hAnsi="Cascadia Mono" w:eastAsia="Cascadia Mono"/>
+          <w:color w:val="000000"/>
+          <w:sz w:val="19"/>
+          <w:szCs w:val="24"/>
+          <w:highlight w:val="none"/>
+        </w:rPr>
+        <w:t xml:space="preserve">    </w:t>
+      </w:r>
+      <w:r>
+        <w:rPr>
+          <w:rFonts w:hint="default" w:ascii="Cascadia Mono" w:hAnsi="Cascadia Mono" w:eastAsia="Cascadia Mono"/>
+          <w:color w:val="008000"/>
+          <w:sz w:val="19"/>
+          <w:szCs w:val="24"/>
+          <w:highlight w:val="none"/>
+        </w:rPr>
+        <w:t>// Previne a interpretação incorreta de MIME types.</w:t>
+      </w:r>
+    </w:p>
+    <w:p>
+      <w:pPr>
+        <w:spacing w:beforeLines="0" w:afterLines="0"/>
+        <w:jc w:val="left"/>
+        <w:rPr>
+          <w:rFonts w:hint="default" w:ascii="Cascadia Mono" w:hAnsi="Cascadia Mono" w:eastAsia="Cascadia Mono"/>
+          <w:color w:val="000000"/>
+          <w:sz w:val="19"/>
+          <w:szCs w:val="24"/>
+          <w:highlight w:val="none"/>
+        </w:rPr>
+      </w:pPr>
+      <w:r>
+        <w:rPr>
+          <w:rFonts w:hint="default" w:ascii="Cascadia Mono" w:hAnsi="Cascadia Mono" w:eastAsia="Cascadia Mono"/>
+          <w:color w:val="000000"/>
+          <w:sz w:val="19"/>
+          <w:szCs w:val="24"/>
+          <w:highlight w:val="none"/>
+        </w:rPr>
+        <w:t xml:space="preserve">    context.Response.Headers.Add(</w:t>
+      </w:r>
+      <w:r>
+        <w:rPr>
+          <w:rFonts w:hint="default" w:ascii="Cascadia Mono" w:hAnsi="Cascadia Mono" w:eastAsia="Cascadia Mono"/>
+          <w:color w:val="A31515"/>
+          <w:sz w:val="19"/>
+          <w:szCs w:val="24"/>
+          <w:highlight w:val="none"/>
+        </w:rPr>
+        <w:t>"X-Content-Type-Options"</w:t>
+      </w:r>
+      <w:r>
+        <w:rPr>
+          <w:rFonts w:hint="default" w:ascii="Cascadia Mono" w:hAnsi="Cascadia Mono" w:eastAsia="Cascadia Mono"/>
+          <w:color w:val="000000"/>
+          <w:sz w:val="19"/>
+          <w:szCs w:val="24"/>
+          <w:highlight w:val="none"/>
+        </w:rPr>
+        <w:t xml:space="preserve">, </w:t>
+      </w:r>
+      <w:r>
+        <w:rPr>
+          <w:rFonts w:hint="default" w:ascii="Cascadia Mono" w:hAnsi="Cascadia Mono" w:eastAsia="Cascadia Mono"/>
+          <w:color w:val="A31515"/>
+          <w:sz w:val="19"/>
+          <w:szCs w:val="24"/>
+          <w:highlight w:val="none"/>
+        </w:rPr>
+        <w:t>"nosniff"</w:t>
+      </w:r>
+      <w:r>
+        <w:rPr>
+          <w:rFonts w:hint="default" w:ascii="Cascadia Mono" w:hAnsi="Cascadia Mono" w:eastAsia="Cascadia Mono"/>
+          <w:color w:val="000000"/>
+          <w:sz w:val="19"/>
+          <w:szCs w:val="24"/>
+          <w:highlight w:val="none"/>
+        </w:rPr>
+        <w:t>);</w:t>
+      </w:r>
+    </w:p>
+    <w:p>
+      <w:pPr>
+        <w:spacing w:beforeLines="0" w:afterLines="0"/>
+        <w:jc w:val="left"/>
+        <w:rPr>
+          <w:rFonts w:hint="default" w:ascii="Cascadia Mono" w:hAnsi="Cascadia Mono" w:eastAsia="Cascadia Mono"/>
+          <w:color w:val="000000"/>
+          <w:sz w:val="19"/>
+          <w:szCs w:val="24"/>
+          <w:highlight w:val="none"/>
+        </w:rPr>
+      </w:pPr>
+      <w:r>
+        <w:rPr>
+          <w:rFonts w:hint="default" w:ascii="Cascadia Mono" w:hAnsi="Cascadia Mono" w:eastAsia="Cascadia Mono"/>
+          <w:color w:val="000000"/>
+          <w:sz w:val="19"/>
+          <w:szCs w:val="24"/>
+          <w:highlight w:val="none"/>
+        </w:rPr>
+        <w:t xml:space="preserve">    </w:t>
+      </w:r>
+      <w:r>
+        <w:rPr>
+          <w:rFonts w:hint="default" w:ascii="Cascadia Mono" w:hAnsi="Cascadia Mono" w:eastAsia="Cascadia Mono"/>
+          <w:color w:val="0000FF"/>
+          <w:sz w:val="19"/>
+          <w:szCs w:val="24"/>
+          <w:highlight w:val="none"/>
+        </w:rPr>
+        <w:t>await</w:t>
+      </w:r>
+      <w:r>
+        <w:rPr>
+          <w:rFonts w:hint="default" w:ascii="Cascadia Mono" w:hAnsi="Cascadia Mono" w:eastAsia="Cascadia Mono"/>
+          <w:color w:val="000000"/>
+          <w:sz w:val="19"/>
+          <w:szCs w:val="24"/>
+          <w:highlight w:val="none"/>
+        </w:rPr>
+        <w:t xml:space="preserve"> next();</w:t>
+      </w:r>
+    </w:p>
+    <w:p>
+      <w:pPr>
+        <w:rPr>
+          <w:rFonts w:hint="default" w:ascii="Cascadia Mono" w:hAnsi="Cascadia Mono" w:eastAsia="Cascadia Mono"/>
+          <w:color w:val="000000"/>
+          <w:sz w:val="24"/>
+          <w:szCs w:val="24"/>
+          <w:highlight w:val="none"/>
+        </w:rPr>
+      </w:pPr>
+      <w:r>
+        <w:rPr>
+          <w:rFonts w:hint="default" w:ascii="Cascadia Mono" w:hAnsi="Cascadia Mono" w:eastAsia="Cascadia Mono"/>
+          <w:color w:val="000000"/>
+          <w:sz w:val="19"/>
+          <w:szCs w:val="24"/>
+          <w:highlight w:val="none"/>
+        </w:rPr>
+        <w:t>});</w:t>
+      </w:r>
     </w:p>
     <w:p>
       <w:pPr>

</xml_diff>

<commit_message>
Acess Control using roles and claims
</commit_message>
<xml_diff>
--- a/Notes.docx
+++ b/Notes.docx
@@ -24682,96 +24682,2144 @@
         </w:rPr>
         <w:t>)]</w:t>
       </w:r>
+    </w:p>
+    <w:p>
+      <w:pPr>
+        <w:rPr>
+          <w:rFonts w:hint="default" w:ascii="Cascadia Mono" w:hAnsi="Cascadia Mono" w:eastAsia="Cascadia Mono"/>
+          <w:color w:val="000000"/>
+          <w:sz w:val="24"/>
+          <w:szCs w:val="24"/>
+          <w:highlight w:val="none"/>
+        </w:rPr>
+      </w:pPr>
+    </w:p>
+    <w:p>
+      <w:pPr>
+        <w:rPr>
+          <w:rFonts w:hint="default" w:ascii="Cascadia Mono" w:hAnsi="Cascadia Mono" w:eastAsia="Cascadia Mono"/>
+          <w:color w:val="000000"/>
+          <w:sz w:val="24"/>
+          <w:szCs w:val="24"/>
+          <w:highlight w:val="none"/>
+        </w:rPr>
+      </w:pPr>
+    </w:p>
+    <w:p>
+      <w:pPr>
+        <w:rPr>
+          <w:rFonts w:hint="default" w:ascii="Cascadia Mono" w:hAnsi="Cascadia Mono" w:eastAsia="Cascadia Mono"/>
+          <w:color w:val="000000"/>
+          <w:sz w:val="24"/>
+          <w:szCs w:val="24"/>
+          <w:highlight w:val="none"/>
+          <w:lang w:val="pt-BR"/>
+        </w:rPr>
+      </w:pPr>
+      <w:r>
+        <w:rPr>
+          <w:rFonts w:hint="default" w:ascii="Cascadia Mono" w:hAnsi="Cascadia Mono" w:eastAsia="Cascadia Mono"/>
+          <w:b/>
+          <w:bCs/>
+          <w:color w:val="000000"/>
+          <w:sz w:val="24"/>
+          <w:szCs w:val="24"/>
+          <w:highlight w:val="none"/>
+          <w:lang w:val="pt-BR"/>
+        </w:rPr>
+        <w:t>UTILIZANDO CLAIMS PRA MELHORAR A EXPERIÊNCIA DO USUÁRIO</w:t>
+      </w:r>
+    </w:p>
+    <w:p>
+      <w:pPr>
+        <w:rPr>
+          <w:rFonts w:hint="default" w:ascii="Cascadia Mono" w:hAnsi="Cascadia Mono" w:eastAsia="Cascadia Mono"/>
+          <w:color w:val="000000"/>
+          <w:sz w:val="24"/>
+          <w:szCs w:val="24"/>
+          <w:highlight w:val="none"/>
+          <w:lang w:val="pt-BR"/>
+        </w:rPr>
+      </w:pPr>
+      <w:r>
+        <w:rPr>
+          <w:rFonts w:hint="default" w:ascii="Cascadia Mono" w:hAnsi="Cascadia Mono" w:eastAsia="Cascadia Mono"/>
+          <w:color w:val="000000"/>
+          <w:sz w:val="24"/>
+          <w:szCs w:val="24"/>
+          <w:highlight w:val="none"/>
+          <w:lang w:val="pt-BR"/>
+        </w:rPr>
+        <w:t>Criar claims para os dois usuários cadastrados, bob e alice</w:t>
+      </w:r>
+    </w:p>
+    <w:p>
+      <w:pPr>
+        <w:rPr>
+          <w:rFonts w:hint="default" w:ascii="Cascadia Mono" w:hAnsi="Cascadia Mono" w:eastAsia="Cascadia Mono"/>
+          <w:color w:val="000000"/>
+          <w:sz w:val="24"/>
+          <w:szCs w:val="24"/>
+          <w:highlight w:val="none"/>
+        </w:rPr>
+      </w:pPr>
+      <w:r>
+        <w:rPr>
+          <w:rFonts w:hint="default" w:ascii="Cascadia Mono" w:hAnsi="Cascadia Mono" w:eastAsia="Cascadia Mono"/>
+          <w:color w:val="000000"/>
+          <w:sz w:val="24"/>
+          <w:szCs w:val="24"/>
+          <w:highlight w:val="none"/>
+          <w:lang w:val="pt-BR"/>
+        </w:rPr>
+        <w:t>Data-&gt;IdentitySeeder - linha 40 ao final do método SeedUserAsync</w:t>
+      </w:r>
+    </w:p>
+    <w:p>
+      <w:pPr>
+        <w:spacing w:beforeLines="0" w:afterLines="0"/>
+        <w:jc w:val="left"/>
+        <w:rPr>
+          <w:rFonts w:hint="default" w:ascii="Cascadia Mono" w:hAnsi="Cascadia Mono" w:eastAsia="Cascadia Mono"/>
+          <w:color w:val="008000"/>
+          <w:sz w:val="19"/>
+          <w:szCs w:val="24"/>
+          <w:highlight w:val="lightGray"/>
+        </w:rPr>
+      </w:pPr>
+      <w:r>
+        <w:rPr>
+          <w:rFonts w:hint="default" w:ascii="Cascadia Mono" w:hAnsi="Cascadia Mono" w:eastAsia="Cascadia Mono"/>
+          <w:color w:val="008000"/>
+          <w:sz w:val="19"/>
+          <w:szCs w:val="24"/>
+          <w:highlight w:val="lightGray"/>
+        </w:rPr>
+        <w:t>//CLAIMS PARA ALICE</w:t>
+      </w:r>
+    </w:p>
+    <w:p>
+      <w:pPr>
+        <w:spacing w:beforeLines="0" w:afterLines="0"/>
+        <w:jc w:val="left"/>
+        <w:rPr>
+          <w:rFonts w:hint="default" w:ascii="Cascadia Mono" w:hAnsi="Cascadia Mono" w:eastAsia="Cascadia Mono"/>
+          <w:color w:val="000000"/>
+          <w:sz w:val="19"/>
+          <w:szCs w:val="24"/>
+          <w:highlight w:val="lightGray"/>
+        </w:rPr>
+      </w:pPr>
+      <w:r>
+        <w:rPr>
+          <w:rFonts w:hint="default" w:ascii="Cascadia Mono" w:hAnsi="Cascadia Mono" w:eastAsia="Cascadia Mono"/>
+          <w:color w:val="2B91AF"/>
+          <w:sz w:val="19"/>
+          <w:szCs w:val="24"/>
+          <w:highlight w:val="lightGray"/>
+        </w:rPr>
+        <w:t>IList</w:t>
+      </w:r>
+      <w:r>
+        <w:rPr>
+          <w:rFonts w:hint="default" w:ascii="Cascadia Mono" w:hAnsi="Cascadia Mono" w:eastAsia="Cascadia Mono"/>
+          <w:color w:val="000000"/>
+          <w:sz w:val="19"/>
+          <w:szCs w:val="24"/>
+          <w:highlight w:val="lightGray"/>
+        </w:rPr>
+        <w:t>&lt;</w:t>
+      </w:r>
+      <w:r>
+        <w:rPr>
+          <w:rFonts w:hint="default" w:ascii="Cascadia Mono" w:hAnsi="Cascadia Mono" w:eastAsia="Cascadia Mono"/>
+          <w:color w:val="2B91AF"/>
+          <w:sz w:val="19"/>
+          <w:szCs w:val="24"/>
+          <w:highlight w:val="lightGray"/>
+        </w:rPr>
+        <w:t>Claim</w:t>
+      </w:r>
+      <w:r>
+        <w:rPr>
+          <w:rFonts w:hint="default" w:ascii="Cascadia Mono" w:hAnsi="Cascadia Mono" w:eastAsia="Cascadia Mono"/>
+          <w:color w:val="000000"/>
+          <w:sz w:val="19"/>
+          <w:szCs w:val="24"/>
+          <w:highlight w:val="lightGray"/>
+        </w:rPr>
+        <w:t xml:space="preserve">&gt; userClaims = </w:t>
+      </w:r>
+      <w:r>
+        <w:rPr>
+          <w:rFonts w:hint="default" w:ascii="Cascadia Mono" w:hAnsi="Cascadia Mono" w:eastAsia="Cascadia Mono"/>
+          <w:color w:val="0000FF"/>
+          <w:sz w:val="19"/>
+          <w:szCs w:val="24"/>
+          <w:highlight w:val="lightGray"/>
+        </w:rPr>
+        <w:t>await</w:t>
+      </w:r>
+      <w:r>
+        <w:rPr>
+          <w:rFonts w:hint="default" w:ascii="Cascadia Mono" w:hAnsi="Cascadia Mono" w:eastAsia="Cascadia Mono"/>
+          <w:color w:val="000000"/>
+          <w:sz w:val="19"/>
+          <w:szCs w:val="24"/>
+          <w:highlight w:val="lightGray"/>
+        </w:rPr>
+        <w:t xml:space="preserve"> userManager.GetClaimsAsync(alice);</w:t>
+      </w:r>
+    </w:p>
+    <w:p>
+      <w:pPr>
+        <w:spacing w:beforeLines="0" w:afterLines="0"/>
+        <w:jc w:val="left"/>
+        <w:rPr>
+          <w:rFonts w:hint="default" w:ascii="Cascadia Mono" w:hAnsi="Cascadia Mono" w:eastAsia="Cascadia Mono"/>
+          <w:color w:val="000000"/>
+          <w:sz w:val="19"/>
+          <w:szCs w:val="24"/>
+          <w:highlight w:val="lightGray"/>
+        </w:rPr>
+      </w:pPr>
+      <w:r>
+        <w:rPr>
+          <w:rFonts w:hint="default" w:ascii="Cascadia Mono" w:hAnsi="Cascadia Mono" w:eastAsia="Cascadia Mono"/>
+          <w:color w:val="0000FF"/>
+          <w:sz w:val="19"/>
+          <w:szCs w:val="24"/>
+          <w:highlight w:val="lightGray"/>
+        </w:rPr>
+        <w:t>await</w:t>
+      </w:r>
+      <w:r>
+        <w:rPr>
+          <w:rFonts w:hint="default" w:ascii="Cascadia Mono" w:hAnsi="Cascadia Mono" w:eastAsia="Cascadia Mono"/>
+          <w:color w:val="000000"/>
+          <w:sz w:val="19"/>
+          <w:szCs w:val="24"/>
+          <w:highlight w:val="lightGray"/>
+        </w:rPr>
+        <w:t xml:space="preserve"> userManager.RemoveClaimsAsync(alice, userClaims);</w:t>
+      </w:r>
+    </w:p>
+    <w:p>
+      <w:pPr>
+        <w:spacing w:beforeLines="0" w:afterLines="0"/>
+        <w:jc w:val="left"/>
+        <w:rPr>
+          <w:rFonts w:hint="default" w:ascii="Cascadia Mono" w:hAnsi="Cascadia Mono" w:eastAsia="Cascadia Mono"/>
+          <w:color w:val="000000"/>
+          <w:sz w:val="19"/>
+          <w:szCs w:val="24"/>
+          <w:highlight w:val="lightGray"/>
+        </w:rPr>
+      </w:pPr>
+      <w:r>
+        <w:rPr>
+          <w:rFonts w:hint="default" w:ascii="Cascadia Mono" w:hAnsi="Cascadia Mono" w:eastAsia="Cascadia Mono"/>
+          <w:color w:val="0000FF"/>
+          <w:sz w:val="19"/>
+          <w:szCs w:val="24"/>
+          <w:highlight w:val="lightGray"/>
+        </w:rPr>
+        <w:t>await</w:t>
+      </w:r>
+      <w:r>
+        <w:rPr>
+          <w:rFonts w:hint="default" w:ascii="Cascadia Mono" w:hAnsi="Cascadia Mono" w:eastAsia="Cascadia Mono"/>
+          <w:color w:val="000000"/>
+          <w:sz w:val="19"/>
+          <w:szCs w:val="24"/>
+          <w:highlight w:val="lightGray"/>
+        </w:rPr>
+        <w:t xml:space="preserve"> userManager.AddClaimAsync(alice, </w:t>
+      </w:r>
+      <w:r>
+        <w:rPr>
+          <w:rFonts w:hint="default" w:ascii="Cascadia Mono" w:hAnsi="Cascadia Mono" w:eastAsia="Cascadia Mono"/>
+          <w:color w:val="0000FF"/>
+          <w:sz w:val="19"/>
+          <w:szCs w:val="24"/>
+          <w:highlight w:val="lightGray"/>
+        </w:rPr>
+        <w:t>new</w:t>
+      </w:r>
+      <w:r>
+        <w:rPr>
+          <w:rFonts w:hint="default" w:ascii="Cascadia Mono" w:hAnsi="Cascadia Mono" w:eastAsia="Cascadia Mono"/>
+          <w:color w:val="000000"/>
+          <w:sz w:val="19"/>
+          <w:szCs w:val="24"/>
+          <w:highlight w:val="lightGray"/>
+        </w:rPr>
+        <w:t xml:space="preserve"> </w:t>
+      </w:r>
+      <w:r>
+        <w:rPr>
+          <w:rFonts w:hint="default" w:ascii="Cascadia Mono" w:hAnsi="Cascadia Mono" w:eastAsia="Cascadia Mono"/>
+          <w:color w:val="2B91AF"/>
+          <w:sz w:val="19"/>
+          <w:szCs w:val="24"/>
+          <w:highlight w:val="lightGray"/>
+        </w:rPr>
+        <w:t>Claim</w:t>
+      </w:r>
+      <w:r>
+        <w:rPr>
+          <w:rFonts w:hint="default" w:ascii="Cascadia Mono" w:hAnsi="Cascadia Mono" w:eastAsia="Cascadia Mono"/>
+          <w:color w:val="000000"/>
+          <w:sz w:val="19"/>
+          <w:szCs w:val="24"/>
+          <w:highlight w:val="lightGray"/>
+        </w:rPr>
+        <w:t>(</w:t>
+      </w:r>
+      <w:r>
+        <w:rPr>
+          <w:rFonts w:hint="default" w:ascii="Cascadia Mono" w:hAnsi="Cascadia Mono" w:eastAsia="Cascadia Mono"/>
+          <w:color w:val="A31515"/>
+          <w:sz w:val="19"/>
+          <w:szCs w:val="24"/>
+          <w:highlight w:val="lightGray"/>
+        </w:rPr>
+        <w:t>"FullName"</w:t>
+      </w:r>
+      <w:r>
+        <w:rPr>
+          <w:rFonts w:hint="default" w:ascii="Cascadia Mono" w:hAnsi="Cascadia Mono" w:eastAsia="Cascadia Mono"/>
+          <w:color w:val="000000"/>
+          <w:sz w:val="19"/>
+          <w:szCs w:val="24"/>
+          <w:highlight w:val="lightGray"/>
+        </w:rPr>
+        <w:t xml:space="preserve">, </w:t>
+      </w:r>
+      <w:r>
+        <w:rPr>
+          <w:rFonts w:hint="default" w:ascii="Cascadia Mono" w:hAnsi="Cascadia Mono" w:eastAsia="Cascadia Mono"/>
+          <w:color w:val="A31515"/>
+          <w:sz w:val="19"/>
+          <w:szCs w:val="24"/>
+          <w:highlight w:val="lightGray"/>
+        </w:rPr>
+        <w:t>"Alice Smith"</w:t>
+      </w:r>
+      <w:r>
+        <w:rPr>
+          <w:rFonts w:hint="default" w:ascii="Cascadia Mono" w:hAnsi="Cascadia Mono" w:eastAsia="Cascadia Mono"/>
+          <w:color w:val="000000"/>
+          <w:sz w:val="19"/>
+          <w:szCs w:val="24"/>
+          <w:highlight w:val="lightGray"/>
+        </w:rPr>
+        <w:t>));</w:t>
+      </w:r>
+    </w:p>
+    <w:p>
+      <w:pPr>
+        <w:spacing w:beforeLines="0" w:afterLines="0"/>
+        <w:jc w:val="left"/>
+        <w:rPr>
+          <w:rFonts w:hint="default" w:ascii="Cascadia Mono" w:hAnsi="Cascadia Mono" w:eastAsia="Cascadia Mono"/>
+          <w:color w:val="000000"/>
+          <w:sz w:val="19"/>
+          <w:szCs w:val="24"/>
+          <w:highlight w:val="lightGray"/>
+        </w:rPr>
+      </w:pPr>
+      <w:r>
+        <w:rPr>
+          <w:rFonts w:hint="default" w:ascii="Cascadia Mono" w:hAnsi="Cascadia Mono" w:eastAsia="Cascadia Mono"/>
+          <w:color w:val="0000FF"/>
+          <w:sz w:val="19"/>
+          <w:szCs w:val="24"/>
+          <w:highlight w:val="lightGray"/>
+        </w:rPr>
+        <w:t>await</w:t>
+      </w:r>
+      <w:r>
+        <w:rPr>
+          <w:rFonts w:hint="default" w:ascii="Cascadia Mono" w:hAnsi="Cascadia Mono" w:eastAsia="Cascadia Mono"/>
+          <w:color w:val="000000"/>
+          <w:sz w:val="19"/>
+          <w:szCs w:val="24"/>
+          <w:highlight w:val="lightGray"/>
+        </w:rPr>
+        <w:t xml:space="preserve"> userManager.AddClaimAsync(alice, </w:t>
+      </w:r>
+      <w:r>
+        <w:rPr>
+          <w:rFonts w:hint="default" w:ascii="Cascadia Mono" w:hAnsi="Cascadia Mono" w:eastAsia="Cascadia Mono"/>
+          <w:color w:val="0000FF"/>
+          <w:sz w:val="19"/>
+          <w:szCs w:val="24"/>
+          <w:highlight w:val="lightGray"/>
+        </w:rPr>
+        <w:t>new</w:t>
+      </w:r>
+      <w:r>
+        <w:rPr>
+          <w:rFonts w:hint="default" w:ascii="Cascadia Mono" w:hAnsi="Cascadia Mono" w:eastAsia="Cascadia Mono"/>
+          <w:color w:val="000000"/>
+          <w:sz w:val="19"/>
+          <w:szCs w:val="24"/>
+          <w:highlight w:val="lightGray"/>
+        </w:rPr>
+        <w:t xml:space="preserve"> </w:t>
+      </w:r>
+      <w:r>
+        <w:rPr>
+          <w:rFonts w:hint="default" w:ascii="Cascadia Mono" w:hAnsi="Cascadia Mono" w:eastAsia="Cascadia Mono"/>
+          <w:color w:val="2B91AF"/>
+          <w:sz w:val="19"/>
+          <w:szCs w:val="24"/>
+          <w:highlight w:val="lightGray"/>
+        </w:rPr>
+        <w:t>Claim</w:t>
+      </w:r>
+      <w:r>
+        <w:rPr>
+          <w:rFonts w:hint="default" w:ascii="Cascadia Mono" w:hAnsi="Cascadia Mono" w:eastAsia="Cascadia Mono"/>
+          <w:color w:val="000000"/>
+          <w:sz w:val="19"/>
+          <w:szCs w:val="24"/>
+          <w:highlight w:val="lightGray"/>
+        </w:rPr>
+        <w:t>(</w:t>
+      </w:r>
+      <w:r>
+        <w:rPr>
+          <w:rFonts w:hint="default" w:ascii="Cascadia Mono" w:hAnsi="Cascadia Mono" w:eastAsia="Cascadia Mono"/>
+          <w:color w:val="A31515"/>
+          <w:sz w:val="19"/>
+          <w:szCs w:val="24"/>
+          <w:highlight w:val="lightGray"/>
+        </w:rPr>
+        <w:t>"Role"</w:t>
+      </w:r>
+      <w:r>
+        <w:rPr>
+          <w:rFonts w:hint="default" w:ascii="Cascadia Mono" w:hAnsi="Cascadia Mono" w:eastAsia="Cascadia Mono"/>
+          <w:color w:val="000000"/>
+          <w:sz w:val="19"/>
+          <w:szCs w:val="24"/>
+          <w:highlight w:val="lightGray"/>
+        </w:rPr>
+        <w:t xml:space="preserve">, </w:t>
+      </w:r>
+      <w:r>
+        <w:rPr>
+          <w:rFonts w:hint="default" w:ascii="Cascadia Mono" w:hAnsi="Cascadia Mono" w:eastAsia="Cascadia Mono"/>
+          <w:color w:val="A31515"/>
+          <w:sz w:val="19"/>
+          <w:szCs w:val="24"/>
+          <w:highlight w:val="lightGray"/>
+        </w:rPr>
+        <w:t>"Admin"</w:t>
+      </w:r>
+      <w:r>
+        <w:rPr>
+          <w:rFonts w:hint="default" w:ascii="Cascadia Mono" w:hAnsi="Cascadia Mono" w:eastAsia="Cascadia Mono"/>
+          <w:color w:val="000000"/>
+          <w:sz w:val="19"/>
+          <w:szCs w:val="24"/>
+          <w:highlight w:val="lightGray"/>
+        </w:rPr>
+        <w:t>));</w:t>
+      </w:r>
+    </w:p>
+    <w:p>
+      <w:pPr>
+        <w:spacing w:beforeLines="0" w:afterLines="0"/>
+        <w:jc w:val="left"/>
+        <w:rPr>
+          <w:rFonts w:hint="default" w:ascii="Cascadia Mono" w:hAnsi="Cascadia Mono" w:eastAsia="Cascadia Mono"/>
+          <w:color w:val="008000"/>
+          <w:sz w:val="19"/>
+          <w:szCs w:val="24"/>
+          <w:highlight w:val="lightGray"/>
+        </w:rPr>
+      </w:pPr>
+      <w:r>
+        <w:rPr>
+          <w:rFonts w:hint="default" w:ascii="Cascadia Mono" w:hAnsi="Cascadia Mono" w:eastAsia="Cascadia Mono"/>
+          <w:color w:val="008000"/>
+          <w:sz w:val="19"/>
+          <w:szCs w:val="24"/>
+          <w:highlight w:val="lightGray"/>
+        </w:rPr>
+        <w:t>//CLAIMS PARA BOB</w:t>
+      </w:r>
+    </w:p>
+    <w:p>
+      <w:pPr>
+        <w:spacing w:beforeLines="0" w:afterLines="0"/>
+        <w:jc w:val="left"/>
+        <w:rPr>
+          <w:rFonts w:hint="default" w:ascii="Cascadia Mono" w:hAnsi="Cascadia Mono" w:eastAsia="Cascadia Mono"/>
+          <w:color w:val="000000"/>
+          <w:sz w:val="19"/>
+          <w:szCs w:val="24"/>
+          <w:highlight w:val="lightGray"/>
+        </w:rPr>
+      </w:pPr>
+      <w:r>
+        <w:rPr>
+          <w:rFonts w:hint="default" w:ascii="Cascadia Mono" w:hAnsi="Cascadia Mono" w:eastAsia="Cascadia Mono"/>
+          <w:color w:val="000000"/>
+          <w:sz w:val="19"/>
+          <w:szCs w:val="24"/>
+          <w:highlight w:val="lightGray"/>
+        </w:rPr>
+        <w:t xml:space="preserve">userClaims = </w:t>
+      </w:r>
+      <w:r>
+        <w:rPr>
+          <w:rFonts w:hint="default" w:ascii="Cascadia Mono" w:hAnsi="Cascadia Mono" w:eastAsia="Cascadia Mono"/>
+          <w:color w:val="0000FF"/>
+          <w:sz w:val="19"/>
+          <w:szCs w:val="24"/>
+          <w:highlight w:val="lightGray"/>
+        </w:rPr>
+        <w:t>await</w:t>
+      </w:r>
+      <w:r>
+        <w:rPr>
+          <w:rFonts w:hint="default" w:ascii="Cascadia Mono" w:hAnsi="Cascadia Mono" w:eastAsia="Cascadia Mono"/>
+          <w:color w:val="000000"/>
+          <w:sz w:val="19"/>
+          <w:szCs w:val="24"/>
+          <w:highlight w:val="lightGray"/>
+        </w:rPr>
+        <w:t xml:space="preserve"> userManager.GetClaimsAsync(bob);</w:t>
+      </w:r>
+    </w:p>
+    <w:p>
+      <w:pPr>
+        <w:spacing w:beforeLines="0" w:afterLines="0"/>
+        <w:jc w:val="left"/>
+        <w:rPr>
+          <w:rFonts w:hint="default" w:ascii="Cascadia Mono" w:hAnsi="Cascadia Mono" w:eastAsia="Cascadia Mono"/>
+          <w:color w:val="000000"/>
+          <w:sz w:val="19"/>
+          <w:szCs w:val="24"/>
+          <w:highlight w:val="lightGray"/>
+        </w:rPr>
+      </w:pPr>
+      <w:r>
+        <w:rPr>
+          <w:rFonts w:hint="default" w:ascii="Cascadia Mono" w:hAnsi="Cascadia Mono" w:eastAsia="Cascadia Mono"/>
+          <w:color w:val="0000FF"/>
+          <w:sz w:val="19"/>
+          <w:szCs w:val="24"/>
+          <w:highlight w:val="lightGray"/>
+        </w:rPr>
+        <w:t>await</w:t>
+      </w:r>
+      <w:r>
+        <w:rPr>
+          <w:rFonts w:hint="default" w:ascii="Cascadia Mono" w:hAnsi="Cascadia Mono" w:eastAsia="Cascadia Mono"/>
+          <w:color w:val="000000"/>
+          <w:sz w:val="19"/>
+          <w:szCs w:val="24"/>
+          <w:highlight w:val="lightGray"/>
+        </w:rPr>
+        <w:t xml:space="preserve"> userManager.RemoveClaimsAsync(bob, userClaims);</w:t>
+      </w:r>
+    </w:p>
+    <w:p>
+      <w:pPr>
+        <w:rPr>
+          <w:rFonts w:hint="default" w:ascii="Cascadia Mono" w:hAnsi="Cascadia Mono" w:eastAsia="Cascadia Mono"/>
+          <w:color w:val="000000"/>
+          <w:sz w:val="24"/>
+          <w:szCs w:val="24"/>
+          <w:highlight w:val="lightGray"/>
+        </w:rPr>
+      </w:pPr>
+      <w:r>
+        <w:rPr>
+          <w:rFonts w:hint="default" w:ascii="Cascadia Mono" w:hAnsi="Cascadia Mono" w:eastAsia="Cascadia Mono"/>
+          <w:color w:val="0000FF"/>
+          <w:sz w:val="19"/>
+          <w:szCs w:val="24"/>
+          <w:highlight w:val="lightGray"/>
+        </w:rPr>
+        <w:t>await</w:t>
+      </w:r>
+      <w:r>
+        <w:rPr>
+          <w:rFonts w:hint="default" w:ascii="Cascadia Mono" w:hAnsi="Cascadia Mono" w:eastAsia="Cascadia Mono"/>
+          <w:color w:val="000000"/>
+          <w:sz w:val="19"/>
+          <w:szCs w:val="24"/>
+          <w:highlight w:val="lightGray"/>
+        </w:rPr>
+        <w:t xml:space="preserve"> userManager.AddClaimAsync(bob, </w:t>
+      </w:r>
+      <w:r>
+        <w:rPr>
+          <w:rFonts w:hint="default" w:ascii="Cascadia Mono" w:hAnsi="Cascadia Mono" w:eastAsia="Cascadia Mono"/>
+          <w:color w:val="0000FF"/>
+          <w:sz w:val="19"/>
+          <w:szCs w:val="24"/>
+          <w:highlight w:val="lightGray"/>
+        </w:rPr>
+        <w:t>new</w:t>
+      </w:r>
+      <w:r>
+        <w:rPr>
+          <w:rFonts w:hint="default" w:ascii="Cascadia Mono" w:hAnsi="Cascadia Mono" w:eastAsia="Cascadia Mono"/>
+          <w:color w:val="000000"/>
+          <w:sz w:val="19"/>
+          <w:szCs w:val="24"/>
+          <w:highlight w:val="lightGray"/>
+        </w:rPr>
+        <w:t xml:space="preserve"> </w:t>
+      </w:r>
+      <w:r>
+        <w:rPr>
+          <w:rFonts w:hint="default" w:ascii="Cascadia Mono" w:hAnsi="Cascadia Mono" w:eastAsia="Cascadia Mono"/>
+          <w:color w:val="2B91AF"/>
+          <w:sz w:val="19"/>
+          <w:szCs w:val="24"/>
+          <w:highlight w:val="lightGray"/>
+        </w:rPr>
+        <w:t>Claim</w:t>
+      </w:r>
+      <w:r>
+        <w:rPr>
+          <w:rFonts w:hint="default" w:ascii="Cascadia Mono" w:hAnsi="Cascadia Mono" w:eastAsia="Cascadia Mono"/>
+          <w:color w:val="000000"/>
+          <w:sz w:val="19"/>
+          <w:szCs w:val="24"/>
+          <w:highlight w:val="lightGray"/>
+        </w:rPr>
+        <w:t>(</w:t>
+      </w:r>
+      <w:r>
+        <w:rPr>
+          <w:rFonts w:hint="default" w:ascii="Cascadia Mono" w:hAnsi="Cascadia Mono" w:eastAsia="Cascadia Mono"/>
+          <w:color w:val="A31515"/>
+          <w:sz w:val="19"/>
+          <w:szCs w:val="24"/>
+          <w:highlight w:val="lightGray"/>
+        </w:rPr>
+        <w:t>"FullName"</w:t>
+      </w:r>
+      <w:r>
+        <w:rPr>
+          <w:rFonts w:hint="default" w:ascii="Cascadia Mono" w:hAnsi="Cascadia Mono" w:eastAsia="Cascadia Mono"/>
+          <w:color w:val="000000"/>
+          <w:sz w:val="19"/>
+          <w:szCs w:val="24"/>
+          <w:highlight w:val="lightGray"/>
+        </w:rPr>
+        <w:t xml:space="preserve">, </w:t>
+      </w:r>
+      <w:r>
+        <w:rPr>
+          <w:rFonts w:hint="default" w:ascii="Cascadia Mono" w:hAnsi="Cascadia Mono" w:eastAsia="Cascadia Mono"/>
+          <w:color w:val="A31515"/>
+          <w:sz w:val="19"/>
+          <w:szCs w:val="24"/>
+          <w:highlight w:val="lightGray"/>
+        </w:rPr>
+        <w:t>"Bob Smith"</w:t>
+      </w:r>
+      <w:r>
+        <w:rPr>
+          <w:rFonts w:hint="default" w:ascii="Cascadia Mono" w:hAnsi="Cascadia Mono" w:eastAsia="Cascadia Mono"/>
+          <w:color w:val="000000"/>
+          <w:sz w:val="19"/>
+          <w:szCs w:val="24"/>
+          <w:highlight w:val="lightGray"/>
+        </w:rPr>
+        <w:t>));</w:t>
+      </w:r>
+    </w:p>
+    <w:p>
+      <w:pPr>
+        <w:rPr>
+          <w:rFonts w:hint="default" w:ascii="Cascadia Mono" w:hAnsi="Cascadia Mono" w:eastAsia="Cascadia Mono"/>
+          <w:color w:val="000000"/>
+          <w:sz w:val="24"/>
+          <w:szCs w:val="24"/>
+          <w:highlight w:val="none"/>
+        </w:rPr>
+      </w:pPr>
+    </w:p>
+    <w:p>
+      <w:pPr>
+        <w:rPr>
+          <w:rFonts w:hint="default" w:ascii="Cascadia Mono" w:hAnsi="Cascadia Mono" w:eastAsia="Cascadia Mono"/>
+          <w:color w:val="000000"/>
+          <w:sz w:val="24"/>
+          <w:szCs w:val="24"/>
+          <w:highlight w:val="none"/>
+        </w:rPr>
+      </w:pPr>
+    </w:p>
+    <w:p>
+      <w:pPr>
+        <w:rPr>
+          <w:rFonts w:hint="default" w:ascii="Cascadia Mono" w:hAnsi="Cascadia Mono" w:eastAsia="Cascadia Mono"/>
+          <w:color w:val="000000"/>
+          <w:sz w:val="24"/>
+          <w:szCs w:val="24"/>
+          <w:highlight w:val="none"/>
+          <w:lang w:val="pt-BR"/>
+        </w:rPr>
+      </w:pPr>
+      <w:r>
+        <w:rPr>
+          <w:rFonts w:hint="default" w:ascii="Cascadia Mono" w:hAnsi="Cascadia Mono" w:eastAsia="Cascadia Mono"/>
+          <w:color w:val="000000"/>
+          <w:sz w:val="24"/>
+          <w:szCs w:val="24"/>
+          <w:highlight w:val="none"/>
+          <w:lang w:val="pt-BR"/>
+        </w:rPr>
+        <w:t>Com essas claims definidas, fazer com que o cabeçalho de todas as páginas apareça o nome completo do usuário logado</w:t>
+      </w:r>
+    </w:p>
+    <w:p>
+      <w:pPr>
+        <w:rPr>
+          <w:rFonts w:hint="default" w:ascii="Cascadia Mono" w:hAnsi="Cascadia Mono" w:eastAsia="Cascadia Mono"/>
+          <w:color w:val="000000"/>
+          <w:sz w:val="24"/>
+          <w:szCs w:val="24"/>
+          <w:highlight w:val="none"/>
+          <w:lang w:val="pt-BR"/>
+        </w:rPr>
+      </w:pPr>
+      <w:r>
+        <w:rPr>
+          <w:rFonts w:hint="default" w:ascii="Cascadia Mono" w:hAnsi="Cascadia Mono" w:eastAsia="Cascadia Mono"/>
+          <w:color w:val="000000"/>
+          <w:sz w:val="24"/>
+          <w:szCs w:val="24"/>
+          <w:highlight w:val="none"/>
+          <w:lang w:val="pt-BR"/>
+        </w:rPr>
+        <w:t xml:space="preserve">Views-&gt;Shared-&gt;_LoginPartial - linha 3, abaixo de </w:t>
+      </w:r>
+      <w:r>
+        <w:rPr>
+          <w:rFonts w:hint="default" w:ascii="Cascadia Mono" w:hAnsi="Cascadia Mono" w:eastAsia="Cascadia Mono"/>
+          <w:color w:val="000000"/>
+          <w:sz w:val="19"/>
+          <w:szCs w:val="24"/>
+          <w:highlight w:val="none"/>
+        </w:rPr>
+        <w:t xml:space="preserve">@inject </w:t>
+      </w:r>
+      <w:r>
+        <w:rPr>
+          <w:rFonts w:hint="default" w:ascii="Cascadia Mono" w:hAnsi="Cascadia Mono" w:eastAsia="Cascadia Mono"/>
+          <w:color w:val="2B91AF"/>
+          <w:sz w:val="19"/>
+          <w:szCs w:val="24"/>
+          <w:highlight w:val="none"/>
+        </w:rPr>
+        <w:t>UserManager</w:t>
+      </w:r>
+      <w:r>
+        <w:rPr>
+          <w:rFonts w:hint="default" w:ascii="Cascadia Mono" w:hAnsi="Cascadia Mono" w:eastAsia="Cascadia Mono"/>
+          <w:color w:val="000000"/>
+          <w:sz w:val="19"/>
+          <w:szCs w:val="24"/>
+          <w:highlight w:val="none"/>
+        </w:rPr>
+        <w:t>&lt;</w:t>
+      </w:r>
+      <w:r>
+        <w:rPr>
+          <w:rFonts w:hint="default" w:ascii="Cascadia Mono" w:hAnsi="Cascadia Mono" w:eastAsia="Cascadia Mono"/>
+          <w:color w:val="2B91AF"/>
+          <w:sz w:val="19"/>
+          <w:szCs w:val="24"/>
+          <w:highlight w:val="none"/>
+        </w:rPr>
+        <w:t>IdentityUser</w:t>
+      </w:r>
+      <w:r>
+        <w:rPr>
+          <w:rFonts w:hint="default" w:ascii="Cascadia Mono" w:hAnsi="Cascadia Mono" w:eastAsia="Cascadia Mono"/>
+          <w:color w:val="000000"/>
+          <w:sz w:val="19"/>
+          <w:szCs w:val="24"/>
+          <w:highlight w:val="none"/>
+        </w:rPr>
+        <w:t>&gt; UserManager</w:t>
+      </w:r>
+    </w:p>
+    <w:p>
+      <w:pPr>
+        <w:spacing w:beforeLines="0" w:afterLines="0"/>
+        <w:jc w:val="left"/>
+        <w:rPr>
+          <w:rFonts w:hint="default" w:ascii="Cascadia Mono" w:hAnsi="Cascadia Mono" w:eastAsia="Cascadia Mono"/>
+          <w:color w:val="000000"/>
+          <w:sz w:val="19"/>
+          <w:szCs w:val="24"/>
+          <w:highlight w:val="lightGray"/>
+        </w:rPr>
+      </w:pPr>
+      <w:r>
+        <w:rPr>
+          <w:rFonts w:hint="default" w:ascii="Cascadia Mono" w:hAnsi="Cascadia Mono" w:eastAsia="Cascadia Mono"/>
+          <w:color w:val="000000"/>
+          <w:sz w:val="19"/>
+          <w:szCs w:val="24"/>
+          <w:highlight w:val="lightGray"/>
+        </w:rPr>
+        <w:t>@{</w:t>
+      </w:r>
+    </w:p>
+    <w:p>
+      <w:pPr>
+        <w:spacing w:beforeLines="0" w:afterLines="0"/>
+        <w:jc w:val="left"/>
+        <w:rPr>
+          <w:rFonts w:hint="default" w:ascii="Cascadia Mono" w:hAnsi="Cascadia Mono" w:eastAsia="Cascadia Mono"/>
+          <w:color w:val="000000"/>
+          <w:sz w:val="19"/>
+          <w:szCs w:val="24"/>
+          <w:highlight w:val="lightGray"/>
+        </w:rPr>
+      </w:pPr>
+      <w:r>
+        <w:rPr>
+          <w:rFonts w:hint="default" w:ascii="Cascadia Mono" w:hAnsi="Cascadia Mono" w:eastAsia="Cascadia Mono"/>
+          <w:color w:val="000000"/>
+          <w:sz w:val="19"/>
+          <w:szCs w:val="24"/>
+          <w:highlight w:val="lightGray"/>
+        </w:rPr>
+        <w:t xml:space="preserve">    </w:t>
+      </w:r>
+      <w:r>
+        <w:rPr>
+          <w:rFonts w:hint="default" w:ascii="Cascadia Mono" w:hAnsi="Cascadia Mono" w:eastAsia="Cascadia Mono"/>
+          <w:color w:val="0000FF"/>
+          <w:sz w:val="19"/>
+          <w:szCs w:val="24"/>
+          <w:highlight w:val="lightGray"/>
+        </w:rPr>
+        <w:t>var</w:t>
+      </w:r>
+      <w:r>
+        <w:rPr>
+          <w:rFonts w:hint="default" w:ascii="Cascadia Mono" w:hAnsi="Cascadia Mono" w:eastAsia="Cascadia Mono"/>
+          <w:color w:val="000000"/>
+          <w:sz w:val="19"/>
+          <w:szCs w:val="24"/>
+          <w:highlight w:val="lightGray"/>
+        </w:rPr>
+        <w:t xml:space="preserve"> fullNameClaim = User.Claims.FirstOrDefault(c =&gt; c.Type == </w:t>
+      </w:r>
+      <w:r>
+        <w:rPr>
+          <w:rFonts w:hint="default" w:ascii="Cascadia Mono" w:hAnsi="Cascadia Mono" w:eastAsia="Cascadia Mono"/>
+          <w:color w:val="A31515"/>
+          <w:sz w:val="19"/>
+          <w:szCs w:val="24"/>
+          <w:highlight w:val="lightGray"/>
+        </w:rPr>
+        <w:t>"FullName"</w:t>
+      </w:r>
+      <w:r>
+        <w:rPr>
+          <w:rFonts w:hint="default" w:ascii="Cascadia Mono" w:hAnsi="Cascadia Mono" w:eastAsia="Cascadia Mono"/>
+          <w:color w:val="000000"/>
+          <w:sz w:val="19"/>
+          <w:szCs w:val="24"/>
+          <w:highlight w:val="lightGray"/>
+        </w:rPr>
+        <w:t>);</w:t>
+      </w:r>
+    </w:p>
+    <w:p>
+      <w:pPr>
+        <w:spacing w:beforeLines="0" w:afterLines="0"/>
+        <w:jc w:val="left"/>
+        <w:rPr>
+          <w:rFonts w:hint="default" w:ascii="Cascadia Mono" w:hAnsi="Cascadia Mono" w:eastAsia="Cascadia Mono"/>
+          <w:color w:val="000000"/>
+          <w:sz w:val="19"/>
+          <w:szCs w:val="24"/>
+          <w:highlight w:val="lightGray"/>
+        </w:rPr>
+      </w:pPr>
+      <w:r>
+        <w:rPr>
+          <w:rFonts w:hint="default" w:ascii="Cascadia Mono" w:hAnsi="Cascadia Mono" w:eastAsia="Cascadia Mono"/>
+          <w:color w:val="000000"/>
+          <w:sz w:val="19"/>
+          <w:szCs w:val="24"/>
+          <w:highlight w:val="lightGray"/>
+        </w:rPr>
+        <w:t xml:space="preserve">    </w:t>
+      </w:r>
+      <w:r>
+        <w:rPr>
+          <w:rFonts w:hint="default" w:ascii="Cascadia Mono" w:hAnsi="Cascadia Mono" w:eastAsia="Cascadia Mono"/>
+          <w:color w:val="0000FF"/>
+          <w:sz w:val="19"/>
+          <w:szCs w:val="24"/>
+          <w:highlight w:val="lightGray"/>
+        </w:rPr>
+        <w:t>string</w:t>
+      </w:r>
+      <w:r>
+        <w:rPr>
+          <w:rFonts w:hint="default" w:ascii="Cascadia Mono" w:hAnsi="Cascadia Mono" w:eastAsia="Cascadia Mono"/>
+          <w:color w:val="000000"/>
+          <w:sz w:val="19"/>
+          <w:szCs w:val="24"/>
+          <w:highlight w:val="lightGray"/>
+        </w:rPr>
+        <w:t>? userName = fullNameClaim?.Value ?? @UserManager.GetUserName(User);</w:t>
+      </w:r>
+    </w:p>
+    <w:p>
+      <w:pPr>
+        <w:rPr>
+          <w:rFonts w:hint="default" w:ascii="Cascadia Mono" w:hAnsi="Cascadia Mono" w:eastAsia="Cascadia Mono"/>
+          <w:color w:val="000000"/>
+          <w:sz w:val="24"/>
+          <w:szCs w:val="24"/>
+          <w:highlight w:val="lightGray"/>
+        </w:rPr>
+      </w:pPr>
+      <w:r>
+        <w:rPr>
+          <w:rFonts w:hint="default" w:ascii="Cascadia Mono" w:hAnsi="Cascadia Mono" w:eastAsia="Cascadia Mono"/>
+          <w:color w:val="000000"/>
+          <w:sz w:val="19"/>
+          <w:szCs w:val="24"/>
+          <w:highlight w:val="lightGray"/>
+        </w:rPr>
+        <w:t>}</w:t>
+      </w:r>
+    </w:p>
+    <w:p>
+      <w:pPr>
+        <w:rPr>
+          <w:rFonts w:hint="default" w:ascii="Cascadia Mono" w:hAnsi="Cascadia Mono" w:eastAsia="Cascadia Mono"/>
+          <w:color w:val="000000"/>
+          <w:sz w:val="24"/>
+          <w:szCs w:val="24"/>
+          <w:highlight w:val="none"/>
+        </w:rPr>
+      </w:pPr>
+    </w:p>
+    <w:p>
+      <w:pPr>
+        <w:rPr>
+          <w:rFonts w:hint="default" w:ascii="Cascadia Mono" w:hAnsi="Cascadia Mono" w:eastAsia="Cascadia Mono"/>
+          <w:color w:val="000000"/>
+          <w:sz w:val="24"/>
+          <w:szCs w:val="24"/>
+          <w:highlight w:val="none"/>
+          <w:lang w:val="pt-BR"/>
+        </w:rPr>
+      </w:pPr>
+      <w:r>
+        <w:rPr>
+          <w:rFonts w:hint="default" w:ascii="Cascadia Mono" w:hAnsi="Cascadia Mono" w:eastAsia="Cascadia Mono"/>
+          <w:color w:val="000000"/>
+          <w:sz w:val="24"/>
+          <w:szCs w:val="24"/>
+          <w:highlight w:val="none"/>
+          <w:lang w:val="pt-BR"/>
+        </w:rPr>
+        <w:t>Views-&gt;Shared-&gt;_LoginPartial - linha 15, dentro da tag a</w:t>
+      </w:r>
+    </w:p>
+    <w:p>
+      <w:pPr>
+        <w:spacing w:beforeLines="0" w:afterLines="0"/>
+        <w:jc w:val="left"/>
+        <w:rPr>
+          <w:rFonts w:hint="default" w:ascii="Cascadia Mono" w:hAnsi="Cascadia Mono" w:eastAsia="Cascadia Mono"/>
+          <w:color w:val="0000FF"/>
+          <w:sz w:val="19"/>
+          <w:szCs w:val="24"/>
+          <w:highlight w:val="lightGray"/>
+        </w:rPr>
+      </w:pPr>
+      <w:r>
+        <w:rPr>
+          <w:rFonts w:hint="default" w:ascii="Cascadia Mono" w:hAnsi="Cascadia Mono" w:eastAsia="Cascadia Mono"/>
+          <w:color w:val="0000FF"/>
+          <w:sz w:val="19"/>
+          <w:szCs w:val="24"/>
+          <w:highlight w:val="lightGray"/>
+        </w:rPr>
+        <w:t>&lt;</w:t>
+      </w:r>
+      <w:r>
+        <w:rPr>
+          <w:rFonts w:hint="default" w:ascii="Cascadia Mono" w:hAnsi="Cascadia Mono" w:eastAsia="Cascadia Mono"/>
+          <w:color w:val="800000"/>
+          <w:sz w:val="19"/>
+          <w:szCs w:val="24"/>
+          <w:highlight w:val="lightGray"/>
+        </w:rPr>
+        <w:t>li</w:t>
+      </w:r>
+      <w:r>
+        <w:rPr>
+          <w:rFonts w:hint="default" w:ascii="Cascadia Mono" w:hAnsi="Cascadia Mono" w:eastAsia="Cascadia Mono"/>
+          <w:color w:val="000000"/>
+          <w:sz w:val="19"/>
+          <w:szCs w:val="24"/>
+          <w:highlight w:val="lightGray"/>
+        </w:rPr>
+        <w:t xml:space="preserve"> </w:t>
+      </w:r>
+      <w:r>
+        <w:rPr>
+          <w:rFonts w:hint="default" w:ascii="Cascadia Mono" w:hAnsi="Cascadia Mono" w:eastAsia="Cascadia Mono"/>
+          <w:color w:val="FF0000"/>
+          <w:sz w:val="19"/>
+          <w:szCs w:val="24"/>
+          <w:highlight w:val="lightGray"/>
+        </w:rPr>
+        <w:t>class</w:t>
+      </w:r>
+      <w:r>
+        <w:rPr>
+          <w:rFonts w:hint="default" w:ascii="Cascadia Mono" w:hAnsi="Cascadia Mono" w:eastAsia="Cascadia Mono"/>
+          <w:color w:val="0000FF"/>
+          <w:sz w:val="19"/>
+          <w:szCs w:val="24"/>
+          <w:highlight w:val="lightGray"/>
+        </w:rPr>
+        <w:t>="nav-item"&gt;</w:t>
+      </w:r>
+    </w:p>
+    <w:p>
+      <w:pPr>
+        <w:spacing w:beforeLines="0" w:afterLines="0"/>
+        <w:jc w:val="left"/>
+        <w:rPr>
+          <w:rFonts w:hint="default" w:ascii="Cascadia Mono" w:hAnsi="Cascadia Mono" w:eastAsia="Cascadia Mono"/>
+          <w:color w:val="0000FF"/>
+          <w:sz w:val="19"/>
+          <w:szCs w:val="24"/>
+          <w:highlight w:val="lightGray"/>
+        </w:rPr>
+      </w:pPr>
+      <w:r>
+        <w:rPr>
+          <w:rFonts w:hint="default" w:ascii="Cascadia Mono" w:hAnsi="Cascadia Mono" w:eastAsia="Cascadia Mono"/>
+          <w:color w:val="000000"/>
+          <w:sz w:val="19"/>
+          <w:szCs w:val="24"/>
+          <w:highlight w:val="lightGray"/>
+        </w:rPr>
+        <w:t xml:space="preserve">    </w:t>
+      </w:r>
+      <w:r>
+        <w:rPr>
+          <w:rFonts w:hint="default" w:ascii="Cascadia Mono" w:hAnsi="Cascadia Mono" w:eastAsia="Cascadia Mono"/>
+          <w:color w:val="0000FF"/>
+          <w:sz w:val="19"/>
+          <w:szCs w:val="24"/>
+          <w:highlight w:val="lightGray"/>
+        </w:rPr>
+        <w:t>&lt;</w:t>
+      </w:r>
+      <w:r>
+        <w:rPr>
+          <w:rFonts w:hint="default" w:ascii="Cascadia Mono" w:hAnsi="Cascadia Mono" w:eastAsia="Cascadia Mono"/>
+          <w:b/>
+          <w:color w:val="800080"/>
+          <w:sz w:val="19"/>
+          <w:szCs w:val="24"/>
+          <w:highlight w:val="lightGray"/>
+        </w:rPr>
+        <w:t>a</w:t>
+      </w:r>
+      <w:r>
+        <w:rPr>
+          <w:rFonts w:hint="default" w:ascii="Cascadia Mono" w:hAnsi="Cascadia Mono" w:eastAsia="Cascadia Mono"/>
+          <w:color w:val="000000"/>
+          <w:sz w:val="19"/>
+          <w:szCs w:val="24"/>
+          <w:highlight w:val="lightGray"/>
+        </w:rPr>
+        <w:t xml:space="preserve"> </w:t>
+      </w:r>
+      <w:r>
+        <w:rPr>
+          <w:rFonts w:hint="default" w:ascii="Cascadia Mono" w:hAnsi="Cascadia Mono" w:eastAsia="Cascadia Mono"/>
+          <w:color w:val="FF0000"/>
+          <w:sz w:val="19"/>
+          <w:szCs w:val="24"/>
+          <w:highlight w:val="lightGray"/>
+        </w:rPr>
+        <w:t>id</w:t>
+      </w:r>
+      <w:r>
+        <w:rPr>
+          <w:rFonts w:hint="default" w:ascii="Cascadia Mono" w:hAnsi="Cascadia Mono" w:eastAsia="Cascadia Mono"/>
+          <w:color w:val="0000FF"/>
+          <w:sz w:val="19"/>
+          <w:szCs w:val="24"/>
+          <w:highlight w:val="lightGray"/>
+        </w:rPr>
+        <w:t>="manage"</w:t>
+      </w:r>
+      <w:r>
+        <w:rPr>
+          <w:rFonts w:hint="default" w:ascii="Cascadia Mono" w:hAnsi="Cascadia Mono" w:eastAsia="Cascadia Mono"/>
+          <w:color w:val="000000"/>
+          <w:sz w:val="19"/>
+          <w:szCs w:val="24"/>
+          <w:highlight w:val="lightGray"/>
+        </w:rPr>
+        <w:t xml:space="preserve"> </w:t>
+      </w:r>
+      <w:r>
+        <w:rPr>
+          <w:rFonts w:hint="default" w:ascii="Cascadia Mono" w:hAnsi="Cascadia Mono" w:eastAsia="Cascadia Mono"/>
+          <w:color w:val="FF0000"/>
+          <w:sz w:val="19"/>
+          <w:szCs w:val="24"/>
+          <w:highlight w:val="lightGray"/>
+        </w:rPr>
+        <w:t>class</w:t>
+      </w:r>
+      <w:r>
+        <w:rPr>
+          <w:rFonts w:hint="default" w:ascii="Cascadia Mono" w:hAnsi="Cascadia Mono" w:eastAsia="Cascadia Mono"/>
+          <w:color w:val="0000FF"/>
+          <w:sz w:val="19"/>
+          <w:szCs w:val="24"/>
+          <w:highlight w:val="lightGray"/>
+        </w:rPr>
+        <w:t>="nav-link text-dark"</w:t>
+      </w:r>
+      <w:r>
+        <w:rPr>
+          <w:rFonts w:hint="default" w:ascii="Cascadia Mono" w:hAnsi="Cascadia Mono" w:eastAsia="Cascadia Mono"/>
+          <w:color w:val="000000"/>
+          <w:sz w:val="19"/>
+          <w:szCs w:val="24"/>
+          <w:highlight w:val="lightGray"/>
+        </w:rPr>
+        <w:t xml:space="preserve"> </w:t>
+      </w:r>
+      <w:r>
+        <w:rPr>
+          <w:rFonts w:hint="default" w:ascii="Cascadia Mono" w:hAnsi="Cascadia Mono" w:eastAsia="Cascadia Mono"/>
+          <w:b/>
+          <w:color w:val="800080"/>
+          <w:sz w:val="19"/>
+          <w:szCs w:val="24"/>
+          <w:highlight w:val="lightGray"/>
+        </w:rPr>
+        <w:t>asp-area</w:t>
+      </w:r>
+      <w:r>
+        <w:rPr>
+          <w:rFonts w:hint="default" w:ascii="Cascadia Mono" w:hAnsi="Cascadia Mono" w:eastAsia="Cascadia Mono"/>
+          <w:color w:val="0000FF"/>
+          <w:sz w:val="19"/>
+          <w:szCs w:val="24"/>
+          <w:highlight w:val="lightGray"/>
+        </w:rPr>
+        <w:t>="Identity"</w:t>
+      </w:r>
+      <w:r>
+        <w:rPr>
+          <w:rFonts w:hint="default" w:ascii="Cascadia Mono" w:hAnsi="Cascadia Mono" w:eastAsia="Cascadia Mono"/>
+          <w:color w:val="000000"/>
+          <w:sz w:val="19"/>
+          <w:szCs w:val="24"/>
+          <w:highlight w:val="lightGray"/>
+        </w:rPr>
+        <w:t xml:space="preserve"> </w:t>
+      </w:r>
+      <w:r>
+        <w:rPr>
+          <w:rFonts w:hint="default" w:ascii="Cascadia Mono" w:hAnsi="Cascadia Mono" w:eastAsia="Cascadia Mono"/>
+          <w:b/>
+          <w:color w:val="800080"/>
+          <w:sz w:val="19"/>
+          <w:szCs w:val="24"/>
+          <w:highlight w:val="lightGray"/>
+        </w:rPr>
+        <w:t>asp-page</w:t>
+      </w:r>
+      <w:r>
+        <w:rPr>
+          <w:rFonts w:hint="default" w:ascii="Cascadia Mono" w:hAnsi="Cascadia Mono" w:eastAsia="Cascadia Mono"/>
+          <w:color w:val="0000FF"/>
+          <w:sz w:val="19"/>
+          <w:szCs w:val="24"/>
+          <w:highlight w:val="lightGray"/>
+        </w:rPr>
+        <w:t>="/Account/Manage/Index"</w:t>
+      </w:r>
+      <w:r>
+        <w:rPr>
+          <w:rFonts w:hint="default" w:ascii="Cascadia Mono" w:hAnsi="Cascadia Mono" w:eastAsia="Cascadia Mono"/>
+          <w:color w:val="000000"/>
+          <w:sz w:val="19"/>
+          <w:szCs w:val="24"/>
+          <w:highlight w:val="lightGray"/>
+        </w:rPr>
+        <w:t xml:space="preserve"> </w:t>
+      </w:r>
+      <w:r>
+        <w:rPr>
+          <w:rFonts w:hint="default" w:ascii="Cascadia Mono" w:hAnsi="Cascadia Mono" w:eastAsia="Cascadia Mono"/>
+          <w:color w:val="FF0000"/>
+          <w:sz w:val="19"/>
+          <w:szCs w:val="24"/>
+          <w:highlight w:val="lightGray"/>
+        </w:rPr>
+        <w:t>title</w:t>
+      </w:r>
+      <w:r>
+        <w:rPr>
+          <w:rFonts w:hint="default" w:ascii="Cascadia Mono" w:hAnsi="Cascadia Mono" w:eastAsia="Cascadia Mono"/>
+          <w:color w:val="0000FF"/>
+          <w:sz w:val="19"/>
+          <w:szCs w:val="24"/>
+          <w:highlight w:val="lightGray"/>
+        </w:rPr>
+        <w:t>="Manage"&gt;</w:t>
+      </w:r>
+      <w:r>
+        <w:rPr>
+          <w:rFonts w:hint="default" w:ascii="Cascadia Mono" w:hAnsi="Cascadia Mono" w:eastAsia="Cascadia Mono"/>
+          <w:color w:val="000000"/>
+          <w:sz w:val="19"/>
+          <w:szCs w:val="24"/>
+          <w:highlight w:val="lightGray"/>
+        </w:rPr>
+        <w:t>Hello, @userName!</w:t>
+      </w:r>
+      <w:r>
+        <w:rPr>
+          <w:rFonts w:hint="default" w:ascii="Cascadia Mono" w:hAnsi="Cascadia Mono" w:eastAsia="Cascadia Mono"/>
+          <w:color w:val="0000FF"/>
+          <w:sz w:val="19"/>
+          <w:szCs w:val="24"/>
+          <w:highlight w:val="lightGray"/>
+        </w:rPr>
+        <w:t>&lt;/</w:t>
+      </w:r>
+      <w:r>
+        <w:rPr>
+          <w:rFonts w:hint="default" w:ascii="Cascadia Mono" w:hAnsi="Cascadia Mono" w:eastAsia="Cascadia Mono"/>
+          <w:b/>
+          <w:color w:val="800080"/>
+          <w:sz w:val="19"/>
+          <w:szCs w:val="24"/>
+          <w:highlight w:val="lightGray"/>
+        </w:rPr>
+        <w:t>a</w:t>
+      </w:r>
+      <w:r>
+        <w:rPr>
+          <w:rFonts w:hint="default" w:ascii="Cascadia Mono" w:hAnsi="Cascadia Mono" w:eastAsia="Cascadia Mono"/>
+          <w:color w:val="0000FF"/>
+          <w:sz w:val="19"/>
+          <w:szCs w:val="24"/>
+          <w:highlight w:val="lightGray"/>
+        </w:rPr>
+        <w:t>&gt;</w:t>
+      </w:r>
+    </w:p>
+    <w:p>
+      <w:pPr>
+        <w:rPr>
+          <w:rFonts w:hint="default" w:ascii="Cascadia Mono" w:hAnsi="Cascadia Mono" w:eastAsia="Cascadia Mono"/>
+          <w:color w:val="000000"/>
+          <w:sz w:val="24"/>
+          <w:szCs w:val="24"/>
+          <w:highlight w:val="lightGray"/>
+          <w:lang w:val="pt-BR"/>
+        </w:rPr>
+      </w:pPr>
+      <w:r>
+        <w:rPr>
+          <w:rFonts w:hint="default" w:ascii="Cascadia Mono" w:hAnsi="Cascadia Mono" w:eastAsia="Cascadia Mono"/>
+          <w:color w:val="0000FF"/>
+          <w:sz w:val="19"/>
+          <w:szCs w:val="24"/>
+          <w:highlight w:val="lightGray"/>
+        </w:rPr>
+        <w:t>&lt;/</w:t>
+      </w:r>
+      <w:r>
+        <w:rPr>
+          <w:rFonts w:hint="default" w:ascii="Cascadia Mono" w:hAnsi="Cascadia Mono" w:eastAsia="Cascadia Mono"/>
+          <w:color w:val="800000"/>
+          <w:sz w:val="19"/>
+          <w:szCs w:val="24"/>
+          <w:highlight w:val="lightGray"/>
+        </w:rPr>
+        <w:t>li</w:t>
+      </w:r>
+      <w:r>
+        <w:rPr>
+          <w:rFonts w:hint="default" w:ascii="Cascadia Mono" w:hAnsi="Cascadia Mono" w:eastAsia="Cascadia Mono"/>
+          <w:color w:val="0000FF"/>
+          <w:sz w:val="19"/>
+          <w:szCs w:val="24"/>
+          <w:highlight w:val="lightGray"/>
+        </w:rPr>
+        <w:t>&gt;</w:t>
+      </w:r>
+    </w:p>
+    <w:p>
+      <w:pPr>
+        <w:rPr>
+          <w:rFonts w:hint="default" w:ascii="Cascadia Mono" w:hAnsi="Cascadia Mono" w:eastAsia="Cascadia Mono"/>
+          <w:color w:val="000000"/>
+          <w:sz w:val="24"/>
+          <w:szCs w:val="24"/>
+          <w:highlight w:val="none"/>
+        </w:rPr>
+      </w:pPr>
+    </w:p>
+    <w:p>
+      <w:pPr>
+        <w:rPr>
+          <w:rFonts w:hint="default" w:ascii="Cascadia Mono" w:hAnsi="Cascadia Mono" w:eastAsia="Cascadia Mono"/>
+          <w:color w:val="000000"/>
+          <w:sz w:val="24"/>
+          <w:szCs w:val="24"/>
+          <w:highlight w:val="none"/>
+          <w:lang w:val="pt-BR"/>
+        </w:rPr>
+      </w:pPr>
+      <w:r>
+        <w:rPr>
+          <w:rFonts w:hint="default" w:ascii="Cascadia Mono" w:hAnsi="Cascadia Mono" w:eastAsia="Cascadia Mono"/>
+          <w:b/>
+          <w:bCs/>
+          <w:color w:val="000000"/>
+          <w:sz w:val="24"/>
+          <w:szCs w:val="24"/>
+          <w:highlight w:val="none"/>
+          <w:lang w:val="pt-BR"/>
+        </w:rPr>
+        <w:t>RESTRINGINDO ACESSO PELO PAPEL DO USUÁRIO - USANDO CLAIMS</w:t>
+      </w:r>
+    </w:p>
+    <w:p>
+      <w:pPr>
+        <w:rPr>
+          <w:rFonts w:hint="default" w:ascii="Cascadia Mono" w:hAnsi="Cascadia Mono" w:eastAsia="Cascadia Mono"/>
+          <w:color w:val="000000"/>
+          <w:sz w:val="24"/>
+          <w:szCs w:val="24"/>
+          <w:highlight w:val="none"/>
+          <w:lang w:val="pt-BR"/>
+        </w:rPr>
+      </w:pPr>
+      <w:r>
+        <w:rPr>
+          <w:rFonts w:hint="default" w:ascii="Cascadia Mono" w:hAnsi="Cascadia Mono" w:eastAsia="Cascadia Mono"/>
+          <w:color w:val="000000"/>
+          <w:sz w:val="24"/>
+          <w:szCs w:val="24"/>
+          <w:highlight w:val="none"/>
+          <w:lang w:val="pt-BR"/>
+        </w:rPr>
+        <w:t>Assim como já foi feito anteriormente, é necessário restringir certos acessos a depender do papel do usuário. Agora isso vai ser implementado usando claims.</w:t>
+      </w:r>
+    </w:p>
+    <w:p>
+      <w:pPr>
+        <w:rPr>
+          <w:rFonts w:hint="default" w:ascii="Cascadia Mono" w:hAnsi="Cascadia Mono" w:eastAsia="Cascadia Mono"/>
+          <w:color w:val="000000"/>
+          <w:sz w:val="24"/>
+          <w:szCs w:val="24"/>
+          <w:highlight w:val="none"/>
+          <w:lang w:val="pt-BR"/>
+        </w:rPr>
+      </w:pPr>
+    </w:p>
+    <w:p>
+      <w:pPr>
+        <w:rPr>
+          <w:rFonts w:hint="default" w:ascii="Cascadia Mono" w:hAnsi="Cascadia Mono" w:eastAsia="Cascadia Mono"/>
+          <w:color w:val="000000"/>
+          <w:sz w:val="24"/>
+          <w:szCs w:val="24"/>
+          <w:highlight w:val="none"/>
+          <w:lang w:val="pt-BR"/>
+        </w:rPr>
+      </w:pPr>
+      <w:r>
+        <w:rPr>
+          <w:rFonts w:hint="default" w:ascii="Cascadia Mono" w:hAnsi="Cascadia Mono" w:eastAsia="Cascadia Mono"/>
+          <w:color w:val="000000"/>
+          <w:sz w:val="24"/>
+          <w:szCs w:val="24"/>
+          <w:highlight w:val="none"/>
+          <w:lang w:val="pt-BR"/>
+        </w:rPr>
+        <w:t>Restringir que somente usuários admin possam cadastrar novos médicos</w:t>
+      </w:r>
+    </w:p>
+    <w:p>
+      <w:pPr>
+        <w:rPr>
+          <w:rFonts w:hint="default" w:ascii="Cascadia Mono" w:hAnsi="Cascadia Mono" w:eastAsia="Cascadia Mono"/>
+          <w:color w:val="000000"/>
+          <w:sz w:val="24"/>
+          <w:szCs w:val="24"/>
+          <w:highlight w:val="none"/>
+          <w:lang w:val="pt-BR"/>
+        </w:rPr>
+      </w:pPr>
+      <w:r>
+        <w:rPr>
+          <w:rFonts w:hint="default" w:ascii="Cascadia Mono" w:hAnsi="Cascadia Mono" w:eastAsia="Cascadia Mono"/>
+          <w:color w:val="000000"/>
+          <w:sz w:val="24"/>
+          <w:szCs w:val="24"/>
+          <w:highlight w:val="none"/>
+          <w:lang w:val="pt-BR"/>
+        </w:rPr>
+        <w:t>Views-&gt;Medico-&gt;Listagem.cshtml</w:t>
+      </w:r>
+    </w:p>
+    <w:p>
+      <w:pPr>
+        <w:rPr>
+          <w:rFonts w:hint="default" w:ascii="Cascadia Mono" w:hAnsi="Cascadia Mono" w:eastAsia="Cascadia Mono"/>
+          <w:color w:val="000000"/>
+          <w:sz w:val="24"/>
+          <w:szCs w:val="24"/>
+          <w:highlight w:val="none"/>
+          <w:lang w:val="pt-BR"/>
+        </w:rPr>
+      </w:pPr>
+      <w:r>
+        <w:rPr>
+          <w:rFonts w:hint="default" w:ascii="Cascadia Mono" w:hAnsi="Cascadia Mono" w:eastAsia="Cascadia Mono"/>
+          <w:color w:val="000000"/>
+          <w:sz w:val="24"/>
+          <w:szCs w:val="24"/>
+          <w:highlight w:val="none"/>
+          <w:lang w:val="pt-BR"/>
+        </w:rPr>
+        <w:t xml:space="preserve">Linha 3 - </w:t>
+      </w:r>
+      <w:r>
+        <w:rPr>
+          <w:rFonts w:hint="default" w:ascii="Cascadia Mono" w:hAnsi="Cascadia Mono" w:eastAsia="Cascadia Mono"/>
+          <w:color w:val="000000"/>
+          <w:sz w:val="19"/>
+          <w:szCs w:val="24"/>
+          <w:highlight w:val="lightGray"/>
+        </w:rPr>
+        <w:t>@</w:t>
+      </w:r>
+      <w:r>
+        <w:rPr>
+          <w:rFonts w:hint="default" w:ascii="Cascadia Mono" w:hAnsi="Cascadia Mono" w:eastAsia="Cascadia Mono"/>
+          <w:color w:val="0000FF"/>
+          <w:sz w:val="19"/>
+          <w:szCs w:val="24"/>
+          <w:highlight w:val="lightGray"/>
+        </w:rPr>
+        <w:t>using</w:t>
+      </w:r>
+      <w:r>
+        <w:rPr>
+          <w:rFonts w:hint="default" w:ascii="Cascadia Mono" w:hAnsi="Cascadia Mono" w:eastAsia="Cascadia Mono"/>
+          <w:color w:val="000000"/>
+          <w:sz w:val="19"/>
+          <w:szCs w:val="24"/>
+          <w:highlight w:val="lightGray"/>
+        </w:rPr>
+        <w:t xml:space="preserve"> System.Security.Claims;</w:t>
+      </w:r>
+      <w:r>
+        <w:rPr>
+          <w:rFonts w:hint="default" w:ascii="Cascadia Mono" w:hAnsi="Cascadia Mono" w:eastAsia="Cascadia Mono"/>
+          <w:color w:val="000000"/>
+          <w:sz w:val="24"/>
+          <w:szCs w:val="24"/>
+          <w:highlight w:val="none"/>
+          <w:lang w:val="pt-BR"/>
+        </w:rPr>
+        <w:t xml:space="preserve"> </w:t>
+      </w:r>
+    </w:p>
+    <w:p>
+      <w:pPr>
+        <w:rPr>
+          <w:rFonts w:hint="default" w:ascii="Cascadia Mono" w:hAnsi="Cascadia Mono" w:eastAsia="Cascadia Mono"/>
+          <w:color w:val="000000"/>
+          <w:sz w:val="24"/>
+          <w:szCs w:val="24"/>
+          <w:highlight w:val="none"/>
+          <w:lang w:val="pt-BR"/>
+        </w:rPr>
+      </w:pPr>
+      <w:r>
+        <w:rPr>
+          <w:rFonts w:hint="default" w:ascii="Cascadia Mono" w:hAnsi="Cascadia Mono" w:eastAsia="Cascadia Mono"/>
+          <w:color w:val="000000"/>
+          <w:sz w:val="24"/>
+          <w:szCs w:val="24"/>
+          <w:highlight w:val="none"/>
+          <w:lang w:val="pt-BR"/>
+        </w:rPr>
+        <w:t>Linha 12 - div com conteúdo Novo médico - envelopar com a condicional</w:t>
+      </w:r>
+    </w:p>
+    <w:p>
+      <w:pPr>
+        <w:spacing w:beforeLines="0" w:afterLines="0"/>
+        <w:jc w:val="left"/>
+        <w:rPr>
+          <w:rFonts w:hint="default" w:ascii="Cascadia Mono" w:hAnsi="Cascadia Mono" w:eastAsia="Cascadia Mono"/>
+          <w:color w:val="000000"/>
+          <w:sz w:val="19"/>
+          <w:szCs w:val="24"/>
+          <w:highlight w:val="lightGray"/>
+        </w:rPr>
+      </w:pPr>
+      <w:r>
+        <w:rPr>
+          <w:rFonts w:hint="default" w:ascii="Cascadia Mono" w:hAnsi="Cascadia Mono" w:eastAsia="Cascadia Mono"/>
+          <w:color w:val="000000"/>
+          <w:sz w:val="19"/>
+          <w:szCs w:val="24"/>
+          <w:highlight w:val="lightGray"/>
+        </w:rPr>
+        <w:t>@</w:t>
+      </w:r>
+      <w:r>
+        <w:rPr>
+          <w:rFonts w:hint="default" w:ascii="Cascadia Mono" w:hAnsi="Cascadia Mono" w:eastAsia="Cascadia Mono"/>
+          <w:color w:val="0000FF"/>
+          <w:sz w:val="19"/>
+          <w:szCs w:val="24"/>
+          <w:highlight w:val="lightGray"/>
+        </w:rPr>
+        <w:t>if</w:t>
+      </w:r>
+      <w:r>
+        <w:rPr>
+          <w:rFonts w:hint="default" w:ascii="Cascadia Mono" w:hAnsi="Cascadia Mono" w:eastAsia="Cascadia Mono"/>
+          <w:color w:val="000000"/>
+          <w:sz w:val="19"/>
+          <w:szCs w:val="24"/>
+          <w:highlight w:val="lightGray"/>
+        </w:rPr>
+        <w:t xml:space="preserve">(roleClaim?.Value == </w:t>
+      </w:r>
+      <w:r>
+        <w:rPr>
+          <w:rFonts w:hint="default" w:ascii="Cascadia Mono" w:hAnsi="Cascadia Mono" w:eastAsia="Cascadia Mono"/>
+          <w:color w:val="A31515"/>
+          <w:sz w:val="19"/>
+          <w:szCs w:val="24"/>
+          <w:highlight w:val="lightGray"/>
+        </w:rPr>
+        <w:t>"Admin"</w:t>
+      </w:r>
+      <w:r>
+        <w:rPr>
+          <w:rFonts w:hint="default" w:ascii="Cascadia Mono" w:hAnsi="Cascadia Mono" w:eastAsia="Cascadia Mono"/>
+          <w:color w:val="000000"/>
+          <w:sz w:val="19"/>
+          <w:szCs w:val="24"/>
+          <w:highlight w:val="lightGray"/>
+        </w:rPr>
+        <w:t>)</w:t>
+      </w:r>
+    </w:p>
+    <w:p>
+      <w:pPr>
+        <w:spacing w:beforeLines="0" w:afterLines="0"/>
+        <w:jc w:val="left"/>
+        <w:rPr>
+          <w:rFonts w:hint="default" w:ascii="Cascadia Mono" w:hAnsi="Cascadia Mono" w:eastAsia="Cascadia Mono"/>
+          <w:color w:val="000000"/>
+          <w:sz w:val="19"/>
+          <w:szCs w:val="24"/>
+          <w:highlight w:val="lightGray"/>
+        </w:rPr>
+      </w:pPr>
+      <w:r>
+        <w:rPr>
+          <w:rFonts w:hint="default" w:ascii="Cascadia Mono" w:hAnsi="Cascadia Mono" w:eastAsia="Cascadia Mono"/>
+          <w:color w:val="000000"/>
+          <w:sz w:val="19"/>
+          <w:szCs w:val="24"/>
+          <w:highlight w:val="lightGray"/>
+        </w:rPr>
+        <w:t>{</w:t>
+      </w:r>
+    </w:p>
+    <w:p>
+      <w:pPr>
+        <w:spacing w:beforeLines="0" w:afterLines="0"/>
+        <w:jc w:val="left"/>
+        <w:rPr>
+          <w:rFonts w:hint="default" w:ascii="Cascadia Mono" w:hAnsi="Cascadia Mono" w:eastAsia="Cascadia Mono"/>
+          <w:color w:val="0000FF"/>
+          <w:sz w:val="19"/>
+          <w:szCs w:val="24"/>
+          <w:highlight w:val="lightGray"/>
+        </w:rPr>
+      </w:pPr>
+      <w:r>
+        <w:rPr>
+          <w:rFonts w:hint="default" w:ascii="Cascadia Mono" w:hAnsi="Cascadia Mono" w:eastAsia="Cascadia Mono"/>
+          <w:color w:val="000000"/>
+          <w:sz w:val="19"/>
+          <w:szCs w:val="24"/>
+          <w:highlight w:val="lightGray"/>
+        </w:rPr>
+        <w:t xml:space="preserve">    </w:t>
+      </w:r>
+      <w:r>
+        <w:rPr>
+          <w:rFonts w:hint="default" w:ascii="Cascadia Mono" w:hAnsi="Cascadia Mono" w:eastAsia="Cascadia Mono"/>
+          <w:color w:val="0000FF"/>
+          <w:sz w:val="19"/>
+          <w:szCs w:val="24"/>
+          <w:highlight w:val="lightGray"/>
+        </w:rPr>
+        <w:t>&lt;</w:t>
+      </w:r>
+      <w:r>
+        <w:rPr>
+          <w:rFonts w:hint="default" w:ascii="Cascadia Mono" w:hAnsi="Cascadia Mono" w:eastAsia="Cascadia Mono"/>
+          <w:color w:val="800000"/>
+          <w:sz w:val="19"/>
+          <w:szCs w:val="24"/>
+          <w:highlight w:val="lightGray"/>
+        </w:rPr>
+        <w:t>div</w:t>
+      </w:r>
+      <w:r>
+        <w:rPr>
+          <w:rFonts w:hint="default" w:ascii="Cascadia Mono" w:hAnsi="Cascadia Mono" w:eastAsia="Cascadia Mono"/>
+          <w:color w:val="000000"/>
+          <w:sz w:val="19"/>
+          <w:szCs w:val="24"/>
+          <w:highlight w:val="lightGray"/>
+        </w:rPr>
+        <w:t xml:space="preserve"> </w:t>
+      </w:r>
+      <w:r>
+        <w:rPr>
+          <w:rFonts w:hint="default" w:ascii="Cascadia Mono" w:hAnsi="Cascadia Mono" w:eastAsia="Cascadia Mono"/>
+          <w:color w:val="FF0000"/>
+          <w:sz w:val="19"/>
+          <w:szCs w:val="24"/>
+          <w:highlight w:val="lightGray"/>
+        </w:rPr>
+        <w:t>class</w:t>
+      </w:r>
+      <w:r>
+        <w:rPr>
+          <w:rFonts w:hint="default" w:ascii="Cascadia Mono" w:hAnsi="Cascadia Mono" w:eastAsia="Cascadia Mono"/>
+          <w:color w:val="0000FF"/>
+          <w:sz w:val="19"/>
+          <w:szCs w:val="24"/>
+          <w:highlight w:val="lightGray"/>
+        </w:rPr>
+        <w:t>="table-controls"&gt;</w:t>
+      </w:r>
+    </w:p>
+    <w:p>
+      <w:pPr>
+        <w:spacing w:beforeLines="0" w:afterLines="0"/>
+        <w:jc w:val="left"/>
+        <w:rPr>
+          <w:rFonts w:hint="default" w:ascii="Cascadia Mono" w:hAnsi="Cascadia Mono" w:eastAsia="Cascadia Mono"/>
+          <w:color w:val="0000FF"/>
+          <w:sz w:val="19"/>
+          <w:szCs w:val="24"/>
+          <w:highlight w:val="lightGray"/>
+        </w:rPr>
+      </w:pPr>
+      <w:r>
+        <w:rPr>
+          <w:rFonts w:hint="default" w:ascii="Cascadia Mono" w:hAnsi="Cascadia Mono" w:eastAsia="Cascadia Mono"/>
+          <w:color w:val="000000"/>
+          <w:sz w:val="19"/>
+          <w:szCs w:val="24"/>
+          <w:highlight w:val="lightGray"/>
+        </w:rPr>
+        <w:t xml:space="preserve">        </w:t>
+      </w:r>
+      <w:r>
+        <w:rPr>
+          <w:rFonts w:hint="default" w:ascii="Cascadia Mono" w:hAnsi="Cascadia Mono" w:eastAsia="Cascadia Mono"/>
+          <w:color w:val="0000FF"/>
+          <w:sz w:val="19"/>
+          <w:szCs w:val="24"/>
+          <w:highlight w:val="lightGray"/>
+        </w:rPr>
+        <w:t>&lt;</w:t>
+      </w:r>
+      <w:r>
+        <w:rPr>
+          <w:rFonts w:hint="default" w:ascii="Cascadia Mono" w:hAnsi="Cascadia Mono" w:eastAsia="Cascadia Mono"/>
+          <w:color w:val="800000"/>
+          <w:sz w:val="19"/>
+          <w:szCs w:val="24"/>
+          <w:highlight w:val="lightGray"/>
+        </w:rPr>
+        <w:t>a</w:t>
+      </w:r>
+      <w:r>
+        <w:rPr>
+          <w:rFonts w:hint="default" w:ascii="Cascadia Mono" w:hAnsi="Cascadia Mono" w:eastAsia="Cascadia Mono"/>
+          <w:color w:val="000000"/>
+          <w:sz w:val="19"/>
+          <w:szCs w:val="24"/>
+          <w:highlight w:val="lightGray"/>
+        </w:rPr>
+        <w:t xml:space="preserve"> </w:t>
+      </w:r>
+      <w:r>
+        <w:rPr>
+          <w:rFonts w:hint="default" w:ascii="Cascadia Mono" w:hAnsi="Cascadia Mono" w:eastAsia="Cascadia Mono"/>
+          <w:color w:val="FF0000"/>
+          <w:sz w:val="19"/>
+          <w:szCs w:val="24"/>
+          <w:highlight w:val="lightGray"/>
+        </w:rPr>
+        <w:t>href</w:t>
+      </w:r>
+      <w:r>
+        <w:rPr>
+          <w:rFonts w:hint="default" w:ascii="Cascadia Mono" w:hAnsi="Cascadia Mono" w:eastAsia="Cascadia Mono"/>
+          <w:color w:val="0000FF"/>
+          <w:sz w:val="19"/>
+          <w:szCs w:val="24"/>
+          <w:highlight w:val="lightGray"/>
+        </w:rPr>
+        <w:t>="</w:t>
+      </w:r>
+      <w:r>
+        <w:rPr>
+          <w:rFonts w:hint="default" w:ascii="Cascadia Mono" w:hAnsi="Cascadia Mono" w:eastAsia="Cascadia Mono"/>
+          <w:color w:val="000000"/>
+          <w:sz w:val="19"/>
+          <w:szCs w:val="24"/>
+          <w:highlight w:val="lightGray"/>
+        </w:rPr>
+        <w:t>@Url.Action(</w:t>
+      </w:r>
+      <w:r>
+        <w:rPr>
+          <w:rFonts w:hint="default" w:ascii="Cascadia Mono" w:hAnsi="Cascadia Mono" w:eastAsia="Cascadia Mono"/>
+          <w:color w:val="A31515"/>
+          <w:sz w:val="19"/>
+          <w:szCs w:val="24"/>
+          <w:highlight w:val="lightGray"/>
+        </w:rPr>
+        <w:t>"Formulario"</w:t>
+      </w:r>
+      <w:r>
+        <w:rPr>
+          <w:rFonts w:hint="default" w:ascii="Cascadia Mono" w:hAnsi="Cascadia Mono" w:eastAsia="Cascadia Mono"/>
+          <w:color w:val="000000"/>
+          <w:sz w:val="19"/>
+          <w:szCs w:val="24"/>
+          <w:highlight w:val="lightGray"/>
+        </w:rPr>
+        <w:t xml:space="preserve">, </w:t>
+      </w:r>
+      <w:r>
+        <w:rPr>
+          <w:rFonts w:hint="default" w:ascii="Cascadia Mono" w:hAnsi="Cascadia Mono" w:eastAsia="Cascadia Mono"/>
+          <w:color w:val="A31515"/>
+          <w:sz w:val="19"/>
+          <w:szCs w:val="24"/>
+          <w:highlight w:val="lightGray"/>
+        </w:rPr>
+        <w:t>"Medicos"</w:t>
+      </w:r>
+      <w:r>
+        <w:rPr>
+          <w:rFonts w:hint="default" w:ascii="Cascadia Mono" w:hAnsi="Cascadia Mono" w:eastAsia="Cascadia Mono"/>
+          <w:color w:val="000000"/>
+          <w:sz w:val="19"/>
+          <w:szCs w:val="24"/>
+          <w:highlight w:val="lightGray"/>
+        </w:rPr>
+        <w:t xml:space="preserve"> )</w:t>
+      </w:r>
+      <w:r>
+        <w:rPr>
+          <w:rFonts w:hint="default" w:ascii="Cascadia Mono" w:hAnsi="Cascadia Mono" w:eastAsia="Cascadia Mono"/>
+          <w:color w:val="0000FF"/>
+          <w:sz w:val="19"/>
+          <w:szCs w:val="24"/>
+          <w:highlight w:val="lightGray"/>
+        </w:rPr>
+        <w:t>"</w:t>
+      </w:r>
+      <w:r>
+        <w:rPr>
+          <w:rFonts w:hint="default" w:ascii="Cascadia Mono" w:hAnsi="Cascadia Mono" w:eastAsia="Cascadia Mono"/>
+          <w:color w:val="000000"/>
+          <w:sz w:val="19"/>
+          <w:szCs w:val="24"/>
+          <w:highlight w:val="lightGray"/>
+        </w:rPr>
+        <w:t xml:space="preserve"> </w:t>
+      </w:r>
+      <w:r>
+        <w:rPr>
+          <w:rFonts w:hint="default" w:ascii="Cascadia Mono" w:hAnsi="Cascadia Mono" w:eastAsia="Cascadia Mono"/>
+          <w:color w:val="FF0000"/>
+          <w:sz w:val="19"/>
+          <w:szCs w:val="24"/>
+          <w:highlight w:val="lightGray"/>
+        </w:rPr>
+        <w:t>class</w:t>
+      </w:r>
+      <w:r>
+        <w:rPr>
+          <w:rFonts w:hint="default" w:ascii="Cascadia Mono" w:hAnsi="Cascadia Mono" w:eastAsia="Cascadia Mono"/>
+          <w:color w:val="0000FF"/>
+          <w:sz w:val="19"/>
+          <w:szCs w:val="24"/>
+          <w:highlight w:val="lightGray"/>
+        </w:rPr>
+        <w:t>="btn btn-tertiary"&gt;</w:t>
+      </w:r>
+    </w:p>
+    <w:p>
+      <w:pPr>
+        <w:spacing w:beforeLines="0" w:afterLines="0"/>
+        <w:jc w:val="left"/>
+        <w:rPr>
+          <w:rFonts w:hint="default" w:ascii="Cascadia Mono" w:hAnsi="Cascadia Mono" w:eastAsia="Cascadia Mono"/>
+          <w:color w:val="0000FF"/>
+          <w:sz w:val="19"/>
+          <w:szCs w:val="24"/>
+          <w:highlight w:val="lightGray"/>
+        </w:rPr>
+      </w:pPr>
+      <w:r>
+        <w:rPr>
+          <w:rFonts w:hint="default" w:ascii="Cascadia Mono" w:hAnsi="Cascadia Mono" w:eastAsia="Cascadia Mono"/>
+          <w:color w:val="000000"/>
+          <w:sz w:val="19"/>
+          <w:szCs w:val="24"/>
+          <w:highlight w:val="lightGray"/>
+        </w:rPr>
+        <w:t xml:space="preserve">            </w:t>
+      </w:r>
+      <w:r>
+        <w:rPr>
+          <w:rFonts w:hint="default" w:ascii="Cascadia Mono" w:hAnsi="Cascadia Mono" w:eastAsia="Cascadia Mono"/>
+          <w:color w:val="0000FF"/>
+          <w:sz w:val="19"/>
+          <w:szCs w:val="24"/>
+          <w:highlight w:val="lightGray"/>
+        </w:rPr>
+        <w:t>&lt;</w:t>
+      </w:r>
+      <w:r>
+        <w:rPr>
+          <w:rFonts w:hint="default" w:ascii="Cascadia Mono" w:hAnsi="Cascadia Mono" w:eastAsia="Cascadia Mono"/>
+          <w:b/>
+          <w:color w:val="800080"/>
+          <w:sz w:val="19"/>
+          <w:szCs w:val="24"/>
+          <w:highlight w:val="lightGray"/>
+        </w:rPr>
+        <w:t>img</w:t>
+      </w:r>
+      <w:r>
+        <w:rPr>
+          <w:rFonts w:hint="default" w:ascii="Cascadia Mono" w:hAnsi="Cascadia Mono" w:eastAsia="Cascadia Mono"/>
+          <w:color w:val="000000"/>
+          <w:sz w:val="19"/>
+          <w:szCs w:val="24"/>
+          <w:highlight w:val="lightGray"/>
+        </w:rPr>
+        <w:t xml:space="preserve"> </w:t>
+      </w:r>
+      <w:r>
+        <w:rPr>
+          <w:rFonts w:hint="default" w:ascii="Cascadia Mono" w:hAnsi="Cascadia Mono" w:eastAsia="Cascadia Mono"/>
+          <w:color w:val="FF0000"/>
+          <w:sz w:val="19"/>
+          <w:szCs w:val="24"/>
+          <w:highlight w:val="lightGray"/>
+        </w:rPr>
+        <w:t>src</w:t>
+      </w:r>
+      <w:r>
+        <w:rPr>
+          <w:rFonts w:hint="default" w:ascii="Cascadia Mono" w:hAnsi="Cascadia Mono" w:eastAsia="Cascadia Mono"/>
+          <w:color w:val="0000FF"/>
+          <w:sz w:val="19"/>
+          <w:szCs w:val="24"/>
+          <w:highlight w:val="lightGray"/>
+        </w:rPr>
+        <w:t>="~/assets/plus.png"</w:t>
+      </w:r>
+      <w:r>
+        <w:rPr>
+          <w:rFonts w:hint="default" w:ascii="Cascadia Mono" w:hAnsi="Cascadia Mono" w:eastAsia="Cascadia Mono"/>
+          <w:color w:val="000000"/>
+          <w:sz w:val="19"/>
+          <w:szCs w:val="24"/>
+          <w:highlight w:val="lightGray"/>
+        </w:rPr>
+        <w:t xml:space="preserve"> </w:t>
+      </w:r>
+      <w:r>
+        <w:rPr>
+          <w:rFonts w:hint="default" w:ascii="Cascadia Mono" w:hAnsi="Cascadia Mono" w:eastAsia="Cascadia Mono"/>
+          <w:color w:val="FF0000"/>
+          <w:sz w:val="19"/>
+          <w:szCs w:val="24"/>
+          <w:highlight w:val="lightGray"/>
+        </w:rPr>
+        <w:t>alt</w:t>
+      </w:r>
+      <w:r>
+        <w:rPr>
+          <w:rFonts w:hint="default" w:ascii="Cascadia Mono" w:hAnsi="Cascadia Mono" w:eastAsia="Cascadia Mono"/>
+          <w:color w:val="0000FF"/>
+          <w:sz w:val="19"/>
+          <w:szCs w:val="24"/>
+          <w:highlight w:val="lightGray"/>
+        </w:rPr>
+        <w:t>="Ícone de adicionar"</w:t>
+      </w:r>
+      <w:r>
+        <w:rPr>
+          <w:rFonts w:hint="default" w:ascii="Cascadia Mono" w:hAnsi="Cascadia Mono" w:eastAsia="Cascadia Mono"/>
+          <w:color w:val="000000"/>
+          <w:sz w:val="19"/>
+          <w:szCs w:val="24"/>
+          <w:highlight w:val="lightGray"/>
+        </w:rPr>
+        <w:t xml:space="preserve"> </w:t>
+      </w:r>
+      <w:r>
+        <w:rPr>
+          <w:rFonts w:hint="default" w:ascii="Cascadia Mono" w:hAnsi="Cascadia Mono" w:eastAsia="Cascadia Mono"/>
+          <w:color w:val="FF0000"/>
+          <w:sz w:val="19"/>
+          <w:szCs w:val="24"/>
+          <w:highlight w:val="lightGray"/>
+        </w:rPr>
+        <w:t>class</w:t>
+      </w:r>
+      <w:r>
+        <w:rPr>
+          <w:rFonts w:hint="default" w:ascii="Cascadia Mono" w:hAnsi="Cascadia Mono" w:eastAsia="Cascadia Mono"/>
+          <w:color w:val="0000FF"/>
+          <w:sz w:val="19"/>
+          <w:szCs w:val="24"/>
+          <w:highlight w:val="lightGray"/>
+        </w:rPr>
+        <w:t>="btn-icon"&gt;</w:t>
+      </w:r>
+    </w:p>
+    <w:p>
+      <w:pPr>
+        <w:spacing w:beforeLines="0" w:afterLines="0"/>
+        <w:jc w:val="left"/>
+        <w:rPr>
+          <w:rFonts w:hint="default" w:ascii="Cascadia Mono" w:hAnsi="Cascadia Mono" w:eastAsia="Cascadia Mono"/>
+          <w:color w:val="000000"/>
+          <w:sz w:val="19"/>
+          <w:szCs w:val="24"/>
+          <w:highlight w:val="lightGray"/>
+        </w:rPr>
+      </w:pPr>
+      <w:r>
+        <w:rPr>
+          <w:rFonts w:hint="default" w:ascii="Cascadia Mono" w:hAnsi="Cascadia Mono" w:eastAsia="Cascadia Mono"/>
+          <w:color w:val="000000"/>
+          <w:sz w:val="19"/>
+          <w:szCs w:val="24"/>
+          <w:highlight w:val="lightGray"/>
+        </w:rPr>
+        <w:t xml:space="preserve">            Novo Médico</w:t>
+      </w:r>
+    </w:p>
+    <w:p>
+      <w:pPr>
+        <w:spacing w:beforeLines="0" w:afterLines="0"/>
+        <w:jc w:val="left"/>
+        <w:rPr>
+          <w:rFonts w:hint="default" w:ascii="Cascadia Mono" w:hAnsi="Cascadia Mono" w:eastAsia="Cascadia Mono"/>
+          <w:color w:val="0000FF"/>
+          <w:sz w:val="19"/>
+          <w:szCs w:val="24"/>
+          <w:highlight w:val="lightGray"/>
+        </w:rPr>
+      </w:pPr>
+      <w:r>
+        <w:rPr>
+          <w:rFonts w:hint="default" w:ascii="Cascadia Mono" w:hAnsi="Cascadia Mono" w:eastAsia="Cascadia Mono"/>
+          <w:color w:val="000000"/>
+          <w:sz w:val="19"/>
+          <w:szCs w:val="24"/>
+          <w:highlight w:val="lightGray"/>
+        </w:rPr>
+        <w:t xml:space="preserve">        </w:t>
+      </w:r>
+      <w:r>
+        <w:rPr>
+          <w:rFonts w:hint="default" w:ascii="Cascadia Mono" w:hAnsi="Cascadia Mono" w:eastAsia="Cascadia Mono"/>
+          <w:color w:val="0000FF"/>
+          <w:sz w:val="19"/>
+          <w:szCs w:val="24"/>
+          <w:highlight w:val="lightGray"/>
+        </w:rPr>
+        <w:t>&lt;/</w:t>
+      </w:r>
+      <w:r>
+        <w:rPr>
+          <w:rFonts w:hint="default" w:ascii="Cascadia Mono" w:hAnsi="Cascadia Mono" w:eastAsia="Cascadia Mono"/>
+          <w:color w:val="800000"/>
+          <w:sz w:val="19"/>
+          <w:szCs w:val="24"/>
+          <w:highlight w:val="lightGray"/>
+        </w:rPr>
+        <w:t>a</w:t>
+      </w:r>
+      <w:r>
+        <w:rPr>
+          <w:rFonts w:hint="default" w:ascii="Cascadia Mono" w:hAnsi="Cascadia Mono" w:eastAsia="Cascadia Mono"/>
+          <w:color w:val="0000FF"/>
+          <w:sz w:val="19"/>
+          <w:szCs w:val="24"/>
+          <w:highlight w:val="lightGray"/>
+        </w:rPr>
+        <w:t>&gt;</w:t>
+      </w:r>
+    </w:p>
+    <w:p>
+      <w:pPr>
+        <w:spacing w:beforeLines="0" w:afterLines="0"/>
+        <w:jc w:val="left"/>
+        <w:rPr>
+          <w:rFonts w:hint="default" w:ascii="Cascadia Mono" w:hAnsi="Cascadia Mono" w:eastAsia="Cascadia Mono"/>
+          <w:color w:val="0000FF"/>
+          <w:sz w:val="19"/>
+          <w:szCs w:val="24"/>
+          <w:highlight w:val="lightGray"/>
+        </w:rPr>
+      </w:pPr>
+      <w:r>
+        <w:rPr>
+          <w:rFonts w:hint="default" w:ascii="Cascadia Mono" w:hAnsi="Cascadia Mono" w:eastAsia="Cascadia Mono"/>
+          <w:color w:val="000000"/>
+          <w:sz w:val="19"/>
+          <w:szCs w:val="24"/>
+          <w:highlight w:val="lightGray"/>
+        </w:rPr>
+        <w:t xml:space="preserve">    </w:t>
+      </w:r>
+      <w:r>
+        <w:rPr>
+          <w:rFonts w:hint="default" w:ascii="Cascadia Mono" w:hAnsi="Cascadia Mono" w:eastAsia="Cascadia Mono"/>
+          <w:color w:val="0000FF"/>
+          <w:sz w:val="19"/>
+          <w:szCs w:val="24"/>
+          <w:highlight w:val="lightGray"/>
+        </w:rPr>
+        <w:t>&lt;/</w:t>
+      </w:r>
+      <w:r>
+        <w:rPr>
+          <w:rFonts w:hint="default" w:ascii="Cascadia Mono" w:hAnsi="Cascadia Mono" w:eastAsia="Cascadia Mono"/>
+          <w:color w:val="800000"/>
+          <w:sz w:val="19"/>
+          <w:szCs w:val="24"/>
+          <w:highlight w:val="lightGray"/>
+        </w:rPr>
+        <w:t>div</w:t>
+      </w:r>
+      <w:r>
+        <w:rPr>
+          <w:rFonts w:hint="default" w:ascii="Cascadia Mono" w:hAnsi="Cascadia Mono" w:eastAsia="Cascadia Mono"/>
+          <w:color w:val="0000FF"/>
+          <w:sz w:val="19"/>
+          <w:szCs w:val="24"/>
+          <w:highlight w:val="lightGray"/>
+        </w:rPr>
+        <w:t>&gt;</w:t>
+      </w:r>
+    </w:p>
+    <w:p>
+      <w:pPr>
+        <w:rPr>
+          <w:rFonts w:hint="default" w:ascii="Cascadia Mono" w:hAnsi="Cascadia Mono" w:eastAsia="Cascadia Mono"/>
+          <w:color w:val="000000"/>
+          <w:sz w:val="24"/>
+          <w:szCs w:val="24"/>
+          <w:highlight w:val="lightGray"/>
+          <w:lang w:val="pt-BR"/>
+        </w:rPr>
+      </w:pPr>
+      <w:r>
+        <w:rPr>
+          <w:rFonts w:hint="default" w:ascii="Cascadia Mono" w:hAnsi="Cascadia Mono" w:eastAsia="Cascadia Mono"/>
+          <w:color w:val="000000"/>
+          <w:sz w:val="19"/>
+          <w:szCs w:val="24"/>
+          <w:highlight w:val="lightGray"/>
+        </w:rPr>
+        <w:t>}</w:t>
+      </w:r>
+    </w:p>
+    <w:p>
+      <w:pPr>
+        <w:rPr>
+          <w:rFonts w:hint="default" w:ascii="Cascadia Mono" w:hAnsi="Cascadia Mono" w:eastAsia="Cascadia Mono"/>
+          <w:color w:val="000000"/>
+          <w:sz w:val="24"/>
+          <w:szCs w:val="24"/>
+          <w:highlight w:val="none"/>
+          <w:lang w:val="pt-BR"/>
+        </w:rPr>
+      </w:pPr>
+    </w:p>
+    <w:p>
+      <w:pPr>
+        <w:rPr>
+          <w:rFonts w:hint="default" w:ascii="Cascadia Mono" w:hAnsi="Cascadia Mono" w:eastAsia="Cascadia Mono"/>
+          <w:color w:val="000000"/>
+          <w:sz w:val="24"/>
+          <w:szCs w:val="24"/>
+          <w:highlight w:val="none"/>
+          <w:lang w:val="pt-BR"/>
+        </w:rPr>
+      </w:pPr>
       <w:bookmarkStart w:id="0" w:name="_GoBack"/>
       <w:bookmarkEnd w:id="0"/>
-    </w:p>
-    <w:p>
-      <w:pPr>
-        <w:rPr>
-          <w:rFonts w:hint="default" w:ascii="Cascadia Mono" w:hAnsi="Cascadia Mono" w:eastAsia="Cascadia Mono"/>
-          <w:color w:val="000000"/>
-          <w:sz w:val="24"/>
-          <w:szCs w:val="24"/>
-          <w:highlight w:val="none"/>
-        </w:rPr>
-      </w:pPr>
-    </w:p>
-    <w:p>
-      <w:pPr>
-        <w:rPr>
-          <w:rFonts w:hint="default" w:ascii="Cascadia Mono" w:hAnsi="Cascadia Mono" w:eastAsia="Cascadia Mono"/>
-          <w:color w:val="000000"/>
-          <w:sz w:val="24"/>
-          <w:szCs w:val="24"/>
-          <w:highlight w:val="none"/>
-        </w:rPr>
-      </w:pPr>
-    </w:p>
-    <w:p>
-      <w:pPr>
-        <w:rPr>
-          <w:rFonts w:hint="default" w:ascii="Cascadia Mono" w:hAnsi="Cascadia Mono" w:eastAsia="Cascadia Mono"/>
-          <w:color w:val="000000"/>
-          <w:sz w:val="24"/>
-          <w:szCs w:val="24"/>
-          <w:highlight w:val="none"/>
-        </w:rPr>
-      </w:pPr>
-    </w:p>
-    <w:p>
-      <w:pPr>
-        <w:rPr>
-          <w:rFonts w:hint="default" w:ascii="Cascadia Mono" w:hAnsi="Cascadia Mono" w:eastAsia="Cascadia Mono"/>
-          <w:color w:val="000000"/>
-          <w:sz w:val="24"/>
-          <w:szCs w:val="24"/>
-          <w:highlight w:val="none"/>
-        </w:rPr>
-      </w:pPr>
-    </w:p>
-    <w:p>
-      <w:pPr>
-        <w:rPr>
-          <w:rFonts w:hint="default" w:ascii="Cascadia Mono" w:hAnsi="Cascadia Mono" w:eastAsia="Cascadia Mono"/>
-          <w:color w:val="000000"/>
-          <w:sz w:val="24"/>
-          <w:szCs w:val="24"/>
-          <w:highlight w:val="none"/>
-        </w:rPr>
-      </w:pPr>
-    </w:p>
-    <w:p>
-      <w:pPr>
-        <w:rPr>
-          <w:rFonts w:hint="default" w:ascii="Cascadia Mono" w:hAnsi="Cascadia Mono" w:eastAsia="Cascadia Mono"/>
-          <w:color w:val="000000"/>
-          <w:sz w:val="24"/>
-          <w:szCs w:val="24"/>
-          <w:highlight w:val="none"/>
-        </w:rPr>
-      </w:pPr>
-    </w:p>
-    <w:p>
-      <w:pPr>
-        <w:rPr>
-          <w:rFonts w:hint="default" w:ascii="Cascadia Mono" w:hAnsi="Cascadia Mono" w:eastAsia="Cascadia Mono"/>
-          <w:color w:val="000000"/>
-          <w:sz w:val="24"/>
-          <w:szCs w:val="24"/>
-          <w:highlight w:val="none"/>
-        </w:rPr>
-      </w:pPr>
-    </w:p>
-    <w:p>
-      <w:pPr>
-        <w:rPr>
-          <w:rFonts w:hint="default" w:ascii="Cascadia Mono" w:hAnsi="Cascadia Mono" w:eastAsia="Cascadia Mono"/>
-          <w:color w:val="000000"/>
-          <w:sz w:val="24"/>
-          <w:szCs w:val="24"/>
-          <w:highlight w:val="none"/>
-        </w:rPr>
-      </w:pPr>
     </w:p>
     <w:p>
       <w:pPr>

</xml_diff>